<commit_message>
adding error handling to build script. Setting chapter 3-7 to all be same. Problem exhibits on chapter 3 not chapters 4-7.
</commit_message>
<xml_diff>
--- a/docx/chapter-4.docx
+++ b/docx/chapter-4.docx
@@ -80,7 +80,7 @@
         </w:p>
       </w:sdtContent>
     </w:sdt>
-    <w:bookmarkStart w:id="20" w:name="chapter-4"/>
+    <w:bookmarkStart w:id="21" w:name="chapter-4"/>
     <w:p>
       <w:pPr>
         <w:pStyle w:val="Heading1"/>
@@ -95,7 +95,25 @@
         <w:tab/>
       </w:r>
       <w:r>
-        <w:t xml:space="preserve">The Human Perspective on Data and Data-Centrism</w:t>
+        <w:t xml:space="preserve">Methodology</w:t>
+      </w:r>
+    </w:p>
+    <w:bookmarkStart w:id="20" w:name="subtitle"/>
+    <w:p>
+      <w:pPr>
+        <w:pStyle w:val="Heading2"/>
+      </w:pPr>
+      <w:r>
+        <w:rPr>
+          <w:rStyle w:val="SectionNumber"/>
+        </w:rPr>
+        <w:t xml:space="preserve">1.1</w:t>
+      </w:r>
+      <w:r>
+        <w:tab/>
+      </w:r>
+      <w:r>
+        <w:t xml:space="preserve">subtitle</w:t>
       </w:r>
     </w:p>
     <w:p>
@@ -103,11 +121,12 @@
         <w:pStyle w:val="FirstParagraph"/>
       </w:pPr>
       <w:r>
-        <w:t xml:space="preserve">[Target x words]</w:t>
+        <w:t xml:space="preserve">test</w:t>
       </w:r>
     </w:p>
     <w:bookmarkEnd w:id="20"/>
-    <w:bookmarkStart w:id="21" w:name="bibliography"/>
+    <w:bookmarkEnd w:id="21"/>
+    <w:bookmarkStart w:id="22" w:name="bibliography"/>
     <w:p>
       <w:pPr>
         <w:pStyle w:val="Heading1"/>
@@ -116,7 +135,7 @@
         <w:t xml:space="preserve">Bibliography</w:t>
       </w:r>
     </w:p>
-    <w:bookmarkEnd w:id="21"/>
+    <w:bookmarkEnd w:id="22"/>
     <w:sectPr/>
   </w:body>
 </w:document>

</xml_diff>

<commit_message>
dumping source texts into chapter 4. fixed render issue end of C2 into C3. Added some notes for acknowledgements. Updates to build script while debugging. regenerated website
</commit_message>
<xml_diff>
--- a/docx/chapter-4.docx
+++ b/docx/chapter-4.docx
@@ -80,7 +80,7 @@
         </w:p>
       </w:sdtContent>
     </w:sdt>
-    <w:bookmarkStart w:id="20" w:name="chapter-4"/>
+    <w:bookmarkStart w:id="36" w:name="chapter-4"/>
     <w:p>
       <w:pPr>
         <w:pStyle w:val="Heading1"/>
@@ -103,11 +103,3917 @@
         <w:pStyle w:val="FirstParagraph"/>
       </w:pPr>
       <w:r>
-        <w:t xml:space="preserve">[Target x words]</w:t>
+        <w:t xml:space="preserve">In this chapter, I describe the first major case study of this PhD, in which I ran three 2 hour participatory co-design workshops involving local authority support workers and parents and children from supported families that had recently participated in Early Help programmes. The purpose of the research was to build upon prior explorations to gain deeper understanding of family and staff attitudes to civic data holding (in pursuit of RQ1) and to move beyond this and explore the role of data within the support relationship (in pursuit of RQ2). A particular area that I explored was to consider the possibility of shared data interaction, where supported families and their support workers would interact with data together and in person as part of the support engagement.</w:t>
+      </w:r>
+    </w:p>
+    <w:p>
+      <w:pPr>
+        <w:pStyle w:val="BodyText"/>
+      </w:pPr>
+      <w:r>
+        <w:t xml:space="preserve">In section 4.1, I will provide background on the Early Help context in England. In 4.2[CHECK], I will review the prior findings from my own preliminary studies as well as that of others including Connected Health Cities, and show how these findings were used to establish a common ground within the sensitisation activities at the start of each workshop. In 4.3, I will describe the three themes discovered through qualitative analysis: that families want to be given a voice (4.3.1), that trust can be earned through data and process transparency (4.3.2), and introduce the concept of meaningful data interaction for families (4.3.3). In section 4.4, I will discuss these findings in the context of prior literature, drawing insights into the value of involving people with their data (4.4.1), the need for human interaction to make data interaction effective (4.4.2), and the pros and cons of the shifting of the locus of decision-making towards the family that shared data interaction would bring about. In 4.5, I will summarise the case study in terms of how these insights expand our understanding of the research questions and their wider significance.</w:t>
+      </w:r>
+    </w:p>
+    <w:bookmarkStart w:id="20" w:name="context-data-use-in-early-help"/>
+    <w:p>
+      <w:pPr>
+        <w:pStyle w:val="Heading2"/>
+      </w:pPr>
+      <w:r>
+        <w:rPr>
+          <w:rStyle w:val="SectionNumber"/>
+        </w:rPr>
+        <w:t xml:space="preserve">1.1</w:t>
+      </w:r>
+      <w:r>
+        <w:tab/>
+      </w:r>
+      <w:r>
+        <w:t xml:space="preserve">Context: Data Use in Early Help</w:t>
+      </w:r>
+    </w:p>
+    <w:p>
+      <w:pPr>
+        <w:pStyle w:val="FirstParagraph"/>
+      </w:pPr>
+      <w:r>
+        <w:t xml:space="preserve">[Target 1,500 words]</w:t>
+      </w:r>
+    </w:p>
+    <w:p>
+      <w:pPr>
+        <w:pStyle w:val="BodyText"/>
+      </w:pPr>
+      <w:r>
+        <w:t xml:space="preserve">Under increasing pressure to demonstrate performance and deliver measurable, consistent results, social care/human services systems (alongside those in health and education) have become adept in the collection and use of data about their clients or service users. Over the last decade recent developments in the UK have seen the rise of the family as a focus of intervention (Cornford et al., 2013; Malomo and Sena, 2017). The extension of the state activity into the intra-relational context of family brings into question both the way the state thinks about family through data and the way that families’ members inter-relate to data ((Cornford et al., 2013), Neves and Casimira 2018). For instance, from the perspective of the state, such data may include both objective facts from families’ lives such as address or family inter-relationships, as well as potentially more subjective information such as risk measures or practitioners’ observations. The clients of such services, however, typically have limited access to this data. Although in theory families retain the ability to interact with services (and access rights to data) the practitioners and the organisations for which they work become de-facto gatekeepers to the data about a family. This is then played out in a policy context where data-driven approaches to family care are encouraged through policy and reports about improving quality of the sector (Bate and Bellis, 2018; Department for Education, 2018; Field, 2010; OFSTED, 2015). Critiques suggest more data may only consolidate more power in practitioners’ hands and further undermine the families they are meant to be supporting (Neff, 2013) (White and Wastell, Neff, Crossely). Furthermore, data is not neutral (Gitelman, 2013; Neff, 2013), and collecting data within the context of a system focussing on capturing pre-defined data about a family to render a specific intervention, undermines local professionals’ discretion and organisational agility to deliver the care that is needed ((Cornford et al., 2013); Lowe and Wilson 2018). All of this means that rather than improving the situation of a family the collection and use of data may be instead reinforcing the existing asymmetries of power that exist between data-holding organisations, the practitioners and between the individuals within families about which they hold data (Cornford et al., 2013).</w:t>
+      </w:r>
+      <w:r>
+        <w:t xml:space="preserve"> </w:t>
+      </w:r>
+      <w:r>
+        <w:t xml:space="preserve">Taking this as our starting point, we set out to explore the potential asymmetry between the providers of family social care/human services and their clients. This addresses a number of issues in the context of HCI research drawing on the burgeoning work around families’ relations with systems and data (Neustaedter et al., 2013) and the established area of distributed interfaces development for complex multi-party contexts (e.g. XXX, YYY).</w:t>
+      </w:r>
+    </w:p>
+    <w:p>
+      <w:pPr>
+        <w:pStyle w:val="BodyText"/>
+      </w:pPr>
+      <w:r>
+        <w:t xml:space="preserve">[SOME REFS THAT COULD BE ADDED ARE AT https://miro.com/app/board/o9J_kvbFr24=/?moveToWidget=3074457347460415877&amp;cot=13]</w:t>
+      </w:r>
+    </w:p>
+    <w:p>
+      <w:pPr>
+        <w:pStyle w:val="BodyText"/>
+      </w:pPr>
+      <w:r>
+        <w:t xml:space="preserve">The designing of digital systems that exist for people to use today has originated not from a general evaluation or understanding of individual needs but rather from a path to</w:t>
+      </w:r>
+      <w:r>
+        <w:t xml:space="preserve"> </w:t>
+      </w:r>
+      <w:r>
+        <w:t xml:space="preserve">‘</w:t>
+      </w:r>
+      <w:r>
+        <w:t xml:space="preserve">digitalise</w:t>
+      </w:r>
+      <w:r>
+        <w:t xml:space="preserve">’</w:t>
+      </w:r>
+      <w:r>
+        <w:t xml:space="preserve"> </w:t>
+      </w:r>
+      <w:r>
+        <w:t xml:space="preserve">[ref] the services that already existed. Meanwhile, as Cornford [REF] and others have argued, where digital systems do exist they rarely are designed with families or couples in mind – only individuals [example from social care of child welfare records containing details of parents etc rather than there being a family record?].</w:t>
+      </w:r>
+      <w:r>
+        <w:t xml:space="preserve"> </w:t>
+      </w:r>
+      <w:r>
+        <w:t xml:space="preserve">Refs to weave in:</w:t>
+      </w:r>
+      <w:r>
+        <w:t xml:space="preserve"> </w:t>
+      </w:r>
+      <w:r>
+        <w:t xml:space="preserve">• (Robinson et al., 2009)</w:t>
+      </w:r>
+    </w:p>
+    <w:p>
+      <w:pPr>
+        <w:pStyle w:val="BodyText"/>
+      </w:pPr>
+      <w:r>
+        <w:t xml:space="preserve">In the UK, recent interests in intervention in families grew out of a history of efforts, initially under the</w:t>
+      </w:r>
+      <w:r>
+        <w:t xml:space="preserve"> </w:t>
+      </w:r>
+      <w:r>
+        <w:t xml:space="preserve">‘</w:t>
+      </w:r>
+      <w:r>
+        <w:t xml:space="preserve">Every Child Matters</w:t>
+      </w:r>
+      <w:r>
+        <w:t xml:space="preserve">’</w:t>
+      </w:r>
+      <w:r>
+        <w:t xml:space="preserve"> </w:t>
+      </w:r>
+      <w:r>
+        <w:t xml:space="preserve">policy programme, to improve the lives of children. Particularly germane to our work here is the</w:t>
+      </w:r>
+      <w:r>
+        <w:t xml:space="preserve"> </w:t>
+      </w:r>
+      <w:r>
+        <w:t xml:space="preserve">‘</w:t>
+      </w:r>
+      <w:r>
+        <w:t xml:space="preserve">Contact Point</w:t>
+      </w:r>
+      <w:r>
+        <w:t xml:space="preserve">’</w:t>
+      </w:r>
+      <w:r>
+        <w:t xml:space="preserve"> </w:t>
+      </w:r>
+      <w:r>
+        <w:t xml:space="preserve">and</w:t>
+      </w:r>
+      <w:r>
+        <w:t xml:space="preserve"> </w:t>
+      </w:r>
+      <w:r>
+        <w:t xml:space="preserve">‘</w:t>
+      </w:r>
+      <w:r>
+        <w:t xml:space="preserve">Common Assessment Framework (CAF) programmes, the aim of which was to create universal digital tools to support co-ordination across services around children and young people at local level (see Wilson et al 2011, Cornford et al 2013). Towards the end of the decade policy makers began to widen the focus of intervention to explicitly include the family primarily through the Think Family policy (see Cornford et al 2013, Crossley XX). After a change in government many of the policies around children and families moved from a basis of universal access to a targeted provision. In the context of the previous Think Family policy this was transitioned to the Troubled Families Programme. In line with the policy move from universal to targeted provision the aim was to help those children and families that were already experiencing difficulties. Local municipalities were required to work with partner agencies to identify ‘troubled families</w:t>
+      </w:r>
+      <w:r>
+        <w:t xml:space="preserve">’</w:t>
+      </w:r>
+      <w:r>
+        <w:t xml:space="preserve"> </w:t>
+      </w:r>
+      <w:r>
+        <w:t xml:space="preserve">as those families experiencing multiple issues from a list including unemployment, overcrowded housing, poor education, mental health issues, disability, low income, poverty, truancy, crime and domestic violence (Bate and Bellis, 2018). The Troubled Families programme approach required significant access and use of data firstly to identify the number of troubled families in a locality and then to record the range of issues from different partner agency perspectives.</w:t>
+      </w:r>
+    </w:p>
+    <w:p>
+      <w:pPr>
+        <w:pStyle w:val="BodyText"/>
+      </w:pPr>
+      <w:r>
+        <w:t xml:space="preserve">The need to be data-centric led support workers to carry out an</w:t>
+      </w:r>
+      <w:r>
+        <w:t xml:space="preserve"> </w:t>
+      </w:r>
+      <w:r>
+        <w:t xml:space="preserve">‘</w:t>
+      </w:r>
+      <w:r>
+        <w:t xml:space="preserve">early help assessment</w:t>
+      </w:r>
+      <w:r>
+        <w:t xml:space="preserve">’</w:t>
+      </w:r>
+      <w:r>
+        <w:t xml:space="preserve"> </w:t>
+      </w:r>
+      <w:r>
+        <w:t xml:space="preserve">and create an</w:t>
+      </w:r>
+      <w:r>
+        <w:t xml:space="preserve"> </w:t>
+      </w:r>
+      <w:r>
+        <w:t xml:space="preserve">‘</w:t>
+      </w:r>
+      <w:r>
+        <w:t xml:space="preserve">early help record</w:t>
+      </w:r>
+      <w:r>
+        <w:t xml:space="preserve">’</w:t>
+      </w:r>
+      <w:r>
+        <w:t xml:space="preserve"> </w:t>
+      </w:r>
+      <w:r>
+        <w:t xml:space="preserve">for each family, which is then stored in a case management system and used to evaluate that family’s situation and progress against the Common Assessment Framework. Support workers are encouraged to use data as evidence at all stages. The Troubled Families Programme is one specific example of an early help scheme. This approach has become a key social care offering from almost all UK authorities over the last decade. An Ofsted report into UK early help in 2015 found that early help services across the UK were too inconsistent and recommended that greater standardisation in assessment and evidence-based practice were needed. Consequently, early help schemes continue to seek more data about</w:t>
+      </w:r>
+      <w:r>
+        <w:t xml:space="preserve"> </w:t>
+      </w:r>
+      <w:r>
+        <w:t xml:space="preserve">‘</w:t>
+      </w:r>
+      <w:r>
+        <w:t xml:space="preserve">at risk</w:t>
+      </w:r>
+      <w:r>
+        <w:t xml:space="preserve">’</w:t>
+      </w:r>
+      <w:r>
+        <w:t xml:space="preserve"> </w:t>
+      </w:r>
+      <w:r>
+        <w:t xml:space="preserve">individuals to use as evidence and to inform their care. Support workers, if provided with better data, can in theory make better decisions as part of the care they provide. DfE guidelines show that public sector workers are encouraged to build up and share data into an integrated evidence-base to support the safeguarding of children and a pro-information-technology stance is put forward (Department for Education, 2018):</w:t>
+      </w:r>
+      <w:r>
+        <w:t xml:space="preserve"> </w:t>
+      </w:r>
+      <w:r>
+        <w:t xml:space="preserve">“</w:t>
+      </w:r>
+      <w:r>
+        <w:t xml:space="preserve">IT systems are most valuable when practitioners use the shared [between agencies] data to make more informed decisions about how to support and safeguard a child.</w:t>
+      </w:r>
+      <w:r>
+        <w:t xml:space="preserve">”</w:t>
+      </w:r>
+      <w:r>
+        <w:t xml:space="preserve"> </w:t>
+      </w:r>
+      <w:r>
+        <w:t xml:space="preserve">Central policy highlights how programmes like UK early help work as data-driven services while recognising that the current information sharing ecosystem is an impediment.</w:t>
+      </w:r>
+      <w:r>
+        <w:t xml:space="preserve"> </w:t>
+      </w:r>
+      <w:r>
+        <w:t xml:space="preserve">Early help practitioners argue that bringing individuals’ and families’ many civic data (Bowyer et al., 2018) sources together, should be supplemented with additional data from GP medical records or mental health records, which are currently unavailable, will give them a more complete picture of each family’s situation, enabling better-informed decisions (Connected Health Cities, 2017). In collaborating with the SILVER project, a Department of Health and Social Care funded project working across five local authority areas in North East England, set up to explore how such a goal might be achieved, we studied how front-line support workers in the local authority and early help practitioners use families’ civic data.</w:t>
+      </w:r>
+    </w:p>
+    <w:p>
+      <w:pPr>
+        <w:pStyle w:val="BodyText"/>
+      </w:pPr>
+      <w:r>
+        <w:t xml:space="preserve">This involves maintaining records about supported families in case management systems such as CareFirst , LiquidLogic and eCAF . The use of many different IT systems for social care has proliferated due to each local authority being responsible for procuring their own IT systems in the absence (despite recommendations (Harbird, 2006)) of any centralised systems or standards. The information ecosystem that the care services fit within is vastly complex, and fragmented (Copeland, 2015), with each part of the system having its own ICT systems and limited arrangements being in place to facilitate information sharing across the different data-holding authorities. To help form a holistic perspective of a supported family’s situation, a process of information gathering and family-centric inter-agency collaboration is adopted. The family’s Early Help records are initially populated by the support worker guiding the family through an Early Help Assessment (an enrolment questionnaire), which is supplemented by data from other agencies reporting on an ad hoc or periodic basis (e.g. via emailed spreadsheets, phone conversations, and in-person meetings, such as the</w:t>
+      </w:r>
+      <w:r>
+        <w:t xml:space="preserve"> </w:t>
+      </w:r>
+      <w:r>
+        <w:t xml:space="preserve">‘</w:t>
+      </w:r>
+      <w:r>
+        <w:t xml:space="preserve">Team Around the Family</w:t>
+      </w:r>
+      <w:r>
+        <w:t xml:space="preserve">’</w:t>
+      </w:r>
+      <w:r>
+        <w:t xml:space="preserve"> </w:t>
+      </w:r>
+      <w:r>
+        <w:t xml:space="preserve">(TAF) – a bespoke grouping with representatives from other agencies such as the police or DWP). While support workers often refer to data from their records within consultations with families, the families have no direct access to the data records and are only aware of those aspects that the support workers or TAF professionals choose to share with them. Often such data is reported only in verbal form and would rarely be shown in its entirety.</w:t>
+      </w:r>
+    </w:p>
+    <w:p>
+      <w:pPr>
+        <w:pStyle w:val="BodyText"/>
+      </w:pPr>
+      <w:r>
+        <w:t xml:space="preserve">The research gap we have identified is that there has not been sufficient focus upon the prospect of changing the nature and role of data interaction within social care. In the early help context data is seen as a means to an end, not a distinct object that can be directly interacted with. We consider that representations or views onto the civic data of individuals in care could serve as an important boundary object (Bowker et al., 2015; Star, 2010) which could enable faster, more efficient communication with less scope for error, prejudice or distrust, and that such co-operative data use would shift the balance of power between practitioner and client to rest in a more equitable position.</w:t>
+      </w:r>
+    </w:p>
+    <w:p>
+      <w:pPr>
+        <w:pStyle w:val="BodyText"/>
+      </w:pPr>
+      <w:r>
+        <w:t xml:space="preserve">[INCLUDE FIGURE 2 FROM PAPER?]</w:t>
       </w:r>
     </w:p>
     <w:bookmarkEnd w:id="20"/>
-    <w:bookmarkStart w:id="21" w:name="bibliography"/>
+    <w:bookmarkStart w:id="21" w:name="optionalshort-section-on-the-workshops"/>
+    <w:p>
+      <w:pPr>
+        <w:pStyle w:val="Heading2"/>
+      </w:pPr>
+      <w:r>
+        <w:rPr>
+          <w:rStyle w:val="SectionNumber"/>
+        </w:rPr>
+        <w:t xml:space="preserve">1.2</w:t>
+      </w:r>
+      <w:r>
+        <w:tab/>
+      </w:r>
+      <w:r>
+        <w:t xml:space="preserve">[Optional/Short Section on The Workshops]</w:t>
+      </w:r>
+    </w:p>
+    <w:p>
+      <w:pPr>
+        <w:pStyle w:val="FirstParagraph"/>
+      </w:pPr>
+      <w:r>
+        <w:t xml:space="preserve">[Target 0 words but let’s see what’s missing]</w:t>
+      </w:r>
+    </w:p>
+    <w:bookmarkEnd w:id="21"/>
+    <w:bookmarkStart w:id="22" w:name="initial-findings"/>
+    <w:p>
+      <w:pPr>
+        <w:pStyle w:val="Heading2"/>
+      </w:pPr>
+      <w:r>
+        <w:rPr>
+          <w:rStyle w:val="SectionNumber"/>
+        </w:rPr>
+        <w:t xml:space="preserve">1.3</w:t>
+      </w:r>
+      <w:r>
+        <w:tab/>
+      </w:r>
+      <w:r>
+        <w:t xml:space="preserve">Initial Findings</w:t>
+      </w:r>
+    </w:p>
+    <w:p>
+      <w:pPr>
+        <w:pStyle w:val="FirstParagraph"/>
+      </w:pPr>
+      <w:r>
+        <w:t xml:space="preserve">[Target 800 words (or maybe more with sentence ranking stuff)]</w:t>
+      </w:r>
+    </w:p>
+    <w:p>
+      <w:pPr>
+        <w:pStyle w:val="BodyText"/>
+      </w:pPr>
+      <w:r>
+        <w:t xml:space="preserve">summarise prior paper</w:t>
+      </w:r>
+      <w:r>
+        <w:t xml:space="preserve"> </w:t>
+      </w:r>
+      <w:r>
+        <w:t xml:space="preserve">summarise SILVER phase 1 and amy’s page Findings</w:t>
+      </w:r>
+    </w:p>
+    <w:p>
+      <w:pPr>
+        <w:pStyle w:val="BodyText"/>
+      </w:pPr>
+      <w:r>
+        <w:t xml:space="preserve">Our basis for believing that such an outcome would be welcomed by both early help care practitioners and families receiving early help support builds on prior work that finds XXX [citations withheld]. We provide a summary of this work. Families and support workers share a desire for increased interaction with civic data in the early help context, although their motivations and imagined forms of interaction differ. Families would like to see their own data and understand how it is used – while support workers would like to collect and connect more data than they can currently access, in order to improve the support they provide to families. Earlier work with North-East families conducted by the SILVER project [REF Smart, Jackson et al, in prep or REF SILVER final report] identified that while families were willing to consent to their information being shared in order to improve their care, they had very little understanding of how it was used and could not be deemed to have given informed consent to the way their data is currently used. In our own prior work with a similar population in nearby Gateshead (Bowyer et al., 2018) visits to family homes to explore attitudes to data storage, handling and sharing in this context suggested families want to view the data stored about them. They want a set of basic rights - to be informed, involved and accurately represented, with the ability to see, explain and correct their data to ensure it is fair and accurate. They want to know that their data will be handled sensitively and only by those that need to know, and they believe that having these capabilities would help them to be able to work together with representatives of the state in a more positive relationship. Meanwhile, the SILVER project’s parallel work with early help workers showed that staff shared a desire for greater access to health information, particularly mental health indicators, and in a series of</w:t>
+      </w:r>
+      <w:r>
+        <w:t xml:space="preserve"> </w:t>
+      </w:r>
+      <w:r>
+        <w:t xml:space="preserve">“</w:t>
+      </w:r>
+      <w:r>
+        <w:t xml:space="preserve">Amy’s Page</w:t>
+      </w:r>
+      <w:r>
+        <w:t xml:space="preserve">”</w:t>
+      </w:r>
+      <w:r>
+        <w:t xml:space="preserve"> </w:t>
+      </w:r>
+      <w:r>
+        <w:t xml:space="preserve">focus group/workshops (Wilson et al., n.d.), support workers revealed a desire to gather as much data as possible about the families they were working with. The workers viewed the collection of data as a useful raw material that enabled them to do their job better. Faced with potentially conflicting findings about how civic data should be handled according to which stakeholder group’s viewpoint is given priority, we searched for a solution that could meet both parties’ needs while also addressing our research focus of increased data interaction within early help.</w:t>
+      </w:r>
+    </w:p>
+    <w:p>
+      <w:pPr>
+        <w:pStyle w:val="BodyText"/>
+      </w:pPr>
+      <w:r>
+        <w:t xml:space="preserve">This challenge led us to consider the idea of shared civic data interaction within the early help engagement; instead of the support workers accessing data</w:t>
+      </w:r>
+      <w:r>
+        <w:t xml:space="preserve"> </w:t>
+      </w:r>
+      <w:r>
+        <w:t xml:space="preserve">‘</w:t>
+      </w:r>
+      <w:r>
+        <w:t xml:space="preserve">behind the scenes</w:t>
+      </w:r>
+      <w:r>
+        <w:t xml:space="preserve">’</w:t>
+      </w:r>
+      <w:r>
+        <w:t xml:space="preserve"> </w:t>
+      </w:r>
+      <w:r>
+        <w:t xml:space="preserve">at their offices, what if data could be looked at, examined, and updated during the face-to-face encounters between families and their support workers?</w:t>
+      </w:r>
+      <w:r>
+        <w:t xml:space="preserve"> </w:t>
+      </w:r>
+      <w:r>
+        <w:t xml:space="preserve">This could potentially bring all the benefits of human-data interaction (increased agency, negotiability and legibility) (Mortier et al., 2014) to families (and also to workers), while also serving as a boundary object that might improve the relationship itself (Bowker et al., 2015). It would allow families to gain some access to currently inaccessible data, and it would make it easier for support workers to</w:t>
+      </w:r>
+      <w:r>
+        <w:t xml:space="preserve"> </w:t>
+      </w:r>
+      <w:r>
+        <w:t xml:space="preserve">‘</w:t>
+      </w:r>
+      <w:r>
+        <w:t xml:space="preserve">fill in the gaps</w:t>
+      </w:r>
+      <w:r>
+        <w:t xml:space="preserve">’</w:t>
+      </w:r>
+      <w:r>
+        <w:t xml:space="preserve"> </w:t>
+      </w:r>
+      <w:r>
+        <w:t xml:space="preserve">in the data they already have.</w:t>
+      </w:r>
+    </w:p>
+    <w:p>
+      <w:pPr>
+        <w:pStyle w:val="BodyText"/>
+      </w:pPr>
+      <w:r>
+        <w:t xml:space="preserve">The objective of our research is to explore with both supported families and support workers, whether a model of shared data interaction could address both groups’ needs, and to get some sense of whether or not it would benefit the early help support relationship. As part of this, our objectives were to:</w:t>
+      </w:r>
+      <w:r>
+        <w:t xml:space="preserve"> </w:t>
+      </w:r>
+      <w:r>
+        <w:t xml:space="preserve">1. explore the family perspective on data within the support relationship</w:t>
+      </w:r>
+      <w:r>
+        <w:t xml:space="preserve"> </w:t>
+      </w:r>
+      <w:r>
+        <w:t xml:space="preserve">2. explore the support worker perspective on data within the support relationship</w:t>
+      </w:r>
+      <w:r>
+        <w:t xml:space="preserve"> </w:t>
+      </w:r>
+      <w:r>
+        <w:t xml:space="preserve">3. identify existing data practices and whether they work or need improving (if so: what the issues are)</w:t>
+      </w:r>
+      <w:r>
+        <w:t xml:space="preserve"> </w:t>
+      </w:r>
+      <w:r>
+        <w:t xml:space="preserve">4. design imagined data practices and interactions for the shared data interaction model, and</w:t>
+      </w:r>
+      <w:r>
+        <w:t xml:space="preserve"> </w:t>
+      </w:r>
+      <w:r>
+        <w:t xml:space="preserve">5. get a deeper understanding of how in practice staff and families would see themselves using data together in the support relationship.</w:t>
+      </w:r>
+    </w:p>
+    <w:p>
+      <w:pPr>
+        <w:pStyle w:val="BodyText"/>
+      </w:pPr>
+      <w:r>
+        <w:t xml:space="preserve">Through the research we sought to explore a proposed model for a shared data interaction model in which the support worker (i.e. staff) and the supported family interact with the data together, within the support relationship interaction, rather than the support worker being the gatekeeper controlling and limiting the family’s access to data.</w:t>
+      </w:r>
+      <w:r>
+        <w:t xml:space="preserve"> </w:t>
+      </w:r>
+      <w:r>
+        <w:t xml:space="preserve">Our research objective, therefore, is to explore attitudes and ideas for the application of this shared data interaction model, from both a family-only and staff-only perspective, as well as when both groups are together.</w:t>
+      </w:r>
+    </w:p>
+    <w:p>
+      <w:pPr>
+        <w:pStyle w:val="BodyText"/>
+      </w:pPr>
+      <w:r>
+        <w:t xml:space="preserve">Table of sentences</w:t>
+      </w:r>
+    </w:p>
+    <w:p>
+      <w:pPr>
+        <w:pStyle w:val="BodyText"/>
+      </w:pPr>
+      <w:r>
+        <w:t xml:space="preserve">8.1. Sentence Ranking Data</w:t>
+      </w:r>
+      <w:r>
+        <w:t xml:space="preserve"> </w:t>
+      </w:r>
+      <w:r>
+        <w:t xml:space="preserve">In all three workshops, sentences were ranked for agreement and importance with following method, to produce the table and summary below.</w:t>
+      </w:r>
+      <w:r>
+        <w:t xml:space="preserve"> </w:t>
+      </w:r>
+      <w:r>
+        <w:t xml:space="preserve">1. Sentence rankings were encoded on two scales (sentences with disagreement were inverted so they could be stated as agreement):</w:t>
+      </w:r>
+      <w:r>
+        <w:t xml:space="preserve"> </w:t>
+      </w:r>
+      <w:r>
+        <w:t xml:space="preserve">a. Agreement: neutral (0) à agree (+1.0)</w:t>
+      </w:r>
+      <w:r>
+        <w:t xml:space="preserve"> </w:t>
+      </w:r>
+      <w:r>
+        <w:t xml:space="preserve">b. Importance: not important (0.0) à important (+1.0)</w:t>
+      </w:r>
+      <w:r>
+        <w:t xml:space="preserve"> </w:t>
+      </w:r>
+      <w:r>
+        <w:t xml:space="preserve">2. Rankings from different groups within workshops were aggregated, using mean averaging, with a weighting to ensure each workshop contributes equally regardless of attendance.</w:t>
+      </w:r>
+      <w:r>
+        <w:t xml:space="preserve"> </w:t>
+      </w:r>
+      <w:r>
+        <w:t xml:space="preserve">3. This gave four values for each sentence. (Variance can be understood as</w:t>
+      </w:r>
+      <w:r>
+        <w:t xml:space="preserve"> </w:t>
+      </w:r>
+      <w:r>
+        <w:t xml:space="preserve">‘</w:t>
+      </w:r>
+      <w:r>
+        <w:t xml:space="preserve">unanimity of opinion</w:t>
+      </w:r>
+      <w:r>
+        <w:t xml:space="preserve">’</w:t>
+      </w:r>
+      <w:r>
+        <w:t xml:space="preserve">: variance 0.0 indicates total agreement and 1.0 would indicate disagreement.)</w:t>
+      </w:r>
+      <w:r>
+        <w:t xml:space="preserve"> </w:t>
+      </w:r>
+      <w:r>
+        <w:t xml:space="preserve">a. Mean agreement</w:t>
+      </w:r>
+      <w:r>
+        <w:t xml:space="preserve"> </w:t>
+      </w:r>
+      <w:r>
+        <w:t xml:space="preserve">b. Variance of agreement</w:t>
+      </w:r>
+      <w:r>
+        <w:t xml:space="preserve"> </w:t>
+      </w:r>
+      <w:r>
+        <w:t xml:space="preserve">c. Mean importance</w:t>
+      </w:r>
+      <w:r>
+        <w:t xml:space="preserve"> </w:t>
+      </w:r>
+      <w:r>
+        <w:t xml:space="preserve">d. Variance of importance.</w:t>
+      </w:r>
+      <w:r>
+        <w:t xml:space="preserve"> </w:t>
+      </w:r>
+      <w:r>
+        <w:t xml:space="preserve">4. Prioritising variance in agreement over variance of importance, we reduced the four dimensions to three to produce the overview of perspectives shown in Table 3).</w:t>
+      </w:r>
+      <w:r>
+        <w:t xml:space="preserve"> </w:t>
+      </w:r>
+      <w:r>
+        <w:t xml:space="preserve">There was universal agreement that …</w:t>
+      </w:r>
+      <w:r>
+        <w:t xml:space="preserve"> </w:t>
+      </w:r>
+      <w:r>
+        <w:t xml:space="preserve">• families should be able discuss their data with someone from the authorities (S7)</w:t>
+      </w:r>
+      <w:r>
+        <w:t xml:space="preserve"> </w:t>
+      </w:r>
+      <w:r>
+        <w:t xml:space="preserve">• public sector officials cannot make good judgements solely by looking at families’ data (inverse of S18)</w:t>
+      </w:r>
+      <w:r>
+        <w:t xml:space="preserve"> </w:t>
+      </w:r>
+      <w:r>
+        <w:t xml:space="preserve">• data cannot adequately represent a family (S14)</w:t>
+      </w:r>
+      <w:r>
+        <w:t xml:space="preserve"> </w:t>
+      </w:r>
+      <w:r>
+        <w:t xml:space="preserve">• families should be treated as more than just what their database record says (S4)</w:t>
+      </w:r>
+      <w:r>
+        <w:t xml:space="preserve"> </w:t>
+      </w:r>
+      <w:r>
+        <w:t xml:space="preserve">• information stored about them must be fair and accurate (S12)</w:t>
+      </w:r>
+      <w:r>
+        <w:t xml:space="preserve"> </w:t>
+      </w:r>
+      <w:r>
+        <w:t xml:space="preserve">• families must have rights to see it and how it is used (S8)</w:t>
+      </w:r>
+      <w:r>
+        <w:t xml:space="preserve"> </w:t>
+      </w:r>
+      <w:r>
+        <w:t xml:space="preserve">• support workers really need to know mental health details of family members (S13).</w:t>
+      </w:r>
+      <w:r>
+        <w:t xml:space="preserve"> </w:t>
+      </w:r>
+      <w:r>
+        <w:t xml:space="preserve">Participants felt it important to address that current consent practices were inadequate (inverse of S3). There was also strong agreement that families did not want to be responsible for looking after their own data (S5), though this was felt to be an unimportant matter.</w:t>
+      </w:r>
+      <w:r>
+        <w:t xml:space="preserve"> </w:t>
+      </w:r>
+      <w:r>
+        <w:t xml:space="preserve">Participants showed considerable contention over whether or not support workers should be able to access historical family records (S17), about how families would feel about the collection of data about them (S10) and about having responsibility to managing access to it (S6). Most other sentences (or their inverse, as in S16) received moderate agreement (see Table 3).</w:t>
+      </w:r>
+    </w:p>
+    <w:p>
+      <w:pPr>
+        <w:pStyle w:val="BodyText"/>
+      </w:pPr>
+      <w:r>
+        <w:t xml:space="preserve">[INSERT TABLE 3 HERE]</w:t>
+      </w:r>
+    </w:p>
+    <w:p>
+      <w:pPr>
+        <w:pStyle w:val="BodyText"/>
+      </w:pPr>
+      <w:r>
+        <w:t xml:space="preserve">Table 3: Ranked opinions about sentence provocations across all three workshops.</w:t>
+      </w:r>
+      <w:r>
+        <w:t xml:space="preserve"> </w:t>
+      </w:r>
+      <w:r>
+        <w:t xml:space="preserve">[Swap rows 2 and 3? Also: can you indicate (e.g. via a family symbol and a</w:t>
+      </w:r>
+      <w:r>
+        <w:t xml:space="preserve"> </w:t>
+      </w:r>
+      <w:r>
+        <w:t xml:space="preserve">“</w:t>
+      </w:r>
+      <w:r>
+        <w:t xml:space="preserve">support worker symbol</w:t>
+      </w:r>
+      <w:r>
+        <w:t xml:space="preserve">”</w:t>
+      </w:r>
+      <w:r>
+        <w:t xml:space="preserve"> </w:t>
+      </w:r>
+      <w:r>
+        <w:t xml:space="preserve">together with either a + or - sign and coloring in green/red) disagreement / agreement by the different stakeholder parties?]</w:t>
+      </w:r>
+    </w:p>
+    <w:bookmarkEnd w:id="22"/>
+    <w:bookmarkStart w:id="30" w:name="thematic-findings"/>
+    <w:p>
+      <w:pPr>
+        <w:pStyle w:val="Heading2"/>
+      </w:pPr>
+      <w:r>
+        <w:rPr>
+          <w:rStyle w:val="SectionNumber"/>
+        </w:rPr>
+        <w:t xml:space="preserve">1.4</w:t>
+      </w:r>
+      <w:r>
+        <w:tab/>
+      </w:r>
+      <w:r>
+        <w:t xml:space="preserve">Thematic Findings</w:t>
+      </w:r>
+    </w:p>
+    <w:p>
+      <w:pPr>
+        <w:pStyle w:val="FirstParagraph"/>
+      </w:pPr>
+      <w:r>
+        <w:t xml:space="preserve">[Target 5,000 words]</w:t>
+      </w:r>
+    </w:p>
+    <w:bookmarkStart w:id="26" w:name="themes-subthemes"/>
+    <w:p>
+      <w:pPr>
+        <w:pStyle w:val="Heading3"/>
+      </w:pPr>
+      <w:r>
+        <w:rPr>
+          <w:rStyle w:val="SectionNumber"/>
+        </w:rPr>
+        <w:t xml:space="preserve">1.4.1</w:t>
+      </w:r>
+      <w:r>
+        <w:tab/>
+      </w:r>
+      <w:r>
+        <w:t xml:space="preserve">Themes &amp; Subthemes</w:t>
+      </w:r>
+    </w:p>
+    <w:p>
+      <w:pPr>
+        <w:pStyle w:val="FirstParagraph"/>
+      </w:pPr>
+      <w:r>
+        <w:t xml:space="preserve">[Target 500 words]</w:t>
+      </w:r>
+    </w:p>
+    <w:p>
+      <w:pPr>
+        <w:pStyle w:val="BodyText"/>
+      </w:pPr>
+      <w:r>
+        <w:t xml:space="preserve">Within our four themes, the phenomena detailed above can be crystallised into 38 practices concerning ways in which early help services could or should use family data, which we understand from participants to be current, emerging or imagined. These are detailed in Table 4:</w:t>
+      </w:r>
+    </w:p>
+    <w:p>
+      <w:pPr>
+        <w:pStyle w:val="BodyText"/>
+      </w:pPr>
+      <w:r>
+        <w:t xml:space="preserve">Table 4: Summary of identified current and envisioned data practices for Early Help services</w:t>
+      </w:r>
+      <w:r>
+        <w:t xml:space="preserve"> </w:t>
+      </w:r>
+      <w:r>
+        <w:t xml:space="preserve">[TODO MAKE THIS INTO A TABLE AND ADD POWER QUOTES]</w:t>
+      </w:r>
+      <w:r>
+        <w:t xml:space="preserve"> </w:t>
+      </w:r>
+      <w:r>
+        <w:t xml:space="preserve">[First, explain what the key themes are. Then for each, tell the reader what the theme and its subcomponents are and how they will be represented. This is the</w:t>
+      </w:r>
+      <w:r>
+        <w:t xml:space="preserve"> </w:t>
+      </w:r>
+      <w:r>
+        <w:t xml:space="preserve">‘</w:t>
+      </w:r>
+      <w:r>
+        <w:t xml:space="preserve">Tell</w:t>
+      </w:r>
+      <w:r>
+        <w:t xml:space="preserve">’</w:t>
+      </w:r>
+      <w:r>
+        <w:t xml:space="preserve"> </w:t>
+      </w:r>
+      <w:r>
+        <w:t xml:space="preserve">part. Then include a</w:t>
+      </w:r>
+      <w:r>
+        <w:t xml:space="preserve"> </w:t>
+      </w:r>
+      <w:r>
+        <w:t xml:space="preserve">‘</w:t>
+      </w:r>
+      <w:r>
+        <w:t xml:space="preserve">data structure</w:t>
+      </w:r>
+      <w:r>
+        <w:t xml:space="preserve">’</w:t>
+      </w:r>
+      <w:r>
+        <w:t xml:space="preserve"> </w:t>
+      </w:r>
+      <w:r>
+        <w:t xml:space="preserve">table - picking</w:t>
+      </w:r>
+      <w:r>
+        <w:t xml:space="preserve"> </w:t>
+      </w:r>
+      <w:r>
+        <w:t xml:space="preserve">‘</w:t>
+      </w:r>
+      <w:r>
+        <w:t xml:space="preserve">power quotes</w:t>
+      </w:r>
+      <w:r>
+        <w:t xml:space="preserve">’</w:t>
+      </w:r>
+      <w:r>
+        <w:t xml:space="preserve">, the strongest quote for each subtheme. This is the</w:t>
+      </w:r>
+      <w:r>
+        <w:t xml:space="preserve"> </w:t>
+      </w:r>
+      <w:r>
+        <w:t xml:space="preserve">‘</w:t>
+      </w:r>
+      <w:r>
+        <w:t xml:space="preserve">Show</w:t>
+      </w:r>
+      <w:r>
+        <w:t xml:space="preserve">’</w:t>
+      </w:r>
+      <w:r>
+        <w:t xml:space="preserve"> </w:t>
+      </w:r>
+      <w:r>
+        <w:t xml:space="preserve">part.]</w:t>
+      </w:r>
+    </w:p>
+    <w:bookmarkStart w:id="23" w:name="giving-a-voice-to-the-family"/>
+    <w:p>
+      <w:pPr>
+        <w:pStyle w:val="Heading4"/>
+      </w:pPr>
+      <w:r>
+        <w:rPr>
+          <w:rStyle w:val="SectionNumber"/>
+        </w:rPr>
+        <w:t xml:space="preserve">1.4.1.1</w:t>
+      </w:r>
+      <w:r>
+        <w:tab/>
+      </w:r>
+      <w:r>
+        <w:t xml:space="preserve">Giving a Voice to the Family</w:t>
+      </w:r>
+    </w:p>
+    <w:p>
+      <w:pPr>
+        <w:pStyle w:val="FirstParagraph"/>
+      </w:pPr>
+      <w:r>
+        <w:t xml:space="preserve">Review family data before contact.</w:t>
+      </w:r>
+      <w:r>
+        <w:t xml:space="preserve"> </w:t>
+      </w:r>
+      <w:r>
+        <w:t xml:space="preserve">Treat people like family, not records.</w:t>
+      </w:r>
+    </w:p>
+    <w:p>
+      <w:pPr>
+        <w:pStyle w:val="BodyText"/>
+      </w:pPr>
+      <w:r>
+        <w:t xml:space="preserve">Avoid judgements based solely on data.</w:t>
+      </w:r>
+      <w:r>
+        <w:t xml:space="preserve"> </w:t>
+      </w:r>
+      <w:r>
+        <w:t xml:space="preserve">Record data visibly and get family sign-off.</w:t>
+      </w:r>
+      <w:r>
+        <w:t xml:space="preserve"> </w:t>
+      </w:r>
+      <w:r>
+        <w:t xml:space="preserve">Explicitly involving families in processing their data.</w:t>
+      </w:r>
+    </w:p>
+    <w:p>
+      <w:pPr>
+        <w:pStyle w:val="BodyText"/>
+      </w:pPr>
+      <w:r>
+        <w:t xml:space="preserve">Annotate own data with new information.</w:t>
+      </w:r>
+      <w:r>
+        <w:t xml:space="preserve"> </w:t>
+      </w:r>
+      <w:r>
+        <w:t xml:space="preserve">Create or contribute own data.</w:t>
+      </w:r>
+      <w:r>
+        <w:t xml:space="preserve"> </w:t>
+      </w:r>
+      <w:r>
+        <w:t xml:space="preserve">Regular reviews of data and consent with family.</w:t>
+      </w:r>
+      <w:r>
+        <w:t xml:space="preserve"> </w:t>
+      </w:r>
+      <w:r>
+        <w:t xml:space="preserve">Workers and families checking data together (for accuracy).</w:t>
+      </w:r>
+      <w:r>
+        <w:t xml:space="preserve"> </w:t>
+      </w:r>
+      <w:r>
+        <w:t xml:space="preserve">Make a</w:t>
+      </w:r>
+      <w:r>
+        <w:t xml:space="preserve"> </w:t>
+      </w:r>
+      <w:r>
+        <w:t xml:space="preserve">‘</w:t>
+      </w:r>
+      <w:r>
+        <w:t xml:space="preserve">feed</w:t>
+      </w:r>
+      <w:r>
+        <w:t xml:space="preserve">’</w:t>
+      </w:r>
+      <w:r>
+        <w:t xml:space="preserve"> </w:t>
+      </w:r>
+      <w:r>
+        <w:t xml:space="preserve">of family data changes available to both parties.</w:t>
+      </w:r>
+      <w:r>
+        <w:t xml:space="preserve"> </w:t>
+      </w:r>
+      <w:r>
+        <w:t xml:space="preserve">Systems and processes support change.</w:t>
+      </w:r>
+      <w:r>
+        <w:t xml:space="preserve"> </w:t>
+      </w:r>
+      <w:r>
+        <w:t xml:space="preserve">Families can initiate conversations about their data at any time.</w:t>
+      </w:r>
+      <w:r>
+        <w:t xml:space="preserve"> </w:t>
+      </w:r>
+      <w:r>
+        <w:t xml:space="preserve">Enable families to manage access controls to their data.</w:t>
+      </w:r>
+      <w:r>
+        <w:t xml:space="preserve"> </w:t>
+      </w:r>
+      <w:r>
+        <w:t xml:space="preserve">Families can get their data changed/corrected.</w:t>
+      </w:r>
+    </w:p>
+    <w:bookmarkEnd w:id="23"/>
+    <w:bookmarkStart w:id="24" w:name="Xe9da9e6ef6fe5e4d30c4ccd57bd7c316181158e"/>
+    <w:p>
+      <w:pPr>
+        <w:pStyle w:val="Heading4"/>
+      </w:pPr>
+      <w:r>
+        <w:rPr>
+          <w:rStyle w:val="SectionNumber"/>
+        </w:rPr>
+        <w:t xml:space="preserve">1.4.1.2</w:t>
+      </w:r>
+      <w:r>
+        <w:tab/>
+      </w:r>
+      <w:r>
+        <w:t xml:space="preserve">Earning Trust Through Data and Process Transparency</w:t>
+      </w:r>
+    </w:p>
+    <w:p>
+      <w:pPr>
+        <w:pStyle w:val="FirstParagraph"/>
+      </w:pPr>
+      <w:r>
+        <w:t xml:space="preserve">Explain how data will be used and shared.</w:t>
+      </w:r>
+      <w:r>
+        <w:t xml:space="preserve"> </w:t>
+      </w:r>
+      <w:r>
+        <w:t xml:space="preserve">Respect family and individual privacy.</w:t>
+      </w:r>
+      <w:r>
+        <w:t xml:space="preserve"> </w:t>
+      </w:r>
+      <w:r>
+        <w:t xml:space="preserve">Avoid data mishandling and unexpected uses.</w:t>
+      </w:r>
+      <w:r>
+        <w:t xml:space="preserve"> </w:t>
+      </w:r>
+      <w:r>
+        <w:t xml:space="preserve">Use a strength-based approach when referencing families’ data.</w:t>
+      </w:r>
+    </w:p>
+    <w:p>
+      <w:pPr>
+        <w:pStyle w:val="BodyText"/>
+      </w:pPr>
+      <w:r>
+        <w:t xml:space="preserve">Ensure that consent is never assumed.</w:t>
+      </w:r>
+      <w:r>
+        <w:t xml:space="preserve"> </w:t>
+      </w:r>
+      <w:r>
+        <w:t xml:space="preserve">Show and maintain deep understanding of families’ lives, not just their data.</w:t>
+      </w:r>
+      <w:r>
+        <w:t xml:space="preserve"> </w:t>
+      </w:r>
+      <w:r>
+        <w:t xml:space="preserve">Always seek a more complete picture.</w:t>
+      </w:r>
+    </w:p>
+    <w:p>
+      <w:pPr>
+        <w:pStyle w:val="BodyText"/>
+      </w:pPr>
+      <w:r>
+        <w:t xml:space="preserve">Be as open as possible with families about their data.</w:t>
+      </w:r>
+      <w:r>
+        <w:t xml:space="preserve"> </w:t>
+      </w:r>
+      <w:r>
+        <w:t xml:space="preserve">Independent oversight of data handling for contentious issues.</w:t>
+      </w:r>
+      <w:r>
+        <w:t xml:space="preserve"> </w:t>
+      </w:r>
+      <w:r>
+        <w:t xml:space="preserve">Promote an open data-sharing culture.</w:t>
+      </w:r>
+    </w:p>
+    <w:bookmarkEnd w:id="24"/>
+    <w:bookmarkStart w:id="25" w:name="meaningful-data-interaction-for-families"/>
+    <w:p>
+      <w:pPr>
+        <w:pStyle w:val="Heading4"/>
+      </w:pPr>
+      <w:r>
+        <w:rPr>
+          <w:rStyle w:val="SectionNumber"/>
+        </w:rPr>
+        <w:t xml:space="preserve">1.4.1.3</w:t>
+      </w:r>
+      <w:r>
+        <w:tab/>
+      </w:r>
+      <w:r>
+        <w:t xml:space="preserve">Meaningful Data Interaction for Families</w:t>
+      </w:r>
+    </w:p>
+    <w:p>
+      <w:pPr>
+        <w:pStyle w:val="FirstParagraph"/>
+      </w:pPr>
+      <w:r>
+        <w:t xml:space="preserve">No existing</w:t>
+      </w:r>
+    </w:p>
+    <w:p>
+      <w:pPr>
+        <w:pStyle w:val="BodyText"/>
+      </w:pPr>
+      <w:r>
+        <w:t xml:space="preserve">Actively inform families about their data.</w:t>
+      </w:r>
+      <w:r>
+        <w:t xml:space="preserve"> </w:t>
+      </w:r>
+      <w:r>
+        <w:t xml:space="preserve">Make reference to data while talking to families.</w:t>
+      </w:r>
+      <w:r>
+        <w:t xml:space="preserve"> </w:t>
+      </w:r>
+      <w:r>
+        <w:t xml:space="preserve">Make data summaries available to both parties.</w:t>
+      </w:r>
+      <w:r>
+        <w:t xml:space="preserve"> </w:t>
+      </w:r>
+      <w:r>
+        <w:t xml:space="preserve">Use visualisations when presenting data to families.</w:t>
+      </w:r>
+      <w:r>
+        <w:t xml:space="preserve"> </w:t>
+      </w:r>
+      <w:r>
+        <w:t xml:space="preserve">Address data at different levels (family, individual, community).</w:t>
+      </w:r>
+    </w:p>
+    <w:p>
+      <w:pPr>
+        <w:pStyle w:val="BodyText"/>
+      </w:pPr>
+      <w:r>
+        <w:t xml:space="preserve">Use families’ data together with them in a planning conversation.</w:t>
+      </w:r>
+      <w:r>
+        <w:t xml:space="preserve"> </w:t>
+      </w:r>
+      <w:r>
+        <w:t xml:space="preserve">Proactively counter the knowledge imbalance.</w:t>
+      </w:r>
+      <w:r>
+        <w:t xml:space="preserve"> </w:t>
+      </w:r>
+      <w:r>
+        <w:t xml:space="preserve">Make clear information available and support families in understanding it.</w:t>
+      </w:r>
+      <w:r>
+        <w:t xml:space="preserve"> </w:t>
+      </w:r>
+      <w:r>
+        <w:t xml:space="preserve">Allow families to directly view their own current data.</w:t>
+      </w:r>
+      <w:r>
+        <w:t xml:space="preserve"> </w:t>
+      </w:r>
+      <w:r>
+        <w:t xml:space="preserve">Provide individuals with personal data interface.</w:t>
+      </w:r>
+      <w:r>
+        <w:t xml:space="preserve"> </w:t>
+      </w:r>
+      <w:r>
+        <w:t xml:space="preserve">Enable families to question data records.</w:t>
+      </w:r>
+      <w:r>
+        <w:t xml:space="preserve"> </w:t>
+      </w:r>
+      <w:r>
+        <w:t xml:space="preserve">Single place for all family data access by all parties.</w:t>
+      </w:r>
+    </w:p>
+    <w:bookmarkEnd w:id="25"/>
+    <w:bookmarkEnd w:id="26"/>
+    <w:bookmarkStart w:id="27" w:name="X834a896a81cc74ba34665b6286a5713ff316e26"/>
+    <w:p>
+      <w:pPr>
+        <w:pStyle w:val="Heading3"/>
+      </w:pPr>
+      <w:r>
+        <w:rPr>
+          <w:rStyle w:val="SectionNumber"/>
+        </w:rPr>
+        <w:t xml:space="preserve">1.4.2</w:t>
+      </w:r>
+      <w:r>
+        <w:tab/>
+      </w:r>
+      <w:r>
+        <w:t xml:space="preserve">Theme 1: Meaningful Data Interaction for families</w:t>
+      </w:r>
+    </w:p>
+    <w:p>
+      <w:pPr>
+        <w:pStyle w:val="FirstParagraph"/>
+      </w:pPr>
+      <w:r>
+        <w:t xml:space="preserve">[Target 1,500 words]</w:t>
+      </w:r>
+      <w:r>
+        <w:t xml:space="preserve"> </w:t>
+      </w:r>
+      <w:r>
+        <w:t xml:space="preserve">[Then (perhaps including saved back longer quotes that were too big for the table) explain each subtheme, similar to in past papers you’ve done, with reference to the table - what is this subtheme, why is it important, why did I include it, analyse what it shows. This is the</w:t>
+      </w:r>
+      <w:r>
+        <w:t xml:space="preserve"> </w:t>
+      </w:r>
+      <w:r>
+        <w:t xml:space="preserve">‘</w:t>
+      </w:r>
+      <w:r>
+        <w:t xml:space="preserve">Explain</w:t>
+      </w:r>
+      <w:r>
+        <w:t xml:space="preserve">’</w:t>
+      </w:r>
+      <w:r>
+        <w:t xml:space="preserve"> </w:t>
+      </w:r>
+      <w:r>
+        <w:t xml:space="preserve">part.]</w:t>
+      </w:r>
+    </w:p>
+    <w:p>
+      <w:pPr>
+        <w:pStyle w:val="BodyText"/>
+      </w:pPr>
+      <w:r>
+        <w:t xml:space="preserve">Our next key finding is that families need meaningful interaction with their data. Most discussions focussed not upon the mechanics of data interaction (screen layout etc), but upon the wider sociotechnical system around the data, including the interpersonal interactions and whether or not the individuals were able to access their data in a meaningful way. This helped us to clarify that considerations around data interaction need to focus on capability and intra-party perspectives. Meaningful data interaction can be key to addressing knowledge imbalances between care provider and client. Our thematic analysis identified four ways in which data interaction can be meaningful – families must (1) be kept aware and informed, they must (2) have effective access to understandable information, not just raw data, they must (3) be involved in direct data use, and they must (4) be able to freely interact with data at a time that suits them. These ingredients of meaningful interaction are explained and evidenced in the following paragraphs:</w:t>
+      </w:r>
+      <w:r>
+        <w:t xml:space="preserve"> </w:t>
+      </w:r>
+      <w:r>
+        <w:t xml:space="preserve">Currently, much of the data stored about families is invisible to them.</w:t>
+      </w:r>
+      <w:r>
+        <w:t xml:space="preserve"> </w:t>
+      </w:r>
+      <w:r>
+        <w:t xml:space="preserve">“</w:t>
+      </w:r>
+      <w:r>
+        <w:t xml:space="preserve">Families really only see the data that we want to present.</w:t>
+      </w:r>
+      <w:r>
+        <w:t xml:space="preserve">”</w:t>
+      </w:r>
+      <w:r>
+        <w:t xml:space="preserve"> </w:t>
+      </w:r>
+      <w:r>
+        <w:t xml:space="preserve">[Worker, SQ37] Regardless of legal rights to request copies of data, our understanding is that this right is rarely used [SQ38], and typically only around filing complaints. This may be due to a lack of awareness of what data exists and who holds it [SQ39]. Lack of awareness can not only cause suspicion [SQ17], but also incorrect assumptions that support workers</w:t>
+      </w:r>
+      <w:r>
+        <w:t xml:space="preserve"> </w:t>
+      </w:r>
+      <w:r>
+        <w:t xml:space="preserve">‘</w:t>
+      </w:r>
+      <w:r>
+        <w:t xml:space="preserve">already know everything</w:t>
+      </w:r>
+      <w:r>
+        <w:t xml:space="preserve">’</w:t>
+      </w:r>
+      <w:r>
+        <w:t xml:space="preserve">. The amassing of large volumes of historical data is expected, and families expect (though are not happy about it [FQ6]) that any aspect of their past life may be</w:t>
+      </w:r>
+      <w:r>
+        <w:t xml:space="preserve"> </w:t>
+      </w:r>
+      <w:r>
+        <w:t xml:space="preserve">‘</w:t>
+      </w:r>
+      <w:r>
+        <w:t xml:space="preserve">findable</w:t>
+      </w:r>
+      <w:r>
+        <w:t xml:space="preserve">’</w:t>
+      </w:r>
+      <w:r>
+        <w:t xml:space="preserve">:</w:t>
+      </w:r>
+      <w:r>
+        <w:t xml:space="preserve"> </w:t>
+      </w:r>
+      <w:r>
+        <w:t xml:space="preserve">“</w:t>
+      </w:r>
+      <w:r>
+        <w:t xml:space="preserve">We go to them and say,</w:t>
+      </w:r>
+      <w:r>
+        <w:t xml:space="preserve"> </w:t>
+      </w:r>
+      <w:r>
+        <w:t xml:space="preserve">‘</w:t>
+      </w:r>
+      <w:r>
+        <w:t xml:space="preserve">We’re aware that you’ve got these issues going on</w:t>
+      </w:r>
+      <w:r>
+        <w:t xml:space="preserve">’</w:t>
+      </w:r>
+      <w:r>
+        <w:t xml:space="preserve"> </w:t>
+      </w:r>
+      <w:r>
+        <w:t xml:space="preserve">[…] and not one family I’ve ever met has said,</w:t>
+      </w:r>
+      <w:r>
+        <w:t xml:space="preserve"> </w:t>
+      </w:r>
+      <w:r>
+        <w:t xml:space="preserve">‘</w:t>
+      </w:r>
+      <w:r>
+        <w:t xml:space="preserve">How on earth have you got that information?</w:t>
+      </w:r>
+      <w:r>
+        <w:t xml:space="preserve">’</w:t>
+      </w:r>
+      <w:r>
+        <w:t xml:space="preserve">”</w:t>
+      </w:r>
+      <w:r>
+        <w:t xml:space="preserve"> </w:t>
+      </w:r>
+      <w:r>
+        <w:t xml:space="preserve">[Worker, SQ42]. Managing expectations can be problematic [SQ40] and some workers mentioned this as a reason why they should not be given greater data access, fearing greater liability to</w:t>
+      </w:r>
+      <w:r>
+        <w:t xml:space="preserve"> </w:t>
+      </w:r>
+      <w:r>
+        <w:t xml:space="preserve">‘</w:t>
+      </w:r>
+      <w:r>
+        <w:t xml:space="preserve">trawl through data</w:t>
+      </w:r>
+      <w:r>
+        <w:t xml:space="preserve">’</w:t>
+      </w:r>
+      <w:r>
+        <w:t xml:space="preserve"> </w:t>
+      </w:r>
+      <w:r>
+        <w:t xml:space="preserve">so that they know everything.</w:t>
+      </w:r>
+      <w:r>
+        <w:t xml:space="preserve"> </w:t>
+      </w:r>
+      <w:r>
+        <w:t xml:space="preserve">In current practice, consent is seen as a one-off formality at the start of the support process. Workers could easily imagine explaining data in greater detail than they currently do [SQ41] and clearly there is a need for proactive action by workers to counter the inherent knowledge imbalance of data being collected into systems that they are gatekeepers for. However, workers lack control over the quality, coverage and timeliness of the family data and see this as a systemic issue they would not always be able to address. From our collaboration with multiple local authority early help services through the SILVER project (Connected Health Cities, 2017) it became clear that while support workers can see more data than most, they have far from the complete picture; in fact, there is no one organisation or individual with visibility of the entire family-information ecosystem.</w:t>
+      </w:r>
+      <w:r>
+        <w:t xml:space="preserve"> </w:t>
+      </w:r>
+      <w:r>
+        <w:t xml:space="preserve">Following information on what data is stored about individuals, its form must be considered. It is not sufficient to simply open up public sector databases to allow individual record access, it needs to be understandable. There is a need for</w:t>
+      </w:r>
+      <w:r>
+        <w:t xml:space="preserve"> </w:t>
+      </w:r>
+      <w:r>
+        <w:t xml:space="preserve">‘</w:t>
+      </w:r>
+      <w:r>
+        <w:t xml:space="preserve">effective data use for everyone</w:t>
+      </w:r>
+      <w:r>
+        <w:t xml:space="preserve">’</w:t>
+      </w:r>
+      <w:r>
+        <w:t xml:space="preserve"> </w:t>
+      </w:r>
+      <w:r>
+        <w:t xml:space="preserve">(Gurstein, 2011) – not just the opportunity, but the technology, skills, formatting, interpretation and sensemaking to make the access effective. Some individuals may lack</w:t>
+      </w:r>
+      <w:r>
+        <w:t xml:space="preserve"> </w:t>
+      </w:r>
+      <w:r>
+        <w:t xml:space="preserve">“</w:t>
+      </w:r>
+      <w:r>
+        <w:t xml:space="preserve">proper access to a computer.</w:t>
+      </w:r>
+      <w:r>
+        <w:t xml:space="preserve">”</w:t>
+      </w:r>
+      <w:r>
+        <w:t xml:space="preserve"> </w:t>
+      </w:r>
+      <w:r>
+        <w:t xml:space="preserve">[Parent, CQ9]. Data interfaces may not be helpful, and may need to be supported by visualisations and conversation:</w:t>
+      </w:r>
+      <w:r>
+        <w:t xml:space="preserve"> </w:t>
+      </w:r>
+      <w:r>
+        <w:t xml:space="preserve">“</w:t>
+      </w:r>
+      <w:r>
+        <w:t xml:space="preserve">Some families might not understand [a data viewing interface]. They might not be technical… I think sometimes it’s easier to do it in pictures to discuss the data.</w:t>
+      </w:r>
+      <w:r>
+        <w:t xml:space="preserve">”</w:t>
+      </w:r>
+      <w:r>
+        <w:t xml:space="preserve"> </w:t>
+      </w:r>
+      <w:r>
+        <w:t xml:space="preserve">[Worker, SQ43]</w:t>
+      </w:r>
+      <w:r>
+        <w:t xml:space="preserve"> </w:t>
+      </w:r>
+      <w:r>
+        <w:t xml:space="preserve">Design suggestions and comments from participants indicate that pie charts, graphs, spider diagrams or timelines could particularly support understanding [SQ30, SQ3Q1]. Accessibility also arose as an important consideration. One group imagined an audio interface to allow visually impaired to understand their data [SQ45]. As a form of human support, verbal explanations should accompany data access [CQ11], with language and vocabulary adjusted to individual literacy [SQ46] or age [SQ47]:</w:t>
+      </w:r>
+      <w:r>
+        <w:t xml:space="preserve"> </w:t>
+      </w:r>
+      <w:r>
+        <w:t xml:space="preserve">“</w:t>
+      </w:r>
+      <w:r>
+        <w:t xml:space="preserve">No matter which [presentation of data we think is the best for a family data interface], you’d have verbal context for it as well, wouldn’t you? You wouldn’t just go,</w:t>
+      </w:r>
+      <w:r>
+        <w:t xml:space="preserve"> </w:t>
+      </w:r>
+      <w:r>
+        <w:t xml:space="preserve">‘</w:t>
+      </w:r>
+      <w:r>
+        <w:t xml:space="preserve">There’s your app</w:t>
+      </w:r>
+      <w:r>
+        <w:t xml:space="preserve">’</w:t>
+      </w:r>
+      <w:r>
+        <w:t xml:space="preserve"> </w:t>
+      </w:r>
+      <w:r>
+        <w:t xml:space="preserve">or</w:t>
+      </w:r>
+      <w:r>
+        <w:t xml:space="preserve"> </w:t>
+      </w:r>
+      <w:r>
+        <w:t xml:space="preserve">‘</w:t>
+      </w:r>
+      <w:r>
+        <w:t xml:space="preserve">There’s your piece of paper</w:t>
+      </w:r>
+      <w:r>
+        <w:t xml:space="preserve">’</w:t>
+      </w:r>
+      <w:r>
+        <w:t xml:space="preserve"> </w:t>
+      </w:r>
+      <w:r>
+        <w:t xml:space="preserve">and leave them. You’d just talk it through with them anyway.</w:t>
+      </w:r>
+      <w:r>
+        <w:t xml:space="preserve">”</w:t>
+      </w:r>
+      <w:r>
+        <w:t xml:space="preserve"> </w:t>
+      </w:r>
+      <w:r>
+        <w:t xml:space="preserve">[Worker, SQ49]</w:t>
+      </w:r>
+      <w:r>
+        <w:t xml:space="preserve"> </w:t>
+      </w:r>
+      <w:r>
+        <w:t xml:space="preserve">All participants agreed that</w:t>
+      </w:r>
+      <w:r>
+        <w:t xml:space="preserve"> </w:t>
+      </w:r>
+      <w:r>
+        <w:t xml:space="preserve">‘</w:t>
+      </w:r>
+      <w:r>
+        <w:t xml:space="preserve">Families should be able to talk to someone about their data</w:t>
+      </w:r>
+      <w:r>
+        <w:t xml:space="preserve">’</w:t>
+      </w:r>
+      <w:r>
+        <w:t xml:space="preserve"> </w:t>
+      </w:r>
+      <w:r>
+        <w:t xml:space="preserve">[S7]. Written summaries of information were independently considered to be critical for both parents [SQ44] and support workers [SQ40]. These could also be used as a mechanism to protect privacy, by keeping sensitive details hidden:</w:t>
+      </w:r>
+      <w:r>
+        <w:t xml:space="preserve"> </w:t>
+      </w:r>
+      <w:r>
+        <w:t xml:space="preserve">“</w:t>
+      </w:r>
+      <w:r>
+        <w:t xml:space="preserve">In that example, depression, ten year ago, that shouldn’t be on there for the support worker. All they should get is if Social Services have been involved and it should just be,</w:t>
+      </w:r>
+      <w:r>
+        <w:t xml:space="preserve"> </w:t>
+      </w:r>
+      <w:r>
+        <w:t xml:space="preserve">‘</w:t>
+      </w:r>
+      <w:r>
+        <w:t xml:space="preserve">Please contact for more information.</w:t>
+      </w:r>
+      <w:r>
+        <w:t xml:space="preserve">’</w:t>
+      </w:r>
+      <w:r>
+        <w:t xml:space="preserve"> </w:t>
+      </w:r>
+      <w:r>
+        <w:t xml:space="preserve">[…] [The system should stop workers from] getting a list of all the kids who have ever missed dental appointments or when you were depressed ten years ago. […] There needs to be a thing where it’s, sort of, keywords […] key trigger words, where if the word comes up a lot of times, it spots the patterns. Whereas, if [a problem] is mentioned once, it should only be at the highest level.</w:t>
+      </w:r>
+      <w:r>
+        <w:t xml:space="preserve">”</w:t>
+      </w:r>
+      <w:r>
+        <w:t xml:space="preserve"> </w:t>
+      </w:r>
+      <w:r>
+        <w:t xml:space="preserve">[Parent, CQ10]</w:t>
+      </w:r>
+      <w:r>
+        <w:t xml:space="preserve"> </w:t>
+      </w:r>
+      <w:r>
+        <w:t xml:space="preserve">Notably, it is not clear who could or should do the skilled knowledge work of creating accurate and representative summaries that are relevant to a particular purpose.</w:t>
+      </w:r>
+      <w:r>
+        <w:t xml:space="preserve"> </w:t>
+      </w:r>
+      <w:r>
+        <w:t xml:space="preserve">In exploring shared data interaction we saw that directly using data together within a support conversation is seen as a key element of making data interaction meaningful for families. For support workers, the use of data can form</w:t>
+      </w:r>
+      <w:r>
+        <w:t xml:space="preserve"> </w:t>
+      </w:r>
+      <w:r>
+        <w:t xml:space="preserve">“</w:t>
+      </w:r>
+      <w:r>
+        <w:t xml:space="preserve">a way in</w:t>
+      </w:r>
+      <w:r>
+        <w:t xml:space="preserve">”</w:t>
+      </w:r>
+      <w:r>
+        <w:t xml:space="preserve"> </w:t>
+      </w:r>
+      <w:r>
+        <w:t xml:space="preserve">or conversation starter:</w:t>
+      </w:r>
+      <w:r>
+        <w:t xml:space="preserve"> </w:t>
+      </w:r>
+      <w:r>
+        <w:t xml:space="preserve">“</w:t>
+      </w:r>
+      <w:r>
+        <w:t xml:space="preserve">[Showing the data could be] an ice breaker [with] a new case. So,</w:t>
+      </w:r>
+      <w:r>
+        <w:t xml:space="preserve"> </w:t>
+      </w:r>
+      <w:r>
+        <w:t xml:space="preserve">‘</w:t>
+      </w:r>
+      <w:r>
+        <w:t xml:space="preserve">We’ve got this information; can you tell me more about it?</w:t>
+      </w:r>
+      <w:r>
+        <w:t xml:space="preserve">’</w:t>
+      </w:r>
+      <w:r>
+        <w:t xml:space="preserve"> </w:t>
+      </w:r>
+      <w:r>
+        <w:t xml:space="preserve">That opens it up, like a can of worms and it all just comes out; you know what I mean? Then you’re able to have that open and honest conversation with them to see what level of support that they need.</w:t>
+      </w:r>
+      <w:r>
+        <w:t xml:space="preserve">”</w:t>
+      </w:r>
+      <w:r>
+        <w:t xml:space="preserve"> </w:t>
+      </w:r>
+      <w:r>
+        <w:t xml:space="preserve">[Worker, SQ28]</w:t>
+      </w:r>
+      <w:r>
+        <w:t xml:space="preserve"> </w:t>
+      </w:r>
+      <w:r>
+        <w:t xml:space="preserve">Participants particularly recognise the value of referencing data points over time (such as a record of welfare scores that support workers have previously given them), for example as a means to track progress:</w:t>
+      </w:r>
+      <w:r>
+        <w:t xml:space="preserve"> </w:t>
+      </w:r>
+      <w:r>
+        <w:t xml:space="preserve">“</w:t>
+      </w:r>
+      <w:r>
+        <w:t xml:space="preserve">You could have a table… you’d look at where they are and where they could be. [You could say]</w:t>
+      </w:r>
+      <w:r>
+        <w:t xml:space="preserve"> </w:t>
+      </w:r>
+      <w:r>
+        <w:t xml:space="preserve">‘</w:t>
+      </w:r>
+      <w:r>
+        <w:t xml:space="preserve">This is where you are now but if you do whatever, even though you’ve got a criminal record, you can progress to this level.</w:t>
+      </w:r>
+      <w:r>
+        <w:t xml:space="preserve">’</w:t>
+      </w:r>
+      <w:r>
+        <w:t xml:space="preserve"> </w:t>
+      </w:r>
+      <w:r>
+        <w:t xml:space="preserve">[Worker, SQ29]</w:t>
+      </w:r>
+      <w:r>
+        <w:t xml:space="preserve"> </w:t>
+      </w:r>
+      <w:r>
+        <w:t xml:space="preserve">This can have motivational reinforcement effects through clearly illustrating progress [SQ6] and relating behaviours to consequences [SQ32] – essentially facilitating data-based decision making. Participants also noted how historical data review can be more tangible, making it easier to spot errors: “Whenever you go through stuff like that [verbally], especially historic stuff, they can be quite remote so [having the data in front of you] would be good for that.</w:t>
+      </w:r>
+      <w:r>
+        <w:t xml:space="preserve">”</w:t>
+      </w:r>
+      <w:r>
+        <w:t xml:space="preserve"> </w:t>
+      </w:r>
+      <w:r>
+        <w:t xml:space="preserve">[Worker, SQ33]. Linking these considerations to earlier ones on handing data to family members for accuracy checks [SQ34], others noted that this would require support by workers, not just to leaving families with their raw data [SQ49, CQ11].</w:t>
+      </w:r>
+      <w:r>
+        <w:t xml:space="preserve"> </w:t>
+      </w:r>
+      <w:r>
+        <w:t xml:space="preserve">The final aspect of meaningful interaction that we identified is that access must be timely. Currently any interaction with data can only occur within the support interaction, through the support workers as a gatekeeper, and therefore opportunities for data interaction are limited both in time and coverage. Family members would like to access data</w:t>
+      </w:r>
+      <w:r>
+        <w:t xml:space="preserve"> </w:t>
+      </w:r>
+      <w:r>
+        <w:t xml:space="preserve">“</w:t>
+      </w:r>
+      <w:r>
+        <w:t xml:space="preserve">in their own time, at their own pace</w:t>
+      </w:r>
+      <w:r>
+        <w:t xml:space="preserve">”</w:t>
+      </w:r>
+      <w:r>
+        <w:t xml:space="preserve"> </w:t>
+      </w:r>
+      <w:r>
+        <w:t xml:space="preserve">[Parent, CQ12]. This would be particularly important because it would allow families to reflect upon facts in a way they cannot currently do:</w:t>
+      </w:r>
+      <w:r>
+        <w:t xml:space="preserve"> </w:t>
+      </w:r>
+      <w:r>
+        <w:t xml:space="preserve">“</w:t>
+      </w:r>
+      <w:r>
+        <w:t xml:space="preserve">[If conflict occurs,] I [the worker] would need to go away and seek some advice on what can happen next, but it could be useful for the family, to spend that period of time, perhaps looking at all the information and identifying what it is that they feel they’re being judged on.</w:t>
+      </w:r>
+      <w:r>
+        <w:t xml:space="preserve">”</w:t>
+      </w:r>
+      <w:r>
+        <w:t xml:space="preserve"> </w:t>
+      </w:r>
+      <w:r>
+        <w:t xml:space="preserve">[Worker, CQ13]</w:t>
+      </w:r>
+      <w:r>
+        <w:t xml:space="preserve"> </w:t>
+      </w:r>
+      <w:r>
+        <w:t xml:space="preserve">Access to data in their own time could also be very empowering, as families could then monitor themselves and track their own progress, enabling them to make plans outside of the support relationship, reducing dependency on support and making them more able to prepare for the future – which is a designated goal of the support engagement:</w:t>
+      </w:r>
+      <w:r>
+        <w:t xml:space="preserve"> </w:t>
+      </w:r>
+      <w:r>
+        <w:t xml:space="preserve">“</w:t>
+      </w:r>
+      <w:r>
+        <w:t xml:space="preserve">If we were working with a family about school attendance, could we then link that in to this app [that the family would have] so parents [would be] aware of what their attendance looks like at this point in time and they can manage it and they [could] monitor it themselves and take accountability.</w:t>
+      </w:r>
+      <w:r>
+        <w:t xml:space="preserve">”</w:t>
+      </w:r>
+      <w:r>
+        <w:t xml:space="preserve"> </w:t>
+      </w:r>
+      <w:r>
+        <w:t xml:space="preserve">[Worker, SQ49]</w:t>
+      </w:r>
+      <w:r>
+        <w:t xml:space="preserve"> </w:t>
+      </w:r>
+      <w:r>
+        <w:t xml:space="preserve">Key to meaningful involvement is the ability to start a conversation. Groups imagined families being able to send a message [SQ51] or record audio to raise an issue for discussion:</w:t>
+      </w:r>
+      <w:r>
+        <w:t xml:space="preserve"> </w:t>
+      </w:r>
+      <w:r>
+        <w:t xml:space="preserve">“</w:t>
+      </w:r>
+      <w:r>
+        <w:t xml:space="preserve">If we had this audio thing going on, [families] could also access it and come back [in their own time], leave a message saying,</w:t>
+      </w:r>
+      <w:r>
+        <w:t xml:space="preserve"> </w:t>
+      </w:r>
+      <w:r>
+        <w:t xml:space="preserve">‘</w:t>
+      </w:r>
+      <w:r>
+        <w:t xml:space="preserve">I don’t actually agree with that point. I’ve made a change.</w:t>
+      </w:r>
+      <w:r>
+        <w:t xml:space="preserve">’</w:t>
+      </w:r>
+      <w:r>
+        <w:t xml:space="preserve"> </w:t>
+      </w:r>
+      <w:r>
+        <w:t xml:space="preserve">So [being able to be part of a dialogue about their data] is empowering them about what’s put on [their] information.</w:t>
+      </w:r>
+      <w:r>
+        <w:t xml:space="preserve">”</w:t>
+      </w:r>
+      <w:r>
+        <w:t xml:space="preserve"> </w:t>
+      </w:r>
+      <w:r>
+        <w:t xml:space="preserve">[Worker, SQ60]</w:t>
+      </w:r>
+      <w:r>
+        <w:t xml:space="preserve"> </w:t>
+      </w:r>
+      <w:r>
+        <w:t xml:space="preserve">This theme of the family taking an empowered role in their information ecosystem is the focus of the next section.</w:t>
+      </w:r>
+    </w:p>
+    <w:bookmarkEnd w:id="27"/>
+    <w:bookmarkStart w:id="28" w:name="theme-2-giving-a-voice-to-the-family"/>
+    <w:p>
+      <w:pPr>
+        <w:pStyle w:val="Heading3"/>
+      </w:pPr>
+      <w:r>
+        <w:rPr>
+          <w:rStyle w:val="SectionNumber"/>
+        </w:rPr>
+        <w:t xml:space="preserve">1.4.3</w:t>
+      </w:r>
+      <w:r>
+        <w:tab/>
+      </w:r>
+      <w:r>
+        <w:t xml:space="preserve">Theme 2: Giving a Voice to the family</w:t>
+      </w:r>
+    </w:p>
+    <w:p>
+      <w:pPr>
+        <w:pStyle w:val="FirstParagraph"/>
+      </w:pPr>
+      <w:r>
+        <w:t xml:space="preserve">[Target 1,500 words]</w:t>
+      </w:r>
+      <w:r>
+        <w:t xml:space="preserve"> </w:t>
+      </w:r>
+      <w:r>
+        <w:t xml:space="preserve">[Then (perhaps including saved back longer quotes that were too big for the table) explain each subtheme, similar to in past papers you’ve done, with reference to the table - what is this subtheme, why is it important, why did I include it, analyse what it shows. This is the</w:t>
+      </w:r>
+      <w:r>
+        <w:t xml:space="preserve"> </w:t>
+      </w:r>
+      <w:r>
+        <w:t xml:space="preserve">‘</w:t>
+      </w:r>
+      <w:r>
+        <w:t xml:space="preserve">Explain</w:t>
+      </w:r>
+      <w:r>
+        <w:t xml:space="preserve">’</w:t>
+      </w:r>
+      <w:r>
+        <w:t xml:space="preserve"> </w:t>
+      </w:r>
+      <w:r>
+        <w:t xml:space="preserve">part.]</w:t>
+      </w:r>
+    </w:p>
+    <w:p>
+      <w:pPr>
+        <w:pStyle w:val="BodyText"/>
+      </w:pPr>
+      <w:r>
+        <w:t xml:space="preserve">The purpose of an early help intervention is to obtain more information for a better understanding of the family’s situation and to make evidence-based plans and decisions to improve the situation, so seeking objective truth is clearly central. Reading the data and talking to the family form two possible sources of information. We uncovered benefits and dangers of relying solely on either source, as the following findings illustrate. It is clear that families’ civic data can provide support workers with information that enhances their understanding; over 80 comments from workers support the idea that reviewing a family’s data prior to meeting that family in person (the current practice) is beneficial, because the information provides useful background that will help them identify support needs. For example [FQ1A] and:</w:t>
+      </w:r>
+    </w:p>
+    <w:p>
+      <w:pPr>
+        <w:pStyle w:val="BodyText"/>
+      </w:pPr>
+      <w:r>
+        <w:t xml:space="preserve">“</w:t>
+      </w:r>
+      <w:r>
+        <w:t xml:space="preserve">I had a family where trying to unpick what had happened, over ten years, to the child, was really difficult. So, I went away, got the information and came back and if you have […] that picture of how the family works [when you meet them], [that helps].</w:t>
+      </w:r>
+      <w:r>
+        <w:t xml:space="preserve">”</w:t>
+      </w:r>
+      <w:r>
+        <w:t xml:space="preserve"> </w:t>
+      </w:r>
+      <w:r>
+        <w:t xml:space="preserve">[Worker, SQ1]</w:t>
+      </w:r>
+    </w:p>
+    <w:p>
+      <w:pPr>
+        <w:pStyle w:val="BodyText"/>
+      </w:pPr>
+      <w:r>
+        <w:t xml:space="preserve">Additional benefits identified included safeguarding workers by identifying risks in advance [SQ3] or giving them an ability to</w:t>
+      </w:r>
+      <w:r>
+        <w:t xml:space="preserve"> </w:t>
+      </w:r>
+      <w:r>
+        <w:t xml:space="preserve">‘</w:t>
+      </w:r>
+      <w:r>
+        <w:t xml:space="preserve">check the family’s claims</w:t>
+      </w:r>
+      <w:r>
+        <w:t xml:space="preserve">’</w:t>
+      </w:r>
+      <w:r>
+        <w:t xml:space="preserve"> </w:t>
+      </w:r>
+      <w:r>
+        <w:t xml:space="preserve">so that they might constructively challenge individuals [SQ4]. Benefits to family members included</w:t>
+      </w:r>
+      <w:r>
+        <w:t xml:space="preserve"> </w:t>
+      </w:r>
+      <w:r>
+        <w:t xml:space="preserve">‘</w:t>
+      </w:r>
+      <w:r>
+        <w:t xml:space="preserve">not having to repeat your story</w:t>
+      </w:r>
+      <w:r>
+        <w:t xml:space="preserve">’</w:t>
+      </w:r>
+      <w:r>
+        <w:t xml:space="preserve"> </w:t>
+      </w:r>
+      <w:r>
+        <w:t xml:space="preserve">[SQ5]. One of the key things that support workers are in a unique position to do is to correlate data from different sources to spot patterns, as illustrated by this participant who imagined a data interface to support this:</w:t>
+      </w:r>
+      <w:r>
+        <w:t xml:space="preserve"> </w:t>
+      </w:r>
+      <w:r>
+        <w:t xml:space="preserve">“</w:t>
+      </w:r>
+      <w:r>
+        <w:t xml:space="preserve">[This imagined interface] would provide individual histories but you could also pull them all together so you can prepare, so for instance if mum was having some significant issues with mental health, you might be able to correlate the [child’s] school attendance alongside that and find out why that’s happening.</w:t>
+      </w:r>
+      <w:r>
+        <w:t xml:space="preserve">”</w:t>
+      </w:r>
+      <w:r>
+        <w:t xml:space="preserve"> </w:t>
+      </w:r>
+      <w:r>
+        <w:t xml:space="preserve">[Worker, SQ8]</w:t>
+      </w:r>
+      <w:r>
+        <w:t xml:space="preserve"> </w:t>
+      </w:r>
+      <w:r>
+        <w:t xml:space="preserve">Both families and support workers were aware that the use of data can be problematic. Data is relative, and does not represent absolute truth (Gitelman, 2013). In line with this and our prior findings (Bowyer et al., 2018), we are again reminded that data can be subjective, biased and misleading, as observed by parents [FQ11A] and by workers:</w:t>
+      </w:r>
+      <w:r>
+        <w:t xml:space="preserve"> </w:t>
+      </w:r>
+      <w:r>
+        <w:t xml:space="preserve">A: [discussing a scenario]</w:t>
+      </w:r>
+      <w:r>
+        <w:t xml:space="preserve"> </w:t>
+      </w:r>
+      <w:r>
+        <w:t xml:space="preserve">“</w:t>
+      </w:r>
+      <w:r>
+        <w:t xml:space="preserve">For [this] family, the situation they’re in, information that’s there on their family, it’s just showing you how shit they are.</w:t>
+      </w:r>
+      <w:r>
+        <w:t xml:space="preserve">”</w:t>
+      </w:r>
+      <w:r>
+        <w:t xml:space="preserve"> </w:t>
+      </w:r>
+      <w:r>
+        <w:t xml:space="preserve">[…]</w:t>
+      </w:r>
+      <w:r>
+        <w:t xml:space="preserve"> </w:t>
+      </w:r>
+      <w:r>
+        <w:t xml:space="preserve">B:</w:t>
+      </w:r>
+      <w:r>
+        <w:t xml:space="preserve"> </w:t>
+      </w:r>
+      <w:r>
+        <w:t xml:space="preserve">“</w:t>
+      </w:r>
+      <w:r>
+        <w:t xml:space="preserve">Yes, the way it’s being presented.</w:t>
+      </w:r>
+      <w:r>
+        <w:t xml:space="preserve">”</w:t>
+      </w:r>
+      <w:r>
+        <w:t xml:space="preserve"> </w:t>
+      </w:r>
+      <w:r>
+        <w:t xml:space="preserve">A:</w:t>
+      </w:r>
+      <w:r>
+        <w:t xml:space="preserve"> </w:t>
+      </w:r>
+      <w:r>
+        <w:t xml:space="preserve">“</w:t>
+      </w:r>
+      <w:r>
+        <w:t xml:space="preserve">It’s not showing them as good parents, it’s all negative.</w:t>
+      </w:r>
+      <w:r>
+        <w:t xml:space="preserve">”</w:t>
+      </w:r>
+      <w:r>
+        <w:t xml:space="preserve"> </w:t>
+      </w:r>
+      <w:r>
+        <w:t xml:space="preserve">[Workers, SQ59]</w:t>
+      </w:r>
+      <w:r>
+        <w:t xml:space="preserve"> </w:t>
+      </w:r>
+      <w:r>
+        <w:t xml:space="preserve">There is a delicate balance with historical data: while it can provide essential understanding to a worker [FQ11B], historical information may no longer apply, and it could mislead the worker to a prejudiced viewpoint:</w:t>
+      </w:r>
+      <w:r>
+        <w:t xml:space="preserve"> </w:t>
+      </w:r>
+      <w:r>
+        <w:t xml:space="preserve">“</w:t>
+      </w:r>
+      <w:r>
+        <w:t xml:space="preserve">[There’s] this perception of something sticking with you even after you’ve potentially reformed. […] That’s something that happened a long time ago and that judgement is still there but [you’d be wondering]</w:t>
+      </w:r>
+      <w:r>
+        <w:t xml:space="preserve"> </w:t>
+      </w:r>
+      <w:r>
+        <w:t xml:space="preserve">‘</w:t>
+      </w:r>
+      <w:r>
+        <w:t xml:space="preserve">Okay, is it [true]?</w:t>
+      </w:r>
+      <w:r>
+        <w:t xml:space="preserve">’</w:t>
+      </w:r>
+      <w:r>
+        <w:t xml:space="preserve"> </w:t>
+      </w:r>
+      <w:r>
+        <w:t xml:space="preserve">[Worker, SQ61]</w:t>
+      </w:r>
+      <w:r>
+        <w:t xml:space="preserve"> </w:t>
+      </w:r>
+      <w:r>
+        <w:t xml:space="preserve">This is especially true where labels are used; many agreed, and no-one disagreed, with the sentence “Labels like</w:t>
+      </w:r>
+      <w:r>
+        <w:t xml:space="preserve"> </w:t>
+      </w:r>
+      <w:r>
+        <w:t xml:space="preserve">‘</w:t>
+      </w:r>
+      <w:r>
+        <w:t xml:space="preserve">domestic abuse</w:t>
+      </w:r>
+      <w:r>
+        <w:t xml:space="preserve">’</w:t>
+      </w:r>
+      <w:r>
+        <w:t xml:space="preserve"> </w:t>
+      </w:r>
+      <w:r>
+        <w:t xml:space="preserve">are damaging to families and hard to shake off</w:t>
+      </w:r>
+      <w:r>
+        <w:t xml:space="preserve">”</w:t>
+      </w:r>
+      <w:r>
+        <w:t xml:space="preserve"> </w:t>
+      </w:r>
+      <w:r>
+        <w:t xml:space="preserve">[SQ62], and participants discussing this thought of examples where labels could be misleading [SQ9]. There was agreement among participants that</w:t>
+      </w:r>
+      <w:r>
+        <w:t xml:space="preserve"> </w:t>
+      </w:r>
+      <w:r>
+        <w:t xml:space="preserve">‘</w:t>
+      </w:r>
+      <w:r>
+        <w:t xml:space="preserve">relevant</w:t>
+      </w:r>
+      <w:r>
+        <w:t xml:space="preserve">’</w:t>
+      </w:r>
+      <w:r>
+        <w:t xml:space="preserve"> </w:t>
+      </w:r>
+      <w:r>
+        <w:t xml:space="preserve">information needs to be available, but this is a highly subjective judgement. Some participants suggested a cut-off period before which workers should have no right to look [CQ15].</w:t>
+      </w:r>
+      <w:r>
+        <w:t xml:space="preserve"> </w:t>
+      </w:r>
+      <w:r>
+        <w:t xml:space="preserve">Incomplete data can mislead. For example, a lack of mental health information could make an individual look like a poor parent [SQ12]. Families may be less willing to</w:t>
+      </w:r>
+      <w:r>
+        <w:t xml:space="preserve"> </w:t>
+      </w:r>
+      <w:r>
+        <w:t xml:space="preserve">‘</w:t>
+      </w:r>
+      <w:r>
+        <w:t xml:space="preserve">open up</w:t>
+      </w:r>
+      <w:r>
+        <w:t xml:space="preserve">’</w:t>
+      </w:r>
+      <w:r>
+        <w:t xml:space="preserve"> </w:t>
+      </w:r>
+      <w:r>
+        <w:t xml:space="preserve">if they feel they may be judged unfairly [SQ14]. Therefore, developing a strong relationship between worker and all family members is key to understanding the full picture [FQ1]; to ensure fairness, data must be current and complete [SQ13], but this state can only be achieved with the family’s cooperation. Looking at data will never provide support workers with a complete understanding. Yet, workers often</w:t>
+      </w:r>
+      <w:r>
+        <w:t xml:space="preserve"> </w:t>
+      </w:r>
+      <w:r>
+        <w:t xml:space="preserve">‘</w:t>
+      </w:r>
+      <w:r>
+        <w:t xml:space="preserve">tend to just trust that everything that has been put down is right</w:t>
+      </w:r>
+      <w:r>
+        <w:t xml:space="preserve">’</w:t>
+      </w:r>
+      <w:r>
+        <w:t xml:space="preserve"> </w:t>
+      </w:r>
+      <w:r>
+        <w:t xml:space="preserve">[CQ1], allowing the data perspective to dominate. Such assumptions should be avoided [SQ10]; processes must recognise maintaining human face-to-face dialogue as a priority. Data should only provide only supplementary insight:</w:t>
+      </w:r>
+      <w:r>
+        <w:t xml:space="preserve"> </w:t>
+      </w:r>
+      <w:r>
+        <w:t xml:space="preserve">“</w:t>
+      </w:r>
+      <w:r>
+        <w:t xml:space="preserve">You should never make a judgement on data… that data could be wrong. It takes individuality, working with that person as well, doesn’t it?</w:t>
+      </w:r>
+      <w:r>
+        <w:t xml:space="preserve">”</w:t>
+      </w:r>
+      <w:r>
+        <w:t xml:space="preserve"> </w:t>
+      </w:r>
+      <w:r>
+        <w:t xml:space="preserve">[SQ11]. All participants presented with the sentence</w:t>
+      </w:r>
+      <w:r>
+        <w:t xml:space="preserve"> </w:t>
+      </w:r>
+      <w:r>
+        <w:t xml:space="preserve">“</w:t>
+      </w:r>
+      <w:r>
+        <w:t xml:space="preserve">Public sector officials can make good decisions just by looking at a family’s data</w:t>
+      </w:r>
+      <w:r>
+        <w:t xml:space="preserve">”</w:t>
+      </w:r>
+      <w:r>
+        <w:t xml:space="preserve"> </w:t>
+      </w:r>
+      <w:r>
+        <w:t xml:space="preserve">disagreed with it.</w:t>
+      </w:r>
+      <w:r>
+        <w:t xml:space="preserve"> </w:t>
+      </w:r>
+      <w:r>
+        <w:t xml:space="preserve">One reason for reviewing historical data and for requiring dialogue with the family to gain an up-to-date picture, is that the truth changes over time. People are not static, and families’ lives are always changing given marriages, divorce, birth, death, house moves, etc… Inaction will cause data to become out-of-date, as it is inherently static – data does not change, but people do [SQ61, SQ63]. Accordingly, it is not just the content of the data, but the family’s consent over what happens to that data that needs to be reviewed regularly:</w:t>
+      </w:r>
+      <w:r>
+        <w:t xml:space="preserve"> </w:t>
+      </w:r>
+      <w:r>
+        <w:t xml:space="preserve">A:</w:t>
+      </w:r>
+      <w:r>
+        <w:t xml:space="preserve"> </w:t>
+      </w:r>
+      <w:r>
+        <w:t xml:space="preserve">“</w:t>
+      </w:r>
+      <w:r>
+        <w:t xml:space="preserve">If [consent] has to be all or nothing I can’t see that is ever going to work […] most people will have something they don’t want anyone else to know.</w:t>
+      </w:r>
+      <w:r>
+        <w:t xml:space="preserve">”</w:t>
+      </w:r>
+      <w:r>
+        <w:t xml:space="preserve"> </w:t>
+      </w:r>
+      <w:r>
+        <w:t xml:space="preserve">B:</w:t>
+      </w:r>
+      <w:r>
+        <w:t xml:space="preserve"> </w:t>
+      </w:r>
+      <w:r>
+        <w:t xml:space="preserve">“</w:t>
+      </w:r>
+      <w:r>
+        <w:t xml:space="preserve">So, you might agree [to data sharing] as a family now but after a break-up, what happens?’</w:t>
+      </w:r>
+      <w:r>
+        <w:t xml:space="preserve"> </w:t>
+      </w:r>
+      <w:r>
+        <w:t xml:space="preserve">A: “Yes, or the kids reach a certain age and they might say,</w:t>
+      </w:r>
+      <w:r>
+        <w:t xml:space="preserve"> </w:t>
+      </w:r>
+      <w:r>
+        <w:t xml:space="preserve">‘</w:t>
+      </w:r>
+      <w:r>
+        <w:t xml:space="preserve">Hang on a minute, I don’t want you looking at all my medical records.</w:t>
+      </w:r>
+      <w:r>
+        <w:t xml:space="preserve">’</w:t>
+      </w:r>
+      <w:r>
+        <w:t xml:space="preserve">”</w:t>
+      </w:r>
+      <w:r>
+        <w:t xml:space="preserve"> </w:t>
+      </w:r>
+      <w:r>
+        <w:t xml:space="preserve">[Worker &amp; Researcher, CQ16]</w:t>
+      </w:r>
+      <w:r>
+        <w:t xml:space="preserve"> </w:t>
+      </w:r>
+      <w:r>
+        <w:t xml:space="preserve">This is important to prevent unwelcome surprises about how family data is handled [CQ2, CQ17], which can damage trust and hinder co-operation. It is clear that the support worker must always be seeking to form a completer and more up-to-date picture of the family. Several participants imagined ways how technology could support this, with the databases issuing notifications or update feeds for families and support workers showing significant events or data updates. Support workers currently get notified of police incidents, safeguarding concerns and hospital admissions, but including data across the care ecosystem could provide useful triggers for reviews or discussions [SQ64, SQ65].</w:t>
+      </w:r>
+      <w:r>
+        <w:t xml:space="preserve"> </w:t>
+      </w:r>
+      <w:r>
+        <w:t xml:space="preserve">Many participants envisaged that rather than solely relying on dialogue with families, families might provide new data more directly, e.g. through a</w:t>
+      </w:r>
+      <w:r>
+        <w:t xml:space="preserve"> </w:t>
+      </w:r>
+      <w:r>
+        <w:t xml:space="preserve">‘</w:t>
+      </w:r>
+      <w:r>
+        <w:t xml:space="preserve">family network app</w:t>
+      </w:r>
+      <w:r>
+        <w:t xml:space="preserve">’</w:t>
+      </w:r>
+      <w:r>
+        <w:t xml:space="preserve"> </w:t>
+      </w:r>
+      <w:r>
+        <w:t xml:space="preserve">for information contributions, which could also increase their sense of data ownership:</w:t>
+      </w:r>
+      <w:r>
+        <w:t xml:space="preserve"> </w:t>
+      </w:r>
+      <w:r>
+        <w:t xml:space="preserve">“</w:t>
+      </w:r>
+      <w:r>
+        <w:t xml:space="preserve">It would [ask them] who they could name outside of their family to create a network. […] But it would collect more than that, […] it would allow the family to be accountable for their data collection and making sure that it’s accurate […] because we often go away and record it all on [our existing database] and it’s our story rather than their story of how the events occurred.</w:t>
+      </w:r>
+      <w:r>
+        <w:t xml:space="preserve">”</w:t>
+      </w:r>
+      <w:r>
+        <w:t xml:space="preserve"> </w:t>
+      </w:r>
+      <w:r>
+        <w:t xml:space="preserve">[Worker, SQ36]</w:t>
+      </w:r>
+      <w:r>
+        <w:t xml:space="preserve"> </w:t>
+      </w:r>
+      <w:r>
+        <w:t xml:space="preserve">Some participants noted that families are better placed than anyone else to identify inaccuracies or gaps in their civic data, and that more accurate data could be obtained through families providing corrections. This does not mean free editing of records (as, for example, fears and/or self-interest could lead to families misrepresenting themselves in data (Bowyer et al., 2018)) but rather taking a role in reviewing, annotating, explaining, filling gaps [SQ57, SQ58] or requesting changes. This was imagined as a collaboration between workers and family members:</w:t>
+      </w:r>
+      <w:r>
+        <w:t xml:space="preserve"> </w:t>
+      </w:r>
+      <w:r>
+        <w:t xml:space="preserve">“</w:t>
+      </w:r>
+      <w:r>
+        <w:t xml:space="preserve">[There would be an] individual view where each person within the family would have their own section […] you could sit with them […] and go through the data that we have got which would enable them to change anything that they want taken out.</w:t>
+      </w:r>
+      <w:r>
+        <w:t xml:space="preserve">”</w:t>
+      </w:r>
+      <w:r>
+        <w:t xml:space="preserve"> </w:t>
+      </w:r>
+      <w:r>
+        <w:t xml:space="preserve">[Worker, SQ66]</w:t>
+      </w:r>
+      <w:r>
+        <w:t xml:space="preserve"> </w:t>
+      </w:r>
+      <w:r>
+        <w:t xml:space="preserve">With new ways for self-expression, families could add context for support workers [FQ9, SQ55], unlocking new support topics [SQ56]. Another option arose at the intersection of relying on dialogue and having families contribute data, suggesting workers visibly recording data in front of families on a tablet or 2-in-1digital device and then asking them to</w:t>
+      </w:r>
+      <w:r>
+        <w:t xml:space="preserve"> </w:t>
+      </w:r>
+      <w:r>
+        <w:t xml:space="preserve">‘</w:t>
+      </w:r>
+      <w:r>
+        <w:t xml:space="preserve">approve</w:t>
+      </w:r>
+      <w:r>
+        <w:t xml:space="preserve">’</w:t>
+      </w:r>
+      <w:r>
+        <w:t xml:space="preserve"> </w:t>
+      </w:r>
+      <w:r>
+        <w:t xml:space="preserve">the accuracy [FQ12, SQ67]. Participants believed this would help to build trust between the support workers and families. The overriding sense from both groups is that families having the ability to annotate or explain their data would allow them to hold authorities to account, and empower them to tell their story and</w:t>
+      </w:r>
+      <w:r>
+        <w:t xml:space="preserve"> </w:t>
+      </w:r>
+      <w:r>
+        <w:t xml:space="preserve">‘</w:t>
+      </w:r>
+      <w:r>
+        <w:t xml:space="preserve">show the real me</w:t>
+      </w:r>
+      <w:r>
+        <w:t xml:space="preserve">’</w:t>
+      </w:r>
+      <w:r>
+        <w:t xml:space="preserve">:</w:t>
+      </w:r>
+      <w:r>
+        <w:t xml:space="preserve"> </w:t>
+      </w:r>
+      <w:r>
+        <w:t xml:space="preserve">A:</w:t>
+      </w:r>
+      <w:r>
+        <w:t xml:space="preserve"> </w:t>
+      </w:r>
+      <w:r>
+        <w:t xml:space="preserve">“</w:t>
+      </w:r>
+      <w:r>
+        <w:t xml:space="preserve">If you read information or anything about me, you wouldn’t expect to meet the person you meet.</w:t>
+      </w:r>
+      <w:r>
+        <w:t xml:space="preserve">”</w:t>
+      </w:r>
+      <w:r>
+        <w:t xml:space="preserve"> </w:t>
+      </w:r>
+      <w:r>
+        <w:t xml:space="preserve">B:</w:t>
+      </w:r>
+      <w:r>
+        <w:t xml:space="preserve"> </w:t>
+      </w:r>
+      <w:r>
+        <w:t xml:space="preserve">“</w:t>
+      </w:r>
+      <w:r>
+        <w:t xml:space="preserve">That’s it. It’s the same for everybody.</w:t>
+      </w:r>
+      <w:r>
+        <w:t xml:space="preserve">”</w:t>
+      </w:r>
+      <w:r>
+        <w:t xml:space="preserve"> </w:t>
+      </w:r>
+      <w:r>
+        <w:t xml:space="preserve">A: […]</w:t>
+      </w:r>
+      <w:r>
+        <w:t xml:space="preserve"> </w:t>
+      </w:r>
+      <w:r>
+        <w:t xml:space="preserve">“</w:t>
+      </w:r>
+      <w:r>
+        <w:t xml:space="preserve">it just [has] basic things in most of the time, doesn’t it, especially Social Services and stuff like that. You’re not a person [in the data record] are you really?</w:t>
+      </w:r>
+      <w:r>
+        <w:t xml:space="preserve">”</w:t>
+      </w:r>
+      <w:r>
+        <w:t xml:space="preserve"> </w:t>
+      </w:r>
+      <w:r>
+        <w:t xml:space="preserve">[…]</w:t>
+      </w:r>
+      <w:r>
+        <w:t xml:space="preserve"> </w:t>
+      </w:r>
+      <w:r>
+        <w:t xml:space="preserve">B:</w:t>
+      </w:r>
+      <w:r>
+        <w:t xml:space="preserve"> </w:t>
+      </w:r>
+      <w:r>
+        <w:t xml:space="preserve">“</w:t>
+      </w:r>
+      <w:r>
+        <w:t xml:space="preserve">[I’d like it if you could] give your bit of personal data, your own story.</w:t>
+      </w:r>
+      <w:r>
+        <w:t xml:space="preserve">”</w:t>
+      </w:r>
+      <w:r>
+        <w:t xml:space="preserve"> </w:t>
+      </w:r>
+      <w:r>
+        <w:t xml:space="preserve">A:</w:t>
+      </w:r>
+      <w:r>
+        <w:t xml:space="preserve"> </w:t>
+      </w:r>
+      <w:r>
+        <w:t xml:space="preserve">“</w:t>
+      </w:r>
+      <w:r>
+        <w:t xml:space="preserve">Yes, because everybody makes mistakes and there’s probably thousands of people out there who have got a criminal record and have never done anything since. So how come they’re getting judged by having one thing whereas if you [could write]</w:t>
+      </w:r>
+      <w:r>
+        <w:t xml:space="preserve">”</w:t>
+      </w:r>
+      <w:r>
+        <w:t xml:space="preserve">Yes, I did this because of this situation but this is what I’ve done to make myself [better]…" [Parents, FQ10]</w:t>
+      </w:r>
+    </w:p>
+    <w:p>
+      <w:pPr>
+        <w:pStyle w:val="BodyText"/>
+      </w:pPr>
+      <w:r>
+        <w:t xml:space="preserve">8.2.4. Empowering the Family</w:t>
+      </w:r>
+      <w:r>
+        <w:t xml:space="preserve"> </w:t>
+      </w:r>
+      <w:r>
+        <w:t xml:space="preserve">The above findings indicate that an ongoing involvement of family members and support workers in data-based discussions can be beneficial – decisions can be of a better quality if they are based in data, and the family’s involvement can be empowering for them while also improving accuracy and ensuring ongoing consent. Our fourth theme expands on this stipulating that rather than viewing families as a source of data, data interaction provides an opportunity to give families a more direct role in their relations with state and society. Accordingly, families should be empowered as agents in the data ecosystem; i.e. they should be given the ability to act with independence within the system.</w:t>
+      </w:r>
+    </w:p>
+    <w:p>
+      <w:pPr>
+        <w:pStyle w:val="BodyText"/>
+      </w:pPr>
+      <w:r>
+        <w:t xml:space="preserve">If a family begins to feel powerless, they may disengage [SQ35]. Even minor involvement, such as signing off approval of data records [FQ12], can make the support relationship more productive.</w:t>
+      </w:r>
+      <w:r>
+        <w:t xml:space="preserve"> </w:t>
+      </w:r>
+      <w:r>
+        <w:t xml:space="preserve">When considering their relationship to their civic data, families (and support workers) imagined the family being able to act alone. This unlocked additional thinking, for example families helping to fill gaps in data [SQ57] or contribute new data that may not otherwise be recorded [SQ58]. Giving families the ability to contribute new data could be very empowering as it would allow them to</w:t>
+      </w:r>
+      <w:r>
+        <w:t xml:space="preserve"> </w:t>
+      </w:r>
+      <w:r>
+        <w:t xml:space="preserve">‘</w:t>
+      </w:r>
+      <w:r>
+        <w:t xml:space="preserve">tell their own story</w:t>
+      </w:r>
+      <w:r>
+        <w:t xml:space="preserve">’</w:t>
+      </w:r>
+      <w:r>
+        <w:t xml:space="preserve"> </w:t>
+      </w:r>
+      <w:r>
+        <w:t xml:space="preserve">[FQ10].</w:t>
+      </w:r>
+      <w:r>
+        <w:t xml:space="preserve"> </w:t>
+      </w:r>
+      <w:r>
+        <w:t xml:space="preserve">This is vital because, not only because families’ civic data will never be enough to adequately represent complex lived experience (Bowyer et al., 2018) and it is important to ensure the data is accurate: If something goes wrong, families must be able to do something about it. Without a cycle of feedback involving individuals as stakeholders having the ability to review and correct data, data will quickly become inaccurate (Pollock, 2011). A role in data reviewing, production and recording is empowering, as families are then able to hold information holders to account to ensure fair treatment, something that is currently very difficult to achieve.</w:t>
+      </w:r>
+      <w:r>
+        <w:t xml:space="preserve"> </w:t>
+      </w:r>
+      <w:r>
+        <w:t xml:space="preserve">“</w:t>
+      </w:r>
+      <w:r>
+        <w:t xml:space="preserve">I think that [families] have got a right to know what is held about them and what is said about them.</w:t>
+      </w:r>
+      <w:r>
+        <w:t xml:space="preserve">”</w:t>
+      </w:r>
+      <w:r>
+        <w:t xml:space="preserve"> </w:t>
+      </w:r>
+      <w:r>
+        <w:t xml:space="preserve">[Worker, SQ50]</w:t>
+      </w:r>
+      <w:r>
+        <w:t xml:space="preserve"> </w:t>
+      </w:r>
+      <w:r>
+        <w:t xml:space="preserve">“</w:t>
+      </w:r>
+      <w:r>
+        <w:t xml:space="preserve">I just generally want to see [what is stored about me] just to know what people are saying and then obviously if it’s wrong, I can correct them on it.</w:t>
+      </w:r>
+      <w:r>
+        <w:t xml:space="preserve">”</w:t>
+      </w:r>
+      <w:r>
+        <w:t xml:space="preserve"> </w:t>
+      </w:r>
+      <w:r>
+        <w:t xml:space="preserve">[Parent, CQ14]</w:t>
+      </w:r>
+      <w:r>
+        <w:t xml:space="preserve"> </w:t>
+      </w:r>
+      <w:r>
+        <w:t xml:space="preserve">Some ideas and opinions expressed by both groups shared a common element of the individual taking power for themselves through data-related actions. Designs included apps, intranet terminals, online chat facilities, and self-service webpages, all sharing the ability for individuals to act and take the initiative to look at, or query, their own data:</w:t>
+      </w:r>
+      <w:r>
+        <w:t xml:space="preserve"> </w:t>
+      </w:r>
+      <w:r>
+        <w:t xml:space="preserve">A:</w:t>
+      </w:r>
+      <w:r>
+        <w:t xml:space="preserve"> </w:t>
+      </w:r>
+      <w:r>
+        <w:t xml:space="preserve">“</w:t>
+      </w:r>
+      <w:r>
+        <w:t xml:space="preserve">Right, our first [idea] is the lovely [child’s name] has made an app. [It’s] free to download, you can make your own password and there’s going to be a button on it so you can press it and then query the information that’s held on you straight away.</w:t>
+      </w:r>
+      <w:r>
+        <w:t xml:space="preserve">”</w:t>
+      </w:r>
+      <w:r>
+        <w:t xml:space="preserve"> </w:t>
+      </w:r>
+      <w:r>
+        <w:t xml:space="preserve">[Parent &amp; Child, FQ7]</w:t>
+      </w:r>
+      <w:r>
+        <w:t xml:space="preserve"> </w:t>
+      </w:r>
+      <w:r>
+        <w:t xml:space="preserve">One participant pointed out that families may wish to use their civic data for their own ends, for purposes that have not previously been considered, such as sharing data with others):</w:t>
+      </w:r>
+      <w:r>
+        <w:t xml:space="preserve"> </w:t>
+      </w:r>
+      <w:r>
+        <w:t xml:space="preserve">“</w:t>
+      </w:r>
+      <w:r>
+        <w:t xml:space="preserve">[if family members had their own app] they could quickly tap on to the app and see what progress [they’d made] or show somebody else where they’re at.</w:t>
+      </w:r>
+      <w:r>
+        <w:t xml:space="preserve">”</w:t>
+      </w:r>
+      <w:r>
+        <w:t xml:space="preserve"> </w:t>
+      </w:r>
+      <w:r>
+        <w:t xml:space="preserve">[Worker, SQ54]</w:t>
+      </w:r>
+      <w:r>
+        <w:t xml:space="preserve"> </w:t>
+      </w:r>
+      <w:r>
+        <w:t xml:space="preserve">Participants identified that it is important to consider that different individuals within the family would have different roles, access and summaries, in order to respect individual privacy [SQ52, SQ48]. This could extend beyond just giving consent to managing more fine-grained access controls:</w:t>
+      </w:r>
+      <w:r>
+        <w:t xml:space="preserve"> </w:t>
+      </w:r>
+      <w:r>
+        <w:t xml:space="preserve">A:</w:t>
+      </w:r>
+      <w:r>
+        <w:t xml:space="preserve"> </w:t>
+      </w:r>
+      <w:r>
+        <w:t xml:space="preserve">“</w:t>
+      </w:r>
+      <w:r>
+        <w:t xml:space="preserve">When a child turns 16, when they go to the doctors, is that confidential between me and my GP or can my parents see that?</w:t>
+      </w:r>
+      <w:r>
+        <w:t xml:space="preserve">”</w:t>
+      </w:r>
+      <w:r>
+        <w:t xml:space="preserve"> </w:t>
+      </w:r>
+      <w:r>
+        <w:t xml:space="preserve">B:</w:t>
+      </w:r>
+      <w:r>
+        <w:t xml:space="preserve"> </w:t>
+      </w:r>
+      <w:r>
+        <w:t xml:space="preserve">“</w:t>
+      </w:r>
+      <w:r>
+        <w:t xml:space="preserve">I think it’s confidential.</w:t>
+      </w:r>
+      <w:r>
+        <w:t xml:space="preserve">”</w:t>
+      </w:r>
+      <w:r>
+        <w:t xml:space="preserve"> </w:t>
+      </w:r>
+      <w:r>
+        <w:t xml:space="preserve">A:</w:t>
+      </w:r>
+      <w:r>
+        <w:t xml:space="preserve"> </w:t>
+      </w:r>
+      <w:r>
+        <w:t xml:space="preserve">“</w:t>
+      </w:r>
+      <w:r>
+        <w:t xml:space="preserve">Exactly. So in this interface, I [would be] able to see that – [as the] 16 year old - you as my support worker could also, but not my mother.</w:t>
+      </w:r>
+      <w:r>
+        <w:t xml:space="preserve">”</w:t>
+      </w:r>
+      <w:r>
+        <w:t xml:space="preserve"> </w:t>
+      </w:r>
+      <w:r>
+        <w:t xml:space="preserve">[Workers, SQ53]</w:t>
+      </w:r>
+      <w:r>
+        <w:t xml:space="preserve"> </w:t>
+      </w:r>
+      <w:r>
+        <w:t xml:space="preserve">“</w:t>
+      </w:r>
+      <w:r>
+        <w:t xml:space="preserve">[I’m imagining an] online database of personal family info accessible [only] by people, practitioners that have permission […] I would say that it’s only who you want [to give access to, that can see it]. You would have your private code which you could hand out, like the doctors give you appointments.</w:t>
+      </w:r>
+      <w:r>
+        <w:t xml:space="preserve">”</w:t>
+      </w:r>
+      <w:r>
+        <w:t xml:space="preserve"> </w:t>
+      </w:r>
+      <w:r>
+        <w:t xml:space="preserve">[Parent, FQ8]</w:t>
+      </w:r>
+      <w:r>
+        <w:t xml:space="preserve"> </w:t>
+      </w:r>
+      <w:r>
+        <w:t xml:space="preserve">We can see that giving families a role in the creation and stewardship of their data-selves has great potential to unlock new capabilities and a sense of empowerment for families.</w:t>
+      </w:r>
+    </w:p>
+    <w:bookmarkEnd w:id="28"/>
+    <w:bookmarkStart w:id="29" w:name="Xfb792c6196f6b1e0582b977837ae02feb9d3d7b"/>
+    <w:p>
+      <w:pPr>
+        <w:pStyle w:val="Heading3"/>
+      </w:pPr>
+      <w:r>
+        <w:rPr>
+          <w:rStyle w:val="SectionNumber"/>
+        </w:rPr>
+        <w:t xml:space="preserve">1.4.4</w:t>
+      </w:r>
+      <w:r>
+        <w:tab/>
+      </w:r>
+      <w:r>
+        <w:t xml:space="preserve">Theme 3: Earning Trust through Data and Process Transparency</w:t>
+      </w:r>
+    </w:p>
+    <w:p>
+      <w:pPr>
+        <w:pStyle w:val="FirstParagraph"/>
+      </w:pPr>
+      <w:r>
+        <w:t xml:space="preserve">[Target 1,500 words]</w:t>
+      </w:r>
+      <w:r>
+        <w:t xml:space="preserve"> </w:t>
+      </w:r>
+      <w:r>
+        <w:t xml:space="preserve">[Then (perhaps including saved back longer quotes that were too big for the table) explain each subtheme, similar to in past papers you’ve done, with reference to the table - what is this subtheme, why is it important, why did I include it, analyse what it shows. This is the</w:t>
+      </w:r>
+      <w:r>
+        <w:t xml:space="preserve"> </w:t>
+      </w:r>
+      <w:r>
+        <w:t xml:space="preserve">‘</w:t>
+      </w:r>
+      <w:r>
+        <w:t xml:space="preserve">Explain</w:t>
+      </w:r>
+      <w:r>
+        <w:t xml:space="preserve">’</w:t>
+      </w:r>
+      <w:r>
+        <w:t xml:space="preserve"> </w:t>
+      </w:r>
+      <w:r>
+        <w:t xml:space="preserve">part.]</w:t>
+      </w:r>
+    </w:p>
+    <w:p>
+      <w:pPr>
+        <w:pStyle w:val="BodyText"/>
+      </w:pPr>
+      <w:r>
+        <w:t xml:space="preserve">COUPLE OF REFS THAT COULD BE ADDED ARE AT</w:t>
+      </w:r>
+      <w:r>
+        <w:t xml:space="preserve"> </w:t>
+      </w:r>
+      <w:r>
+        <w:t xml:space="preserve">https://miro.com/app/board/o9J_kvbFr24=/?moveToWidget=3074457347460447992&amp;cot=13</w:t>
+      </w:r>
+    </w:p>
+    <w:p>
+      <w:pPr>
+        <w:pStyle w:val="BodyText"/>
+      </w:pPr>
+      <w:r>
+        <w:t xml:space="preserve">The findings above clearly suggest that in seeking best possible understanding, families must be engaged in a fact-centric way, which requires trust in the support worker and in the system - A good relationship with the support worker is critical [FQ1]. Our findings show that transparent and open data handling and decision-making processing are key and can allow support workers to earn the trust of supported families. The key topic of trust arose directly or indirectly in almost all participant conversations. Currently, families are typically unaware of what data is held about them and what discussions about them are being had. Even if the data itself would be considered uncontroversial, this lack of transparency and how data informs judgements can cause great worry to families:</w:t>
+      </w:r>
+      <w:r>
+        <w:t xml:space="preserve"> </w:t>
+      </w:r>
+      <w:r>
+        <w:t xml:space="preserve">A:</w:t>
+      </w:r>
+      <w:r>
+        <w:t xml:space="preserve"> </w:t>
+      </w:r>
+      <w:r>
+        <w:t xml:space="preserve">“</w:t>
+      </w:r>
+      <w:r>
+        <w:t xml:space="preserve">Some people that I’ve worked with, I think as soon as they know you’re holding information about them they get really tight and [say],</w:t>
+      </w:r>
+      <w:r>
+        <w:t xml:space="preserve">”</w:t>
+      </w:r>
+      <w:r>
+        <w:t xml:space="preserve">What are you holding about me? […] They don’t like people knowing what’s going on in their lives."</w:t>
+      </w:r>
+      <w:r>
+        <w:t xml:space="preserve"> </w:t>
+      </w:r>
+      <w:r>
+        <w:t xml:space="preserve">[Worker, SQ70]</w:t>
+      </w:r>
+      <w:r>
+        <w:t xml:space="preserve"> </w:t>
+      </w:r>
+      <w:r>
+        <w:t xml:space="preserve">Lack of transparency and trust can lead to an atmosphere of suspicion [SQ17] where families have</w:t>
+      </w:r>
+      <w:r>
+        <w:t xml:space="preserve"> </w:t>
+      </w:r>
+      <w:r>
+        <w:t xml:space="preserve">‘</w:t>
+      </w:r>
+      <w:r>
+        <w:t xml:space="preserve">a totally overwhelming feeling of people checking up on them</w:t>
+      </w:r>
+      <w:r>
+        <w:t xml:space="preserve">’</w:t>
+      </w:r>
+      <w:r>
+        <w:t xml:space="preserve"> </w:t>
+      </w:r>
+      <w:r>
+        <w:t xml:space="preserve">[SQ71] and apply greater scrutiny to what they are told:</w:t>
+      </w:r>
+      <w:r>
+        <w:t xml:space="preserve"> </w:t>
+      </w:r>
+      <w:r>
+        <w:t xml:space="preserve">“</w:t>
+      </w:r>
+      <w:r>
+        <w:t xml:space="preserve">You can get families who […] don’t believe what’s being said about them.</w:t>
+      </w:r>
+      <w:r>
+        <w:t xml:space="preserve">”</w:t>
+      </w:r>
+      <w:r>
+        <w:t xml:space="preserve"> </w:t>
+      </w:r>
+      <w:r>
+        <w:t xml:space="preserve">[Worker, SQ73]. Fearful of consequences [SQ72], families may withhold information:</w:t>
+      </w:r>
+      <w:r>
+        <w:t xml:space="preserve"> </w:t>
+      </w:r>
+      <w:r>
+        <w:t xml:space="preserve">“</w:t>
+      </w:r>
+      <w:r>
+        <w:t xml:space="preserve">Well my thing would be who is [my data] going to be shared with? Which authorities? What is going to be shared? […] If I ask for help because my son has got massive behavioural issues and I’ve been trying for years to get help with him and […] if I go to social services, are they going to come in and think I can’t cope because I’m on my own with five kids? Are they going to take all the kids away? That’s my thing. So I’m terrified of Social Services, I really am.</w:t>
+      </w:r>
+      <w:r>
+        <w:t xml:space="preserve">”</w:t>
+      </w:r>
+      <w:r>
+        <w:t xml:space="preserve"> </w:t>
+      </w:r>
+      <w:r>
+        <w:t xml:space="preserve">(Parent, FQ14)</w:t>
+      </w:r>
+      <w:r>
+        <w:t xml:space="preserve"> </w:t>
+      </w:r>
+      <w:r>
+        <w:t xml:space="preserve">To avoid damaging negative spirals of emotion, deliberate openness is needed from support workers (and the entire care system) [SQ18] as to what information is held, and how it will be used and shared, in order to alleviate fears of data being used against families, instead giving them confidence that their interests are being protected, thus putting them at ease [SQ20]. To our understanding, this is only done once in very loose terms during initial engagement for the purposes of collecting informed consent. Families imagined going beyond verbal explanations and being able to visibly review records that their support workers were creating and signing them off [FQ3].</w:t>
+      </w:r>
+      <w:r>
+        <w:t xml:space="preserve"> </w:t>
+      </w:r>
+      <w:r>
+        <w:t xml:space="preserve">Demonstrating a deep understanding of the family, and that they are prioritising a family’s lived reality above what the database says can be a key principle for workers to build trust:</w:t>
+      </w:r>
+      <w:r>
+        <w:t xml:space="preserve"> </w:t>
+      </w:r>
+      <w:r>
+        <w:t xml:space="preserve">“</w:t>
+      </w:r>
+      <w:r>
+        <w:t xml:space="preserve">You don’t want to reduce them to this number in a database. You want to understand their actual experiences and support them in getting better.</w:t>
+      </w:r>
+      <w:r>
+        <w:t xml:space="preserve">”</w:t>
+      </w:r>
+      <w:r>
+        <w:t xml:space="preserve"> </w:t>
+      </w:r>
+      <w:r>
+        <w:t xml:space="preserve">[Worker, SQ74]. It is important that families understand workers’ good intentions when accessing data about them [FQ15]. However, having to show all the data to families could make it challenging to make that case convincingly,</w:t>
+      </w:r>
+      <w:r>
+        <w:t xml:space="preserve"> </w:t>
+      </w:r>
+      <w:r>
+        <w:t xml:space="preserve">“</w:t>
+      </w:r>
+      <w:r>
+        <w:t xml:space="preserve">because literally [the data we have] is like everything, isn’t it? So I don’t know how I would feel…</w:t>
+      </w:r>
+      <w:r>
+        <w:t xml:space="preserve">”</w:t>
+      </w:r>
+      <w:r>
+        <w:t xml:space="preserve"> </w:t>
+      </w:r>
+      <w:r>
+        <w:t xml:space="preserve">[Worker, SQ21]. In addition to avoiding breaches of expectations [see 8.2.1 above (CQ2)], a transparent approach ensures that the privacy of families is respected, because data is not viewed without the chance for explanation:</w:t>
+      </w:r>
+      <w:r>
+        <w:t xml:space="preserve"> </w:t>
+      </w:r>
+      <w:r>
+        <w:t xml:space="preserve">A:</w:t>
+      </w:r>
+      <w:r>
+        <w:t xml:space="preserve"> </w:t>
+      </w:r>
+      <w:r>
+        <w:t xml:space="preserve">“</w:t>
+      </w:r>
+      <w:r>
+        <w:t xml:space="preserve">I don’t want everybody knowing how rubbish I am with money.</w:t>
+      </w:r>
+      <w:r>
+        <w:t xml:space="preserve">”</w:t>
+      </w:r>
+      <w:r>
+        <w:t xml:space="preserve"> </w:t>
+      </w:r>
+      <w:r>
+        <w:t xml:space="preserve">B: That’s my life. [Parent &amp; Child, FQ2]</w:t>
+      </w:r>
+      <w:r>
+        <w:t xml:space="preserve"> </w:t>
+      </w:r>
+      <w:r>
+        <w:t xml:space="preserve">The current approach, which relies on the support workers mentioning data that they consider relevant, can result in expectations being broken by accidental sharing of information for which sensitivity is not recognised:</w:t>
+      </w:r>
+      <w:r>
+        <w:t xml:space="preserve"> </w:t>
+      </w:r>
+      <w:r>
+        <w:t xml:space="preserve">“</w:t>
+      </w:r>
+      <w:r>
+        <w:t xml:space="preserve">That tends to be the biggest problem with this, these little bits of information that nobody ever thinks are relevant to bring up in everyday conversation and they’re coming out.</w:t>
+      </w:r>
+      <w:r>
+        <w:t xml:space="preserve">”</w:t>
+      </w:r>
+      <w:r>
+        <w:t xml:space="preserve"> </w:t>
+      </w:r>
+      <w:r>
+        <w:t xml:space="preserve">[Parent, CQ3]</w:t>
+      </w:r>
+      <w:r>
+        <w:t xml:space="preserve"> </w:t>
+      </w:r>
+      <w:r>
+        <w:t xml:space="preserve">Ultimately an open and respectful approach is not just rooted in decency but in practicality as a co-operative family is easier to support:</w:t>
+      </w:r>
+      <w:r>
+        <w:t xml:space="preserve"> </w:t>
+      </w:r>
+      <w:r>
+        <w:t xml:space="preserve">“</w:t>
+      </w:r>
+      <w:r>
+        <w:t xml:space="preserve">Because if someone is feeling judged or stressed or angry or whatever, then they can stop the conversation</w:t>
+      </w:r>
+      <w:r>
+        <w:t xml:space="preserve">”</w:t>
+      </w:r>
+      <w:r>
+        <w:t xml:space="preserve"> </w:t>
+      </w:r>
+      <w:r>
+        <w:t xml:space="preserve">[Parent, CQ5]. It can also help with accountability and accuracy:</w:t>
+      </w:r>
+      <w:r>
+        <w:t xml:space="preserve"> </w:t>
+      </w:r>
+      <w:r>
+        <w:t xml:space="preserve">“</w:t>
+      </w:r>
+      <w:r>
+        <w:t xml:space="preserve">There was a time where I was at the doctors’ and they asked how many units of alcohol I drank, and I said, probably about three bottles a week, at the time, not any more but later on [the support worker] pulled me up on it and they had it down as three bottles a day. That could have caused an issue was anyone ever to ask.</w:t>
+      </w:r>
+      <w:r>
+        <w:t xml:space="preserve">”</w:t>
+      </w:r>
+      <w:r>
+        <w:t xml:space="preserve"> </w:t>
+      </w:r>
+      <w:r>
+        <w:t xml:space="preserve">[Parent, CQ7]</w:t>
+      </w:r>
+      <w:r>
+        <w:t xml:space="preserve"> </w:t>
+      </w:r>
+      <w:r>
+        <w:t xml:space="preserve">A common phrase that emerged here and in our prior research (Bowyer et al., 2018) is that data should only be seen by those that</w:t>
+      </w:r>
+      <w:r>
+        <w:t xml:space="preserve"> </w:t>
+      </w:r>
+      <w:r>
+        <w:t xml:space="preserve">“</w:t>
+      </w:r>
+      <w:r>
+        <w:t xml:space="preserve">need to know.</w:t>
+      </w:r>
+      <w:r>
+        <w:t xml:space="preserve">”</w:t>
+      </w:r>
+      <w:r>
+        <w:t xml:space="preserve"> </w:t>
+      </w:r>
+      <w:r>
+        <w:t xml:space="preserve">Without transparency of data handling, a family cannot verify whether this is happening. This is especially important given that some support workers expressed a belief that their right to access families’ data could overrule families’ consent:</w:t>
+      </w:r>
+      <w:r>
+        <w:t xml:space="preserve"> </w:t>
+      </w:r>
+      <w:r>
+        <w:t xml:space="preserve">“</w:t>
+      </w:r>
+      <w:r>
+        <w:t xml:space="preserve">I think to enable us to work with families, we need to have as much information to give them the best possible service. So, I think we should be able to [access their information] regardless of what families say.</w:t>
+      </w:r>
+      <w:r>
+        <w:t xml:space="preserve">”</w:t>
+      </w:r>
+      <w:r>
+        <w:t xml:space="preserve"> </w:t>
+      </w:r>
+      <w:r>
+        <w:t xml:space="preserve">[Workers, SQ22]</w:t>
+      </w:r>
+      <w:r>
+        <w:t xml:space="preserve"> </w:t>
+      </w:r>
+      <w:r>
+        <w:t xml:space="preserve">We also found evidence of other reasons why accountability is important such as the difficulty of deciding what parts of a medical history are</w:t>
+      </w:r>
+      <w:r>
+        <w:t xml:space="preserve"> </w:t>
+      </w:r>
+      <w:r>
+        <w:t xml:space="preserve">‘</w:t>
+      </w:r>
+      <w:r>
+        <w:t xml:space="preserve">relevant</w:t>
+      </w:r>
+      <w:r>
+        <w:t xml:space="preserve">’</w:t>
+      </w:r>
+      <w:r>
+        <w:t xml:space="preserve"> </w:t>
+      </w:r>
+      <w:r>
+        <w:t xml:space="preserve">[SQ23], arbitrating situations where legal duties may require the breaking of consent [SQ24], and being able to identify and address situations where recorded information may not tell the full story [CQ8].</w:t>
+      </w:r>
+      <w:r>
+        <w:t xml:space="preserve"> </w:t>
+      </w:r>
+      <w:r>
+        <w:t xml:space="preserve">Participants also indicated that the desired transparency is not just about reporting data usage. Dialogue and engagement is needed. Support processes need to change to better recognise the role of dialogue, rather than just consultation of a database, as the best way to achieve a rich and nuanced understanding.</w:t>
+      </w:r>
+      <w:r>
+        <w:t xml:space="preserve"> </w:t>
+      </w:r>
+      <w:r>
+        <w:t xml:space="preserve">Some participants suggested that openness to increase trust could go as far as browsing new information together rather than just having the support worker get it first and report its content:</w:t>
+      </w:r>
+      <w:r>
+        <w:t xml:space="preserve"> </w:t>
+      </w:r>
+      <w:r>
+        <w:t xml:space="preserve">A:</w:t>
+      </w:r>
+      <w:r>
+        <w:t xml:space="preserve"> </w:t>
+      </w:r>
+      <w:r>
+        <w:t xml:space="preserve">“</w:t>
+      </w:r>
+      <w:r>
+        <w:t xml:space="preserve">[if the worker knew sensitive medical information] the family would be really annoyed, they would just want you [the worker] to go.</w:t>
+      </w:r>
+      <w:r>
+        <w:t xml:space="preserve"> </w:t>
+      </w:r>
+      <w:r>
+        <w:t xml:space="preserve">B: “I’m the same, me. I’d be like</w:t>
+      </w:r>
+      <w:r>
+        <w:t xml:space="preserve"> </w:t>
+      </w:r>
+      <w:r>
+        <w:t xml:space="preserve">‘</w:t>
+      </w:r>
+      <w:r>
+        <w:t xml:space="preserve">I don’t know how you got all this?</w:t>
+      </w:r>
+      <w:r>
+        <w:t xml:space="preserve">’</w:t>
+      </w:r>
+      <w:r>
+        <w:t xml:space="preserve">. That would be my first reaction but then if we [were to] discuss it and browse the information with the family [that would work better].</w:t>
+      </w:r>
+      <w:r>
+        <w:t xml:space="preserve">”</w:t>
+      </w:r>
+      <w:r>
+        <w:t xml:space="preserve"> </w:t>
+      </w:r>
+      <w:r>
+        <w:t xml:space="preserve">[Parent &amp; Worker, CQ6]</w:t>
+      </w:r>
+      <w:r>
+        <w:t xml:space="preserve"> </w:t>
+      </w:r>
+      <w:r>
+        <w:t xml:space="preserve">We see evidence that transparency and openness are key to building trust around data access and decision-making as requirements for a healthy support relationship. Shared data interaction could be one way to achieve this, bringing benefits in accountability, accuracy, simplicity [SQ25, SQ26] and consent.</w:t>
+      </w:r>
+    </w:p>
+    <w:bookmarkEnd w:id="29"/>
+    <w:bookmarkEnd w:id="30"/>
+    <w:bookmarkStart w:id="34" w:name="discussion"/>
+    <w:p>
+      <w:pPr>
+        <w:pStyle w:val="Heading2"/>
+      </w:pPr>
+      <w:r>
+        <w:rPr>
+          <w:rStyle w:val="SectionNumber"/>
+        </w:rPr>
+        <w:t xml:space="preserve">1.5</w:t>
+      </w:r>
+      <w:r>
+        <w:tab/>
+      </w:r>
+      <w:r>
+        <w:t xml:space="preserve">Discussion</w:t>
+      </w:r>
+    </w:p>
+    <w:p>
+      <w:pPr>
+        <w:pStyle w:val="FirstParagraph"/>
+      </w:pPr>
+      <w:r>
+        <w:t xml:space="preserve">[Target 3,000 words or maybe more?]</w:t>
+      </w:r>
+      <w:r>
+        <w:t xml:space="preserve"> </w:t>
+      </w:r>
+      <w:r>
+        <w:t xml:space="preserve">[Then comes the</w:t>
+      </w:r>
+      <w:r>
+        <w:t xml:space="preserve"> </w:t>
+      </w:r>
+      <w:r>
+        <w:t xml:space="preserve">‘</w:t>
+      </w:r>
+      <w:r>
+        <w:t xml:space="preserve">Interpret</w:t>
+      </w:r>
+      <w:r>
+        <w:t xml:space="preserve">’</w:t>
+      </w:r>
+      <w:r>
+        <w:t xml:space="preserve"> </w:t>
+      </w:r>
+      <w:r>
+        <w:t xml:space="preserve">part. Where you assess how these things matter, do they confirm or disconfirm theory, relating it back to the literature. This part heavily references theory from your lit review. Frames the themes/subthemes as knowledge contributions.]</w:t>
+      </w:r>
+    </w:p>
+    <w:bookmarkStart w:id="31" w:name="X81c7ba93f8d1a024394ef1d7640c37ea97a8c02"/>
+    <w:p>
+      <w:pPr>
+        <w:pStyle w:val="Heading3"/>
+      </w:pPr>
+      <w:r>
+        <w:rPr>
+          <w:rStyle w:val="SectionNumber"/>
+        </w:rPr>
+        <w:t xml:space="preserve">1.5.1</w:t>
+      </w:r>
+      <w:r>
+        <w:tab/>
+      </w:r>
+      <w:r>
+        <w:t xml:space="preserve">The Value of Involving People With Their Data</w:t>
+      </w:r>
+    </w:p>
+    <w:p>
+      <w:pPr>
+        <w:pStyle w:val="FirstParagraph"/>
+      </w:pPr>
+      <w:r>
+        <w:t xml:space="preserve">THIS IS PROBABLY OK AS IS – ALL TO REVIEW/CONFIRM OK?</w:t>
+      </w:r>
+      <w:r>
+        <w:t xml:space="preserve"> </w:t>
+      </w:r>
+      <w:r>
+        <w:t xml:space="preserve">SOME REFS THAT COULD BE ADDED ARE AT</w:t>
+      </w:r>
+      <w:r>
+        <w:t xml:space="preserve"> </w:t>
+      </w:r>
+      <w:r>
+        <w:t xml:space="preserve">https://miro.com/app/board/o9J_kvbFr24=/?moveToWidget=3074457347460357355&amp;cot=13</w:t>
+      </w:r>
+    </w:p>
+    <w:p>
+      <w:pPr>
+        <w:pStyle w:val="BodyText"/>
+      </w:pPr>
+      <w:r>
+        <w:t xml:space="preserve">Through our analysis of attitudes to data usage in the UK early help context we have shown that data about supported individuals and their families is already providing great value to building up a more complete picture of a family’s life, in service of better support and decision-making. However, this comes at a cost to the family’s autonomy and we have identified a number of problems with the prevalent mindset in the care system – which is that families’ civic data is considered as a resource to be utilised. Such a mindset (sometimes known as</w:t>
+      </w:r>
+      <w:r>
+        <w:t xml:space="preserve"> </w:t>
+      </w:r>
+      <w:r>
+        <w:t xml:space="preserve">‘</w:t>
+      </w:r>
+      <w:r>
+        <w:t xml:space="preserve">dataism</w:t>
+      </w:r>
+      <w:r>
+        <w:t xml:space="preserve">’</w:t>
+      </w:r>
+      <w:r>
+        <w:t xml:space="preserve">) carries an implicit assumption that data is an objective source of truth, however this would require trust in the independence and integrity of the data-collecting and data-holding institutions (van Dijck, 2014), which we have shown is often absent. Supported families lack awareness of what data is held about them and how it is used: this can lead to false expectations and surprises and in the worst cases, this can feed feelings of fear or suspicion which can harm the effectiveness of the overall care relationship. Stored data can often serve as a proxy for their involvement (Bowyer et al., 2018), and without any involvement of the family in checking data accuracy, the current system is susceptible to inaccuracies and errors of judgement due to out-of-date, incorrect or missing data, which can directly affect supported families in the form of prejudice, discrimination, or privacy violations. A key finding we have uncovered is that trust is critical to a support relationship – trust in the support worker, and trust in the system as a whole, and that the current usage of families’ data is not conducive to trust. The best way for a support worker to build trust with a family is to show that they have, and are continually striving to develop, an ongoing and deep understanding of the family as individuals, whose perspective is more important than</w:t>
+      </w:r>
+      <w:r>
+        <w:t xml:space="preserve"> </w:t>
+      </w:r>
+      <w:r>
+        <w:t xml:space="preserve">‘</w:t>
+      </w:r>
+      <w:r>
+        <w:t xml:space="preserve">what the computer says</w:t>
+      </w:r>
+      <w:r>
+        <w:t xml:space="preserve">’</w:t>
+      </w:r>
+      <w:r>
+        <w:t xml:space="preserve">. The more they are treated as people, not</w:t>
+      </w:r>
+      <w:r>
+        <w:t xml:space="preserve"> </w:t>
+      </w:r>
+      <w:r>
+        <w:t xml:space="preserve">‘</w:t>
+      </w:r>
+      <w:r>
+        <w:t xml:space="preserve">objects to be administered</w:t>
+      </w:r>
+      <w:r>
+        <w:t xml:space="preserve">’</w:t>
+      </w:r>
+      <w:r>
+        <w:t xml:space="preserve">(Cornford et al., 2013), and the greater awareness and access they have to data records and data handling and decision-making processes, the greater the trust they can have in the system and the more effective the relationship will be. Shared data interaction practices such as checking data together, visible data recording, family sign-off, or contribution of their own perspectives as data, give the family direct evidence that they are being listened to and that their viewpoint is important even when it contradicts the digital record, and this would be very powerful in building trust. Furthermore, transparency of processing allows accountability – something that is currently all but impossible, and this would further empower families by allowing them to gain confidence that they are being treated fairly and that data about them is accurate. It is evident from our findings that a trustworthy care system requires the direct involvement of the individual(s) being cared for and that the mechanisms of shared data interaction offer specific shapes in which that involvement could take place.</w:t>
+      </w:r>
+      <w:r>
+        <w:t xml:space="preserve"> </w:t>
+      </w:r>
+      <w:r>
+        <w:t xml:space="preserve">Consistent with field studies such as the World Health Organisation’s decision-making tool (Johnson et al., 2010), we found evidence that staff and supported families believe they would be able to collaborate more efficiently through shared data interaction as it would be more evidence-based (see 8.2.3 above). This has the potential to remove inefficiencies such as spending time correcting misunderstandings or repairing damaged relations caused by misjudgement, and the emergent practices of using data to track progress are already proving to be an effective and tangible way for families to improve their situation; giving them the ability to track this data outside of the support engagement would empower them even more to be self-sufficient. A digital health innovation project in South Africa echoes our findings on the importance of trust, agency and involvement of the individual:</w:t>
+      </w:r>
+      <w:r>
+        <w:t xml:space="preserve"> </w:t>
+      </w:r>
+      <w:r>
+        <w:t xml:space="preserve">“</w:t>
+      </w:r>
+      <w:r>
+        <w:t xml:space="preserve">The user must feel or experience trust, have to change behaviour, feel that they can control and increase their own access to a system. Their uptake and use are essential for such a [digital ecosystem] to work or to be regarded as a sustainable solution.</w:t>
+      </w:r>
+      <w:r>
+        <w:t xml:space="preserve">”</w:t>
+      </w:r>
+      <w:r>
+        <w:t xml:space="preserve">(Herselman et al., 2016)</w:t>
+      </w:r>
+      <w:r>
+        <w:t xml:space="preserve"> </w:t>
+      </w:r>
+      <w:r>
+        <w:t xml:space="preserve">Viewing data as a shared resource to be curated together would also solve the problem that the current system is in effect lacking a true consent mechanism, since the initial consent is in practice, a handover of power that gives the care authority carte blanche to collect and use data about the individuals (see 8.2.2). In effect, the ongoing access to and direct use of data by families (see 8.2.3) would serve as a practical implementation of a</w:t>
+      </w:r>
+      <w:r>
+        <w:t xml:space="preserve"> </w:t>
+      </w:r>
+      <w:r>
+        <w:t xml:space="preserve">‘</w:t>
+      </w:r>
+      <w:r>
+        <w:t xml:space="preserve">dynamic consent</w:t>
+      </w:r>
+      <w:r>
+        <w:t xml:space="preserve">’</w:t>
+      </w:r>
+      <w:r>
+        <w:t xml:space="preserve"> </w:t>
+      </w:r>
+      <w:r>
+        <w:t xml:space="preserve">model (Kaye et al., 2015; Williams et al., 2015). Instead of consent being seen as the acquisition of a formal permission that has to be certified, stored, reviewed and modified, adopting simple practices such as talking families through their data and carrying out regular checks together could provide a practical but less bureaucratic guarantee that families are on-board with the way their data is being used, since their ongoing awareness and absence of complaint can be taken as satisfaction. If implemented in a robust manner, this approach has the potential to greatly simplify the consent challenge for authorities, requiring less process and reducing liability. Families will be happier with the use of their data if they can see it, notice and speak up when they feel something is amiss. Additionally the sharing of responsibility for data stewardship between both parties can reduce the liability for support workers; some were fearful of missing something important when given access to large amounts of families’ data – in this model where conversations are more focussed upon data, relevant information can be identified more quickly while at the same time mistakes can be spotted sooner. With families involved in checking and shaping their own data, that data can become more reliable and accurate, which goes some way to addressing the problems described by Cornford et al. of the state forcing families to be represented through data models that are not up to the task of representing the complexity of their lives (Cornford et al., 2013). This need to give the user a role in understanding and influencing the life of their own data is identified as a key ingredient of moving towards a more progressive model of digital citizenship. In 2016, Bridle explained:</w:t>
+      </w:r>
+      <w:r>
+        <w:t xml:space="preserve"> </w:t>
+      </w:r>
+      <w:r>
+        <w:t xml:space="preserve">“</w:t>
+      </w:r>
+      <w:r>
+        <w:t xml:space="preserve">If, instead of disempowering users in the name of simplicity and ease of use, we acted to empower them and ourselves through increased literacy in the technologies employed, and constructed systems where data about behaviour can be more easily quantified and controlled by the user, then we would have the tools at our disposal for a more equitable negotiation with commercial and governmental forms of power.</w:t>
+      </w:r>
+      <w:r>
+        <w:t xml:space="preserve">”</w:t>
+      </w:r>
+      <w:r>
+        <w:t xml:space="preserve">(Bridle, 2016)</w:t>
+      </w:r>
+      <w:r>
+        <w:t xml:space="preserve"> </w:t>
+      </w:r>
+      <w:r>
+        <w:t xml:space="preserve">Perhaps the greatest benefit to the care organisation of shared data interaction approaches would be the inclusion of supported families to a much greater degree as a stakeholder in their</w:t>
+      </w:r>
+      <w:r>
+        <w:t xml:space="preserve"> </w:t>
+      </w:r>
+      <w:r>
+        <w:t xml:space="preserve">‘</w:t>
+      </w:r>
+      <w:r>
+        <w:t xml:space="preserve">case</w:t>
+      </w:r>
+      <w:r>
+        <w:t xml:space="preserve">’</w:t>
+      </w:r>
+      <w:r>
+        <w:t xml:space="preserve">. Instead of the care worker using their authority to pass judgement and deliver advice, the care worker becomes an ally, with the family member(s) empowered as an agent in their own self-care, with a greater ability to take action and drive things forward than they had previously (see 8.2.4.). Supported families would be able to trust that their interests are being looked out for and that through their ability to contribute to and access their</w:t>
+      </w:r>
+      <w:r>
+        <w:t xml:space="preserve"> </w:t>
+      </w:r>
+      <w:r>
+        <w:t xml:space="preserve">‘</w:t>
+      </w:r>
+      <w:r>
+        <w:t xml:space="preserve">data self</w:t>
+      </w:r>
+      <w:r>
+        <w:t xml:space="preserve">’</w:t>
+      </w:r>
+      <w:r>
+        <w:t xml:space="preserve">, to take part in informed decisions that could improve their lives, and to use their data in new ways to serve their own ends.</w:t>
+      </w:r>
+    </w:p>
+    <w:bookmarkEnd w:id="31"/>
+    <w:bookmarkStart w:id="32" w:name="X2fa4f96c568e83cc83a224b2e3d43a083ef53c5"/>
+    <w:p>
+      <w:pPr>
+        <w:pStyle w:val="Heading3"/>
+      </w:pPr>
+      <w:r>
+        <w:rPr>
+          <w:rStyle w:val="SectionNumber"/>
+        </w:rPr>
+        <w:t xml:space="preserve">1.5.2</w:t>
+      </w:r>
+      <w:r>
+        <w:tab/>
+      </w:r>
+      <w:r>
+        <w:t xml:space="preserve">Effective Data Access Requires Human Interaction</w:t>
+      </w:r>
+    </w:p>
+    <w:p>
+      <w:pPr>
+        <w:pStyle w:val="FirstParagraph"/>
+      </w:pPr>
+      <w:r>
+        <w:t xml:space="preserve">[THIS IS PROBABLY OK AS IS – SOME REFS THAT COULD BE ADDED ARE AT https://miro.com/app/board/o9J_kvbFr24=/?moveToWidget=3074457347460381908&amp;cot=13]</w:t>
+      </w:r>
+    </w:p>
+    <w:p>
+      <w:pPr>
+        <w:pStyle w:val="BodyText"/>
+      </w:pPr>
+      <w:r>
+        <w:t xml:space="preserve">Our findings reveal that the current inequality over families’ civic data will not be solved simply by opening up databases to families and giving them access. They must be able to meaningfully comprehend the data and meaningful effect change based on what they learn from it. This involves the translation of raw data into meaningful information – through summaries, visualisations and explanations (the challenge of who can or would create these information representations is an area for future study). The information available to the individuals must be – as described in one of the central tenets of Human-Data Interaction – legible (Mortier et al., 2014) but also their access must be effective (Gurstein, 2011). This includes providing suitable opportunities for access – not just within the support meetings, for example – and addressing technology, literacy, mental or physical handicaps and means that the information should be supported by a human relationship – one where someone can both explain the data as well as answer questions about it (see 8.2.3). It is the combination of effective data access and human-to-human interaction that makes data access meaningful, and the former without the latter will not empower the individual concerned. Access to data must be supported by a conversation. The system needs to have a human face that the individual may put their trust in and to which they can address their questions; simply giving access to raw data would be inadequate (see 8.2.3), and limiting (Cornford et al., 2013).</w:t>
+      </w:r>
+      <w:r>
+        <w:t xml:space="preserve"> </w:t>
+      </w:r>
+      <w:r>
+        <w:t xml:space="preserve">As a sub-field of Human-Computer Interaction, it is easy to assume that HDI is simply about interaction in the traditional sense of users interacting with data through an interface, but our work, which has, guided by our participants, focussed less upon layout and screen interaction and more upon the wider sociotechnical context of the support relationship, suggests that HDI can be more effective sought when the word</w:t>
+      </w:r>
+      <w:r>
+        <w:t xml:space="preserve"> </w:t>
+      </w:r>
+      <w:r>
+        <w:t xml:space="preserve">‘</w:t>
+      </w:r>
+      <w:r>
+        <w:t xml:space="preserve">interaction</w:t>
+      </w:r>
+      <w:r>
+        <w:t xml:space="preserve">’</w:t>
+      </w:r>
+      <w:r>
+        <w:t xml:space="preserve"> </w:t>
+      </w:r>
+      <w:r>
+        <w:t xml:space="preserve">is considered in an interpersonal sense.</w:t>
+      </w:r>
+      <w:r>
+        <w:t xml:space="preserve"> </w:t>
+      </w:r>
+      <w:r>
+        <w:t xml:space="preserve">By focussing on the human aspect of the proposed use of data within the support relationship, we can see that as well as improving accuracy, consent and trust, shared data interaction can bring practical benefits by facilitating a better interpersonal interaction. By physically bringing data into the interaction – be it a printout of a table or graph, or a tablet or 2-in-1 device – rather than just reporting it verbally, this representation serves as a focal point for discussion, bringing both parties to the same topic space faster and more efficiently than abstract discussion would. The data records here function as a boundary object (Bowker et al., 2015; Star, 2010, 1989) – the families understand it because it relates to their life, and the support workers understand it because they are familiar with the systems it came from. As such, it can become a valuable tool for encouraging families to open up. Many of our participants talked about how looking at data would provide a discussion stimulus or serve as a conversation starter (see 8.2.1). Also, it provides support workers an opportunity to be less adversarial, by positioning themselves as equals looking at the data together (</w:t>
+      </w:r>
+      <w:r>
+        <w:t xml:space="preserve">‘</w:t>
+      </w:r>
+      <w:r>
+        <w:t xml:space="preserve">let’s make sure this data is right</w:t>
+      </w:r>
+      <w:r>
+        <w:t xml:space="preserve">’</w:t>
+      </w:r>
+      <w:r>
+        <w:t xml:space="preserve">) rather than appearing as if they side with the data by being the ones who voice it (</w:t>
+      </w:r>
+      <w:r>
+        <w:t xml:space="preserve">‘</w:t>
+      </w:r>
+      <w:r>
+        <w:t xml:space="preserve">Our records say that you have….</w:t>
+      </w:r>
+      <w:r>
+        <w:t xml:space="preserve">’</w:t>
+      </w:r>
+      <w:r>
+        <w:t xml:space="preserve">). The effectiveness of having data representations as</w:t>
+      </w:r>
+      <w:r>
+        <w:t xml:space="preserve"> </w:t>
+      </w:r>
+      <w:r>
+        <w:t xml:space="preserve">“</w:t>
+      </w:r>
+      <w:r>
+        <w:t xml:space="preserve">things to think with</w:t>
+      </w:r>
+      <w:r>
+        <w:t xml:space="preserve">”</w:t>
+      </w:r>
+      <w:r>
+        <w:t xml:space="preserve"> </w:t>
+      </w:r>
+      <w:r>
+        <w:t xml:space="preserve">that can establish common ground is discussed in our prior work (Bowyer et al., 2018) and is also echoed in the methods in this study. In particular in our third workshop, which brought support workers and supported family members together, used storyboarding action cards in specific fictional scenarios. These cards provided a focal point for discussions and helped the participants to quickly imagine a realistic situation, again serving as boundary objects. The yellow (for families) and blue (for staff) borders on the cards helped ensure that both parties owned a piece of the puzzle: We had given no direction about who would place which cards, but we observed parents feeling confident to place yellow cards and support workers keen to place blue cards, because the card helped them identify with the corresponding role in the scenario and feel ownership over the choice of options that would be available to them. Similarly, the green bordered cards (which corresponded to those actions involve both parties) almost always resulted in both parties discussing and agreeing a view before the card was placed.</w:t>
+      </w:r>
+      <w:r>
+        <w:t xml:space="preserve"> </w:t>
+      </w:r>
+      <w:r>
+        <w:t xml:space="preserve">If we relate this to an imagined discussion of actual data records, we can envisage that the presentation of the data as being</w:t>
+      </w:r>
+      <w:r>
+        <w:t xml:space="preserve"> </w:t>
+      </w:r>
+      <w:r>
+        <w:t xml:space="preserve">“</w:t>
+      </w:r>
+      <w:r>
+        <w:t xml:space="preserve">yours</w:t>
+      </w:r>
+      <w:r>
+        <w:t xml:space="preserve">”</w:t>
+      </w:r>
+      <w:r>
+        <w:t xml:space="preserve"> </w:t>
+      </w:r>
+      <w:r>
+        <w:t xml:space="preserve">or</w:t>
+      </w:r>
+      <w:r>
+        <w:t xml:space="preserve"> </w:t>
+      </w:r>
+      <w:r>
+        <w:t xml:space="preserve">“</w:t>
+      </w:r>
+      <w:r>
+        <w:t xml:space="preserve">ours</w:t>
+      </w:r>
+      <w:r>
+        <w:t xml:space="preserve">”</w:t>
+      </w:r>
+      <w:r>
+        <w:t xml:space="preserve"> </w:t>
+      </w:r>
+      <w:r>
+        <w:t xml:space="preserve">would have a noticeable effect upon how the families would engage with it, and the strength with which they would perceive the power of the data holder over them. Having access to the data within the context of the support relationship is a key enabler of the Human-Data Interaction properties of agency and negotiability (Mortier et al., 2014) for the family members; an ability to interact with and correct or comment on the data directly would give them some agency that do not currently have, but if there is no ability for their comments or corrections to the data to actually influence the support discussion and the work being done, then they have no negotiability - their data access is not really part of the system, it would be tangential to the actual support process.</w:t>
+      </w:r>
+      <w:r>
+        <w:t xml:space="preserve"> </w:t>
+      </w:r>
+      <w:r>
+        <w:t xml:space="preserve">Therefore, efforts to deliver effective HDI capabilities in future should focus on interpersonal interaction, and the role of the human in the information system, as a data interface is limited by its operational context as to its ability to truly empower a data subject (indeed, even the term</w:t>
+      </w:r>
+      <w:r>
+        <w:t xml:space="preserve"> </w:t>
+      </w:r>
+      <w:r>
+        <w:t xml:space="preserve">‘</w:t>
+      </w:r>
+      <w:r>
+        <w:t xml:space="preserve">data subject</w:t>
+      </w:r>
+      <w:r>
+        <w:t xml:space="preserve">’</w:t>
+      </w:r>
+      <w:r>
+        <w:t xml:space="preserve"> </w:t>
+      </w:r>
+      <w:r>
+        <w:t xml:space="preserve">which persists even in progressive data paradigms such as the EU’s General Data Protection Regulations (European Parliament, 2016) embodies the prevalent problematic stance, evoking as it does imagery of a medieval king looking down upon his subservients). As our participants all strongly agreed, supported families</w:t>
+      </w:r>
+      <w:r>
+        <w:t xml:space="preserve"> </w:t>
+      </w:r>
+      <w:r>
+        <w:t xml:space="preserve">‘</w:t>
+      </w:r>
+      <w:r>
+        <w:t xml:space="preserve">should be treated like people, not database records.</w:t>
+      </w:r>
+      <w:r>
+        <w:t xml:space="preserve">’</w:t>
+      </w:r>
+      <w:r>
+        <w:t xml:space="preserve"> </w:t>
+      </w:r>
+      <w:r>
+        <w:t xml:space="preserve">(see S4 and Table 3, in section 8.1). This framing can inadvertently become problematic in early help practice focusing upon child welfare:</w:t>
+      </w:r>
+      <w:r>
+        <w:t xml:space="preserve"> </w:t>
+      </w:r>
+      <w:r>
+        <w:t xml:space="preserve">“</w:t>
+      </w:r>
+      <w:r>
+        <w:t xml:space="preserve">children [can be seen as] the objects of a variety</w:t>
+      </w:r>
+      <w:r>
+        <w:t xml:space="preserve"> </w:t>
+      </w:r>
+      <w:r>
+        <w:t xml:space="preserve">of concerns which need to be acted upon rather than agents of their own lives</w:t>
+      </w:r>
+      <w:r>
+        <w:t xml:space="preserve">”</w:t>
+      </w:r>
+      <w:r>
+        <w:t xml:space="preserve">(European Commission, 2014). Analysis of the Child Index, an early warning electronic information for child welfare in the Netherlands, drew a similar conclusion on the importance of maintaining a compassionate human aspect in family-state relations:</w:t>
+      </w:r>
+      <w:r>
+        <w:t xml:space="preserve"> </w:t>
+      </w:r>
+      <w:r>
+        <w:t xml:space="preserve">“</w:t>
+      </w:r>
+      <w:r>
+        <w:t xml:space="preserve">Taking into account that [care] professionals’ first love is the best interest of and care for a child, it is recommended for policymakers to provide enough room for the</w:t>
+      </w:r>
+      <w:r>
+        <w:t xml:space="preserve"> </w:t>
+      </w:r>
+      <w:r>
+        <w:t xml:space="preserve">‘</w:t>
+      </w:r>
+      <w:r>
+        <w:t xml:space="preserve">love</w:t>
+      </w:r>
+      <w:r>
+        <w:t xml:space="preserve">’</w:t>
+      </w:r>
+      <w:r>
+        <w:t xml:space="preserve"> </w:t>
+      </w:r>
+      <w:r>
+        <w:t xml:space="preserve">between future technologies and their social actors to flourish.</w:t>
+      </w:r>
+      <w:r>
+        <w:t xml:space="preserve">”</w:t>
+      </w:r>
+      <w:r>
+        <w:t xml:space="preserve"> </w:t>
+      </w:r>
+      <w:r>
+        <w:t xml:space="preserve">(Lecluijze et al., 2015)</w:t>
+      </w:r>
+    </w:p>
+    <w:bookmarkEnd w:id="32"/>
+    <w:bookmarkStart w:id="33" w:name="Xb206752d1864f98023ac439a7a18140a88c8d22"/>
+    <w:p>
+      <w:pPr>
+        <w:pStyle w:val="Heading3"/>
+      </w:pPr>
+      <w:r>
+        <w:rPr>
+          <w:rStyle w:val="SectionNumber"/>
+        </w:rPr>
+        <w:t xml:space="preserve">1.5.3</w:t>
+      </w:r>
+      <w:r>
+        <w:tab/>
+      </w:r>
+      <w:r>
+        <w:t xml:space="preserve">The Benefits and Implications of shifting the Locus of Decision-making</w:t>
+      </w:r>
+    </w:p>
+    <w:p>
+      <w:pPr>
+        <w:pStyle w:val="FirstParagraph"/>
+      </w:pPr>
+      <w:r>
+        <w:t xml:space="preserve">[TO REWRITE/REDRAFT</w:t>
+      </w:r>
+      <w:r>
+        <w:t xml:space="preserve"> </w:t>
+      </w:r>
+      <w:r>
+        <w:t xml:space="preserve">SOME REFS THAT COULD BE ADDED ARE AT</w:t>
+      </w:r>
+      <w:r>
+        <w:t xml:space="preserve"> </w:t>
+      </w:r>
+      <w:r>
+        <w:t xml:space="preserve">https://miro.com/app/board/o9J_kvbFr24=/?moveToWidget=3074457347460416096&amp;cot=13]</w:t>
+      </w:r>
+    </w:p>
+    <w:p>
+      <w:pPr>
+        <w:pStyle w:val="BodyText"/>
+      </w:pPr>
+      <w:r>
+        <w:t xml:space="preserve">Through our discussions and activities with support workers and supported families, we have explored the possibilities of shared data interaction and our concept of shifting the locus of decision-making – the idea that power concentrates close to the point where data is accessed, and that by shifting the point where data is access to the centre of the support interaction, this would necessarily shift decision-making closer to the individuals and thus swing the power balance in their favour (see section 7.2 above for a full explanation and refer to Figure 1 for an illustration of the concept). In this section we examine the potential benefits and implications of such a shift.</w:t>
+      </w:r>
+      <w:r>
+        <w:t xml:space="preserve"> </w:t>
+      </w:r>
+      <w:r>
+        <w:t xml:space="preserve">The introduction of data interaction into the interpersonal interaction of the support relationship can be seen as a change to the nature of the support relationship, in that some of the work that was previously done solely in the domain of the data holder (specifically, data maintenance and the direct use of data to inform judgements and plans) is now taking place in a different context – the two-party context of the support engagement itself. So at a basic level, the power is shifted by the new approach. The use of data in current practice is limited because any data must flow through the support worker as gatekeeper – the removal of the gatekeeper role redistributes the power to interpret, select and judge data much more equitably between the two parties. The potential benefits of this shift in terms of empowering families are significant. As detailed above it would give them a role to play as agents in the life of their data, and a new ability to create and curate their own</w:t>
+      </w:r>
+      <w:r>
+        <w:t xml:space="preserve"> </w:t>
+      </w:r>
+      <w:r>
+        <w:t xml:space="preserve">‘</w:t>
+      </w:r>
+      <w:r>
+        <w:t xml:space="preserve">data self</w:t>
+      </w:r>
+      <w:r>
+        <w:t xml:space="preserve">’</w:t>
+      </w:r>
+      <w:r>
+        <w:t xml:space="preserve"> </w:t>
+      </w:r>
+      <w:r>
+        <w:t xml:space="preserve">– the representation of them that is seen by the state – so that it is as fair, accurate and representative as possible. But more than that, given the increased visibility of the metrics by which their progress is judged, they are now empowered to take steps to influence any poorer metrics by making improvements in their own life that would result in those metrics improving visibly, which then could then use as evidence to prove their achievements – a positive feedback cycle that was previously inaccessible. By shifting the locus of decision-making, families can take more responsibility for their own lives, through an increased ability to reflect and make plans – an important element of harnessing one’s personal data for self-improvement (Abiteboul et al., 2015; Li et al., 2010), thus</w:t>
+      </w:r>
+      <w:r>
+        <w:t xml:space="preserve"> </w:t>
+      </w:r>
+      <w:r>
+        <w:t xml:space="preserve">‘</w:t>
+      </w:r>
+      <w:r>
+        <w:t xml:space="preserve">encouraging the family to take full accountability for their own responsibilities</w:t>
+      </w:r>
+      <w:r>
+        <w:t xml:space="preserve">’</w:t>
+      </w:r>
+      <w:r>
+        <w:t xml:space="preserve"> </w:t>
+      </w:r>
+      <w:r>
+        <w:t xml:space="preserve">as one support worker put it [SQ75]. The perceived benefit of individuals directly using digital interfaces for health and wellbeing are already accepted, with 93% of doctors believing that apps can improve health outcomes (Kostkova, 2015).</w:t>
+      </w:r>
+      <w:r>
+        <w:t xml:space="preserve"> </w:t>
+      </w:r>
+      <w:r>
+        <w:t xml:space="preserve">The above are benefits to the supported individual, which of course can be seen as benefits to the care provider as well, given that the function of the early help service is to help the supported family improve their situation as effectively as possible. But shifting the locus of decision making also carries practical benefits for the care provider too. If the family are involved in the stewardship of their data, this reduces the burden and responsibility upon the authority to look after that data – instead, the responsibility for ensuring completeness, accuracy and fairness is now a shared responsibility. And if responsibility is shared, this must surely also reduce the likelihood of complaints or litigation, because it can transform the way that families think of the care provider away from</w:t>
+      </w:r>
+      <w:r>
+        <w:t xml:space="preserve"> </w:t>
+      </w:r>
+      <w:r>
+        <w:t xml:space="preserve">‘</w:t>
+      </w:r>
+      <w:r>
+        <w:t xml:space="preserve">us and them</w:t>
+      </w:r>
+      <w:r>
+        <w:t xml:space="preserve">’</w:t>
+      </w:r>
+      <w:r>
+        <w:t xml:space="preserve"> </w:t>
+      </w:r>
+      <w:r>
+        <w:t xml:space="preserve">thinking towards a more equitable stance. An additional advantage of a cooperative approach to data stewardship is that the consent problem is solved; the scope for non-consent is reduced because at every single meeting (and perhaps even outside those meetings if individual personal data interfaces are available) the supported families are involved in a conversation that directly enables them to voice their approval or concerns for the ways their data is being used.</w:t>
+      </w:r>
+      <w:r>
+        <w:t xml:space="preserve"> </w:t>
+      </w:r>
+      <w:r>
+        <w:t xml:space="preserve">However, implementing such a change to the system would not be without its challenges. There would be significant costs: New equipment such as tablets or 2-in-1 devices might need to be purchased if support workers do not already have these. New software interfaces would need to be commissioned, developed and purchased. The existing configuration of IT systems in the public sector (see section 6) is not well suited to the creation of such unified data interfaces due to its fragmented nature (Copeland, 2015). Identity management in this context is already very challenging to negotiate (Wilson et al., 2011). Support workers would need additional training both on software and hardware. The need to increase digital skills across health and social care has already been identified as a current issue in the UK (Honeyman et al., 2016) and in other countries such as Poland where it is deemed critical (Soja, 2015). This will become particularly important in a system where the care workers are also the ones who would be helping individuals to make sense of digital information. The use of computer-based communication and information approaches would need particular care with child welfare (Tregeagle and Darcy, 2008). Local authority business processes would need significant overhauls to recognise the individual members of the public as an important part of the system – which would likely carry with it new considerations for system access controls, technical support and public liability insurance. In particular the provision of personal data interfaces to the public, and new communication channels for public enquiry, would carry with it a large human resource burden to manage and support those channels and usages. While the creation of a direct communication channel between supported individuals and support services does on the face of it have the potential to carry some savings for the state in terms of reducing the amount of</w:t>
+      </w:r>
+      <w:r>
+        <w:t xml:space="preserve"> </w:t>
+      </w:r>
+      <w:r>
+        <w:t xml:space="preserve">“</w:t>
+      </w:r>
+      <w:r>
+        <w:t xml:space="preserve">in-the-home</w:t>
+      </w:r>
+      <w:r>
+        <w:t xml:space="preserve">”</w:t>
+      </w:r>
+      <w:r>
+        <w:t xml:space="preserve"> </w:t>
+      </w:r>
+      <w:r>
+        <w:t xml:space="preserve">contact necessary – which is particularly challenging and costly to deliver in rural areas far from major towns (Kriisk and Minas, 2017) – the idea of the data access being supported by human contact, and of making more decisions together, may ultimately require a greater investment of manpower in communicating with supported families. Measures would have to be put in place for when things go wrong: dispute resolution procedures and additional legal and information governance support would be likely to be needed. It is also possible that giving more power to families could create new challenges: it is not impossible that particular individuals, for whatever motivation, might try to be destructive, manipulative or otherwise challenging to the system, and they might try and use their new powers against the state (for example, hiding criminal activity, misleading workers etc. for personal gain). While very unlikely to be a mainstream issue, this is a fringe possibility that must still be considered and planned for.</w:t>
+      </w:r>
+      <w:r>
+        <w:t xml:space="preserve"> </w:t>
+      </w:r>
+      <w:r>
+        <w:t xml:space="preserve">It would be fair to criticise this model of human-centred state interaction in that it would be not be cheap or scalable; in essence this model creates mechanisms for families to have more interactions with the state, which means that every case would take more worker time in a system that is already overburdened and underfunded (Copeland, 2015)[ADD REF Local Government Association]. The state has increasingly adopted a data-centric approach to citizen interaction because it cannot manage to provide human relationships with individual citizens. But now this approach has become ingrained into government approaches to citizen relations –</w:t>
+      </w:r>
+      <w:r>
+        <w:t xml:space="preserve"> </w:t>
+      </w:r>
+      <w:r>
+        <w:t xml:space="preserve">“</w:t>
+      </w:r>
+      <w:r>
+        <w:t xml:space="preserve">it is no longer a technological necessity but it has become a political intention</w:t>
+      </w:r>
+      <w:r>
+        <w:t xml:space="preserve">”</w:t>
+      </w:r>
+      <w:r>
+        <w:t xml:space="preserve">(Bridle, 2016). What we have identified is that there is a need to reverse this trend, if people’s interests are to be best served, and if a welfare state is to be truly</w:t>
+      </w:r>
+      <w:r>
+        <w:t xml:space="preserve"> </w:t>
+      </w:r>
+      <w:r>
+        <w:t xml:space="preserve">‘</w:t>
+      </w:r>
+      <w:r>
+        <w:t xml:space="preserve">enabling</w:t>
+      </w:r>
+      <w:r>
+        <w:t xml:space="preserve">’</w:t>
+      </w:r>
+      <w:r>
+        <w:t xml:space="preserve"> </w:t>
+      </w:r>
+      <w:r>
+        <w:t xml:space="preserve">(Miettinen, 2013). By taking a more innovative approach to digital policy, it is possible that governments could be more effective in helping to involve those citizens that have become disadvantaged by the current system – a more human-centred approach could help to combat the digital divide (Kalvet and Tan, 2008; Steyaert and Gould, 2009).</w:t>
+      </w:r>
+      <w:r>
+        <w:t xml:space="preserve"> </w:t>
+      </w:r>
+      <w:r>
+        <w:t xml:space="preserve">In our model that shifts the locus of decision-making, we have not sought to provide an implementable solution that could be rolled out at scale, rather we consider our model to be a useful mental model to stimulate further discussion - our contribution’s value is that it shines a light on the positive and negative impacts of current procedures on relationship effectiveness, and identifies imagined practices that could be preferable and more efficient than current practice. Our findings serve as a challenge to the status quo, that should encourage early help providers to question their priorities when it comes to the use of people’s civic data and when they consider reconfiguring their services.</w:t>
+      </w:r>
+    </w:p>
+    <w:bookmarkEnd w:id="33"/>
+    <w:bookmarkEnd w:id="34"/>
+    <w:bookmarkStart w:id="35" w:name="summation"/>
+    <w:p>
+      <w:pPr>
+        <w:pStyle w:val="Heading2"/>
+      </w:pPr>
+      <w:r>
+        <w:rPr>
+          <w:rStyle w:val="SectionNumber"/>
+        </w:rPr>
+        <w:t xml:space="preserve">1.6</w:t>
+      </w:r>
+      <w:r>
+        <w:tab/>
+      </w:r>
+      <w:r>
+        <w:t xml:space="preserve">Summation</w:t>
+      </w:r>
+    </w:p>
+    <w:p>
+      <w:pPr>
+        <w:pStyle w:val="FirstParagraph"/>
+      </w:pPr>
+      <w:r>
+        <w:t xml:space="preserve">[Target 1,500 words or maybe less?]</w:t>
+      </w:r>
+      <w:r>
+        <w:t xml:space="preserve"> </w:t>
+      </w:r>
+      <w:r>
+        <w:t xml:space="preserve">[Finally after the TSEI structure for each theme, there is a combination/conclusion part of the chapter, bringing the three themes together.]</w:t>
+      </w:r>
+      <w:r>
+        <w:t xml:space="preserve"> </w:t>
+      </w:r>
+      <w:r>
+        <w:t xml:space="preserve">[In 4.5, I will summarise the case study in terms of how these insights expand our understanding of the research questions and their wider significance.]</w:t>
+      </w:r>
+    </w:p>
+    <w:p>
+      <w:pPr>
+        <w:pStyle w:val="BodyText"/>
+      </w:pPr>
+      <w:r>
+        <w:t xml:space="preserve">[TO REDRAFT AND SHORTEN</w:t>
+      </w:r>
+      <w:r>
+        <w:t xml:space="preserve"> </w:t>
+      </w:r>
+      <w:r>
+        <w:t xml:space="preserve">POSSIBLE REF THAT COULD BE ADDED AT https://miro.com/app/board/o9J_kvbFr24=/?moveToWidget=3074457347460416545&amp;cot=13]</w:t>
+      </w:r>
+    </w:p>
+    <w:p>
+      <w:pPr>
+        <w:pStyle w:val="BodyText"/>
+      </w:pPr>
+      <w:r>
+        <w:t xml:space="preserve">Through our participatory co-design workshops with supported families and support workers in North-East England, we have highlighted five major problem areas which our participants perceive to exist with current personal data practices:</w:t>
+      </w:r>
+      <w:r>
+        <w:t xml:space="preserve"> </w:t>
+      </w:r>
+      <w:r>
+        <w:t xml:space="preserve">1. A power imbalance – Families’ personal civic data is collected by care organisations and viewed as a resource to be utilised by the support workers, creating a structural power imbalance against families which is further emphasised by the authority, influence and network centrality of the support service with each family’s data landscape.</w:t>
+      </w:r>
+      <w:r>
+        <w:t xml:space="preserve"> </w:t>
+      </w:r>
+      <w:r>
+        <w:t xml:space="preserve">2. A closed and opaque data ecosystem – Families lack awareness of what data is held about them and how it is used, with support workers (who themselves have limits to their access) functioning as gatekeepers to what families will be told about.</w:t>
+      </w:r>
+      <w:r>
+        <w:t xml:space="preserve"> </w:t>
+      </w:r>
+      <w:r>
+        <w:t xml:space="preserve">3. Ineffective, meaningless consent – The current consent model, while legally satisfactorily, is ineffective, as it is viewed as a one-time initial hurdle after which support workers can do whatever they deem necessary with families’ data and those families are never again given any meaningful choices about what happens to their data.</w:t>
+      </w:r>
+      <w:r>
+        <w:t xml:space="preserve"> </w:t>
+      </w:r>
+      <w:r>
+        <w:t xml:space="preserve">4. No accountability and limited trust – Without any transparency or ability to request or demand changes to data or data practices, families have no ability to hold data handlers to account. The lack of visibility makes families’ trust in the system hard to earn and fragile to maintain.</w:t>
+      </w:r>
+      <w:r>
+        <w:t xml:space="preserve"> </w:t>
+      </w:r>
+      <w:r>
+        <w:t xml:space="preserve">5. A lack of agency or true empowerment – With families having no ability to shape the way they are represented in data or see themselves in data, opportunities are missed to truly empower families to be better represented and to better themselves.</w:t>
+      </w:r>
+      <w:r>
+        <w:t xml:space="preserve"> </w:t>
+      </w:r>
+      <w:r>
+        <w:t xml:space="preserve">Through our explorations of a shared data interaction and personal data interfaces, we have found both a need and a desire for a new approach. We have shown that a model in which support services are deliberately open with families’ data and bring it to the heart of their face-to-face consultations could address all five of these problems. The removal of the gatekeeper role would shift the power balance towards the family as it would give them a role in the stewardship of their own data. Providing families with a transparent view of stored data, and with clear visibility of data recording and usage, would enable accountability, which has previously been absent, which in turn can help to improve trust. With the family involved at every stage and able to see their data at any time, the consent problem would be largely solved – because families would be able to immediately speak up at any point should their wishes change in the light of new developments or new information. With the family becoming truly involved in data-informed support conversations that can make better decisions, and being more able to influence the way they are represented, they would be more empowered to make changes in their own lives and could achieve a previously unattainable level of agency.</w:t>
+      </w:r>
+      <w:r>
+        <w:t xml:space="preserve"> </w:t>
+      </w:r>
+      <w:r>
+        <w:t xml:space="preserve">We have also uncovered additional benefits of a shared data interaction approach. Data visualisations and summaries could be very effective as conversation starters and as boundary objects, potentially leading to more effective conversations. The ability to reference specific data points over time can provide an objective measure against which to track progress – whose primary value is not to the support organisations (where they are used to measure service effectiveness) but in fact to the families themselves, who are now able to directly see the effects of their own actions in their data. The shift from support workers reporting what the data says to</w:t>
+      </w:r>
+      <w:r>
+        <w:t xml:space="preserve"> </w:t>
+      </w:r>
+      <w:r>
+        <w:t xml:space="preserve">‘</w:t>
+      </w:r>
+      <w:r>
+        <w:t xml:space="preserve">looking at data together</w:t>
+      </w:r>
+      <w:r>
+        <w:t xml:space="preserve">’</w:t>
+      </w:r>
+      <w:r>
+        <w:t xml:space="preserve"> </w:t>
+      </w:r>
+      <w:r>
+        <w:t xml:space="preserve">helps to shift the dynamic of the support interaction away from</w:t>
+      </w:r>
+      <w:r>
+        <w:t xml:space="preserve"> </w:t>
+      </w:r>
+      <w:r>
+        <w:t xml:space="preserve">‘</w:t>
+      </w:r>
+      <w:r>
+        <w:t xml:space="preserve">us and them</w:t>
+      </w:r>
+      <w:r>
+        <w:t xml:space="preserve">’</w:t>
+      </w:r>
+      <w:r>
+        <w:t xml:space="preserve"> </w:t>
+      </w:r>
+      <w:r>
+        <w:t xml:space="preserve">thinking towards a more collaborative approach and would be less adversarial. The inclusion of individuals in the stewardship of their own data would lead to more accurate data, because in reality the truth lies somewhere between what the data says and the family’s own perspective, and can only emerge through dialogue. Individual family members will be able to notice mistakes or gaps, and contribute explanations, context or additional data to enrich the picture. By ensuring the discussions are based on more accurate data, the quality of decision-making would naturally improve and conversations will be likely to be more effective and efficient as they will be more grounded in reality.</w:t>
+      </w:r>
+      <w:r>
+        <w:t xml:space="preserve"> </w:t>
+      </w:r>
+      <w:r>
+        <w:t xml:space="preserve">In particular, we have shown that giving the family a role could be very powerful, because the ability to contribute their own data or have visibility of data recording would provide them with direct evidence that they are being listened to and that their perspective is seen to matter more than</w:t>
+      </w:r>
+      <w:r>
+        <w:t xml:space="preserve"> </w:t>
+      </w:r>
+      <w:r>
+        <w:t xml:space="preserve">‘</w:t>
+      </w:r>
+      <w:r>
+        <w:t xml:space="preserve">what the computer says</w:t>
+      </w:r>
+      <w:r>
+        <w:t xml:space="preserve">’</w:t>
+      </w:r>
+      <w:r>
+        <w:t xml:space="preserve">. The ability to ask questions about their data, and to explain or clarify things seen in the data places more respect upon the family than the purely data-and-technology-based approach of the state-citizen service infrastructure experienced on the whole by non-supported families. The ability to act independently, in their own time and in contexts outside of the support interaction, allows individuals to alleviate concerns quickly and maintain confidence that their data selves, the version of themselves used by the state to inform decisions, remain fair and accurate, but also opens up new opportunities to individuals for using their data for their own ends in ways that were not previously possible.</w:t>
+      </w:r>
+      <w:r>
+        <w:t xml:space="preserve"> </w:t>
+      </w:r>
+      <w:r>
+        <w:t xml:space="preserve">In exploring the usage of data in its full sociotechnical context, not just from the provider’s perspective or citizen’s perspective, we have shown that merely providing people with access to data would be insufficient to properly address the identified problems, and that in applying the principles of Human-Data Interaction we need to consider interaction in an interpersonal sense. Capabilities – or their absence – matter more than the nature of the data interaction. Data interfaces are limited by their operating context as to how much they can offer, but considering the wider human-facing relationship between the individual and the representative of the state allows us to imagine a more holistic solution that can better address any situation arising. It is vital that the human perspective be given the highest priority, so that professionals’ flexibility is not limited, but also because data cannot adequately represent the complexities of human life – people are more than just data, and you have to talk to them to make sense of their lives and to avoid excluding them. The usage of data must always be supported with dialogue and engagement. It is the need to focus on the human aspect that explains why trust underpinned nearly every single problem imagined by our participants – without an open system that encourages dialogue and discussion it is very hard not to close doors, create suspicion and harm trust.</w:t>
+      </w:r>
+      <w:r>
+        <w:t xml:space="preserve"> </w:t>
+      </w:r>
+      <w:r>
+        <w:t xml:space="preserve">Through our sentence ranking exercises we have been able to offer a snapshot overview of what this sample of support workers and supported families think about data, and where they agree and disagree (see Table 3). Our detailed analysis of our workshop transcripts has provided an understanding of the positive and negative impacts on the support relationship of current civic data practices within early help, and through our qualitative analysis we have been able to identify 38 specific practices, many of which are currently imagined or only just emerging, which participants believe would improve families engagement and the support they receive (see Table 4). We believe these suggestions can serve as a challenge to the status quo that could inform policymakers attempting to reform care services or digital citizenship offerings. There would be significant challenges in adopting our proposed changes, in cost, training, manpower and emergency planning, as with any systemic practice change in an organisation, but our findings suggest that such an approach may get closer to the heart of the real issue of empowering</w:t>
+      </w:r>
+      <w:r>
+        <w:t xml:space="preserve"> </w:t>
+      </w:r>
+      <w:r>
+        <w:t xml:space="preserve">‘</w:t>
+      </w:r>
+      <w:r>
+        <w:t xml:space="preserve">left-behind</w:t>
+      </w:r>
+      <w:r>
+        <w:t xml:space="preserve">’</w:t>
+      </w:r>
+      <w:r>
+        <w:t xml:space="preserve"> </w:t>
+      </w:r>
+      <w:r>
+        <w:t xml:space="preserve">(disempowered) families than a purely state-centred approach to problem solving, and that this may offer part of a route to a more enabling welfare state. More generally our work serves as a reminder that as we move into the data-driven age it is important that data stays close to the people it is about, rather than those that use the data to provide services, and that service practice and processes should remain human-centric rather than data-centric. This is a general principle that could be equally applied to other domains including education, healthcare, democracy and commerce, and our emphasis upon individual capability over interface design is a useful mindset that can be applied to many human-computer interaction and design endeavours.</w:t>
+      </w:r>
+    </w:p>
+    <w:bookmarkEnd w:id="35"/>
+    <w:bookmarkEnd w:id="36"/>
+    <w:bookmarkStart w:id="37" w:name="bibliography"/>
     <w:p>
       <w:pPr>
         <w:pStyle w:val="Heading1"/>
@@ -116,7 +4022,7 @@
         <w:t xml:space="preserve">Bibliography</w:t>
       </w:r>
     </w:p>
-    <w:bookmarkEnd w:id="21"/>
+    <w:bookmarkEnd w:id="37"/>
     <w:sectPr/>
   </w:body>
 </w:document>

</xml_diff>

<commit_message>
added power quotes tables to 4.3
</commit_message>
<xml_diff>
--- a/docx/chapter-4.docx
+++ b/docx/chapter-4.docx
@@ -80,7 +80,7 @@
         </w:p>
       </w:sdtContent>
     </w:sdt>
-    <w:bookmarkStart w:id="48" w:name="chapter-4"/>
+    <w:bookmarkStart w:id="45" w:name="chapter-4"/>
     <w:p>
       <w:pPr>
         <w:pStyle w:val="Heading1"/>
@@ -2907,7 +2907,7 @@
     </w:p>
     <w:bookmarkEnd w:id="33"/>
     <w:bookmarkEnd w:id="34"/>
-    <w:bookmarkStart w:id="42" w:name="thematic-findings"/>
+    <w:bookmarkStart w:id="39" w:name="thematic-findings"/>
     <w:p>
       <w:pPr>
         <w:pStyle w:val="Heading2"/>
@@ -2930,10 +2930,27 @@
         <w:pStyle w:val="FirstParagraph"/>
       </w:pPr>
       <w:r>
-        <w:t xml:space="preserve">[Target 5,000 words]</w:t>
-      </w:r>
-    </w:p>
-    <w:bookmarkStart w:id="38" w:name="themes-subthemes"/>
+        <w:t xml:space="preserve">The transcribed corpus from audio recordings of workshops A, B and C (approximately 120,000 words) was divided by activity, group, and family or staff focus into 85 different source texts. Each text was thematically coded and analysed through four cycles of analysis using the Miles and Huberman approach (</w:t>
+      </w:r>
+      <w:r>
+        <w:t xml:space="preserve">Huberman and Miles (</w:t>
+      </w:r>
+      <w:hyperlink w:anchor="ref-huberman2002">
+        <w:r>
+          <w:rPr>
+            <w:rStyle w:val="Hyperlink"/>
+          </w:rPr>
+          <w:t xml:space="preserve">2002</w:t>
+        </w:r>
+      </w:hyperlink>
+      <w:r>
+        <w:t xml:space="preserve">)</w:t>
+      </w:r>
+      <w:r>
+        <w:t xml:space="preserve">). During this reductive process, participant creations, activity outputs and ranking data were referenced to add additional context to the interpretation. In this section, the qualitative findings from the thematic analysis of transcripts of workshops A, B and C are presented. In 4.3.1 the three main themes and subthemes are introduced, then each theme is further detailed in sections 4.3.2 to 4.3.4. A list of all referenced participant quotes is included in [INSERT REF TO APPENDIX SECTION HERE].</w:t>
+      </w:r>
+    </w:p>
+    <w:bookmarkStart w:id="35" w:name="themes-subthemes"/>
     <w:p>
       <w:pPr>
         <w:pStyle w:val="Heading3"/>
@@ -2956,423 +2973,1370 @@
         <w:pStyle w:val="FirstParagraph"/>
       </w:pPr>
       <w:r>
-        <w:t xml:space="preserve">[Target 500 words]</w:t>
-      </w:r>
-    </w:p>
-    <w:p>
-      <w:pPr>
-        <w:pStyle w:val="BodyText"/>
-      </w:pPr>
-      <w:r>
-        <w:t xml:space="preserve">Within our four themes, the phenomena detailed above can be crystallised into 38 practices concerning ways in which early help services could or should use family data, which we understand from participants to be current, emerging or imagined. These are detailed in Table 4:</w:t>
-      </w:r>
-    </w:p>
-    <w:p>
-      <w:pPr>
-        <w:pStyle w:val="BodyText"/>
-      </w:pPr>
-      <w:r>
-        <w:t xml:space="preserve">Table 4: Summary of identified current and envisioned data practices for Early Help services</w:t>
-      </w:r>
-      <w:r>
-        <w:t xml:space="preserve"> </w:t>
-      </w:r>
-      <w:r>
-        <w:t xml:space="preserve">[TODO MAKE THIS INTO A TABLE AND ADD POWER QUOTES]</w:t>
-      </w:r>
-      <w:r>
-        <w:t xml:space="preserve"> </w:t>
-      </w:r>
-      <w:r>
-        <w:t xml:space="preserve">[First, explain what the key themes are. Then for each, tell the reader what the theme and its subcomponents are and how they will be represented. This is the</w:t>
-      </w:r>
-      <w:r>
-        <w:t xml:space="preserve"> </w:t>
-      </w:r>
-      <w:r>
-        <w:t xml:space="preserve">‘</w:t>
-      </w:r>
-      <w:r>
-        <w:t xml:space="preserve">Tell</w:t>
-      </w:r>
-      <w:r>
-        <w:t xml:space="preserve">’</w:t>
-      </w:r>
-      <w:r>
-        <w:t xml:space="preserve"> </w:t>
-      </w:r>
-      <w:r>
-        <w:t xml:space="preserve">part. Then include a</w:t>
-      </w:r>
-      <w:r>
-        <w:t xml:space="preserve"> </w:t>
-      </w:r>
-      <w:r>
-        <w:t xml:space="preserve">‘</w:t>
-      </w:r>
-      <w:r>
-        <w:t xml:space="preserve">data structure</w:t>
-      </w:r>
-      <w:r>
-        <w:t xml:space="preserve">’</w:t>
-      </w:r>
-      <w:r>
-        <w:t xml:space="preserve"> </w:t>
-      </w:r>
-      <w:r>
-        <w:t xml:space="preserve">table - picking</w:t>
-      </w:r>
-      <w:r>
-        <w:t xml:space="preserve"> </w:t>
-      </w:r>
-      <w:r>
-        <w:t xml:space="preserve">‘</w:t>
-      </w:r>
-      <w:r>
-        <w:t xml:space="preserve">power quotes</w:t>
-      </w:r>
-      <w:r>
-        <w:t xml:space="preserve">’</w:t>
-      </w:r>
-      <w:r>
-        <w:t xml:space="preserve">, the strongest quote for each subtheme. This is the</w:t>
-      </w:r>
-      <w:r>
-        <w:t xml:space="preserve"> </w:t>
-      </w:r>
-      <w:r>
-        <w:t xml:space="preserve">‘</w:t>
-      </w:r>
-      <w:r>
-        <w:t xml:space="preserve">Show</w:t>
-      </w:r>
-      <w:r>
-        <w:t xml:space="preserve">’</w:t>
-      </w:r>
-      <w:r>
-        <w:t xml:space="preserve"> </w:t>
-      </w:r>
-      <w:r>
-        <w:t xml:space="preserve">part.]</w:t>
-      </w:r>
-    </w:p>
-    <w:bookmarkStart w:id="35" w:name="giving-a-voice-to-the-family"/>
-    <w:p>
-      <w:pPr>
-        <w:pStyle w:val="Heading4"/>
-      </w:pPr>
-      <w:r>
-        <w:rPr>
-          <w:rStyle w:val="SectionNumber"/>
-        </w:rPr>
-        <w:t xml:space="preserve">1.3.1.1</w:t>
-      </w:r>
-      <w:r>
-        <w:tab/>
-      </w:r>
-      <w:r>
-        <w:t xml:space="preserve">Giving a Voice to the Family</w:t>
-      </w:r>
-    </w:p>
-    <w:p>
-      <w:pPr>
-        <w:pStyle w:val="FirstParagraph"/>
-      </w:pPr>
-      <w:r>
-        <w:t xml:space="preserve">Review family data before contact.</w:t>
-      </w:r>
-      <w:r>
-        <w:t xml:space="preserve"> </w:t>
-      </w:r>
-      <w:r>
-        <w:t xml:space="preserve">Treat people like family, not records.</w:t>
-      </w:r>
-    </w:p>
-    <w:p>
-      <w:pPr>
-        <w:pStyle w:val="BodyText"/>
-      </w:pPr>
-      <w:r>
-        <w:t xml:space="preserve">Avoid judgements based solely on data.</w:t>
-      </w:r>
-      <w:r>
-        <w:t xml:space="preserve"> </w:t>
-      </w:r>
-      <w:r>
-        <w:t xml:space="preserve">Record data visibly and get family sign-off.</w:t>
-      </w:r>
-      <w:r>
-        <w:t xml:space="preserve"> </w:t>
-      </w:r>
-      <w:r>
-        <w:t xml:space="preserve">Explicitly involving families in processing their data.</w:t>
-      </w:r>
-    </w:p>
-    <w:p>
-      <w:pPr>
-        <w:pStyle w:val="BodyText"/>
-      </w:pPr>
-      <w:r>
-        <w:t xml:space="preserve">Annotate own data with new information.</w:t>
-      </w:r>
-      <w:r>
-        <w:t xml:space="preserve"> </w:t>
-      </w:r>
-      <w:r>
-        <w:t xml:space="preserve">Create or contribute own data.</w:t>
-      </w:r>
-      <w:r>
-        <w:t xml:space="preserve"> </w:t>
-      </w:r>
-      <w:r>
-        <w:t xml:space="preserve">Regular reviews of data and consent with family.</w:t>
-      </w:r>
-      <w:r>
-        <w:t xml:space="preserve"> </w:t>
-      </w:r>
-      <w:r>
-        <w:t xml:space="preserve">Workers and families checking data together (for accuracy).</w:t>
-      </w:r>
-      <w:r>
-        <w:t xml:space="preserve"> </w:t>
-      </w:r>
-      <w:r>
-        <w:t xml:space="preserve">Make a</w:t>
-      </w:r>
-      <w:r>
-        <w:t xml:space="preserve"> </w:t>
-      </w:r>
-      <w:r>
-        <w:t xml:space="preserve">‘</w:t>
-      </w:r>
-      <w:r>
-        <w:t xml:space="preserve">feed</w:t>
-      </w:r>
-      <w:r>
-        <w:t xml:space="preserve">’</w:t>
-      </w:r>
-      <w:r>
-        <w:t xml:space="preserve"> </w:t>
-      </w:r>
-      <w:r>
-        <w:t xml:space="preserve">of family data changes available to both parties.</w:t>
-      </w:r>
-      <w:r>
-        <w:t xml:space="preserve"> </w:t>
-      </w:r>
-      <w:r>
-        <w:t xml:space="preserve">Systems and processes support change.</w:t>
-      </w:r>
-      <w:r>
-        <w:t xml:space="preserve"> </w:t>
-      </w:r>
-      <w:r>
-        <w:t xml:space="preserve">Families can initiate conversations about their data at any time.</w:t>
-      </w:r>
-      <w:r>
-        <w:t xml:space="preserve"> </w:t>
-      </w:r>
-      <w:r>
-        <w:t xml:space="preserve">Enable families to manage access controls to their data.</w:t>
-      </w:r>
-      <w:r>
-        <w:t xml:space="preserve"> </w:t>
-      </w:r>
-      <w:r>
-        <w:t xml:space="preserve">Families can get their data changed/corrected.</w:t>
-      </w:r>
-    </w:p>
+        <w:t xml:space="preserve">Given that our conversations with participants were framed as explorations of data use within the early help relationship, our findings are expressed as desirable best practices, some of which involved the proposed model of shared data interaction, within three core areas that participants see as beneficial to the early help relationship and ultimately to the family being supported: Giving a voice to the family (Theme 1), Earning trust through transparency (Theme 2), and Meaningful data interaction (Theme 3). From explicit and implicit statements from participants, contextual clues, and accumulated knowledge from being embedded in this context, we were able to identify whether the discussed best practices were commonly in use (</w:t>
+      </w:r>
+      <w:r>
+        <w:t xml:space="preserve">“</w:t>
+      </w:r>
+      <w:r>
+        <w:t xml:space="preserve">current</w:t>
+      </w:r>
+      <w:r>
+        <w:t xml:space="preserve">”</w:t>
+      </w:r>
+      <w:r>
+        <w:t xml:space="preserve">), only happening occasionally/partially (</w:t>
+      </w:r>
+      <w:r>
+        <w:t xml:space="preserve">“</w:t>
+      </w:r>
+      <w:r>
+        <w:t xml:space="preserve">emergent</w:t>
+      </w:r>
+      <w:r>
+        <w:t xml:space="preserve">”</w:t>
+      </w:r>
+      <w:r>
+        <w:t xml:space="preserve">) or not yet occurring at all (</w:t>
+      </w:r>
+      <w:r>
+        <w:t xml:space="preserve">“</w:t>
+      </w:r>
+      <w:r>
+        <w:t xml:space="preserve">imagined</w:t>
+      </w:r>
+      <w:r>
+        <w:t xml:space="preserve">”</w:t>
+      </w:r>
+      <w:r>
+        <w:t xml:space="preserve">). Tables 5, 6 and 7 shows the subthemes within these themes, along with illustrative participant quotes, and indicates the current, emergent or imagined status for each subtheme. Structuring the themes in this way facilitates the functioning of these findings as constructive, actionable input for Early Help (or other social care) system and process designers.</w:t>
+      </w:r>
+    </w:p>
+    <w:p>
+      <w:pPr>
+        <w:pStyle w:val="TableCaption"/>
+      </w:pPr>
+      <w:r>
+        <w:t xml:space="preserve">Table 5. Theme 1 - Meaningful Data Interaction for Families. Subthemes &amp; Participant Quotes.</w:t>
+      </w:r>
+    </w:p>
+    <w:tbl>
+      <w:tblPr>
+        <w:tblStyle w:val="Table"/>
+        <w:tblW w:type="pct" w:w="5000.0"/>
+        <w:tblLook w:firstRow="1" w:lastRow="0" w:firstColumn="0" w:lastColumn="0" w:noHBand="0" w:noVBand="0"/>
+        <w:tblCaption w:val="Table 5. Theme 1 - Meaningful Data Interaction for Families. Subthemes &amp; Participant Quotes."/>
+      </w:tblPr>
+      <w:tblGrid>
+        <w:gridCol w:w="1168"/>
+        <w:gridCol w:w="5712"/>
+        <w:gridCol w:w="1038"/>
+      </w:tblGrid>
+      <w:tr>
+        <w:trPr>
+          <w:cnfStyle w:firstRow="1"/>
+        </w:trPr>
+        <w:tc>
+          <w:tcPr>
+            <w:tcBorders>
+              <w:bottom w:val="single"/>
+            </w:tcBorders>
+            <w:vAlign w:val="bottom"/>
+          </w:tcPr>
+          <w:p>
+            <w:pPr>
+              <w:pStyle w:val="Compact"/>
+              <w:jc w:val="left"/>
+            </w:pPr>
+            <w:r>
+              <w:t xml:space="preserve">Subtheme</w:t>
+            </w:r>
+          </w:p>
+        </w:tc>
+        <w:tc>
+          <w:tcPr>
+            <w:tcBorders>
+              <w:bottom w:val="single"/>
+            </w:tcBorders>
+            <w:vAlign w:val="bottom"/>
+          </w:tcPr>
+          <w:p>
+            <w:pPr>
+              <w:pStyle w:val="Compact"/>
+              <w:jc w:val="left"/>
+            </w:pPr>
+            <w:r>
+              <w:t xml:space="preserve">Description &amp; Quote</w:t>
+            </w:r>
+          </w:p>
+        </w:tc>
+        <w:tc>
+          <w:tcPr>
+            <w:tcBorders>
+              <w:bottom w:val="single"/>
+            </w:tcBorders>
+            <w:vAlign w:val="bottom"/>
+          </w:tcPr>
+          <w:p>
+            <w:pPr>
+              <w:pStyle w:val="Compact"/>
+              <w:jc w:val="center"/>
+            </w:pPr>
+            <w:r>
+              <w:t xml:space="preserve">Status</w:t>
+            </w:r>
+          </w:p>
+        </w:tc>
+      </w:tr>
+      <w:tr>
+        <w:tc>
+          <w:p>
+            <w:pPr>
+              <w:pStyle w:val="Compact"/>
+              <w:jc w:val="left"/>
+            </w:pPr>
+            <w:r>
+              <w:t xml:space="preserve">Make Data More Understandable</w:t>
+            </w:r>
+          </w:p>
+        </w:tc>
+        <w:tc>
+          <w:p>
+            <w:pPr>
+              <w:pStyle w:val="Compact"/>
+              <w:jc w:val="left"/>
+            </w:pPr>
+            <w:r>
+              <w:t xml:space="preserve">To maximise understanding, simple summaries of the information within families’ data should be available to both families and support workers. Visualisations should be used to ease comprehension, and information should be contextualised at different levels (individual, family, community).</w:t>
+            </w:r>
+            <w:r>
+              <w:rPr>
+                <w:i/>
+              </w:rPr>
+              <w:t xml:space="preserve">“</w:t>
+            </w:r>
+            <w:r>
+              <w:rPr>
+                <w:i/>
+              </w:rPr>
+              <w:t xml:space="preserve">There’s so much data that’s stored. For me, for a parent [I want] to understand that through a text or email but just in point form. […] The less written, the better for the parent. [What we need is] a small synopsis […] like a summary view.</w:t>
+            </w:r>
+            <w:r>
+              <w:rPr>
+                <w:i/>
+              </w:rPr>
+              <w:t xml:space="preserve">”</w:t>
+            </w:r>
+            <w:r>
+              <w:t xml:space="preserve"> </w:t>
+            </w:r>
+            <w:r>
+              <w:t xml:space="preserve">[Parent, SQ44]</w:t>
+            </w:r>
+            <w:r>
+              <w:rPr>
+                <w:i/>
+              </w:rPr>
+              <w:t xml:space="preserve">“</w:t>
+            </w:r>
+            <w:r>
+              <w:rPr>
+                <w:i/>
+              </w:rPr>
+              <w:t xml:space="preserve">Some families will go,</w:t>
+            </w:r>
+            <w:r>
+              <w:rPr>
+                <w:i/>
+              </w:rPr>
+              <w:t xml:space="preserve"> </w:t>
+            </w:r>
+            <w:r>
+              <w:rPr>
+                <w:i/>
+              </w:rPr>
+              <w:t xml:space="preserve">‘</w:t>
+            </w:r>
+            <w:r>
+              <w:rPr>
+                <w:i/>
+              </w:rPr>
+              <w:t xml:space="preserve">Well you know that information because it’s all there somewhere.</w:t>
+            </w:r>
+            <w:r>
+              <w:rPr>
+                <w:i/>
+              </w:rPr>
+              <w:t xml:space="preserve">’</w:t>
+            </w:r>
+            <w:r>
+              <w:rPr>
+                <w:i/>
+              </w:rPr>
+              <w:t xml:space="preserve"> </w:t>
+            </w:r>
+            <w:r>
+              <w:rPr>
+                <w:i/>
+              </w:rPr>
+              <w:t xml:space="preserve">We’re like,</w:t>
+            </w:r>
+            <w:r>
+              <w:rPr>
+                <w:i/>
+              </w:rPr>
+              <w:t xml:space="preserve"> </w:t>
+            </w:r>
+            <w:r>
+              <w:rPr>
+                <w:i/>
+              </w:rPr>
+              <w:t xml:space="preserve">‘</w:t>
+            </w:r>
+            <w:r>
+              <w:rPr>
+                <w:i/>
+              </w:rPr>
+              <w:t xml:space="preserve">Yes, but we don’t want to trawl back to eight years ago.</w:t>
+            </w:r>
+            <w:r>
+              <w:rPr>
+                <w:i/>
+              </w:rPr>
+              <w:t xml:space="preserve">’</w:t>
+            </w:r>
+            <w:r>
+              <w:rPr>
+                <w:i/>
+              </w:rPr>
+              <w:t xml:space="preserve"> </w:t>
+            </w:r>
+            <w:r>
+              <w:rPr>
+                <w:i/>
+              </w:rPr>
+              <w:t xml:space="preserve">There’s reams and reams and reams of it [data].</w:t>
+            </w:r>
+            <w:r>
+              <w:rPr>
+                <w:i/>
+              </w:rPr>
+              <w:t xml:space="preserve">”</w:t>
+            </w:r>
+            <w:r>
+              <w:t xml:space="preserve"> </w:t>
+            </w:r>
+            <w:r>
+              <w:t xml:space="preserve">[Worker,SQ40]</w:t>
+            </w:r>
+          </w:p>
+        </w:tc>
+        <w:tc>
+          <w:p>
+            <w:pPr>
+              <w:pStyle w:val="Compact"/>
+              <w:jc w:val="center"/>
+            </w:pPr>
+            <w:r>
+              <w:t xml:space="preserve">Emergent</w:t>
+            </w:r>
+          </w:p>
+        </w:tc>
+      </w:tr>
+      <w:tr>
+        <w:tc>
+          <w:p>
+            <w:pPr>
+              <w:pStyle w:val="Compact"/>
+              <w:jc w:val="left"/>
+            </w:pPr>
+            <w:r>
+              <w:t xml:space="preserve">Interact With Data Together</w:t>
+            </w:r>
+          </w:p>
+        </w:tc>
+        <w:tc>
+          <w:p>
+            <w:pPr>
+              <w:pStyle w:val="Compact"/>
+              <w:jc w:val="left"/>
+            </w:pPr>
+            <w:r>
+              <w:t xml:space="preserve">Support workers should work to actively counter the knowledge imbalance by informing families what their data says. They should make use of specific datapoints as talking points to aid planning conversations.</w:t>
+            </w:r>
+            <w:r>
+              <w:rPr>
+                <w:i/>
+              </w:rPr>
+              <w:t xml:space="preserve">“</w:t>
+            </w:r>
+            <w:r>
+              <w:rPr>
+                <w:i/>
+              </w:rPr>
+              <w:t xml:space="preserve">You could have a table, you’d look at where they are and where they could be. [You could say] ‘This is where you are now but if you [take these specific steps], even though you’ve got a criminal record, you could progress to this level.</w:t>
+            </w:r>
+            <w:r>
+              <w:rPr>
+                <w:i/>
+              </w:rPr>
+              <w:t xml:space="preserve">”</w:t>
+            </w:r>
+            <w:r>
+              <w:t xml:space="preserve"> </w:t>
+            </w:r>
+            <w:r>
+              <w:t xml:space="preserve">[Worker, SQ29]</w:t>
+            </w:r>
+          </w:p>
+        </w:tc>
+        <w:tc>
+          <w:p>
+            <w:pPr>
+              <w:pStyle w:val="Compact"/>
+              <w:jc w:val="center"/>
+            </w:pPr>
+            <w:r>
+              <w:t xml:space="preserve">Emergent / Imagined</w:t>
+            </w:r>
+          </w:p>
+        </w:tc>
+      </w:tr>
+      <w:tr>
+        <w:tc>
+          <w:p>
+            <w:pPr>
+              <w:pStyle w:val="Compact"/>
+              <w:jc w:val="left"/>
+            </w:pPr>
+            <w:r>
+              <w:t xml:space="preserve">Direct and unified data access</w:t>
+            </w:r>
+          </w:p>
+        </w:tc>
+        <w:tc>
+          <w:p>
+            <w:pPr>
+              <w:pStyle w:val="Compact"/>
+              <w:jc w:val="left"/>
+            </w:pPr>
+            <w:r>
+              <w:t xml:space="preserve">Individuals should be able to directly access their civic data through a personal interface; this should be be a single, common place where all of an individual or family’s data is brought together to give a complete and consistent overview to all parties with a need to know.</w:t>
+            </w:r>
+            <w:r>
+              <w:rPr>
+                <w:i/>
+              </w:rPr>
+              <w:t xml:space="preserve">“</w:t>
+            </w:r>
+            <w:r>
+              <w:rPr>
+                <w:i/>
+              </w:rPr>
+              <w:t xml:space="preserve">[I’m imagining an] online database of personal family info accessible [only] by people, practitioners that have permission […] I would say that it’s only who you want [to give access to, that can see it]. You would have your private code which you could hand out, like the doctors give you appointments.</w:t>
+            </w:r>
+            <w:r>
+              <w:rPr>
+                <w:i/>
+              </w:rPr>
+              <w:t xml:space="preserve">”</w:t>
+            </w:r>
+            <w:r>
+              <w:t xml:space="preserve"> </w:t>
+            </w:r>
+            <w:r>
+              <w:t xml:space="preserve">[Parent, FQ8]</w:t>
+            </w:r>
+          </w:p>
+        </w:tc>
+        <w:tc>
+          <w:p>
+            <w:pPr>
+              <w:pStyle w:val="Compact"/>
+              <w:jc w:val="center"/>
+            </w:pPr>
+            <w:r>
+              <w:t xml:space="preserve">Imagined</w:t>
+            </w:r>
+          </w:p>
+        </w:tc>
+      </w:tr>
+      <w:tr>
+        <w:tc>
+          <w:p>
+            <w:pPr>
+              <w:pStyle w:val="Compact"/>
+              <w:jc w:val="left"/>
+            </w:pPr>
+            <w:r>
+              <w:t xml:space="preserve">Ongoing Data Access and Support</w:t>
+            </w:r>
+          </w:p>
+        </w:tc>
+        <w:tc>
+          <w:p>
+            <w:pPr>
+              <w:pStyle w:val="Compact"/>
+              <w:jc w:val="left"/>
+            </w:pPr>
+            <w:r>
+              <w:t xml:space="preserve">It is not sufficient simply to give access to data. Families should be able to access information in their own time and should be supported in understanding it. Most importantly they should be able to ask questions, challenge data records or start a conversation to discuss their data at will.</w:t>
+            </w:r>
+            <w:r>
+              <w:rPr>
+                <w:i/>
+              </w:rPr>
+              <w:t xml:space="preserve">“</w:t>
+            </w:r>
+            <w:r>
+              <w:rPr>
+                <w:i/>
+              </w:rPr>
+              <w:t xml:space="preserve">[The families would have] a little app which they can log into and read all their information - what’s recorded about themselves, […] who we share the information with […]. If they’re not happy […] they can fire off an email to us and let us know what they disagree with or if they want their information taken down or their consent.</w:t>
+            </w:r>
+            <w:r>
+              <w:rPr>
+                <w:i/>
+              </w:rPr>
+              <w:t xml:space="preserve">”</w:t>
+            </w:r>
+            <w:r>
+              <w:t xml:space="preserve"> </w:t>
+            </w:r>
+            <w:r>
+              <w:t xml:space="preserve">[Worker, SQ51]</w:t>
+            </w:r>
+          </w:p>
+        </w:tc>
+        <w:tc>
+          <w:p>
+            <w:pPr>
+              <w:pStyle w:val="Compact"/>
+              <w:jc w:val="center"/>
+            </w:pPr>
+            <w:r>
+              <w:t xml:space="preserve">Imagined</w:t>
+            </w:r>
+          </w:p>
+        </w:tc>
+      </w:tr>
+    </w:tbl>
+    <w:p>
+      <w:pPr>
+        <w:pStyle w:val="TableCaption"/>
+      </w:pPr>
+      <w:r>
+        <w:t xml:space="preserve">Table 6. Theme 2 - Giving a Voice to the Family. Subthemes &amp; Participant Quotes.</w:t>
+      </w:r>
+    </w:p>
+    <w:tbl>
+      <w:tblPr>
+        <w:tblStyle w:val="Table"/>
+        <w:tblW w:type="pct" w:w="5000.0"/>
+        <w:tblLook w:firstRow="1" w:lastRow="0" w:firstColumn="0" w:lastColumn="0" w:noHBand="0" w:noVBand="0"/>
+        <w:tblCaption w:val="Table 6. Theme 2 - Giving a Voice to the Family. Subthemes &amp; Participant Quotes."/>
+      </w:tblPr>
+      <w:tblGrid>
+        <w:gridCol w:w="1168"/>
+        <w:gridCol w:w="5712"/>
+        <w:gridCol w:w="1038"/>
+      </w:tblGrid>
+      <w:tr>
+        <w:trPr>
+          <w:cnfStyle w:firstRow="1"/>
+        </w:trPr>
+        <w:tc>
+          <w:tcPr>
+            <w:tcBorders>
+              <w:bottom w:val="single"/>
+            </w:tcBorders>
+            <w:vAlign w:val="bottom"/>
+          </w:tcPr>
+          <w:p>
+            <w:pPr>
+              <w:pStyle w:val="Compact"/>
+              <w:jc w:val="left"/>
+            </w:pPr>
+            <w:r>
+              <w:t xml:space="preserve">Subtheme</w:t>
+            </w:r>
+          </w:p>
+        </w:tc>
+        <w:tc>
+          <w:tcPr>
+            <w:tcBorders>
+              <w:bottom w:val="single"/>
+            </w:tcBorders>
+            <w:vAlign w:val="bottom"/>
+          </w:tcPr>
+          <w:p>
+            <w:pPr>
+              <w:pStyle w:val="Compact"/>
+              <w:jc w:val="left"/>
+            </w:pPr>
+            <w:r>
+              <w:t xml:space="preserve">Description &amp; Quote</w:t>
+            </w:r>
+          </w:p>
+        </w:tc>
+        <w:tc>
+          <w:tcPr>
+            <w:tcBorders>
+              <w:bottom w:val="single"/>
+            </w:tcBorders>
+            <w:vAlign w:val="bottom"/>
+          </w:tcPr>
+          <w:p>
+            <w:pPr>
+              <w:pStyle w:val="Compact"/>
+              <w:jc w:val="center"/>
+            </w:pPr>
+            <w:r>
+              <w:t xml:space="preserve">Status</w:t>
+            </w:r>
+          </w:p>
+        </w:tc>
+      </w:tr>
+      <w:tr>
+        <w:tc>
+          <w:p>
+            <w:pPr>
+              <w:pStyle w:val="Compact"/>
+              <w:jc w:val="left"/>
+            </w:pPr>
+            <w:r>
+              <w:t xml:space="preserve">People Not Records</w:t>
+            </w:r>
+          </w:p>
+        </w:tc>
+        <w:tc>
+          <w:p>
+            <w:pPr>
+              <w:pStyle w:val="Compact"/>
+              <w:jc w:val="left"/>
+            </w:pPr>
+            <w:r>
+              <w:t xml:space="preserve">Support workers must always treat people like individuals, that are more than a data record. They should review family data before contact, but must always engage at a human level too, avoiding making any judgements based solely on data.</w:t>
+            </w:r>
+            <w:r>
+              <w:t xml:space="preserve">Worker A:</w:t>
+            </w:r>
+            <w:r>
+              <w:t xml:space="preserve"> </w:t>
+            </w:r>
+            <w:r>
+              <w:rPr>
+                <w:i/>
+              </w:rPr>
+              <w:t xml:space="preserve">"You should never make a judgement on data… that data could be wrong.</w:t>
+            </w:r>
+            <w:r>
+              <w:t xml:space="preserve">Worker B:</w:t>
+            </w:r>
+            <w:r>
+              <w:t xml:space="preserve"> </w:t>
+            </w:r>
+            <w:r>
+              <w:rPr>
+                <w:i/>
+              </w:rPr>
+              <w:t xml:space="preserve">“</w:t>
+            </w:r>
+            <w:r>
+              <w:rPr>
+                <w:i/>
+              </w:rPr>
+              <w:t xml:space="preserve">It takes individuality, working with that person as well, doesn’t it?</w:t>
+            </w:r>
+            <w:r>
+              <w:rPr>
+                <w:i/>
+              </w:rPr>
+              <w:t xml:space="preserve">”</w:t>
+            </w:r>
+            <w:r>
+              <w:t xml:space="preserve"> </w:t>
+            </w:r>
+            <w:r>
+              <w:t xml:space="preserve">[SQ11]</w:t>
+            </w:r>
+          </w:p>
+        </w:tc>
+        <w:tc>
+          <w:p>
+            <w:pPr>
+              <w:pStyle w:val="Compact"/>
+              <w:jc w:val="center"/>
+            </w:pPr>
+            <w:r>
+              <w:t xml:space="preserve">Current / Emergent</w:t>
+            </w:r>
+          </w:p>
+        </w:tc>
+      </w:tr>
+      <w:tr>
+        <w:tc>
+          <w:p>
+            <w:pPr>
+              <w:pStyle w:val="Compact"/>
+              <w:jc w:val="left"/>
+            </w:pPr>
+            <w:r>
+              <w:t xml:space="preserve">Review data together</w:t>
+            </w:r>
+          </w:p>
+        </w:tc>
+        <w:tc>
+          <w:p>
+            <w:pPr>
+              <w:pStyle w:val="Compact"/>
+              <w:jc w:val="left"/>
+            </w:pPr>
+            <w:r>
+              <w:t xml:space="preserve">Families should be explicitly invited to review, discuss, check, correct and approve data records. Data recording should be visible, and workers and families should check data together.</w:t>
+            </w:r>
+            <w:r>
+              <w:rPr>
+                <w:i/>
+              </w:rPr>
+              <w:t xml:space="preserve">“</w:t>
+            </w:r>
+            <w:r>
+              <w:rPr>
+                <w:i/>
+              </w:rPr>
+              <w:t xml:space="preserve">[The parent could] countersign. [The worker would] say,</w:t>
+            </w:r>
+            <w:r>
+              <w:rPr>
+                <w:i/>
+              </w:rPr>
+              <w:t xml:space="preserve"> </w:t>
+            </w:r>
+            <w:r>
+              <w:rPr>
+                <w:i/>
+              </w:rPr>
+              <w:t xml:space="preserve">‘</w:t>
+            </w:r>
+            <w:r>
+              <w:rPr>
+                <w:i/>
+              </w:rPr>
+              <w:t xml:space="preserve">I feel that we’ve talked about this today so I’m going to write that down. I’m going to show you. Can you sign and me sign if you’re happy and I’m going to share this.</w:t>
+            </w:r>
+            <w:r>
+              <w:rPr>
+                <w:i/>
+              </w:rPr>
+              <w:t xml:space="preserve">’</w:t>
+            </w:r>
+            <w:r>
+              <w:rPr>
+                <w:i/>
+              </w:rPr>
+              <w:t xml:space="preserve"> </w:t>
+            </w:r>
+            <w:r>
+              <w:rPr>
+                <w:i/>
+              </w:rPr>
+              <w:t xml:space="preserve">That’s a bit different [better].</w:t>
+            </w:r>
+            <w:r>
+              <w:rPr>
+                <w:i/>
+              </w:rPr>
+              <w:t xml:space="preserve">”</w:t>
+            </w:r>
+            <w:r>
+              <w:t xml:space="preserve"> </w:t>
+            </w:r>
+            <w:r>
+              <w:t xml:space="preserve">[Parent, FQ12]</w:t>
+            </w:r>
+          </w:p>
+        </w:tc>
+        <w:tc>
+          <w:p>
+            <w:pPr>
+              <w:pStyle w:val="Compact"/>
+              <w:jc w:val="center"/>
+            </w:pPr>
+            <w:r>
+              <w:t xml:space="preserve">Emergent / Imagined</w:t>
+            </w:r>
+          </w:p>
+        </w:tc>
+      </w:tr>
+      <w:tr>
+        <w:tc>
+          <w:p>
+            <w:pPr>
+              <w:pStyle w:val="Compact"/>
+              <w:jc w:val="left"/>
+            </w:pPr>
+            <w:r>
+              <w:t xml:space="preserve">Support Changing Lives</w:t>
+            </w:r>
+          </w:p>
+        </w:tc>
+        <w:tc>
+          <w:p>
+            <w:pPr>
+              <w:pStyle w:val="Compact"/>
+              <w:jc w:val="left"/>
+            </w:pPr>
+            <w:r>
+              <w:t xml:space="preserve">Recognising that families’ lives are in constant flux, routine reviews of data should occur, and all systems and processes should treat data as fluid and flexible, not static unchanging facts. Feeds of recent changes should be available to both parties.</w:t>
+            </w:r>
+            <w:r>
+              <w:rPr>
+                <w:i/>
+              </w:rPr>
+              <w:t xml:space="preserve">“</w:t>
+            </w:r>
+            <w:r>
+              <w:rPr>
+                <w:i/>
+              </w:rPr>
+              <w:t xml:space="preserve">[There’s] this perception of something sticking with you even after you’ve potentially reformed. […] That’s something that happened a long time ago and that judgement is still there but [you’d be wondering]</w:t>
+            </w:r>
+            <w:r>
+              <w:rPr>
+                <w:i/>
+              </w:rPr>
+              <w:t xml:space="preserve"> </w:t>
+            </w:r>
+            <w:r>
+              <w:rPr>
+                <w:i/>
+              </w:rPr>
+              <w:t xml:space="preserve">‘</w:t>
+            </w:r>
+            <w:r>
+              <w:rPr>
+                <w:i/>
+              </w:rPr>
+              <w:t xml:space="preserve">Okay, is it [true]?</w:t>
+            </w:r>
+            <w:r>
+              <w:rPr>
+                <w:i/>
+              </w:rPr>
+              <w:t xml:space="preserve">’</w:t>
+            </w:r>
+            <w:r>
+              <w:rPr>
+                <w:i/>
+              </w:rPr>
+              <w:t xml:space="preserve">”</w:t>
+            </w:r>
+            <w:r>
+              <w:t xml:space="preserve"> </w:t>
+            </w:r>
+            <w:r>
+              <w:t xml:space="preserve">[Worker, SQ61]</w:t>
+            </w:r>
+          </w:p>
+        </w:tc>
+        <w:tc>
+          <w:p>
+            <w:pPr>
+              <w:pStyle w:val="Compact"/>
+              <w:jc w:val="center"/>
+            </w:pPr>
+            <w:r>
+              <w:t xml:space="preserve">Imagined</w:t>
+            </w:r>
+          </w:p>
+        </w:tc>
+      </w:tr>
+      <w:tr>
+        <w:tc>
+          <w:p>
+            <w:pPr>
+              <w:pStyle w:val="Compact"/>
+              <w:jc w:val="left"/>
+            </w:pPr>
+            <w:r>
+              <w:t xml:space="preserve">Individual Data Contributions</w:t>
+            </w:r>
+          </w:p>
+        </w:tc>
+        <w:tc>
+          <w:p>
+            <w:pPr>
+              <w:pStyle w:val="Compact"/>
+              <w:jc w:val="left"/>
+            </w:pPr>
+            <w:r>
+              <w:t xml:space="preserve">Individuals should be able to create or contribute their own data to tell their own story and annotate particular datapoints with their own explanations.</w:t>
+            </w:r>
+            <w:r>
+              <w:t xml:space="preserve">Worker A:</w:t>
+            </w:r>
+            <w:r>
+              <w:rPr>
+                <w:i/>
+              </w:rPr>
+              <w:t xml:space="preserve">“</w:t>
+            </w:r>
+            <w:r>
+              <w:rPr>
+                <w:i/>
+              </w:rPr>
+              <w:t xml:space="preserve">If you read information […] about me, you wouldn’t expect to meet the person you meet.</w:t>
+            </w:r>
+            <w:r>
+              <w:rPr>
+                <w:i/>
+              </w:rPr>
+              <w:t xml:space="preserve">”</w:t>
+            </w:r>
+            <w:r>
+              <w:t xml:space="preserve">Worker B:</w:t>
+            </w:r>
+            <w:r>
+              <w:t xml:space="preserve"> </w:t>
+            </w:r>
+            <w:r>
+              <w:rPr>
+                <w:i/>
+              </w:rPr>
+              <w:t xml:space="preserve">“</w:t>
+            </w:r>
+            <w:r>
+              <w:rPr>
+                <w:i/>
+              </w:rPr>
+              <w:t xml:space="preserve">That’s it. It’s the same for everybody.</w:t>
+            </w:r>
+            <w:r>
+              <w:rPr>
+                <w:i/>
+              </w:rPr>
+              <w:t xml:space="preserve">”</w:t>
+            </w:r>
+            <w:r>
+              <w:t xml:space="preserve">Worker A:</w:t>
+            </w:r>
+            <w:r>
+              <w:t xml:space="preserve"> </w:t>
+            </w:r>
+            <w:r>
+              <w:rPr>
+                <w:i/>
+              </w:rPr>
+              <w:t xml:space="preserve">“</w:t>
+            </w:r>
+            <w:r>
+              <w:rPr>
+                <w:i/>
+              </w:rPr>
+              <w:t xml:space="preserve">[…] It just [has] basic things in most of the time, doesn’t it […]. You’re not a person [in the data record] are you really?</w:t>
+            </w:r>
+            <w:r>
+              <w:rPr>
+                <w:i/>
+              </w:rPr>
+              <w:t xml:space="preserve">”</w:t>
+            </w:r>
+            <w:r>
+              <w:t xml:space="preserve">Worker B:</w:t>
+            </w:r>
+            <w:r>
+              <w:t xml:space="preserve"> </w:t>
+            </w:r>
+            <w:r>
+              <w:rPr>
+                <w:i/>
+              </w:rPr>
+              <w:t xml:space="preserve">“</w:t>
+            </w:r>
+            <w:r>
+              <w:rPr>
+                <w:i/>
+              </w:rPr>
+              <w:t xml:space="preserve">[I’d like it if you could] give your bit of personal data, your own story.</w:t>
+            </w:r>
+            <w:r>
+              <w:rPr>
+                <w:i/>
+              </w:rPr>
+              <w:t xml:space="preserve">”</w:t>
+            </w:r>
+            <w:r>
+              <w:t xml:space="preserve">Worker A:</w:t>
+            </w:r>
+            <w:r>
+              <w:t xml:space="preserve"> </w:t>
+            </w:r>
+            <w:r>
+              <w:rPr>
+                <w:i/>
+              </w:rPr>
+              <w:t xml:space="preserve">“</w:t>
+            </w:r>
+            <w:r>
+              <w:rPr>
+                <w:i/>
+              </w:rPr>
+              <w:t xml:space="preserve">Yes, because everybody makes mistakes and there’s probably thousands of people out there who have got a criminal record and have never done anything since. [They’re] getting judged by having one thing [but they should be able to write]</w:t>
+            </w:r>
+            <w:r>
+              <w:rPr>
+                <w:i/>
+              </w:rPr>
+              <w:t xml:space="preserve"> </w:t>
+            </w:r>
+            <w:r>
+              <w:rPr>
+                <w:i/>
+              </w:rPr>
+              <w:t xml:space="preserve">‘</w:t>
+            </w:r>
+            <w:r>
+              <w:rPr>
+                <w:i/>
+              </w:rPr>
+              <w:t xml:space="preserve">Yes, I did this because of this situation but this is what I’ve done to make myself [better]…</w:t>
+            </w:r>
+            <w:r>
+              <w:rPr>
+                <w:i/>
+              </w:rPr>
+              <w:t xml:space="preserve">’</w:t>
+            </w:r>
+            <w:r>
+              <w:rPr>
+                <w:i/>
+              </w:rPr>
+              <w:t xml:space="preserve">”</w:t>
+            </w:r>
+            <w:r>
+              <w:t xml:space="preserve"> </w:t>
+            </w:r>
+            <w:r>
+              <w:t xml:space="preserve">[FQ10]</w:t>
+            </w:r>
+          </w:p>
+        </w:tc>
+        <w:tc>
+          <w:p>
+            <w:pPr>
+              <w:pStyle w:val="Compact"/>
+              <w:jc w:val="center"/>
+            </w:pPr>
+            <w:r>
+              <w:t xml:space="preserve">Imagined</w:t>
+            </w:r>
+          </w:p>
+        </w:tc>
+      </w:tr>
+      <w:tr>
+        <w:tc>
+          <w:p>
+            <w:pPr>
+              <w:pStyle w:val="Compact"/>
+              <w:jc w:val="left"/>
+            </w:pPr>
+            <w:r>
+              <w:t xml:space="preserve">Support Granular and Revocable Consent</w:t>
+            </w:r>
+          </w:p>
+        </w:tc>
+        <w:tc>
+          <w:p>
+            <w:pPr>
+              <w:pStyle w:val="Compact"/>
+              <w:jc w:val="left"/>
+            </w:pPr>
+            <w:r>
+              <w:t xml:space="preserve">Families should be invited to regularly review their choices regarding data collection, keeping and sharing. They should be given controls to manage access to their data and configure and change preferences at a fine-grained level.</w:t>
+            </w:r>
+            <w:r>
+              <w:t xml:space="preserve">Worker A:</w:t>
+            </w:r>
+            <w:r>
+              <w:t xml:space="preserve"> </w:t>
+            </w:r>
+            <w:r>
+              <w:rPr>
+                <w:i/>
+              </w:rPr>
+              <w:t xml:space="preserve">“</w:t>
+            </w:r>
+            <w:r>
+              <w:rPr>
+                <w:i/>
+              </w:rPr>
+              <w:t xml:space="preserve">I don’t know if there should be a regular…</w:t>
+            </w:r>
+            <w:r>
+              <w:rPr>
+                <w:i/>
+              </w:rPr>
+              <w:t xml:space="preserve">”</w:t>
+            </w:r>
+            <w:r>
+              <w:t xml:space="preserve">Worker B:</w:t>
+            </w:r>
+            <w:r>
+              <w:t xml:space="preserve"> </w:t>
+            </w:r>
+            <w:r>
+              <w:rPr>
+                <w:i/>
+              </w:rPr>
+              <w:t xml:space="preserve">“</w:t>
+            </w:r>
+            <w:r>
+              <w:rPr>
+                <w:i/>
+              </w:rPr>
+              <w:t xml:space="preserve">…like an update, because things change in their life. […]</w:t>
+            </w:r>
+            <w:r>
+              <w:rPr>
+                <w:i/>
+              </w:rPr>
+              <w:t xml:space="preserve">”</w:t>
+            </w:r>
+            <w:r>
+              <w:t xml:space="preserve">Worker A:</w:t>
+            </w:r>
+            <w:r>
+              <w:t xml:space="preserve"> </w:t>
+            </w:r>
+            <w:r>
+              <w:rPr>
+                <w:i/>
+              </w:rPr>
+              <w:t xml:space="preserve">“</w:t>
+            </w:r>
+            <w:r>
+              <w:rPr>
+                <w:i/>
+              </w:rPr>
+              <w:t xml:space="preserve">[Should] we then [have] reviews, every six weeks [or so …], say to them,</w:t>
+            </w:r>
+            <w:r>
+              <w:rPr>
+                <w:i/>
+              </w:rPr>
+              <w:t xml:space="preserve"> </w:t>
+            </w:r>
+            <w:r>
+              <w:rPr>
+                <w:i/>
+              </w:rPr>
+              <w:t xml:space="preserve">‘</w:t>
+            </w:r>
+            <w:r>
+              <w:rPr>
+                <w:i/>
+              </w:rPr>
+              <w:t xml:space="preserve">Well let’s just remind each other what share consent is for and about.</w:t>
+            </w:r>
+            <w:r>
+              <w:rPr>
+                <w:i/>
+              </w:rPr>
+              <w:t xml:space="preserve">’</w:t>
+            </w:r>
+            <w:r>
+              <w:rPr>
+                <w:i/>
+              </w:rPr>
+              <w:t xml:space="preserve">? […] Obviously it’s got to be regularly done because […] circumstances change.</w:t>
+            </w:r>
+            <w:r>
+              <w:rPr>
+                <w:i/>
+              </w:rPr>
+              <w:t xml:space="preserve">”</w:t>
+            </w:r>
+            <w:r>
+              <w:t xml:space="preserve"> </w:t>
+            </w:r>
+            <w:r>
+              <w:t xml:space="preserve">[SQ63]</w:t>
+            </w:r>
+          </w:p>
+        </w:tc>
+        <w:tc>
+          <w:p>
+            <w:pPr>
+              <w:pStyle w:val="Compact"/>
+              <w:jc w:val="center"/>
+            </w:pPr>
+            <w:r>
+              <w:t xml:space="preserve">Imagined</w:t>
+            </w:r>
+          </w:p>
+        </w:tc>
+      </w:tr>
+    </w:tbl>
+    <w:p>
+      <w:pPr>
+        <w:pStyle w:val="TableCaption"/>
+      </w:pPr>
+      <w:r>
+        <w:t xml:space="preserve">Table 7. Theme 3 - Earning Families’ Trust Through Transparency. Subthemes &amp; Participant Quotes.</w:t>
+      </w:r>
+    </w:p>
+    <w:tbl>
+      <w:tblPr>
+        <w:tblStyle w:val="Table"/>
+        <w:tblW w:type="pct" w:w="5000.0"/>
+        <w:tblLook w:firstRow="1" w:lastRow="0" w:firstColumn="0" w:lastColumn="0" w:noHBand="0" w:noVBand="0"/>
+        <w:tblCaption w:val="Table 7. Theme 3 - Earning Families’ Trust Through Transparency. Subthemes &amp; Participant Quotes."/>
+      </w:tblPr>
+      <w:tblGrid>
+        <w:gridCol w:w="1168"/>
+        <w:gridCol w:w="5712"/>
+        <w:gridCol w:w="1038"/>
+      </w:tblGrid>
+      <w:tr>
+        <w:trPr>
+          <w:cnfStyle w:firstRow="1"/>
+        </w:trPr>
+        <w:tc>
+          <w:tcPr>
+            <w:tcBorders>
+              <w:bottom w:val="single"/>
+            </w:tcBorders>
+            <w:vAlign w:val="bottom"/>
+          </w:tcPr>
+          <w:p>
+            <w:pPr>
+              <w:pStyle w:val="Compact"/>
+              <w:jc w:val="left"/>
+            </w:pPr>
+            <w:r>
+              <w:t xml:space="preserve">Subtheme</w:t>
+            </w:r>
+          </w:p>
+        </w:tc>
+        <w:tc>
+          <w:tcPr>
+            <w:tcBorders>
+              <w:bottom w:val="single"/>
+            </w:tcBorders>
+            <w:vAlign w:val="bottom"/>
+          </w:tcPr>
+          <w:p>
+            <w:pPr>
+              <w:pStyle w:val="Compact"/>
+              <w:jc w:val="left"/>
+            </w:pPr>
+            <w:r>
+              <w:t xml:space="preserve">Description &amp; Quote</w:t>
+            </w:r>
+          </w:p>
+        </w:tc>
+        <w:tc>
+          <w:tcPr>
+            <w:tcBorders>
+              <w:bottom w:val="single"/>
+            </w:tcBorders>
+            <w:vAlign w:val="bottom"/>
+          </w:tcPr>
+          <w:p>
+            <w:pPr>
+              <w:pStyle w:val="Compact"/>
+              <w:jc w:val="center"/>
+            </w:pPr>
+            <w:r>
+              <w:t xml:space="preserve">Status</w:t>
+            </w:r>
+          </w:p>
+        </w:tc>
+      </w:tr>
+      <w:tr>
+        <w:tc>
+          <w:p>
+            <w:pPr>
+              <w:pStyle w:val="Compact"/>
+              <w:jc w:val="left"/>
+            </w:pPr>
+            <w:r>
+              <w:t xml:space="preserve">Respectful Data Handling</w:t>
+            </w:r>
+          </w:p>
+        </w:tc>
+        <w:tc>
+          <w:p>
+            <w:pPr>
+              <w:pStyle w:val="Compact"/>
+              <w:jc w:val="left"/>
+            </w:pPr>
+            <w:r>
+              <w:t xml:space="preserve">Support workers should treat families’ data with the utmost respect, keeping it safe, ensuring it is not used beyond its intended purposes, shared without consent or put at risk. When talking to families about data, it is helpful to focus on positives and strengths and not use it as a means to criticise.</w:t>
+            </w:r>
+            <w:r>
+              <w:rPr>
+                <w:i/>
+              </w:rPr>
+              <w:t xml:space="preserve">“</w:t>
+            </w:r>
+            <w:r>
+              <w:rPr>
+                <w:i/>
+              </w:rPr>
+              <w:t xml:space="preserve">There was a time where I was at the doctors’ and they asked how many units of alcohol I drank, and I said, probably about three bottles a week, at the time, not any more but later on [the support worker] pulled me up on it and they had it down as three bottles a day. That could have caused an issue was anyone ever to ask.</w:t>
+            </w:r>
+            <w:r>
+              <w:rPr>
+                <w:i/>
+              </w:rPr>
+              <w:t xml:space="preserve">”</w:t>
+            </w:r>
+            <w:r>
+              <w:t xml:space="preserve"> </w:t>
+            </w:r>
+            <w:r>
+              <w:t xml:space="preserve">[Parent, CQ7]</w:t>
+            </w:r>
+          </w:p>
+        </w:tc>
+        <w:tc>
+          <w:p>
+            <w:pPr>
+              <w:pStyle w:val="Compact"/>
+              <w:jc w:val="center"/>
+            </w:pPr>
+            <w:r>
+              <w:t xml:space="preserve">Current</w:t>
+            </w:r>
+          </w:p>
+        </w:tc>
+      </w:tr>
+      <w:tr>
+        <w:tc>
+          <w:p>
+            <w:pPr>
+              <w:pStyle w:val="Compact"/>
+              <w:jc w:val="left"/>
+            </w:pPr>
+            <w:r>
+              <w:t xml:space="preserve">Always Seek and Demonstrate Greater Understanding</w:t>
+            </w:r>
+          </w:p>
+        </w:tc>
+        <w:tc>
+          <w:p>
+            <w:pPr>
+              <w:pStyle w:val="Compact"/>
+              <w:jc w:val="left"/>
+            </w:pPr>
+            <w:r>
+              <w:t xml:space="preserve">Support workers should always assume that their understanding from data is incomplete and should seek to learn about individuals and build a more complete picture of their lives. By showing this effort and their growing understanding, they will engender trust.</w:t>
+            </w:r>
+            <w:r>
+              <w:rPr>
+                <w:i/>
+              </w:rPr>
+              <w:t xml:space="preserve">“</w:t>
+            </w:r>
+            <w:r>
+              <w:rPr>
+                <w:i/>
+              </w:rPr>
+              <w:t xml:space="preserve">You don’t want to reduce them to this number in a database. You want to understand their actual experiences and support them in getting better.</w:t>
+            </w:r>
+            <w:r>
+              <w:rPr>
+                <w:i/>
+              </w:rPr>
+              <w:t xml:space="preserve">”</w:t>
+            </w:r>
+            <w:r>
+              <w:t xml:space="preserve"> </w:t>
+            </w:r>
+            <w:r>
+              <w:t xml:space="preserve">[Worker, SQ74]</w:t>
+            </w:r>
+          </w:p>
+        </w:tc>
+        <w:tc>
+          <w:p>
+            <w:pPr>
+              <w:pStyle w:val="Compact"/>
+              <w:jc w:val="center"/>
+            </w:pPr>
+            <w:r>
+              <w:t xml:space="preserve">Emergent</w:t>
+            </w:r>
+          </w:p>
+        </w:tc>
+      </w:tr>
+      <w:tr>
+        <w:tc>
+          <w:p>
+            <w:pPr>
+              <w:pStyle w:val="Compact"/>
+              <w:jc w:val="left"/>
+            </w:pPr>
+            <w:r>
+              <w:t xml:space="preserve">Pro-actively challenge data-centric norms</w:t>
+            </w:r>
+          </w:p>
+        </w:tc>
+        <w:tc>
+          <w:p>
+            <w:pPr>
+              <w:pStyle w:val="Compact"/>
+              <w:jc w:val="left"/>
+            </w:pPr>
+            <w:r>
+              <w:t xml:space="preserve">Support workers and agencies can recognise that current systems and processes are data-centric and imbalanced, and can strive to change this through their actions: being as open as possible about how families’ data will be handled, ensuring that proper oversight mechanisms exist for data handling especially in the sake of contentious issues, and that data is shared openly but consensually between authorities.</w:t>
+            </w:r>
+            <w:r>
+              <w:t xml:space="preserve"> </w:t>
+            </w:r>
+            <w:r>
+              <w:rPr>
+                <w:i/>
+              </w:rPr>
+              <w:t xml:space="preserve">“</w:t>
+            </w:r>
+            <w:r>
+              <w:rPr>
+                <w:i/>
+              </w:rPr>
+              <w:t xml:space="preserve">It hasn’t been explained property to this family that their information will be shared with other professionals. So, they’ve been left feeling really let down and probably quite angry about it. So, although that information does need to be shared, they [the support workers involved] ought to make the family properly aware that information will be shared.</w:t>
+            </w:r>
+            <w:r>
+              <w:rPr>
+                <w:i/>
+              </w:rPr>
+              <w:t xml:space="preserve">”</w:t>
+            </w:r>
+            <w:r>
+              <w:t xml:space="preserve"> </w:t>
+            </w:r>
+            <w:r>
+              <w:t xml:space="preserve">[Worker,SQ18]</w:t>
+            </w:r>
+          </w:p>
+        </w:tc>
+        <w:tc>
+          <w:p>
+            <w:pPr>
+              <w:pStyle w:val="Compact"/>
+              <w:jc w:val="center"/>
+            </w:pPr>
+            <w:r>
+              <w:t xml:space="preserve">Imagined</w:t>
+            </w:r>
+          </w:p>
+        </w:tc>
+      </w:tr>
+    </w:tbl>
     <w:bookmarkEnd w:id="35"/>
-    <w:bookmarkStart w:id="36" w:name="Xe9da9e6ef6fe5e4d30c4ccd57bd7c316181158e"/>
-    <w:p>
-      <w:pPr>
-        <w:pStyle w:val="Heading4"/>
-      </w:pPr>
-      <w:r>
-        <w:rPr>
-          <w:rStyle w:val="SectionNumber"/>
-        </w:rPr>
-        <w:t xml:space="preserve">1.3.1.2</w:t>
-      </w:r>
-      <w:r>
-        <w:tab/>
-      </w:r>
-      <w:r>
-        <w:t xml:space="preserve">Earning Trust Through Data and Process Transparency</w:t>
-      </w:r>
-    </w:p>
-    <w:p>
-      <w:pPr>
-        <w:pStyle w:val="FirstParagraph"/>
-      </w:pPr>
-      <w:r>
-        <w:t xml:space="preserve">Explain how data will be used and shared.</w:t>
-      </w:r>
-      <w:r>
-        <w:t xml:space="preserve"> </w:t>
-      </w:r>
-      <w:r>
-        <w:t xml:space="preserve">Respect family and individual privacy.</w:t>
-      </w:r>
-      <w:r>
-        <w:t xml:space="preserve"> </w:t>
-      </w:r>
-      <w:r>
-        <w:t xml:space="preserve">Avoid data mishandling and unexpected uses.</w:t>
-      </w:r>
-      <w:r>
-        <w:t xml:space="preserve"> </w:t>
-      </w:r>
-      <w:r>
-        <w:t xml:space="preserve">Use a strength-based approach when referencing families’ data.</w:t>
-      </w:r>
-    </w:p>
-    <w:p>
-      <w:pPr>
-        <w:pStyle w:val="BodyText"/>
-      </w:pPr>
-      <w:r>
-        <w:t xml:space="preserve">Ensure that consent is never assumed.</w:t>
-      </w:r>
-      <w:r>
-        <w:t xml:space="preserve"> </w:t>
-      </w:r>
-      <w:r>
-        <w:t xml:space="preserve">Show and maintain deep understanding of families’ lives, not just their data.</w:t>
-      </w:r>
-      <w:r>
-        <w:t xml:space="preserve"> </w:t>
-      </w:r>
-      <w:r>
-        <w:t xml:space="preserve">Always seek a more complete picture.</w:t>
-      </w:r>
-    </w:p>
-    <w:p>
-      <w:pPr>
-        <w:pStyle w:val="BodyText"/>
-      </w:pPr>
-      <w:r>
-        <w:t xml:space="preserve">Be as open as possible with families about their data.</w:t>
-      </w:r>
-      <w:r>
-        <w:t xml:space="preserve"> </w:t>
-      </w:r>
-      <w:r>
-        <w:t xml:space="preserve">Independent oversight of data handling for contentious issues.</w:t>
-      </w:r>
-      <w:r>
-        <w:t xml:space="preserve"> </w:t>
-      </w:r>
-      <w:r>
-        <w:t xml:space="preserve">Promote an open data-sharing culture.</w:t>
-      </w:r>
-    </w:p>
-    <w:bookmarkEnd w:id="36"/>
-    <w:bookmarkStart w:id="37" w:name="meaningful-data-interaction-for-families"/>
-    <w:p>
-      <w:pPr>
-        <w:pStyle w:val="Heading4"/>
-      </w:pPr>
-      <w:r>
-        <w:rPr>
-          <w:rStyle w:val="SectionNumber"/>
-        </w:rPr>
-        <w:t xml:space="preserve">1.3.1.3</w:t>
-      </w:r>
-      <w:r>
-        <w:tab/>
-      </w:r>
-      <w:r>
-        <w:t xml:space="preserve">Meaningful Data Interaction for Families</w:t>
-      </w:r>
-    </w:p>
-    <w:p>
-      <w:pPr>
-        <w:pStyle w:val="FirstParagraph"/>
-      </w:pPr>
-      <w:r>
-        <w:t xml:space="preserve">No existing</w:t>
-      </w:r>
-    </w:p>
-    <w:p>
-      <w:pPr>
-        <w:pStyle w:val="BodyText"/>
-      </w:pPr>
-      <w:r>
-        <w:t xml:space="preserve">Actively inform families about their data.</w:t>
-      </w:r>
-      <w:r>
-        <w:t xml:space="preserve"> </w:t>
-      </w:r>
-      <w:r>
-        <w:t xml:space="preserve">Make reference to data while talking to families.</w:t>
-      </w:r>
-      <w:r>
-        <w:t xml:space="preserve"> </w:t>
-      </w:r>
-      <w:r>
-        <w:t xml:space="preserve">Make data summaries available to both parties.</w:t>
-      </w:r>
-      <w:r>
-        <w:t xml:space="preserve"> </w:t>
-      </w:r>
-      <w:r>
-        <w:t xml:space="preserve">Use visualisations when presenting data to families.</w:t>
-      </w:r>
-      <w:r>
-        <w:t xml:space="preserve"> </w:t>
-      </w:r>
-      <w:r>
-        <w:t xml:space="preserve">Address data at different levels (family, individual, community).</w:t>
-      </w:r>
-    </w:p>
-    <w:p>
-      <w:pPr>
-        <w:pStyle w:val="BodyText"/>
-      </w:pPr>
-      <w:r>
-        <w:t xml:space="preserve">Use families’ data together with them in a planning conversation.</w:t>
-      </w:r>
-      <w:r>
-        <w:t xml:space="preserve"> </w:t>
-      </w:r>
-      <w:r>
-        <w:t xml:space="preserve">Proactively counter the knowledge imbalance.</w:t>
-      </w:r>
-      <w:r>
-        <w:t xml:space="preserve"> </w:t>
-      </w:r>
-      <w:r>
-        <w:t xml:space="preserve">Make clear information available and support families in understanding it.</w:t>
-      </w:r>
-      <w:r>
-        <w:t xml:space="preserve"> </w:t>
-      </w:r>
-      <w:r>
-        <w:t xml:space="preserve">Allow families to directly view their own current data.</w:t>
-      </w:r>
-      <w:r>
-        <w:t xml:space="preserve"> </w:t>
-      </w:r>
-      <w:r>
-        <w:t xml:space="preserve">Provide individuals with personal data interface.</w:t>
-      </w:r>
-      <w:r>
-        <w:t xml:space="preserve"> </w:t>
-      </w:r>
-      <w:r>
-        <w:t xml:space="preserve">Enable families to question data records.</w:t>
-      </w:r>
-      <w:r>
-        <w:t xml:space="preserve"> </w:t>
-      </w:r>
-      <w:r>
-        <w:t xml:space="preserve">Single place for all family data access by all parties.</w:t>
-      </w:r>
-    </w:p>
-    <w:bookmarkEnd w:id="37"/>
-    <w:bookmarkEnd w:id="38"/>
-    <w:bookmarkStart w:id="39" w:name="X834a896a81cc74ba34665b6286a5713ff316e26"/>
+    <w:bookmarkStart w:id="36" w:name="X834a896a81cc74ba34665b6286a5713ff316e26"/>
     <w:p>
       <w:pPr>
         <w:pStyle w:val="Heading3"/>
@@ -3401,6 +4365,224 @@
         <w:t xml:space="preserve"> </w:t>
       </w:r>
       <w:r>
+        <w:t xml:space="preserve">[subthemes:</w:t>
+      </w:r>
+    </w:p>
+    <w:p>
+      <w:pPr>
+        <w:numPr>
+          <w:ilvl w:val="0"/>
+          <w:numId w:val="1005"/>
+        </w:numPr>
+        <w:pStyle w:val="Compact"/>
+      </w:pPr>
+      <w:r>
+        <w:t xml:space="preserve">Make data more understandable</w:t>
+      </w:r>
+    </w:p>
+    <w:p>
+      <w:pPr>
+        <w:numPr>
+          <w:ilvl w:val="1"/>
+          <w:numId w:val="1007"/>
+        </w:numPr>
+        <w:pStyle w:val="Compact"/>
+      </w:pPr>
+      <w:r>
+        <w:t xml:space="preserve">Make data summaries available to both parties.</w:t>
+      </w:r>
+    </w:p>
+    <w:p>
+      <w:pPr>
+        <w:numPr>
+          <w:ilvl w:val="1"/>
+          <w:numId w:val="1008"/>
+        </w:numPr>
+        <w:pStyle w:val="Compact"/>
+      </w:pPr>
+      <w:r>
+        <w:t xml:space="preserve">Use visualisations when presenting data to families.</w:t>
+      </w:r>
+    </w:p>
+    <w:p>
+      <w:pPr>
+        <w:numPr>
+          <w:ilvl w:val="1"/>
+          <w:numId w:val="1009"/>
+        </w:numPr>
+        <w:pStyle w:val="Compact"/>
+      </w:pPr>
+      <w:r>
+        <w:t xml:space="preserve">Address data at different levels (family, individual, community).</w:t>
+      </w:r>
+    </w:p>
+    <w:p>
+      <w:pPr>
+        <w:numPr>
+          <w:ilvl w:val="0"/>
+          <w:numId w:val="1010"/>
+        </w:numPr>
+        <w:pStyle w:val="Compact"/>
+      </w:pPr>
+      <w:r>
+        <w:t xml:space="preserve">Interact with Data Together</w:t>
+      </w:r>
+    </w:p>
+    <w:p>
+      <w:pPr>
+        <w:numPr>
+          <w:ilvl w:val="1"/>
+          <w:numId w:val="1012"/>
+        </w:numPr>
+        <w:pStyle w:val="Compact"/>
+      </w:pPr>
+      <w:r>
+        <w:t xml:space="preserve">Actively inform families what their data says.</w:t>
+      </w:r>
+    </w:p>
+    <w:p>
+      <w:pPr>
+        <w:numPr>
+          <w:ilvl w:val="1"/>
+          <w:numId w:val="1013"/>
+        </w:numPr>
+        <w:pStyle w:val="Compact"/>
+      </w:pPr>
+      <w:r>
+        <w:t xml:space="preserve">Make reference to data while talking to families.</w:t>
+      </w:r>
+    </w:p>
+    <w:p>
+      <w:pPr>
+        <w:numPr>
+          <w:ilvl w:val="1"/>
+          <w:numId w:val="1014"/>
+        </w:numPr>
+        <w:pStyle w:val="Compact"/>
+      </w:pPr>
+      <w:r>
+        <w:t xml:space="preserve">Use families’ data together with them in a planning conversation.</w:t>
+      </w:r>
+    </w:p>
+    <w:p>
+      <w:pPr>
+        <w:numPr>
+          <w:ilvl w:val="1"/>
+          <w:numId w:val="1015"/>
+        </w:numPr>
+        <w:pStyle w:val="Compact"/>
+      </w:pPr>
+      <w:r>
+        <w:t xml:space="preserve">Proactively counter the knowledge imbalance.</w:t>
+      </w:r>
+    </w:p>
+    <w:p>
+      <w:pPr>
+        <w:numPr>
+          <w:ilvl w:val="0"/>
+          <w:numId w:val="1016"/>
+        </w:numPr>
+        <w:pStyle w:val="Compact"/>
+      </w:pPr>
+      <w:r>
+        <w:t xml:space="preserve">Direct and unified data access</w:t>
+      </w:r>
+    </w:p>
+    <w:p>
+      <w:pPr>
+        <w:numPr>
+          <w:ilvl w:val="1"/>
+          <w:numId w:val="1018"/>
+        </w:numPr>
+        <w:pStyle w:val="Compact"/>
+      </w:pPr>
+      <w:r>
+        <w:t xml:space="preserve">Allow families to directly view their own current data.</w:t>
+      </w:r>
+    </w:p>
+    <w:p>
+      <w:pPr>
+        <w:numPr>
+          <w:ilvl w:val="1"/>
+          <w:numId w:val="1019"/>
+        </w:numPr>
+        <w:pStyle w:val="Compact"/>
+      </w:pPr>
+      <w:r>
+        <w:t xml:space="preserve">Provide individuals with a personal data interface.</w:t>
+      </w:r>
+    </w:p>
+    <w:p>
+      <w:pPr>
+        <w:numPr>
+          <w:ilvl w:val="1"/>
+          <w:numId w:val="1020"/>
+        </w:numPr>
+        <w:pStyle w:val="Compact"/>
+      </w:pPr>
+      <w:r>
+        <w:t xml:space="preserve">Single place for all family data access by all parties.</w:t>
+      </w:r>
+    </w:p>
+    <w:p>
+      <w:pPr>
+        <w:numPr>
+          <w:ilvl w:val="0"/>
+          <w:numId w:val="1021"/>
+        </w:numPr>
+        <w:pStyle w:val="Compact"/>
+      </w:pPr>
+      <w:r>
+        <w:t xml:space="preserve">Ongoing Data Access and Support</w:t>
+      </w:r>
+    </w:p>
+    <w:p>
+      <w:pPr>
+        <w:numPr>
+          <w:ilvl w:val="1"/>
+          <w:numId w:val="1023"/>
+        </w:numPr>
+        <w:pStyle w:val="Compact"/>
+      </w:pPr>
+      <w:r>
+        <w:t xml:space="preserve">Make clear information available and support families in understanding it.</w:t>
+      </w:r>
+    </w:p>
+    <w:p>
+      <w:pPr>
+        <w:numPr>
+          <w:ilvl w:val="1"/>
+          <w:numId w:val="1024"/>
+        </w:numPr>
+        <w:pStyle w:val="Compact"/>
+      </w:pPr>
+      <w:r>
+        <w:t xml:space="preserve">Enable families to question data records.</w:t>
+      </w:r>
+    </w:p>
+    <w:p>
+      <w:pPr>
+        <w:numPr>
+          <w:ilvl w:val="1"/>
+          <w:numId w:val="1025"/>
+        </w:numPr>
+        <w:pStyle w:val="Compact"/>
+      </w:pPr>
+      <w:r>
+        <w:t xml:space="preserve">Families can initiate conversations about their data at any time.</w:t>
+      </w:r>
+    </w:p>
+    <w:p>
+      <w:pPr>
+        <w:pStyle w:val="FirstParagraph"/>
+      </w:pPr>
+      <w:r>
+        <w:t xml:space="preserve">]</w:t>
+      </w:r>
+      <w:r>
+        <w:t xml:space="preserve"> </w:t>
+      </w:r>
+      <w:r>
         <w:t xml:space="preserve">[Then (perhaps including saved back longer quotes that were too big for the table) explain each subtheme, similar to in past papers you’ve done, with reference to the table - what is this subtheme, why is it important, why did I include it, analyse what it shows. This is the</w:t>
       </w:r>
       <w:r>
@@ -3964,8 +5146,8 @@
         <w:t xml:space="preserve">This theme of the family taking an empowered role in their information ecosystem is the focus of the next section.</w:t>
       </w:r>
     </w:p>
-    <w:bookmarkEnd w:id="39"/>
-    <w:bookmarkStart w:id="40" w:name="theme-2-giving-a-voice-to-the-family"/>
+    <w:bookmarkEnd w:id="36"/>
+    <w:bookmarkStart w:id="37" w:name="theme-2-giving-a-voice-to-the-family"/>
     <w:p>
       <w:pPr>
         <w:pStyle w:val="Heading3"/>
@@ -3990,9 +5172,247 @@
       <w:r>
         <w:t xml:space="preserve">[Target 1,500 words]</w:t>
       </w:r>
-      <w:r>
-        <w:t xml:space="preserve"> </w:t>
-      </w:r>
+    </w:p>
+    <w:p>
+      <w:pPr>
+        <w:pStyle w:val="BodyText"/>
+      </w:pPr>
+      <w:r>
+        <w:t xml:space="preserve">[subthemes:</w:t>
+      </w:r>
+      <w:r>
+        <w:t xml:space="preserve"> </w:t>
+      </w:r>
+      <w:r>
+        <w:t xml:space="preserve">(C) People not records</w:t>
+      </w:r>
+      <w:r>
+        <w:t xml:space="preserve"> </w:t>
+      </w:r>
+      <w:r>
+        <w:t xml:space="preserve">- (C) Review family data before contact.</w:t>
+      </w:r>
+      <w:r>
+        <w:t xml:space="preserve"> </w:t>
+      </w:r>
+      <w:r>
+        <w:t xml:space="preserve">- (C) Treat people like family, not records.</w:t>
+      </w:r>
+      <w:r>
+        <w:t xml:space="preserve"> </w:t>
+      </w:r>
+      <w:r>
+        <w:t xml:space="preserve">- (E) Avoid judgements based solely on data.</w:t>
+      </w:r>
+    </w:p>
+    <w:p>
+      <w:pPr>
+        <w:numPr>
+          <w:ilvl w:val="0"/>
+          <w:numId w:val="1026"/>
+        </w:numPr>
+        <w:pStyle w:val="Compact"/>
+      </w:pPr>
+      <w:r>
+        <w:t xml:space="preserve">Review data together</w:t>
+      </w:r>
+    </w:p>
+    <w:p>
+      <w:pPr>
+        <w:numPr>
+          <w:ilvl w:val="1"/>
+          <w:numId w:val="1028"/>
+        </w:numPr>
+        <w:pStyle w:val="Compact"/>
+      </w:pPr>
+      <w:r>
+        <w:t xml:space="preserve">Record data visibly and get family sign-off.</w:t>
+      </w:r>
+    </w:p>
+    <w:p>
+      <w:pPr>
+        <w:numPr>
+          <w:ilvl w:val="1"/>
+          <w:numId w:val="1029"/>
+        </w:numPr>
+        <w:pStyle w:val="Compact"/>
+      </w:pPr>
+      <w:r>
+        <w:t xml:space="preserve">Explicitly involving families in processing their data.</w:t>
+      </w:r>
+    </w:p>
+    <w:p>
+      <w:pPr>
+        <w:numPr>
+          <w:ilvl w:val="1"/>
+          <w:numId w:val="1030"/>
+        </w:numPr>
+        <w:pStyle w:val="Compact"/>
+      </w:pPr>
+      <w:r>
+        <w:t xml:space="preserve">Workers and families checking data together (for accuracy).</w:t>
+      </w:r>
+    </w:p>
+    <w:p>
+      <w:pPr>
+        <w:numPr>
+          <w:ilvl w:val="1"/>
+          <w:numId w:val="1031"/>
+        </w:numPr>
+        <w:pStyle w:val="Compact"/>
+      </w:pPr>
+      <w:r>
+        <w:t xml:space="preserve">Families can get their data changed/corrected.</w:t>
+      </w:r>
+    </w:p>
+    <w:p>
+      <w:pPr>
+        <w:numPr>
+          <w:ilvl w:val="0"/>
+          <w:numId w:val="1032"/>
+        </w:numPr>
+        <w:pStyle w:val="Compact"/>
+      </w:pPr>
+      <w:r>
+        <w:t xml:space="preserve">Support changing lives</w:t>
+      </w:r>
+    </w:p>
+    <w:p>
+      <w:pPr>
+        <w:numPr>
+          <w:ilvl w:val="1"/>
+          <w:numId w:val="1034"/>
+        </w:numPr>
+        <w:pStyle w:val="Compact"/>
+      </w:pPr>
+      <w:r>
+        <w:t xml:space="preserve">Regular reviews of data (and consent) with family.</w:t>
+      </w:r>
+    </w:p>
+    <w:p>
+      <w:pPr>
+        <w:numPr>
+          <w:ilvl w:val="1"/>
+          <w:numId w:val="1035"/>
+        </w:numPr>
+        <w:pStyle w:val="Compact"/>
+      </w:pPr>
+      <w:r>
+        <w:t xml:space="preserve">Make a</w:t>
+      </w:r>
+      <w:r>
+        <w:t xml:space="preserve"> </w:t>
+      </w:r>
+      <w:r>
+        <w:t xml:space="preserve">‘</w:t>
+      </w:r>
+      <w:r>
+        <w:t xml:space="preserve">feed</w:t>
+      </w:r>
+      <w:r>
+        <w:t xml:space="preserve">’</w:t>
+      </w:r>
+      <w:r>
+        <w:t xml:space="preserve"> </w:t>
+      </w:r>
+      <w:r>
+        <w:t xml:space="preserve">of family data changes available to both parties.</w:t>
+      </w:r>
+    </w:p>
+    <w:p>
+      <w:pPr>
+        <w:numPr>
+          <w:ilvl w:val="1"/>
+          <w:numId w:val="1036"/>
+        </w:numPr>
+        <w:pStyle w:val="Compact"/>
+      </w:pPr>
+      <w:r>
+        <w:t xml:space="preserve">Systems and processes support change.</w:t>
+      </w:r>
+    </w:p>
+    <w:p>
+      <w:pPr>
+        <w:numPr>
+          <w:ilvl w:val="0"/>
+          <w:numId w:val="1037"/>
+        </w:numPr>
+        <w:pStyle w:val="Compact"/>
+      </w:pPr>
+      <w:r>
+        <w:t xml:space="preserve">Direct Data Interaction</w:t>
+      </w:r>
+    </w:p>
+    <w:p>
+      <w:pPr>
+        <w:numPr>
+          <w:ilvl w:val="1"/>
+          <w:numId w:val="1039"/>
+        </w:numPr>
+        <w:pStyle w:val="Compact"/>
+      </w:pPr>
+      <w:r>
+        <w:t xml:space="preserve">Annotate own data with new information.</w:t>
+      </w:r>
+    </w:p>
+    <w:p>
+      <w:pPr>
+        <w:numPr>
+          <w:ilvl w:val="1"/>
+          <w:numId w:val="1040"/>
+        </w:numPr>
+        <w:pStyle w:val="Compact"/>
+      </w:pPr>
+      <w:r>
+        <w:t xml:space="preserve">Create or contribute own data.</w:t>
+      </w:r>
+    </w:p>
+    <w:p>
+      <w:pPr>
+        <w:numPr>
+          <w:ilvl w:val="0"/>
+          <w:numId w:val="1041"/>
+        </w:numPr>
+        <w:pStyle w:val="Compact"/>
+      </w:pPr>
+      <w:r>
+        <w:t xml:space="preserve">Support Granular and Revocable Consent</w:t>
+      </w:r>
+    </w:p>
+    <w:p>
+      <w:pPr>
+        <w:numPr>
+          <w:ilvl w:val="1"/>
+          <w:numId w:val="1043"/>
+        </w:numPr>
+        <w:pStyle w:val="Compact"/>
+      </w:pPr>
+      <w:r>
+        <w:t xml:space="preserve">Regular reviews of (data and) consent with family.</w:t>
+      </w:r>
+    </w:p>
+    <w:p>
+      <w:pPr>
+        <w:numPr>
+          <w:ilvl w:val="1"/>
+          <w:numId w:val="1044"/>
+        </w:numPr>
+        <w:pStyle w:val="Compact"/>
+      </w:pPr>
+      <w:r>
+        <w:t xml:space="preserve">Enable families to manage access controls to their data.</w:t>
+      </w:r>
+      <w:r>
+        <w:t xml:space="preserve"> </w:t>
+      </w:r>
+      <w:r>
+        <w:t xml:space="preserve">]</w:t>
+      </w:r>
+    </w:p>
+    <w:p>
+      <w:pPr>
+        <w:pStyle w:val="FirstParagraph"/>
+      </w:pPr>
       <w:r>
         <w:t xml:space="preserve">[Then (perhaps including saved back longer quotes that were too big for the table) explain each subtheme, similar to in past papers you’ve done, with reference to the table - what is this subtheme, why is it important, why did I include it, analyse what it shows. This is the</w:t>
       </w:r>
@@ -4847,8 +6267,8 @@
         <w:t xml:space="preserve">We can see that giving families a role in the creation and stewardship of their data-selves has great potential to unlock new capabilities and a sense of empowerment for families.</w:t>
       </w:r>
     </w:p>
-    <w:bookmarkEnd w:id="40"/>
-    <w:bookmarkStart w:id="41" w:name="Xfb792c6196f6b1e0582b977837ae02feb9d3d7b"/>
+    <w:bookmarkEnd w:id="37"/>
+    <w:bookmarkStart w:id="38" w:name="Xfb792c6196f6b1e0582b977837ae02feb9d3d7b"/>
     <w:p>
       <w:pPr>
         <w:pStyle w:val="Heading3"/>
@@ -4877,6 +6297,182 @@
         <w:t xml:space="preserve"> </w:t>
       </w:r>
       <w:r>
+        <w:t xml:space="preserve">[</w:t>
+      </w:r>
+      <w:r>
+        <w:t xml:space="preserve"> </w:t>
+      </w:r>
+      <w:r>
+        <w:t xml:space="preserve">subthemes:</w:t>
+      </w:r>
+    </w:p>
+    <w:p>
+      <w:pPr>
+        <w:numPr>
+          <w:ilvl w:val="0"/>
+          <w:numId w:val="1045"/>
+        </w:numPr>
+        <w:pStyle w:val="Compact"/>
+      </w:pPr>
+      <w:r>
+        <w:t xml:space="preserve">Respectful Data Handling</w:t>
+      </w:r>
+    </w:p>
+    <w:p>
+      <w:pPr>
+        <w:numPr>
+          <w:ilvl w:val="1"/>
+          <w:numId w:val="1047"/>
+        </w:numPr>
+        <w:pStyle w:val="Compact"/>
+      </w:pPr>
+      <w:r>
+        <w:t xml:space="preserve">Explain how data will be used and shared.</w:t>
+      </w:r>
+    </w:p>
+    <w:p>
+      <w:pPr>
+        <w:numPr>
+          <w:ilvl w:val="1"/>
+          <w:numId w:val="1048"/>
+        </w:numPr>
+        <w:pStyle w:val="Compact"/>
+      </w:pPr>
+      <w:r>
+        <w:t xml:space="preserve">Respect family and individual privacy.</w:t>
+      </w:r>
+    </w:p>
+    <w:p>
+      <w:pPr>
+        <w:numPr>
+          <w:ilvl w:val="1"/>
+          <w:numId w:val="1049"/>
+        </w:numPr>
+        <w:pStyle w:val="Compact"/>
+      </w:pPr>
+      <w:r>
+        <w:t xml:space="preserve">Avoid data mishandling and unexpected uses.</w:t>
+      </w:r>
+    </w:p>
+    <w:p>
+      <w:pPr>
+        <w:numPr>
+          <w:ilvl w:val="1"/>
+          <w:numId w:val="1050"/>
+        </w:numPr>
+        <w:pStyle w:val="Compact"/>
+      </w:pPr>
+      <w:r>
+        <w:t xml:space="preserve">Use a strength-based approach when referencing families’ data.</w:t>
+      </w:r>
+    </w:p>
+    <w:p>
+      <w:pPr>
+        <w:numPr>
+          <w:ilvl w:val="0"/>
+          <w:numId w:val="1051"/>
+        </w:numPr>
+        <w:pStyle w:val="Compact"/>
+      </w:pPr>
+      <w:r>
+        <w:t xml:space="preserve">Always Seek and Demonstrate Greater Understanding</w:t>
+      </w:r>
+    </w:p>
+    <w:p>
+      <w:pPr>
+        <w:numPr>
+          <w:ilvl w:val="1"/>
+          <w:numId w:val="1053"/>
+        </w:numPr>
+        <w:pStyle w:val="Compact"/>
+      </w:pPr>
+      <w:r>
+        <w:t xml:space="preserve">Ensure that consent is never assumed.</w:t>
+      </w:r>
+    </w:p>
+    <w:p>
+      <w:pPr>
+        <w:numPr>
+          <w:ilvl w:val="1"/>
+          <w:numId w:val="1054"/>
+        </w:numPr>
+        <w:pStyle w:val="Compact"/>
+      </w:pPr>
+      <w:r>
+        <w:t xml:space="preserve">Show and maintain deep understanding of families’ lives, not just their data.</w:t>
+      </w:r>
+    </w:p>
+    <w:p>
+      <w:pPr>
+        <w:numPr>
+          <w:ilvl w:val="1"/>
+          <w:numId w:val="1055"/>
+        </w:numPr>
+        <w:pStyle w:val="Compact"/>
+      </w:pPr>
+      <w:r>
+        <w:t xml:space="preserve">Always seek a more complete picture.</w:t>
+      </w:r>
+    </w:p>
+    <w:p>
+      <w:pPr>
+        <w:numPr>
+          <w:ilvl w:val="0"/>
+          <w:numId w:val="1056"/>
+        </w:numPr>
+        <w:pStyle w:val="Compact"/>
+      </w:pPr>
+      <w:r>
+        <w:t xml:space="preserve">Pro-actively challenge data-centric norms</w:t>
+      </w:r>
+    </w:p>
+    <w:p>
+      <w:pPr>
+        <w:numPr>
+          <w:ilvl w:val="1"/>
+          <w:numId w:val="1058"/>
+        </w:numPr>
+        <w:pStyle w:val="Compact"/>
+      </w:pPr>
+      <w:r>
+        <w:t xml:space="preserve">Be as open as possible with families about their data.</w:t>
+      </w:r>
+    </w:p>
+    <w:p>
+      <w:pPr>
+        <w:numPr>
+          <w:ilvl w:val="1"/>
+          <w:numId w:val="1059"/>
+        </w:numPr>
+        <w:pStyle w:val="Compact"/>
+      </w:pPr>
+      <w:r>
+        <w:t xml:space="preserve">Independent oversight of data handling for contentious issues.</w:t>
+      </w:r>
+    </w:p>
+    <w:p>
+      <w:pPr>
+        <w:numPr>
+          <w:ilvl w:val="1"/>
+          <w:numId w:val="1060"/>
+        </w:numPr>
+        <w:pStyle w:val="Compact"/>
+      </w:pPr>
+      <w:r>
+        <w:t xml:space="preserve">Promote an open data-sharing culture.</w:t>
+      </w:r>
+    </w:p>
+    <w:p>
+      <w:pPr>
+        <w:pStyle w:val="FirstParagraph"/>
+      </w:pPr>
+      <w:r>
+        <w:t xml:space="preserve">]</w:t>
+      </w:r>
+      <w:r>
+        <w:t xml:space="preserve"> </w:t>
+      </w:r>
+      <w:r>
         <w:t xml:space="preserve">[Then (perhaps including saved back longer quotes that were too big for the table) explain each subtheme, similar to in past papers you’ve done, with reference to the table - what is this subtheme, why is it important, why did I include it, analyse what it shows. This is the</w:t>
       </w:r>
       <w:r>
@@ -5274,9 +6870,9 @@
         <w:t xml:space="preserve">We see evidence that transparency and openness are key to building trust around data access and decision-making as requirements for a healthy support relationship. Shared data interaction could be one way to achieve this, bringing benefits in accountability, accuracy, simplicity [SQ25, SQ26] and consent.</w:t>
       </w:r>
     </w:p>
-    <w:bookmarkEnd w:id="41"/>
-    <w:bookmarkEnd w:id="42"/>
-    <w:bookmarkStart w:id="46" w:name="discussion"/>
+    <w:bookmarkEnd w:id="38"/>
+    <w:bookmarkEnd w:id="39"/>
+    <w:bookmarkStart w:id="43" w:name="discussion"/>
     <w:p>
       <w:pPr>
         <w:pStyle w:val="Heading2"/>
@@ -5326,7 +6922,7 @@
         <w:t xml:space="preserve">part. Where you assess how these things matter, do they confirm or disconfirm theory, relating it back to the literature. This part heavily references theory from your lit review. Frames the themes/subthemes as knowledge contributions.]</w:t>
       </w:r>
     </w:p>
-    <w:bookmarkStart w:id="43" w:name="X81c7ba93f8d1a024394ef1d7640c37ea97a8c02"/>
+    <w:bookmarkStart w:id="40" w:name="X81c7ba93f8d1a024394ef1d7640c37ea97a8c02"/>
     <w:p>
       <w:pPr>
         <w:pStyle w:val="Heading3"/>
@@ -5513,8 +7109,8 @@
         <w:t xml:space="preserve">, to take part in informed decisions that could improve their lives, and to use their data in new ways to serve their own ends.</w:t>
       </w:r>
     </w:p>
-    <w:bookmarkEnd w:id="43"/>
-    <w:bookmarkStart w:id="44" w:name="X2fa4f96c568e83cc83a224b2e3d43a083ef53c5"/>
+    <w:bookmarkEnd w:id="40"/>
+    <w:bookmarkStart w:id="41" w:name="X2fa4f96c568e83cc83a224b2e3d43a083ef53c5"/>
     <w:p>
       <w:pPr>
         <w:pStyle w:val="Heading3"/>
@@ -5761,8 +7357,8 @@
         <w:t xml:space="preserve">(Lecluijze et al., 2015)</w:t>
       </w:r>
     </w:p>
-    <w:bookmarkEnd w:id="44"/>
-    <w:bookmarkStart w:id="45" w:name="Xb206752d1864f98023ac439a7a18140a88c8d22"/>
+    <w:bookmarkEnd w:id="41"/>
+    <w:bookmarkStart w:id="42" w:name="Xb206752d1864f98023ac439a7a18140a88c8d22"/>
     <w:p>
       <w:pPr>
         <w:pStyle w:val="Heading3"/>
@@ -5943,9 +7539,9 @@
         <w:t xml:space="preserve">In our model that shifts the locus of decision-making, we have not sought to provide an implementable solution that could be rolled out at scale, rather we consider our model to be a useful mental model to stimulate further discussion - our contribution’s value is that it shines a light on the positive and negative impacts of current procedures on relationship effectiveness, and identifies imagined practices that could be preferable and more efficient than current practice. Our findings serve as a challenge to the status quo, that should encourage early help providers to question their priorities when it comes to the use of people’s civic data and when they consider reconfiguring their services.</w:t>
       </w:r>
     </w:p>
-    <w:bookmarkEnd w:id="45"/>
-    <w:bookmarkEnd w:id="46"/>
-    <w:bookmarkStart w:id="47" w:name="summation"/>
+    <w:bookmarkEnd w:id="42"/>
+    <w:bookmarkEnd w:id="43"/>
+    <w:bookmarkStart w:id="44" w:name="summation"/>
     <w:p>
       <w:pPr>
         <w:pStyle w:val="Heading2"/>
@@ -6134,9 +7730,9 @@
         <w:t xml:space="preserve">(disempowered) families than a purely state-centred approach to problem solving, and that this may offer part of a route to a more enabling welfare state. More generally our work serves as a reminder that as we move into the data-driven age it is important that data stays close to the people it is about, rather than those that use the data to provide services, and that service practice and processes should remain human-centric rather than data-centric. This is a general principle that could be equally applied to other domains including education, healthcare, democracy and commerce, and our emphasis upon individual capability over interface design is a useful mindset that can be applied to many human-computer interaction and design endeavours.</w:t>
       </w:r>
     </w:p>
-    <w:bookmarkEnd w:id="47"/>
-    <w:bookmarkEnd w:id="48"/>
-    <w:bookmarkStart w:id="63" w:name="bibliography"/>
+    <w:bookmarkEnd w:id="44"/>
+    <w:bookmarkEnd w:id="45"/>
+    <w:bookmarkStart w:id="61" w:name="bibliography"/>
     <w:p>
       <w:pPr>
         <w:pStyle w:val="Heading1"/>
@@ -6145,8 +7741,8 @@
         <w:t xml:space="preserve">Bibliography</w:t>
       </w:r>
     </w:p>
-    <w:bookmarkStart w:id="62" w:name="refs"/>
-    <w:bookmarkStart w:id="50" w:name="ref-bowker2016"/>
+    <w:bookmarkStart w:id="60" w:name="refs"/>
+    <w:bookmarkStart w:id="47" w:name="ref-bowker2016"/>
     <w:p>
       <w:pPr>
         <w:pStyle w:val="Bibliography"/>
@@ -6184,7 +7780,7 @@
       <w:r>
         <w:t xml:space="preserve"> </w:t>
       </w:r>
-      <w:hyperlink r:id="rId49">
+      <w:hyperlink r:id="rId46">
         <w:r>
           <w:rPr>
             <w:rStyle w:val="Hyperlink"/>
@@ -6196,8 +7792,8 @@
         <w:t xml:space="preserve">.</w:t>
       </w:r>
     </w:p>
-    <w:bookmarkEnd w:id="50"/>
-    <w:bookmarkStart w:id="52" w:name="ref-bowyer2018b"/>
+    <w:bookmarkEnd w:id="47"/>
+    <w:bookmarkStart w:id="49" w:name="ref-bowyer2018b"/>
     <w:p>
       <w:pPr>
         <w:pStyle w:val="Bibliography"/>
@@ -6235,7 +7831,7 @@
       <w:r>
         <w:t xml:space="preserve"> </w:t>
       </w:r>
-      <w:hyperlink r:id="rId51">
+      <w:hyperlink r:id="rId48">
         <w:r>
           <w:rPr>
             <w:rStyle w:val="Hyperlink"/>
@@ -6247,8 +7843,8 @@
         <w:t xml:space="preserve">.</w:t>
       </w:r>
     </w:p>
-    <w:bookmarkEnd w:id="52"/>
-    <w:bookmarkStart w:id="54" w:name="ref-brandt2004"/>
+    <w:bookmarkEnd w:id="49"/>
+    <w:bookmarkStart w:id="51" w:name="ref-brandt2004"/>
     <w:p>
       <w:pPr>
         <w:pStyle w:val="Bibliography"/>
@@ -6271,7 +7867,7 @@
       <w:r>
         <w:t xml:space="preserve"> </w:t>
       </w:r>
-      <w:hyperlink r:id="rId53">
+      <w:hyperlink r:id="rId50">
         <w:r>
           <w:rPr>
             <w:rStyle w:val="Hyperlink"/>
@@ -6283,8 +7879,30 @@
         <w:t xml:space="preserve">.</w:t>
       </w:r>
     </w:p>
-    <w:bookmarkEnd w:id="54"/>
-    <w:bookmarkStart w:id="56" w:name="ref-mortier2014"/>
+    <w:bookmarkEnd w:id="51"/>
+    <w:bookmarkStart w:id="52" w:name="ref-huberman2002"/>
+    <w:p>
+      <w:pPr>
+        <w:pStyle w:val="Bibliography"/>
+      </w:pPr>
+      <w:r>
+        <w:t xml:space="preserve">Huberman, M. and Miles, M. B. (2002)</w:t>
+      </w:r>
+      <w:r>
+        <w:t xml:space="preserve"> </w:t>
+      </w:r>
+      <w:r>
+        <w:rPr>
+          <w:i/>
+        </w:rPr>
+        <w:t xml:space="preserve">The qualitative researcher’s companion</w:t>
+      </w:r>
+      <w:r>
+        <w:t xml:space="preserve">. Sage.</w:t>
+      </w:r>
+    </w:p>
+    <w:bookmarkEnd w:id="52"/>
+    <w:bookmarkStart w:id="54" w:name="ref-mortier2014"/>
     <w:p>
       <w:pPr>
         <w:pStyle w:val="Bibliography"/>
@@ -6322,7 +7940,7 @@
       <w:r>
         <w:t xml:space="preserve"> </w:t>
       </w:r>
-      <w:hyperlink r:id="rId55">
+      <w:hyperlink r:id="rId53">
         <w:r>
           <w:rPr>
             <w:rStyle w:val="Hyperlink"/>
@@ -6334,8 +7952,8 @@
         <w:t xml:space="preserve">.</w:t>
       </w:r>
     </w:p>
-    <w:bookmarkEnd w:id="56"/>
-    <w:bookmarkStart w:id="57" w:name="ref-papert1980"/>
+    <w:bookmarkEnd w:id="54"/>
+    <w:bookmarkStart w:id="55" w:name="ref-papert1980"/>
     <w:p>
       <w:pPr>
         <w:pStyle w:val="Bibliography"/>
@@ -6344,8 +7962,8 @@
         <w:t xml:space="preserve">Papert, S. (1980) ‘Mindstorms: children, computers, and powerful ideas’. Basic Books, Inc.</w:t>
       </w:r>
     </w:p>
-    <w:bookmarkEnd w:id="57"/>
-    <w:bookmarkStart w:id="59" w:name="ref-star2010"/>
+    <w:bookmarkEnd w:id="55"/>
+    <w:bookmarkStart w:id="57" w:name="ref-star2010"/>
     <w:p>
       <w:pPr>
         <w:pStyle w:val="Bibliography"/>
@@ -6368,7 +7986,7 @@
       <w:r>
         <w:t xml:space="preserve"> </w:t>
       </w:r>
-      <w:hyperlink r:id="rId58">
+      <w:hyperlink r:id="rId56">
         <w:r>
           <w:rPr>
             <w:rStyle w:val="Hyperlink"/>
@@ -6380,8 +7998,8 @@
         <w:t xml:space="preserve">.</w:t>
       </w:r>
     </w:p>
-    <w:bookmarkEnd w:id="59"/>
-    <w:bookmarkStart w:id="61" w:name="ref-wilson2020"/>
+    <w:bookmarkEnd w:id="57"/>
+    <w:bookmarkStart w:id="59" w:name="ref-wilson2020"/>
     <w:p>
       <w:pPr>
         <w:pStyle w:val="Bibliography"/>
@@ -6407,7 +8025,7 @@
       <w:r>
         <w:t xml:space="preserve"> </w:t>
       </w:r>
-      <w:hyperlink r:id="rId60">
+      <w:hyperlink r:id="rId58">
         <w:r>
           <w:rPr>
             <w:rStyle w:val="Hyperlink"/>
@@ -6419,9 +8037,9 @@
         <w:t xml:space="preserve">.</w:t>
       </w:r>
     </w:p>
+    <w:bookmarkEnd w:id="59"/>
+    <w:bookmarkEnd w:id="60"/>
     <w:bookmarkEnd w:id="61"/>
-    <w:bookmarkEnd w:id="62"/>
-    <w:bookmarkEnd w:id="63"/>
     <w:sectPr/>
   </w:body>
 </w:document>
@@ -6477,7 +8095,7 @@
         <w:t xml:space="preserve">’</w:t>
       </w:r>
       <w:r>
-        <w:t xml:space="preserve">, popularised by the TFP, has fallen in use, as it was considered to be negative and judgemental. A latter term</w:t>
+        <w:t xml:space="preserve">, popularised by the TFP, has fallen from use, as it was considered to be negative and judgemental. A latter term</w:t>
       </w:r>
       <w:r>
         <w:t xml:space="preserve"> </w:t>
@@ -6584,7 +8202,7 @@
         <w:t xml:space="preserve"> </w:t>
       </w:r>
       <w:r>
-        <w:t xml:space="preserve">The first interview was a</w:t>
+        <w:t xml:space="preserve">The first of these interviews was a</w:t>
       </w:r>
       <w:r>
         <w:t xml:space="preserve"> </w:t>
@@ -6602,7 +8220,7 @@
         <w:t xml:space="preserve"> </w:t>
       </w:r>
       <w:r>
-        <w:t xml:space="preserve">with a couple selected by convenience sample, and conducted in a University meeting room at the participants request.</w:t>
+        <w:t xml:space="preserve">with a couple selected by convenience sample, and conducted in a University meeting room not their home at the participants’ request.</w:t>
       </w:r>
     </w:p>
   </w:footnote>
@@ -7041,6 +8659,342 @@
       </w:pPr>
     </w:lvl>
   </w:abstractNum>
+  <w:abstractNum w:abstractNumId="99835">
+    <w:nsid w:val="b3cbbdee"/>
+    <w:multiLevelType w:val="multilevel"/>
+    <w:lvl w:ilvl="0">
+      <w:start w:val="5"/>
+      <w:numFmt w:val="upperLetter"/>
+      <w:lvlText w:val="(%1)"/>
+      <w:lvlJc w:val="left"/>
+      <w:pPr>
+        <w:tabs>
+          <w:tab w:val="num" w:pos="0"/>
+        </w:tabs>
+        <w:ind w:left="480" w:hanging="480"/>
+      </w:pPr>
+    </w:lvl>
+    <w:lvl w:ilvl="1">
+      <w:start w:val="5"/>
+      <w:numFmt w:val="upperLetter"/>
+      <w:lvlText w:val="(%2)"/>
+      <w:lvlJc w:val="left"/>
+      <w:pPr>
+        <w:tabs>
+          <w:tab w:val="num" w:pos="720"/>
+        </w:tabs>
+        <w:ind w:left="1200" w:hanging="480"/>
+      </w:pPr>
+    </w:lvl>
+    <w:lvl w:ilvl="2">
+      <w:start w:val="5"/>
+      <w:numFmt w:val="upperLetter"/>
+      <w:lvlText w:val="(%3)"/>
+      <w:lvlJc w:val="left"/>
+      <w:pPr>
+        <w:tabs>
+          <w:tab w:val="num" w:pos="1440"/>
+        </w:tabs>
+        <w:ind w:left="1920" w:hanging="480"/>
+      </w:pPr>
+    </w:lvl>
+    <w:lvl w:ilvl="3">
+      <w:start w:val="5"/>
+      <w:numFmt w:val="upperLetter"/>
+      <w:lvlText w:val="(%4)"/>
+      <w:lvlJc w:val="left"/>
+      <w:pPr>
+        <w:tabs>
+          <w:tab w:val="num" w:pos="2160"/>
+        </w:tabs>
+        <w:ind w:left="2640" w:hanging="480"/>
+      </w:pPr>
+    </w:lvl>
+    <w:lvl w:ilvl="4">
+      <w:start w:val="5"/>
+      <w:numFmt w:val="upperLetter"/>
+      <w:lvlText w:val="(%5)"/>
+      <w:lvlJc w:val="left"/>
+      <w:pPr>
+        <w:tabs>
+          <w:tab w:val="num" w:pos="2880"/>
+        </w:tabs>
+        <w:ind w:left="3360" w:hanging="480"/>
+      </w:pPr>
+    </w:lvl>
+    <w:lvl w:ilvl="5">
+      <w:start w:val="5"/>
+      <w:numFmt w:val="upperLetter"/>
+      <w:lvlText w:val="(%6)"/>
+      <w:lvlJc w:val="left"/>
+      <w:pPr>
+        <w:tabs>
+          <w:tab w:val="num" w:pos="3600"/>
+        </w:tabs>
+        <w:ind w:left="4080" w:hanging="480"/>
+      </w:pPr>
+    </w:lvl>
+    <w:lvl w:ilvl="6">
+      <w:start w:val="5"/>
+      <w:numFmt w:val="upperLetter"/>
+      <w:lvlText w:val="(%7)"/>
+      <w:lvlJc w:val="left"/>
+      <w:pPr>
+        <w:tabs>
+          <w:tab w:val="num" w:pos="4320"/>
+        </w:tabs>
+        <w:ind w:left="4800" w:hanging="480"/>
+      </w:pPr>
+    </w:lvl>
+    <w:lvl w:ilvl="7">
+      <w:start w:val="5"/>
+      <w:numFmt w:val="upperLetter"/>
+      <w:lvlText w:val="(%8)"/>
+      <w:lvlJc w:val="left"/>
+      <w:pPr>
+        <w:tabs>
+          <w:tab w:val="num" w:pos="5040"/>
+        </w:tabs>
+        <w:ind w:left="5520" w:hanging="480"/>
+      </w:pPr>
+    </w:lvl>
+    <w:lvl w:ilvl="8">
+      <w:start w:val="5"/>
+      <w:numFmt w:val="upperLetter"/>
+      <w:lvlText w:val="(%9)"/>
+      <w:lvlJc w:val="left"/>
+      <w:pPr>
+        <w:tabs>
+          <w:tab w:val="num" w:pos="5760"/>
+        </w:tabs>
+        <w:ind w:left="6240" w:hanging="480"/>
+      </w:pPr>
+    </w:lvl>
+  </w:abstractNum>
+  <w:abstractNum w:abstractNumId="99631">
+    <w:nsid w:val="4fbe019a"/>
+    <w:multiLevelType w:val="multilevel"/>
+    <w:lvl w:ilvl="0">
+      <w:start w:val="1"/>
+      <w:numFmt w:val="upperRoman"/>
+      <w:lvlText w:val="(%1)"/>
+      <w:lvlJc w:val="left"/>
+      <w:pPr>
+        <w:tabs>
+          <w:tab w:val="num" w:pos="0"/>
+        </w:tabs>
+        <w:ind w:left="480" w:hanging="480"/>
+      </w:pPr>
+    </w:lvl>
+    <w:lvl w:ilvl="1">
+      <w:start w:val="1"/>
+      <w:numFmt w:val="upperRoman"/>
+      <w:lvlText w:val="(%2)"/>
+      <w:lvlJc w:val="left"/>
+      <w:pPr>
+        <w:tabs>
+          <w:tab w:val="num" w:pos="720"/>
+        </w:tabs>
+        <w:ind w:left="1200" w:hanging="480"/>
+      </w:pPr>
+    </w:lvl>
+    <w:lvl w:ilvl="2">
+      <w:start w:val="1"/>
+      <w:numFmt w:val="upperRoman"/>
+      <w:lvlText w:val="(%3)"/>
+      <w:lvlJc w:val="left"/>
+      <w:pPr>
+        <w:tabs>
+          <w:tab w:val="num" w:pos="1440"/>
+        </w:tabs>
+        <w:ind w:left="1920" w:hanging="480"/>
+      </w:pPr>
+    </w:lvl>
+    <w:lvl w:ilvl="3">
+      <w:start w:val="1"/>
+      <w:numFmt w:val="upperRoman"/>
+      <w:lvlText w:val="(%4)"/>
+      <w:lvlJc w:val="left"/>
+      <w:pPr>
+        <w:tabs>
+          <w:tab w:val="num" w:pos="2160"/>
+        </w:tabs>
+        <w:ind w:left="2640" w:hanging="480"/>
+      </w:pPr>
+    </w:lvl>
+    <w:lvl w:ilvl="4">
+      <w:start w:val="1"/>
+      <w:numFmt w:val="upperRoman"/>
+      <w:lvlText w:val="(%5)"/>
+      <w:lvlJc w:val="left"/>
+      <w:pPr>
+        <w:tabs>
+          <w:tab w:val="num" w:pos="2880"/>
+        </w:tabs>
+        <w:ind w:left="3360" w:hanging="480"/>
+      </w:pPr>
+    </w:lvl>
+    <w:lvl w:ilvl="5">
+      <w:start w:val="1"/>
+      <w:numFmt w:val="upperRoman"/>
+      <w:lvlText w:val="(%6)"/>
+      <w:lvlJc w:val="left"/>
+      <w:pPr>
+        <w:tabs>
+          <w:tab w:val="num" w:pos="3600"/>
+        </w:tabs>
+        <w:ind w:left="4080" w:hanging="480"/>
+      </w:pPr>
+    </w:lvl>
+    <w:lvl w:ilvl="6">
+      <w:start w:val="1"/>
+      <w:numFmt w:val="upperRoman"/>
+      <w:lvlText w:val="(%7)"/>
+      <w:lvlJc w:val="left"/>
+      <w:pPr>
+        <w:tabs>
+          <w:tab w:val="num" w:pos="4320"/>
+        </w:tabs>
+        <w:ind w:left="4800" w:hanging="480"/>
+      </w:pPr>
+    </w:lvl>
+    <w:lvl w:ilvl="7">
+      <w:start w:val="1"/>
+      <w:numFmt w:val="upperRoman"/>
+      <w:lvlText w:val="(%8)"/>
+      <w:lvlJc w:val="left"/>
+      <w:pPr>
+        <w:tabs>
+          <w:tab w:val="num" w:pos="5040"/>
+        </w:tabs>
+        <w:ind w:left="5520" w:hanging="480"/>
+      </w:pPr>
+    </w:lvl>
+    <w:lvl w:ilvl="8">
+      <w:start w:val="1"/>
+      <w:numFmt w:val="upperRoman"/>
+      <w:lvlText w:val="(%9)"/>
+      <w:lvlJc w:val="left"/>
+      <w:pPr>
+        <w:tabs>
+          <w:tab w:val="num" w:pos="5760"/>
+        </w:tabs>
+        <w:ind w:left="6240" w:hanging="480"/>
+      </w:pPr>
+    </w:lvl>
+  </w:abstractNum>
+  <w:abstractNum w:abstractNumId="99833">
+    <w:nsid w:val="91a27d85"/>
+    <w:multiLevelType w:val="multilevel"/>
+    <w:lvl w:ilvl="0">
+      <w:start w:val="3"/>
+      <w:numFmt w:val="upperLetter"/>
+      <w:lvlText w:val="(%1)"/>
+      <w:lvlJc w:val="left"/>
+      <w:pPr>
+        <w:tabs>
+          <w:tab w:val="num" w:pos="0"/>
+        </w:tabs>
+        <w:ind w:left="480" w:hanging="480"/>
+      </w:pPr>
+    </w:lvl>
+    <w:lvl w:ilvl="1">
+      <w:start w:val="3"/>
+      <w:numFmt w:val="upperLetter"/>
+      <w:lvlText w:val="(%2)"/>
+      <w:lvlJc w:val="left"/>
+      <w:pPr>
+        <w:tabs>
+          <w:tab w:val="num" w:pos="720"/>
+        </w:tabs>
+        <w:ind w:left="1200" w:hanging="480"/>
+      </w:pPr>
+    </w:lvl>
+    <w:lvl w:ilvl="2">
+      <w:start w:val="3"/>
+      <w:numFmt w:val="upperLetter"/>
+      <w:lvlText w:val="(%3)"/>
+      <w:lvlJc w:val="left"/>
+      <w:pPr>
+        <w:tabs>
+          <w:tab w:val="num" w:pos="1440"/>
+        </w:tabs>
+        <w:ind w:left="1920" w:hanging="480"/>
+      </w:pPr>
+    </w:lvl>
+    <w:lvl w:ilvl="3">
+      <w:start w:val="3"/>
+      <w:numFmt w:val="upperLetter"/>
+      <w:lvlText w:val="(%4)"/>
+      <w:lvlJc w:val="left"/>
+      <w:pPr>
+        <w:tabs>
+          <w:tab w:val="num" w:pos="2160"/>
+        </w:tabs>
+        <w:ind w:left="2640" w:hanging="480"/>
+      </w:pPr>
+    </w:lvl>
+    <w:lvl w:ilvl="4">
+      <w:start w:val="3"/>
+      <w:numFmt w:val="upperLetter"/>
+      <w:lvlText w:val="(%5)"/>
+      <w:lvlJc w:val="left"/>
+      <w:pPr>
+        <w:tabs>
+          <w:tab w:val="num" w:pos="2880"/>
+        </w:tabs>
+        <w:ind w:left="3360" w:hanging="480"/>
+      </w:pPr>
+    </w:lvl>
+    <w:lvl w:ilvl="5">
+      <w:start w:val="3"/>
+      <w:numFmt w:val="upperLetter"/>
+      <w:lvlText w:val="(%6)"/>
+      <w:lvlJc w:val="left"/>
+      <w:pPr>
+        <w:tabs>
+          <w:tab w:val="num" w:pos="3600"/>
+        </w:tabs>
+        <w:ind w:left="4080" w:hanging="480"/>
+      </w:pPr>
+    </w:lvl>
+    <w:lvl w:ilvl="6">
+      <w:start w:val="3"/>
+      <w:numFmt w:val="upperLetter"/>
+      <w:lvlText w:val="(%7)"/>
+      <w:lvlJc w:val="left"/>
+      <w:pPr>
+        <w:tabs>
+          <w:tab w:val="num" w:pos="4320"/>
+        </w:tabs>
+        <w:ind w:left="4800" w:hanging="480"/>
+      </w:pPr>
+    </w:lvl>
+    <w:lvl w:ilvl="7">
+      <w:start w:val="3"/>
+      <w:numFmt w:val="upperLetter"/>
+      <w:lvlText w:val="(%8)"/>
+      <w:lvlJc w:val="left"/>
+      <w:pPr>
+        <w:tabs>
+          <w:tab w:val="num" w:pos="5040"/>
+        </w:tabs>
+        <w:ind w:left="5520" w:hanging="480"/>
+      </w:pPr>
+    </w:lvl>
+    <w:lvl w:ilvl="8">
+      <w:start w:val="3"/>
+      <w:numFmt w:val="upperLetter"/>
+      <w:lvlText w:val="(%9)"/>
+      <w:lvlJc w:val="left"/>
+      <w:pPr>
+        <w:tabs>
+          <w:tab w:val="num" w:pos="5760"/>
+        </w:tabs>
+        <w:ind w:left="6240" w:hanging="480"/>
+      </w:pPr>
+    </w:lvl>
+  </w:abstractNum>
   <w:num w:numId="1000">
     <w:abstractNumId w:val="990"/>
   </w:num>
@@ -7136,6 +9090,1389 @@
   </w:num>
   <w:num w:numId="1004">
     <w:abstractNumId w:val="991"/>
+  </w:num>
+  <w:num w:numId="1005">
+    <w:abstractNumId w:val="99835"/>
+    <w:lvlOverride w:ilvl="0">
+      <w:startOverride w:val="5"/>
+    </w:lvlOverride>
+    <w:lvlOverride w:ilvl="1">
+      <w:startOverride w:val="5"/>
+    </w:lvlOverride>
+    <w:lvlOverride w:ilvl="2">
+      <w:startOverride w:val="5"/>
+    </w:lvlOverride>
+    <w:lvlOverride w:ilvl="3">
+      <w:startOverride w:val="5"/>
+    </w:lvlOverride>
+    <w:lvlOverride w:ilvl="4">
+      <w:startOverride w:val="5"/>
+    </w:lvlOverride>
+    <w:lvlOverride w:ilvl="5">
+      <w:startOverride w:val="5"/>
+    </w:lvlOverride>
+    <w:lvlOverride w:ilvl="6">
+      <w:startOverride w:val="5"/>
+    </w:lvlOverride>
+    <w:lvlOverride w:ilvl="7">
+      <w:startOverride w:val="5"/>
+    </w:lvlOverride>
+    <w:lvlOverride w:ilvl="8">
+      <w:startOverride w:val="5"/>
+    </w:lvlOverride>
+  </w:num>
+  <w:num w:numId="1006">
+    <w:abstractNumId w:val="991"/>
+  </w:num>
+  <w:num w:numId="1007">
+    <w:abstractNumId w:val="99835"/>
+    <w:lvlOverride w:ilvl="0">
+      <w:startOverride w:val="5"/>
+    </w:lvlOverride>
+    <w:lvlOverride w:ilvl="1">
+      <w:startOverride w:val="5"/>
+    </w:lvlOverride>
+    <w:lvlOverride w:ilvl="2">
+      <w:startOverride w:val="5"/>
+    </w:lvlOverride>
+    <w:lvlOverride w:ilvl="3">
+      <w:startOverride w:val="5"/>
+    </w:lvlOverride>
+    <w:lvlOverride w:ilvl="4">
+      <w:startOverride w:val="5"/>
+    </w:lvlOverride>
+    <w:lvlOverride w:ilvl="5">
+      <w:startOverride w:val="5"/>
+    </w:lvlOverride>
+    <w:lvlOverride w:ilvl="6">
+      <w:startOverride w:val="5"/>
+    </w:lvlOverride>
+    <w:lvlOverride w:ilvl="7">
+      <w:startOverride w:val="5"/>
+    </w:lvlOverride>
+    <w:lvlOverride w:ilvl="8">
+      <w:startOverride w:val="5"/>
+    </w:lvlOverride>
+  </w:num>
+  <w:num w:numId="1008">
+    <w:abstractNumId w:val="99835"/>
+    <w:lvlOverride w:ilvl="0">
+      <w:startOverride w:val="5"/>
+    </w:lvlOverride>
+    <w:lvlOverride w:ilvl="1">
+      <w:startOverride w:val="5"/>
+    </w:lvlOverride>
+    <w:lvlOverride w:ilvl="2">
+      <w:startOverride w:val="5"/>
+    </w:lvlOverride>
+    <w:lvlOverride w:ilvl="3">
+      <w:startOverride w:val="5"/>
+    </w:lvlOverride>
+    <w:lvlOverride w:ilvl="4">
+      <w:startOverride w:val="5"/>
+    </w:lvlOverride>
+    <w:lvlOverride w:ilvl="5">
+      <w:startOverride w:val="5"/>
+    </w:lvlOverride>
+    <w:lvlOverride w:ilvl="6">
+      <w:startOverride w:val="5"/>
+    </w:lvlOverride>
+    <w:lvlOverride w:ilvl="7">
+      <w:startOverride w:val="5"/>
+    </w:lvlOverride>
+    <w:lvlOverride w:ilvl="8">
+      <w:startOverride w:val="5"/>
+    </w:lvlOverride>
+  </w:num>
+  <w:num w:numId="1009">
+    <w:abstractNumId w:val="99835"/>
+    <w:lvlOverride w:ilvl="0">
+      <w:startOverride w:val="5"/>
+    </w:lvlOverride>
+    <w:lvlOverride w:ilvl="1">
+      <w:startOverride w:val="5"/>
+    </w:lvlOverride>
+    <w:lvlOverride w:ilvl="2">
+      <w:startOverride w:val="5"/>
+    </w:lvlOverride>
+    <w:lvlOverride w:ilvl="3">
+      <w:startOverride w:val="5"/>
+    </w:lvlOverride>
+    <w:lvlOverride w:ilvl="4">
+      <w:startOverride w:val="5"/>
+    </w:lvlOverride>
+    <w:lvlOverride w:ilvl="5">
+      <w:startOverride w:val="5"/>
+    </w:lvlOverride>
+    <w:lvlOverride w:ilvl="6">
+      <w:startOverride w:val="5"/>
+    </w:lvlOverride>
+    <w:lvlOverride w:ilvl="7">
+      <w:startOverride w:val="5"/>
+    </w:lvlOverride>
+    <w:lvlOverride w:ilvl="8">
+      <w:startOverride w:val="5"/>
+    </w:lvlOverride>
+  </w:num>
+  <w:num w:numId="1010">
+    <w:abstractNumId w:val="99835"/>
+    <w:lvlOverride w:ilvl="0">
+      <w:startOverride w:val="5"/>
+    </w:lvlOverride>
+    <w:lvlOverride w:ilvl="1">
+      <w:startOverride w:val="5"/>
+    </w:lvlOverride>
+    <w:lvlOverride w:ilvl="2">
+      <w:startOverride w:val="5"/>
+    </w:lvlOverride>
+    <w:lvlOverride w:ilvl="3">
+      <w:startOverride w:val="5"/>
+    </w:lvlOverride>
+    <w:lvlOverride w:ilvl="4">
+      <w:startOverride w:val="5"/>
+    </w:lvlOverride>
+    <w:lvlOverride w:ilvl="5">
+      <w:startOverride w:val="5"/>
+    </w:lvlOverride>
+    <w:lvlOverride w:ilvl="6">
+      <w:startOverride w:val="5"/>
+    </w:lvlOverride>
+    <w:lvlOverride w:ilvl="7">
+      <w:startOverride w:val="5"/>
+    </w:lvlOverride>
+    <w:lvlOverride w:ilvl="8">
+      <w:startOverride w:val="5"/>
+    </w:lvlOverride>
+  </w:num>
+  <w:num w:numId="1011">
+    <w:abstractNumId w:val="991"/>
+  </w:num>
+  <w:num w:numId="1012">
+    <w:abstractNumId w:val="99835"/>
+    <w:lvlOverride w:ilvl="0">
+      <w:startOverride w:val="5"/>
+    </w:lvlOverride>
+    <w:lvlOverride w:ilvl="1">
+      <w:startOverride w:val="5"/>
+    </w:lvlOverride>
+    <w:lvlOverride w:ilvl="2">
+      <w:startOverride w:val="5"/>
+    </w:lvlOverride>
+    <w:lvlOverride w:ilvl="3">
+      <w:startOverride w:val="5"/>
+    </w:lvlOverride>
+    <w:lvlOverride w:ilvl="4">
+      <w:startOverride w:val="5"/>
+    </w:lvlOverride>
+    <w:lvlOverride w:ilvl="5">
+      <w:startOverride w:val="5"/>
+    </w:lvlOverride>
+    <w:lvlOverride w:ilvl="6">
+      <w:startOverride w:val="5"/>
+    </w:lvlOverride>
+    <w:lvlOverride w:ilvl="7">
+      <w:startOverride w:val="5"/>
+    </w:lvlOverride>
+    <w:lvlOverride w:ilvl="8">
+      <w:startOverride w:val="5"/>
+    </w:lvlOverride>
+  </w:num>
+  <w:num w:numId="1013">
+    <w:abstractNumId w:val="99835"/>
+    <w:lvlOverride w:ilvl="0">
+      <w:startOverride w:val="5"/>
+    </w:lvlOverride>
+    <w:lvlOverride w:ilvl="1">
+      <w:startOverride w:val="5"/>
+    </w:lvlOverride>
+    <w:lvlOverride w:ilvl="2">
+      <w:startOverride w:val="5"/>
+    </w:lvlOverride>
+    <w:lvlOverride w:ilvl="3">
+      <w:startOverride w:val="5"/>
+    </w:lvlOverride>
+    <w:lvlOverride w:ilvl="4">
+      <w:startOverride w:val="5"/>
+    </w:lvlOverride>
+    <w:lvlOverride w:ilvl="5">
+      <w:startOverride w:val="5"/>
+    </w:lvlOverride>
+    <w:lvlOverride w:ilvl="6">
+      <w:startOverride w:val="5"/>
+    </w:lvlOverride>
+    <w:lvlOverride w:ilvl="7">
+      <w:startOverride w:val="5"/>
+    </w:lvlOverride>
+    <w:lvlOverride w:ilvl="8">
+      <w:startOverride w:val="5"/>
+    </w:lvlOverride>
+  </w:num>
+  <w:num w:numId="1014">
+    <w:abstractNumId w:val="99631"/>
+    <w:lvlOverride w:ilvl="0">
+      <w:startOverride w:val="1"/>
+    </w:lvlOverride>
+    <w:lvlOverride w:ilvl="1">
+      <w:startOverride w:val="1"/>
+    </w:lvlOverride>
+    <w:lvlOverride w:ilvl="2">
+      <w:startOverride w:val="1"/>
+    </w:lvlOverride>
+    <w:lvlOverride w:ilvl="3">
+      <w:startOverride w:val="1"/>
+    </w:lvlOverride>
+    <w:lvlOverride w:ilvl="4">
+      <w:startOverride w:val="1"/>
+    </w:lvlOverride>
+    <w:lvlOverride w:ilvl="5">
+      <w:startOverride w:val="1"/>
+    </w:lvlOverride>
+    <w:lvlOverride w:ilvl="6">
+      <w:startOverride w:val="1"/>
+    </w:lvlOverride>
+    <w:lvlOverride w:ilvl="7">
+      <w:startOverride w:val="1"/>
+    </w:lvlOverride>
+    <w:lvlOverride w:ilvl="8">
+      <w:startOverride w:val="1"/>
+    </w:lvlOverride>
+  </w:num>
+  <w:num w:numId="1015">
+    <w:abstractNumId w:val="99631"/>
+    <w:lvlOverride w:ilvl="0">
+      <w:startOverride w:val="1"/>
+    </w:lvlOverride>
+    <w:lvlOverride w:ilvl="1">
+      <w:startOverride w:val="1"/>
+    </w:lvlOverride>
+    <w:lvlOverride w:ilvl="2">
+      <w:startOverride w:val="1"/>
+    </w:lvlOverride>
+    <w:lvlOverride w:ilvl="3">
+      <w:startOverride w:val="1"/>
+    </w:lvlOverride>
+    <w:lvlOverride w:ilvl="4">
+      <w:startOverride w:val="1"/>
+    </w:lvlOverride>
+    <w:lvlOverride w:ilvl="5">
+      <w:startOverride w:val="1"/>
+    </w:lvlOverride>
+    <w:lvlOverride w:ilvl="6">
+      <w:startOverride w:val="1"/>
+    </w:lvlOverride>
+    <w:lvlOverride w:ilvl="7">
+      <w:startOverride w:val="1"/>
+    </w:lvlOverride>
+    <w:lvlOverride w:ilvl="8">
+      <w:startOverride w:val="1"/>
+    </w:lvlOverride>
+  </w:num>
+  <w:num w:numId="1016">
+    <w:abstractNumId w:val="99631"/>
+    <w:lvlOverride w:ilvl="0">
+      <w:startOverride w:val="1"/>
+    </w:lvlOverride>
+    <w:lvlOverride w:ilvl="1">
+      <w:startOverride w:val="1"/>
+    </w:lvlOverride>
+    <w:lvlOverride w:ilvl="2">
+      <w:startOverride w:val="1"/>
+    </w:lvlOverride>
+    <w:lvlOverride w:ilvl="3">
+      <w:startOverride w:val="1"/>
+    </w:lvlOverride>
+    <w:lvlOverride w:ilvl="4">
+      <w:startOverride w:val="1"/>
+    </w:lvlOverride>
+    <w:lvlOverride w:ilvl="5">
+      <w:startOverride w:val="1"/>
+    </w:lvlOverride>
+    <w:lvlOverride w:ilvl="6">
+      <w:startOverride w:val="1"/>
+    </w:lvlOverride>
+    <w:lvlOverride w:ilvl="7">
+      <w:startOverride w:val="1"/>
+    </w:lvlOverride>
+    <w:lvlOverride w:ilvl="8">
+      <w:startOverride w:val="1"/>
+    </w:lvlOverride>
+  </w:num>
+  <w:num w:numId="1017">
+    <w:abstractNumId w:val="991"/>
+  </w:num>
+  <w:num w:numId="1018">
+    <w:abstractNumId w:val="99631"/>
+    <w:lvlOverride w:ilvl="0">
+      <w:startOverride w:val="1"/>
+    </w:lvlOverride>
+    <w:lvlOverride w:ilvl="1">
+      <w:startOverride w:val="1"/>
+    </w:lvlOverride>
+    <w:lvlOverride w:ilvl="2">
+      <w:startOverride w:val="1"/>
+    </w:lvlOverride>
+    <w:lvlOverride w:ilvl="3">
+      <w:startOverride w:val="1"/>
+    </w:lvlOverride>
+    <w:lvlOverride w:ilvl="4">
+      <w:startOverride w:val="1"/>
+    </w:lvlOverride>
+    <w:lvlOverride w:ilvl="5">
+      <w:startOverride w:val="1"/>
+    </w:lvlOverride>
+    <w:lvlOverride w:ilvl="6">
+      <w:startOverride w:val="1"/>
+    </w:lvlOverride>
+    <w:lvlOverride w:ilvl="7">
+      <w:startOverride w:val="1"/>
+    </w:lvlOverride>
+    <w:lvlOverride w:ilvl="8">
+      <w:startOverride w:val="1"/>
+    </w:lvlOverride>
+  </w:num>
+  <w:num w:numId="1019">
+    <w:abstractNumId w:val="99631"/>
+    <w:lvlOverride w:ilvl="0">
+      <w:startOverride w:val="1"/>
+    </w:lvlOverride>
+    <w:lvlOverride w:ilvl="1">
+      <w:startOverride w:val="1"/>
+    </w:lvlOverride>
+    <w:lvlOverride w:ilvl="2">
+      <w:startOverride w:val="1"/>
+    </w:lvlOverride>
+    <w:lvlOverride w:ilvl="3">
+      <w:startOverride w:val="1"/>
+    </w:lvlOverride>
+    <w:lvlOverride w:ilvl="4">
+      <w:startOverride w:val="1"/>
+    </w:lvlOverride>
+    <w:lvlOverride w:ilvl="5">
+      <w:startOverride w:val="1"/>
+    </w:lvlOverride>
+    <w:lvlOverride w:ilvl="6">
+      <w:startOverride w:val="1"/>
+    </w:lvlOverride>
+    <w:lvlOverride w:ilvl="7">
+      <w:startOverride w:val="1"/>
+    </w:lvlOverride>
+    <w:lvlOverride w:ilvl="8">
+      <w:startOverride w:val="1"/>
+    </w:lvlOverride>
+  </w:num>
+  <w:num w:numId="1020">
+    <w:abstractNumId w:val="99631"/>
+    <w:lvlOverride w:ilvl="0">
+      <w:startOverride w:val="1"/>
+    </w:lvlOverride>
+    <w:lvlOverride w:ilvl="1">
+      <w:startOverride w:val="1"/>
+    </w:lvlOverride>
+    <w:lvlOverride w:ilvl="2">
+      <w:startOverride w:val="1"/>
+    </w:lvlOverride>
+    <w:lvlOverride w:ilvl="3">
+      <w:startOverride w:val="1"/>
+    </w:lvlOverride>
+    <w:lvlOverride w:ilvl="4">
+      <w:startOverride w:val="1"/>
+    </w:lvlOverride>
+    <w:lvlOverride w:ilvl="5">
+      <w:startOverride w:val="1"/>
+    </w:lvlOverride>
+    <w:lvlOverride w:ilvl="6">
+      <w:startOverride w:val="1"/>
+    </w:lvlOverride>
+    <w:lvlOverride w:ilvl="7">
+      <w:startOverride w:val="1"/>
+    </w:lvlOverride>
+    <w:lvlOverride w:ilvl="8">
+      <w:startOverride w:val="1"/>
+    </w:lvlOverride>
+  </w:num>
+  <w:num w:numId="1021">
+    <w:abstractNumId w:val="99631"/>
+    <w:lvlOverride w:ilvl="0">
+      <w:startOverride w:val="1"/>
+    </w:lvlOverride>
+    <w:lvlOverride w:ilvl="1">
+      <w:startOverride w:val="1"/>
+    </w:lvlOverride>
+    <w:lvlOverride w:ilvl="2">
+      <w:startOverride w:val="1"/>
+    </w:lvlOverride>
+    <w:lvlOverride w:ilvl="3">
+      <w:startOverride w:val="1"/>
+    </w:lvlOverride>
+    <w:lvlOverride w:ilvl="4">
+      <w:startOverride w:val="1"/>
+    </w:lvlOverride>
+    <w:lvlOverride w:ilvl="5">
+      <w:startOverride w:val="1"/>
+    </w:lvlOverride>
+    <w:lvlOverride w:ilvl="6">
+      <w:startOverride w:val="1"/>
+    </w:lvlOverride>
+    <w:lvlOverride w:ilvl="7">
+      <w:startOverride w:val="1"/>
+    </w:lvlOverride>
+    <w:lvlOverride w:ilvl="8">
+      <w:startOverride w:val="1"/>
+    </w:lvlOverride>
+  </w:num>
+  <w:num w:numId="1022">
+    <w:abstractNumId w:val="991"/>
+  </w:num>
+  <w:num w:numId="1023">
+    <w:abstractNumId w:val="99631"/>
+    <w:lvlOverride w:ilvl="0">
+      <w:startOverride w:val="1"/>
+    </w:lvlOverride>
+    <w:lvlOverride w:ilvl="1">
+      <w:startOverride w:val="1"/>
+    </w:lvlOverride>
+    <w:lvlOverride w:ilvl="2">
+      <w:startOverride w:val="1"/>
+    </w:lvlOverride>
+    <w:lvlOverride w:ilvl="3">
+      <w:startOverride w:val="1"/>
+    </w:lvlOverride>
+    <w:lvlOverride w:ilvl="4">
+      <w:startOverride w:val="1"/>
+    </w:lvlOverride>
+    <w:lvlOverride w:ilvl="5">
+      <w:startOverride w:val="1"/>
+    </w:lvlOverride>
+    <w:lvlOverride w:ilvl="6">
+      <w:startOverride w:val="1"/>
+    </w:lvlOverride>
+    <w:lvlOverride w:ilvl="7">
+      <w:startOverride w:val="1"/>
+    </w:lvlOverride>
+    <w:lvlOverride w:ilvl="8">
+      <w:startOverride w:val="1"/>
+    </w:lvlOverride>
+  </w:num>
+  <w:num w:numId="1024">
+    <w:abstractNumId w:val="99631"/>
+    <w:lvlOverride w:ilvl="0">
+      <w:startOverride w:val="1"/>
+    </w:lvlOverride>
+    <w:lvlOverride w:ilvl="1">
+      <w:startOverride w:val="1"/>
+    </w:lvlOverride>
+    <w:lvlOverride w:ilvl="2">
+      <w:startOverride w:val="1"/>
+    </w:lvlOverride>
+    <w:lvlOverride w:ilvl="3">
+      <w:startOverride w:val="1"/>
+    </w:lvlOverride>
+    <w:lvlOverride w:ilvl="4">
+      <w:startOverride w:val="1"/>
+    </w:lvlOverride>
+    <w:lvlOverride w:ilvl="5">
+      <w:startOverride w:val="1"/>
+    </w:lvlOverride>
+    <w:lvlOverride w:ilvl="6">
+      <w:startOverride w:val="1"/>
+    </w:lvlOverride>
+    <w:lvlOverride w:ilvl="7">
+      <w:startOverride w:val="1"/>
+    </w:lvlOverride>
+    <w:lvlOverride w:ilvl="8">
+      <w:startOverride w:val="1"/>
+    </w:lvlOverride>
+  </w:num>
+  <w:num w:numId="1025">
+    <w:abstractNumId w:val="99631"/>
+    <w:lvlOverride w:ilvl="0">
+      <w:startOverride w:val="1"/>
+    </w:lvlOverride>
+    <w:lvlOverride w:ilvl="1">
+      <w:startOverride w:val="1"/>
+    </w:lvlOverride>
+    <w:lvlOverride w:ilvl="2">
+      <w:startOverride w:val="1"/>
+    </w:lvlOverride>
+    <w:lvlOverride w:ilvl="3">
+      <w:startOverride w:val="1"/>
+    </w:lvlOverride>
+    <w:lvlOverride w:ilvl="4">
+      <w:startOverride w:val="1"/>
+    </w:lvlOverride>
+    <w:lvlOverride w:ilvl="5">
+      <w:startOverride w:val="1"/>
+    </w:lvlOverride>
+    <w:lvlOverride w:ilvl="6">
+      <w:startOverride w:val="1"/>
+    </w:lvlOverride>
+    <w:lvlOverride w:ilvl="7">
+      <w:startOverride w:val="1"/>
+    </w:lvlOverride>
+    <w:lvlOverride w:ilvl="8">
+      <w:startOverride w:val="1"/>
+    </w:lvlOverride>
+  </w:num>
+  <w:num w:numId="1026">
+    <w:abstractNumId w:val="99835"/>
+    <w:lvlOverride w:ilvl="0">
+      <w:startOverride w:val="5"/>
+    </w:lvlOverride>
+    <w:lvlOverride w:ilvl="1">
+      <w:startOverride w:val="5"/>
+    </w:lvlOverride>
+    <w:lvlOverride w:ilvl="2">
+      <w:startOverride w:val="5"/>
+    </w:lvlOverride>
+    <w:lvlOverride w:ilvl="3">
+      <w:startOverride w:val="5"/>
+    </w:lvlOverride>
+    <w:lvlOverride w:ilvl="4">
+      <w:startOverride w:val="5"/>
+    </w:lvlOverride>
+    <w:lvlOverride w:ilvl="5">
+      <w:startOverride w:val="5"/>
+    </w:lvlOverride>
+    <w:lvlOverride w:ilvl="6">
+      <w:startOverride w:val="5"/>
+    </w:lvlOverride>
+    <w:lvlOverride w:ilvl="7">
+      <w:startOverride w:val="5"/>
+    </w:lvlOverride>
+    <w:lvlOverride w:ilvl="8">
+      <w:startOverride w:val="5"/>
+    </w:lvlOverride>
+  </w:num>
+  <w:num w:numId="1027">
+    <w:abstractNumId w:val="991"/>
+  </w:num>
+  <w:num w:numId="1028">
+    <w:abstractNumId w:val="99835"/>
+    <w:lvlOverride w:ilvl="0">
+      <w:startOverride w:val="5"/>
+    </w:lvlOverride>
+    <w:lvlOverride w:ilvl="1">
+      <w:startOverride w:val="5"/>
+    </w:lvlOverride>
+    <w:lvlOverride w:ilvl="2">
+      <w:startOverride w:val="5"/>
+    </w:lvlOverride>
+    <w:lvlOverride w:ilvl="3">
+      <w:startOverride w:val="5"/>
+    </w:lvlOverride>
+    <w:lvlOverride w:ilvl="4">
+      <w:startOverride w:val="5"/>
+    </w:lvlOverride>
+    <w:lvlOverride w:ilvl="5">
+      <w:startOverride w:val="5"/>
+    </w:lvlOverride>
+    <w:lvlOverride w:ilvl="6">
+      <w:startOverride w:val="5"/>
+    </w:lvlOverride>
+    <w:lvlOverride w:ilvl="7">
+      <w:startOverride w:val="5"/>
+    </w:lvlOverride>
+    <w:lvlOverride w:ilvl="8">
+      <w:startOverride w:val="5"/>
+    </w:lvlOverride>
+  </w:num>
+  <w:num w:numId="1029">
+    <w:abstractNumId w:val="99835"/>
+    <w:lvlOverride w:ilvl="0">
+      <w:startOverride w:val="5"/>
+    </w:lvlOverride>
+    <w:lvlOverride w:ilvl="1">
+      <w:startOverride w:val="5"/>
+    </w:lvlOverride>
+    <w:lvlOverride w:ilvl="2">
+      <w:startOverride w:val="5"/>
+    </w:lvlOverride>
+    <w:lvlOverride w:ilvl="3">
+      <w:startOverride w:val="5"/>
+    </w:lvlOverride>
+    <w:lvlOverride w:ilvl="4">
+      <w:startOverride w:val="5"/>
+    </w:lvlOverride>
+    <w:lvlOverride w:ilvl="5">
+      <w:startOverride w:val="5"/>
+    </w:lvlOverride>
+    <w:lvlOverride w:ilvl="6">
+      <w:startOverride w:val="5"/>
+    </w:lvlOverride>
+    <w:lvlOverride w:ilvl="7">
+      <w:startOverride w:val="5"/>
+    </w:lvlOverride>
+    <w:lvlOverride w:ilvl="8">
+      <w:startOverride w:val="5"/>
+    </w:lvlOverride>
+  </w:num>
+  <w:num w:numId="1030">
+    <w:abstractNumId w:val="99631"/>
+    <w:lvlOverride w:ilvl="0">
+      <w:startOverride w:val="1"/>
+    </w:lvlOverride>
+    <w:lvlOverride w:ilvl="1">
+      <w:startOverride w:val="1"/>
+    </w:lvlOverride>
+    <w:lvlOverride w:ilvl="2">
+      <w:startOverride w:val="1"/>
+    </w:lvlOverride>
+    <w:lvlOverride w:ilvl="3">
+      <w:startOverride w:val="1"/>
+    </w:lvlOverride>
+    <w:lvlOverride w:ilvl="4">
+      <w:startOverride w:val="1"/>
+    </w:lvlOverride>
+    <w:lvlOverride w:ilvl="5">
+      <w:startOverride w:val="1"/>
+    </w:lvlOverride>
+    <w:lvlOverride w:ilvl="6">
+      <w:startOverride w:val="1"/>
+    </w:lvlOverride>
+    <w:lvlOverride w:ilvl="7">
+      <w:startOverride w:val="1"/>
+    </w:lvlOverride>
+    <w:lvlOverride w:ilvl="8">
+      <w:startOverride w:val="1"/>
+    </w:lvlOverride>
+  </w:num>
+  <w:num w:numId="1031">
+    <w:abstractNumId w:val="99631"/>
+    <w:lvlOverride w:ilvl="0">
+      <w:startOverride w:val="1"/>
+    </w:lvlOverride>
+    <w:lvlOverride w:ilvl="1">
+      <w:startOverride w:val="1"/>
+    </w:lvlOverride>
+    <w:lvlOverride w:ilvl="2">
+      <w:startOverride w:val="1"/>
+    </w:lvlOverride>
+    <w:lvlOverride w:ilvl="3">
+      <w:startOverride w:val="1"/>
+    </w:lvlOverride>
+    <w:lvlOverride w:ilvl="4">
+      <w:startOverride w:val="1"/>
+    </w:lvlOverride>
+    <w:lvlOverride w:ilvl="5">
+      <w:startOverride w:val="1"/>
+    </w:lvlOverride>
+    <w:lvlOverride w:ilvl="6">
+      <w:startOverride w:val="1"/>
+    </w:lvlOverride>
+    <w:lvlOverride w:ilvl="7">
+      <w:startOverride w:val="1"/>
+    </w:lvlOverride>
+    <w:lvlOverride w:ilvl="8">
+      <w:startOverride w:val="1"/>
+    </w:lvlOverride>
+  </w:num>
+  <w:num w:numId="1032">
+    <w:abstractNumId w:val="99631"/>
+    <w:lvlOverride w:ilvl="0">
+      <w:startOverride w:val="1"/>
+    </w:lvlOverride>
+    <w:lvlOverride w:ilvl="1">
+      <w:startOverride w:val="1"/>
+    </w:lvlOverride>
+    <w:lvlOverride w:ilvl="2">
+      <w:startOverride w:val="1"/>
+    </w:lvlOverride>
+    <w:lvlOverride w:ilvl="3">
+      <w:startOverride w:val="1"/>
+    </w:lvlOverride>
+    <w:lvlOverride w:ilvl="4">
+      <w:startOverride w:val="1"/>
+    </w:lvlOverride>
+    <w:lvlOverride w:ilvl="5">
+      <w:startOverride w:val="1"/>
+    </w:lvlOverride>
+    <w:lvlOverride w:ilvl="6">
+      <w:startOverride w:val="1"/>
+    </w:lvlOverride>
+    <w:lvlOverride w:ilvl="7">
+      <w:startOverride w:val="1"/>
+    </w:lvlOverride>
+    <w:lvlOverride w:ilvl="8">
+      <w:startOverride w:val="1"/>
+    </w:lvlOverride>
+  </w:num>
+  <w:num w:numId="1033">
+    <w:abstractNumId w:val="991"/>
+  </w:num>
+  <w:num w:numId="1034">
+    <w:abstractNumId w:val="99631"/>
+    <w:lvlOverride w:ilvl="0">
+      <w:startOverride w:val="1"/>
+    </w:lvlOverride>
+    <w:lvlOverride w:ilvl="1">
+      <w:startOverride w:val="1"/>
+    </w:lvlOverride>
+    <w:lvlOverride w:ilvl="2">
+      <w:startOverride w:val="1"/>
+    </w:lvlOverride>
+    <w:lvlOverride w:ilvl="3">
+      <w:startOverride w:val="1"/>
+    </w:lvlOverride>
+    <w:lvlOverride w:ilvl="4">
+      <w:startOverride w:val="1"/>
+    </w:lvlOverride>
+    <w:lvlOverride w:ilvl="5">
+      <w:startOverride w:val="1"/>
+    </w:lvlOverride>
+    <w:lvlOverride w:ilvl="6">
+      <w:startOverride w:val="1"/>
+    </w:lvlOverride>
+    <w:lvlOverride w:ilvl="7">
+      <w:startOverride w:val="1"/>
+    </w:lvlOverride>
+    <w:lvlOverride w:ilvl="8">
+      <w:startOverride w:val="1"/>
+    </w:lvlOverride>
+  </w:num>
+  <w:num w:numId="1035">
+    <w:abstractNumId w:val="99631"/>
+    <w:lvlOverride w:ilvl="0">
+      <w:startOverride w:val="1"/>
+    </w:lvlOverride>
+    <w:lvlOverride w:ilvl="1">
+      <w:startOverride w:val="1"/>
+    </w:lvlOverride>
+    <w:lvlOverride w:ilvl="2">
+      <w:startOverride w:val="1"/>
+    </w:lvlOverride>
+    <w:lvlOverride w:ilvl="3">
+      <w:startOverride w:val="1"/>
+    </w:lvlOverride>
+    <w:lvlOverride w:ilvl="4">
+      <w:startOverride w:val="1"/>
+    </w:lvlOverride>
+    <w:lvlOverride w:ilvl="5">
+      <w:startOverride w:val="1"/>
+    </w:lvlOverride>
+    <w:lvlOverride w:ilvl="6">
+      <w:startOverride w:val="1"/>
+    </w:lvlOverride>
+    <w:lvlOverride w:ilvl="7">
+      <w:startOverride w:val="1"/>
+    </w:lvlOverride>
+    <w:lvlOverride w:ilvl="8">
+      <w:startOverride w:val="1"/>
+    </w:lvlOverride>
+  </w:num>
+  <w:num w:numId="1036">
+    <w:abstractNumId w:val="99631"/>
+    <w:lvlOverride w:ilvl="0">
+      <w:startOverride w:val="1"/>
+    </w:lvlOverride>
+    <w:lvlOverride w:ilvl="1">
+      <w:startOverride w:val="1"/>
+    </w:lvlOverride>
+    <w:lvlOverride w:ilvl="2">
+      <w:startOverride w:val="1"/>
+    </w:lvlOverride>
+    <w:lvlOverride w:ilvl="3">
+      <w:startOverride w:val="1"/>
+    </w:lvlOverride>
+    <w:lvlOverride w:ilvl="4">
+      <w:startOverride w:val="1"/>
+    </w:lvlOverride>
+    <w:lvlOverride w:ilvl="5">
+      <w:startOverride w:val="1"/>
+    </w:lvlOverride>
+    <w:lvlOverride w:ilvl="6">
+      <w:startOverride w:val="1"/>
+    </w:lvlOverride>
+    <w:lvlOverride w:ilvl="7">
+      <w:startOverride w:val="1"/>
+    </w:lvlOverride>
+    <w:lvlOverride w:ilvl="8">
+      <w:startOverride w:val="1"/>
+    </w:lvlOverride>
+  </w:num>
+  <w:num w:numId="1037">
+    <w:abstractNumId w:val="99631"/>
+    <w:lvlOverride w:ilvl="0">
+      <w:startOverride w:val="1"/>
+    </w:lvlOverride>
+    <w:lvlOverride w:ilvl="1">
+      <w:startOverride w:val="1"/>
+    </w:lvlOverride>
+    <w:lvlOverride w:ilvl="2">
+      <w:startOverride w:val="1"/>
+    </w:lvlOverride>
+    <w:lvlOverride w:ilvl="3">
+      <w:startOverride w:val="1"/>
+    </w:lvlOverride>
+    <w:lvlOverride w:ilvl="4">
+      <w:startOverride w:val="1"/>
+    </w:lvlOverride>
+    <w:lvlOverride w:ilvl="5">
+      <w:startOverride w:val="1"/>
+    </w:lvlOverride>
+    <w:lvlOverride w:ilvl="6">
+      <w:startOverride w:val="1"/>
+    </w:lvlOverride>
+    <w:lvlOverride w:ilvl="7">
+      <w:startOverride w:val="1"/>
+    </w:lvlOverride>
+    <w:lvlOverride w:ilvl="8">
+      <w:startOverride w:val="1"/>
+    </w:lvlOverride>
+  </w:num>
+  <w:num w:numId="1038">
+    <w:abstractNumId w:val="991"/>
+  </w:num>
+  <w:num w:numId="1039">
+    <w:abstractNumId w:val="99631"/>
+    <w:lvlOverride w:ilvl="0">
+      <w:startOverride w:val="1"/>
+    </w:lvlOverride>
+    <w:lvlOverride w:ilvl="1">
+      <w:startOverride w:val="1"/>
+    </w:lvlOverride>
+    <w:lvlOverride w:ilvl="2">
+      <w:startOverride w:val="1"/>
+    </w:lvlOverride>
+    <w:lvlOverride w:ilvl="3">
+      <w:startOverride w:val="1"/>
+    </w:lvlOverride>
+    <w:lvlOverride w:ilvl="4">
+      <w:startOverride w:val="1"/>
+    </w:lvlOverride>
+    <w:lvlOverride w:ilvl="5">
+      <w:startOverride w:val="1"/>
+    </w:lvlOverride>
+    <w:lvlOverride w:ilvl="6">
+      <w:startOverride w:val="1"/>
+    </w:lvlOverride>
+    <w:lvlOverride w:ilvl="7">
+      <w:startOverride w:val="1"/>
+    </w:lvlOverride>
+    <w:lvlOverride w:ilvl="8">
+      <w:startOverride w:val="1"/>
+    </w:lvlOverride>
+  </w:num>
+  <w:num w:numId="1040">
+    <w:abstractNumId w:val="99631"/>
+    <w:lvlOverride w:ilvl="0">
+      <w:startOverride w:val="1"/>
+    </w:lvlOverride>
+    <w:lvlOverride w:ilvl="1">
+      <w:startOverride w:val="1"/>
+    </w:lvlOverride>
+    <w:lvlOverride w:ilvl="2">
+      <w:startOverride w:val="1"/>
+    </w:lvlOverride>
+    <w:lvlOverride w:ilvl="3">
+      <w:startOverride w:val="1"/>
+    </w:lvlOverride>
+    <w:lvlOverride w:ilvl="4">
+      <w:startOverride w:val="1"/>
+    </w:lvlOverride>
+    <w:lvlOverride w:ilvl="5">
+      <w:startOverride w:val="1"/>
+    </w:lvlOverride>
+    <w:lvlOverride w:ilvl="6">
+      <w:startOverride w:val="1"/>
+    </w:lvlOverride>
+    <w:lvlOverride w:ilvl="7">
+      <w:startOverride w:val="1"/>
+    </w:lvlOverride>
+    <w:lvlOverride w:ilvl="8">
+      <w:startOverride w:val="1"/>
+    </w:lvlOverride>
+  </w:num>
+  <w:num w:numId="1041">
+    <w:abstractNumId w:val="99631"/>
+    <w:lvlOverride w:ilvl="0">
+      <w:startOverride w:val="1"/>
+    </w:lvlOverride>
+    <w:lvlOverride w:ilvl="1">
+      <w:startOverride w:val="1"/>
+    </w:lvlOverride>
+    <w:lvlOverride w:ilvl="2">
+      <w:startOverride w:val="1"/>
+    </w:lvlOverride>
+    <w:lvlOverride w:ilvl="3">
+      <w:startOverride w:val="1"/>
+    </w:lvlOverride>
+    <w:lvlOverride w:ilvl="4">
+      <w:startOverride w:val="1"/>
+    </w:lvlOverride>
+    <w:lvlOverride w:ilvl="5">
+      <w:startOverride w:val="1"/>
+    </w:lvlOverride>
+    <w:lvlOverride w:ilvl="6">
+      <w:startOverride w:val="1"/>
+    </w:lvlOverride>
+    <w:lvlOverride w:ilvl="7">
+      <w:startOverride w:val="1"/>
+    </w:lvlOverride>
+    <w:lvlOverride w:ilvl="8">
+      <w:startOverride w:val="1"/>
+    </w:lvlOverride>
+  </w:num>
+  <w:num w:numId="1042">
+    <w:abstractNumId w:val="991"/>
+  </w:num>
+  <w:num w:numId="1043">
+    <w:abstractNumId w:val="99631"/>
+    <w:lvlOverride w:ilvl="0">
+      <w:startOverride w:val="1"/>
+    </w:lvlOverride>
+    <w:lvlOverride w:ilvl="1">
+      <w:startOverride w:val="1"/>
+    </w:lvlOverride>
+    <w:lvlOverride w:ilvl="2">
+      <w:startOverride w:val="1"/>
+    </w:lvlOverride>
+    <w:lvlOverride w:ilvl="3">
+      <w:startOverride w:val="1"/>
+    </w:lvlOverride>
+    <w:lvlOverride w:ilvl="4">
+      <w:startOverride w:val="1"/>
+    </w:lvlOverride>
+    <w:lvlOverride w:ilvl="5">
+      <w:startOverride w:val="1"/>
+    </w:lvlOverride>
+    <w:lvlOverride w:ilvl="6">
+      <w:startOverride w:val="1"/>
+    </w:lvlOverride>
+    <w:lvlOverride w:ilvl="7">
+      <w:startOverride w:val="1"/>
+    </w:lvlOverride>
+    <w:lvlOverride w:ilvl="8">
+      <w:startOverride w:val="1"/>
+    </w:lvlOverride>
+  </w:num>
+  <w:num w:numId="1044">
+    <w:abstractNumId w:val="99631"/>
+    <w:lvlOverride w:ilvl="0">
+      <w:startOverride w:val="1"/>
+    </w:lvlOverride>
+    <w:lvlOverride w:ilvl="1">
+      <w:startOverride w:val="1"/>
+    </w:lvlOverride>
+    <w:lvlOverride w:ilvl="2">
+      <w:startOverride w:val="1"/>
+    </w:lvlOverride>
+    <w:lvlOverride w:ilvl="3">
+      <w:startOverride w:val="1"/>
+    </w:lvlOverride>
+    <w:lvlOverride w:ilvl="4">
+      <w:startOverride w:val="1"/>
+    </w:lvlOverride>
+    <w:lvlOverride w:ilvl="5">
+      <w:startOverride w:val="1"/>
+    </w:lvlOverride>
+    <w:lvlOverride w:ilvl="6">
+      <w:startOverride w:val="1"/>
+    </w:lvlOverride>
+    <w:lvlOverride w:ilvl="7">
+      <w:startOverride w:val="1"/>
+    </w:lvlOverride>
+    <w:lvlOverride w:ilvl="8">
+      <w:startOverride w:val="1"/>
+    </w:lvlOverride>
+  </w:num>
+  <w:num w:numId="1045">
+    <w:abstractNumId w:val="99833"/>
+    <w:lvlOverride w:ilvl="0">
+      <w:startOverride w:val="3"/>
+    </w:lvlOverride>
+    <w:lvlOverride w:ilvl="1">
+      <w:startOverride w:val="3"/>
+    </w:lvlOverride>
+    <w:lvlOverride w:ilvl="2">
+      <w:startOverride w:val="3"/>
+    </w:lvlOverride>
+    <w:lvlOverride w:ilvl="3">
+      <w:startOverride w:val="3"/>
+    </w:lvlOverride>
+    <w:lvlOverride w:ilvl="4">
+      <w:startOverride w:val="3"/>
+    </w:lvlOverride>
+    <w:lvlOverride w:ilvl="5">
+      <w:startOverride w:val="3"/>
+    </w:lvlOverride>
+    <w:lvlOverride w:ilvl="6">
+      <w:startOverride w:val="3"/>
+    </w:lvlOverride>
+    <w:lvlOverride w:ilvl="7">
+      <w:startOverride w:val="3"/>
+    </w:lvlOverride>
+    <w:lvlOverride w:ilvl="8">
+      <w:startOverride w:val="3"/>
+    </w:lvlOverride>
+  </w:num>
+  <w:num w:numId="1046">
+    <w:abstractNumId w:val="991"/>
+  </w:num>
+  <w:num w:numId="1047">
+    <w:abstractNumId w:val="99833"/>
+    <w:lvlOverride w:ilvl="0">
+      <w:startOverride w:val="3"/>
+    </w:lvlOverride>
+    <w:lvlOverride w:ilvl="1">
+      <w:startOverride w:val="3"/>
+    </w:lvlOverride>
+    <w:lvlOverride w:ilvl="2">
+      <w:startOverride w:val="3"/>
+    </w:lvlOverride>
+    <w:lvlOverride w:ilvl="3">
+      <w:startOverride w:val="3"/>
+    </w:lvlOverride>
+    <w:lvlOverride w:ilvl="4">
+      <w:startOverride w:val="3"/>
+    </w:lvlOverride>
+    <w:lvlOverride w:ilvl="5">
+      <w:startOverride w:val="3"/>
+    </w:lvlOverride>
+    <w:lvlOverride w:ilvl="6">
+      <w:startOverride w:val="3"/>
+    </w:lvlOverride>
+    <w:lvlOverride w:ilvl="7">
+      <w:startOverride w:val="3"/>
+    </w:lvlOverride>
+    <w:lvlOverride w:ilvl="8">
+      <w:startOverride w:val="3"/>
+    </w:lvlOverride>
+  </w:num>
+  <w:num w:numId="1048">
+    <w:abstractNumId w:val="99833"/>
+    <w:lvlOverride w:ilvl="0">
+      <w:startOverride w:val="3"/>
+    </w:lvlOverride>
+    <w:lvlOverride w:ilvl="1">
+      <w:startOverride w:val="3"/>
+    </w:lvlOverride>
+    <w:lvlOverride w:ilvl="2">
+      <w:startOverride w:val="3"/>
+    </w:lvlOverride>
+    <w:lvlOverride w:ilvl="3">
+      <w:startOverride w:val="3"/>
+    </w:lvlOverride>
+    <w:lvlOverride w:ilvl="4">
+      <w:startOverride w:val="3"/>
+    </w:lvlOverride>
+    <w:lvlOverride w:ilvl="5">
+      <w:startOverride w:val="3"/>
+    </w:lvlOverride>
+    <w:lvlOverride w:ilvl="6">
+      <w:startOverride w:val="3"/>
+    </w:lvlOverride>
+    <w:lvlOverride w:ilvl="7">
+      <w:startOverride w:val="3"/>
+    </w:lvlOverride>
+    <w:lvlOverride w:ilvl="8">
+      <w:startOverride w:val="3"/>
+    </w:lvlOverride>
+  </w:num>
+  <w:num w:numId="1049">
+    <w:abstractNumId w:val="99833"/>
+    <w:lvlOverride w:ilvl="0">
+      <w:startOverride w:val="3"/>
+    </w:lvlOverride>
+    <w:lvlOverride w:ilvl="1">
+      <w:startOverride w:val="3"/>
+    </w:lvlOverride>
+    <w:lvlOverride w:ilvl="2">
+      <w:startOverride w:val="3"/>
+    </w:lvlOverride>
+    <w:lvlOverride w:ilvl="3">
+      <w:startOverride w:val="3"/>
+    </w:lvlOverride>
+    <w:lvlOverride w:ilvl="4">
+      <w:startOverride w:val="3"/>
+    </w:lvlOverride>
+    <w:lvlOverride w:ilvl="5">
+      <w:startOverride w:val="3"/>
+    </w:lvlOverride>
+    <w:lvlOverride w:ilvl="6">
+      <w:startOverride w:val="3"/>
+    </w:lvlOverride>
+    <w:lvlOverride w:ilvl="7">
+      <w:startOverride w:val="3"/>
+    </w:lvlOverride>
+    <w:lvlOverride w:ilvl="8">
+      <w:startOverride w:val="3"/>
+    </w:lvlOverride>
+  </w:num>
+  <w:num w:numId="1050">
+    <w:abstractNumId w:val="99833"/>
+    <w:lvlOverride w:ilvl="0">
+      <w:startOverride w:val="3"/>
+    </w:lvlOverride>
+    <w:lvlOverride w:ilvl="1">
+      <w:startOverride w:val="3"/>
+    </w:lvlOverride>
+    <w:lvlOverride w:ilvl="2">
+      <w:startOverride w:val="3"/>
+    </w:lvlOverride>
+    <w:lvlOverride w:ilvl="3">
+      <w:startOverride w:val="3"/>
+    </w:lvlOverride>
+    <w:lvlOverride w:ilvl="4">
+      <w:startOverride w:val="3"/>
+    </w:lvlOverride>
+    <w:lvlOverride w:ilvl="5">
+      <w:startOverride w:val="3"/>
+    </w:lvlOverride>
+    <w:lvlOverride w:ilvl="6">
+      <w:startOverride w:val="3"/>
+    </w:lvlOverride>
+    <w:lvlOverride w:ilvl="7">
+      <w:startOverride w:val="3"/>
+    </w:lvlOverride>
+    <w:lvlOverride w:ilvl="8">
+      <w:startOverride w:val="3"/>
+    </w:lvlOverride>
+  </w:num>
+  <w:num w:numId="1051">
+    <w:abstractNumId w:val="99835"/>
+    <w:lvlOverride w:ilvl="0">
+      <w:startOverride w:val="5"/>
+    </w:lvlOverride>
+    <w:lvlOverride w:ilvl="1">
+      <w:startOverride w:val="5"/>
+    </w:lvlOverride>
+    <w:lvlOverride w:ilvl="2">
+      <w:startOverride w:val="5"/>
+    </w:lvlOverride>
+    <w:lvlOverride w:ilvl="3">
+      <w:startOverride w:val="5"/>
+    </w:lvlOverride>
+    <w:lvlOverride w:ilvl="4">
+      <w:startOverride w:val="5"/>
+    </w:lvlOverride>
+    <w:lvlOverride w:ilvl="5">
+      <w:startOverride w:val="5"/>
+    </w:lvlOverride>
+    <w:lvlOverride w:ilvl="6">
+      <w:startOverride w:val="5"/>
+    </w:lvlOverride>
+    <w:lvlOverride w:ilvl="7">
+      <w:startOverride w:val="5"/>
+    </w:lvlOverride>
+    <w:lvlOverride w:ilvl="8">
+      <w:startOverride w:val="5"/>
+    </w:lvlOverride>
+  </w:num>
+  <w:num w:numId="1052">
+    <w:abstractNumId w:val="991"/>
+  </w:num>
+  <w:num w:numId="1053">
+    <w:abstractNumId w:val="99835"/>
+    <w:lvlOverride w:ilvl="0">
+      <w:startOverride w:val="5"/>
+    </w:lvlOverride>
+    <w:lvlOverride w:ilvl="1">
+      <w:startOverride w:val="5"/>
+    </w:lvlOverride>
+    <w:lvlOverride w:ilvl="2">
+      <w:startOverride w:val="5"/>
+    </w:lvlOverride>
+    <w:lvlOverride w:ilvl="3">
+      <w:startOverride w:val="5"/>
+    </w:lvlOverride>
+    <w:lvlOverride w:ilvl="4">
+      <w:startOverride w:val="5"/>
+    </w:lvlOverride>
+    <w:lvlOverride w:ilvl="5">
+      <w:startOverride w:val="5"/>
+    </w:lvlOverride>
+    <w:lvlOverride w:ilvl="6">
+      <w:startOverride w:val="5"/>
+    </w:lvlOverride>
+    <w:lvlOverride w:ilvl="7">
+      <w:startOverride w:val="5"/>
+    </w:lvlOverride>
+    <w:lvlOverride w:ilvl="8">
+      <w:startOverride w:val="5"/>
+    </w:lvlOverride>
+  </w:num>
+  <w:num w:numId="1054">
+    <w:abstractNumId w:val="99835"/>
+    <w:lvlOverride w:ilvl="0">
+      <w:startOverride w:val="5"/>
+    </w:lvlOverride>
+    <w:lvlOverride w:ilvl="1">
+      <w:startOverride w:val="5"/>
+    </w:lvlOverride>
+    <w:lvlOverride w:ilvl="2">
+      <w:startOverride w:val="5"/>
+    </w:lvlOverride>
+    <w:lvlOverride w:ilvl="3">
+      <w:startOverride w:val="5"/>
+    </w:lvlOverride>
+    <w:lvlOverride w:ilvl="4">
+      <w:startOverride w:val="5"/>
+    </w:lvlOverride>
+    <w:lvlOverride w:ilvl="5">
+      <w:startOverride w:val="5"/>
+    </w:lvlOverride>
+    <w:lvlOverride w:ilvl="6">
+      <w:startOverride w:val="5"/>
+    </w:lvlOverride>
+    <w:lvlOverride w:ilvl="7">
+      <w:startOverride w:val="5"/>
+    </w:lvlOverride>
+    <w:lvlOverride w:ilvl="8">
+      <w:startOverride w:val="5"/>
+    </w:lvlOverride>
+  </w:num>
+  <w:num w:numId="1055">
+    <w:abstractNumId w:val="99835"/>
+    <w:lvlOverride w:ilvl="0">
+      <w:startOverride w:val="5"/>
+    </w:lvlOverride>
+    <w:lvlOverride w:ilvl="1">
+      <w:startOverride w:val="5"/>
+    </w:lvlOverride>
+    <w:lvlOverride w:ilvl="2">
+      <w:startOverride w:val="5"/>
+    </w:lvlOverride>
+    <w:lvlOverride w:ilvl="3">
+      <w:startOverride w:val="5"/>
+    </w:lvlOverride>
+    <w:lvlOverride w:ilvl="4">
+      <w:startOverride w:val="5"/>
+    </w:lvlOverride>
+    <w:lvlOverride w:ilvl="5">
+      <w:startOverride w:val="5"/>
+    </w:lvlOverride>
+    <w:lvlOverride w:ilvl="6">
+      <w:startOverride w:val="5"/>
+    </w:lvlOverride>
+    <w:lvlOverride w:ilvl="7">
+      <w:startOverride w:val="5"/>
+    </w:lvlOverride>
+    <w:lvlOverride w:ilvl="8">
+      <w:startOverride w:val="5"/>
+    </w:lvlOverride>
+  </w:num>
+  <w:num w:numId="1056">
+    <w:abstractNumId w:val="99631"/>
+    <w:lvlOverride w:ilvl="0">
+      <w:startOverride w:val="1"/>
+    </w:lvlOverride>
+    <w:lvlOverride w:ilvl="1">
+      <w:startOverride w:val="1"/>
+    </w:lvlOverride>
+    <w:lvlOverride w:ilvl="2">
+      <w:startOverride w:val="1"/>
+    </w:lvlOverride>
+    <w:lvlOverride w:ilvl="3">
+      <w:startOverride w:val="1"/>
+    </w:lvlOverride>
+    <w:lvlOverride w:ilvl="4">
+      <w:startOverride w:val="1"/>
+    </w:lvlOverride>
+    <w:lvlOverride w:ilvl="5">
+      <w:startOverride w:val="1"/>
+    </w:lvlOverride>
+    <w:lvlOverride w:ilvl="6">
+      <w:startOverride w:val="1"/>
+    </w:lvlOverride>
+    <w:lvlOverride w:ilvl="7">
+      <w:startOverride w:val="1"/>
+    </w:lvlOverride>
+    <w:lvlOverride w:ilvl="8">
+      <w:startOverride w:val="1"/>
+    </w:lvlOverride>
+  </w:num>
+  <w:num w:numId="1057">
+    <w:abstractNumId w:val="991"/>
+  </w:num>
+  <w:num w:numId="1058">
+    <w:abstractNumId w:val="99631"/>
+    <w:lvlOverride w:ilvl="0">
+      <w:startOverride w:val="1"/>
+    </w:lvlOverride>
+    <w:lvlOverride w:ilvl="1">
+      <w:startOverride w:val="1"/>
+    </w:lvlOverride>
+    <w:lvlOverride w:ilvl="2">
+      <w:startOverride w:val="1"/>
+    </w:lvlOverride>
+    <w:lvlOverride w:ilvl="3">
+      <w:startOverride w:val="1"/>
+    </w:lvlOverride>
+    <w:lvlOverride w:ilvl="4">
+      <w:startOverride w:val="1"/>
+    </w:lvlOverride>
+    <w:lvlOverride w:ilvl="5">
+      <w:startOverride w:val="1"/>
+    </w:lvlOverride>
+    <w:lvlOverride w:ilvl="6">
+      <w:startOverride w:val="1"/>
+    </w:lvlOverride>
+    <w:lvlOverride w:ilvl="7">
+      <w:startOverride w:val="1"/>
+    </w:lvlOverride>
+    <w:lvlOverride w:ilvl="8">
+      <w:startOverride w:val="1"/>
+    </w:lvlOverride>
+  </w:num>
+  <w:num w:numId="1059">
+    <w:abstractNumId w:val="99631"/>
+    <w:lvlOverride w:ilvl="0">
+      <w:startOverride w:val="1"/>
+    </w:lvlOverride>
+    <w:lvlOverride w:ilvl="1">
+      <w:startOverride w:val="1"/>
+    </w:lvlOverride>
+    <w:lvlOverride w:ilvl="2">
+      <w:startOverride w:val="1"/>
+    </w:lvlOverride>
+    <w:lvlOverride w:ilvl="3">
+      <w:startOverride w:val="1"/>
+    </w:lvlOverride>
+    <w:lvlOverride w:ilvl="4">
+      <w:startOverride w:val="1"/>
+    </w:lvlOverride>
+    <w:lvlOverride w:ilvl="5">
+      <w:startOverride w:val="1"/>
+    </w:lvlOverride>
+    <w:lvlOverride w:ilvl="6">
+      <w:startOverride w:val="1"/>
+    </w:lvlOverride>
+    <w:lvlOverride w:ilvl="7">
+      <w:startOverride w:val="1"/>
+    </w:lvlOverride>
+    <w:lvlOverride w:ilvl="8">
+      <w:startOverride w:val="1"/>
+    </w:lvlOverride>
+  </w:num>
+  <w:num w:numId="1060">
+    <w:abstractNumId w:val="99631"/>
+    <w:lvlOverride w:ilvl="0">
+      <w:startOverride w:val="1"/>
+    </w:lvlOverride>
+    <w:lvlOverride w:ilvl="1">
+      <w:startOverride w:val="1"/>
+    </w:lvlOverride>
+    <w:lvlOverride w:ilvl="2">
+      <w:startOverride w:val="1"/>
+    </w:lvlOverride>
+    <w:lvlOverride w:ilvl="3">
+      <w:startOverride w:val="1"/>
+    </w:lvlOverride>
+    <w:lvlOverride w:ilvl="4">
+      <w:startOverride w:val="1"/>
+    </w:lvlOverride>
+    <w:lvlOverride w:ilvl="5">
+      <w:startOverride w:val="1"/>
+    </w:lvlOverride>
+    <w:lvlOverride w:ilvl="6">
+      <w:startOverride w:val="1"/>
+    </w:lvlOverride>
+    <w:lvlOverride w:ilvl="7">
+      <w:startOverride w:val="1"/>
+    </w:lvlOverride>
+    <w:lvlOverride w:ilvl="8">
+      <w:startOverride w:val="1"/>
+    </w:lvlOverride>
   </w:num>
 </w:numbering>
 </file>

</xml_diff>

<commit_message>
small tweaks and update website
</commit_message>
<xml_diff>
--- a/docx/chapter-4.docx
+++ b/docx/chapter-4.docx
@@ -103,7 +103,34 @@
         <w:pStyle w:val="FirstParagraph"/>
       </w:pPr>
       <w:r>
-        <w:t xml:space="preserve">In this chapter, I describe the first major case study of this PhD, in which I ran three 2 hour participatory co-design workshops involving local authority support workers and parents and children from supported families that had recently participated in Early Help programmes. The purpose of the research was to build upon prior explorations to gain deeper understanding of family and staff attitudes to civic data holding (in pursuit of RQ1) and to move beyond this and explore the role of data within the support relationship (in pursuit of RQ2). A particular area that I explored was to consider the possibility of shared data interaction, where supported families and their support workers would interact with data together and in person as part of the support engagement.</w:t>
+        <w:t xml:space="preserve">In this chapter, I describe the first major case study of this PhD, in which I ran four 2 hour participatory co-design workshops involving local authority support workers and parents and children from supported families that had recently participated in Early Help programmes, a targeted social care provision offered by local authorities to</w:t>
+      </w:r>
+      <w:r>
+        <w:t xml:space="preserve"> </w:t>
+      </w:r>
+      <w:r>
+        <w:rPr>
+          <w:i/>
+        </w:rPr>
+        <w:t xml:space="preserve">‘</w:t>
+      </w:r>
+      <w:r>
+        <w:rPr>
+          <w:i/>
+        </w:rPr>
+        <w:t xml:space="preserve">at risk</w:t>
+      </w:r>
+      <w:r>
+        <w:rPr>
+          <w:i/>
+        </w:rPr>
+        <w:t xml:space="preserve">’</w:t>
+      </w:r>
+      <w:r>
+        <w:t xml:space="preserve"> </w:t>
+      </w:r>
+      <w:r>
+        <w:t xml:space="preserve">families across the UK. The purpose of the research was to build upon prior explorations to gain deeper understanding of family and staff attitudes to civic data holding (in pursuit of RQ1) and to move beyond this and explore the role of data within the support relationship (in pursuit of RQ2). A particular area that I explored was to consider the possibility of shared data interaction, where supported families and their support workers would interact with data together and in person as part of the support engagement.</w:t>
       </w:r>
     </w:p>
     <w:p>
@@ -111,7 +138,7 @@
         <w:pStyle w:val="BodyText"/>
       </w:pPr>
       <w:r>
-        <w:t xml:space="preserve">In section 4.1, I will provide background on the Early Help context in England. In 4.2[CHECK], I will review the prior findings from my own preliminary studies as well as that of others including Connected Health Cities, and show how these findings were used to establish a common ground within the sensitisation activities at the start of each workshop. In 4.3, I will describe the three themes discovered through qualitative analysis: that families want to be given a voice (4.3.1), that trust can be earned through data and process transparency (4.3.2), and introduce the concept of meaningful data interaction for families (4.3.3). In section 4.4, I will discuss these findings in the context of prior literature, drawing insights into the value of involving people with their data (4.4.1), the need for human interaction to make data interaction effective (4.4.2), and the pros and cons of the shifting of the locus of decision-making towards the family that shared data interaction would bring about. In 4.5, I will summarise the case study in terms of how these insights expand our understanding of the research questions and their wider significance.</w:t>
+        <w:t xml:space="preserve">In section 4.1, I will provide background on the Early Help context in England. In 4.2, I will review the prior findings from my own preliminary studies as well as that of others including Connected Health Cities, and show how these findings were used to establish a common ground within the sensitisation activities at the start of each workshop. In 4.3, I will describe the three themes discovered through qualitative analysis: that families want to be given a voice (4.3.1), that trust can be earned through data and process transparency (4.3.2), and introduce the concept of meaningful data interaction for families (4.3.3). In section 4.4, I will discuss these findings in the context of prior literature, drawing insights into the value of involving people with their data (4.4.1), the need for human interaction to make data interaction effective (4.4.2), and the pros and cons of the shifting of the locus of decision-making towards the family that shared data interaction would bring about. In 4.5, I will summarise the case study in terms of how these insights expand our understanding of the research questions and their wider significance.</w:t>
       </w:r>
     </w:p>
     <w:bookmarkStart w:id="24" w:name="context-data-use-in-early-help"/>
@@ -470,10 +497,44 @@
         <w:t xml:space="preserve">)</w:t>
       </w:r>
       <w:r>
-        <w:t xml:space="preserve">. This is then played out in a policy context where data-driven approaches to family care are encouraged through policy and reports about improving quality of the sector [</w:t>
-      </w:r>
-      <w:r>
-        <w:t xml:space="preserve">Bate and Bellis (</w:t>
+        <w:t xml:space="preserve">. This is then played out in a policy context where data-driven approaches to family care are encouraged through policy and reports about improving quality of the sector</w:t>
+      </w:r>
+      <w:r>
+        <w:t xml:space="preserve"> </w:t>
+      </w:r>
+      <w:r>
+        <w:t xml:space="preserve">(Field,</w:t>
+      </w:r>
+      <w:r>
+        <w:t xml:space="preserve"> </w:t>
+      </w:r>
+      <w:hyperlink w:anchor="ref-field2010">
+        <w:r>
+          <w:rPr>
+            <w:rStyle w:val="Hyperlink"/>
+          </w:rPr>
+          <w:t xml:space="preserve">2010</w:t>
+        </w:r>
+      </w:hyperlink>
+      <w:r>
+        <w:t xml:space="preserve">; OFSTED,</w:t>
+      </w:r>
+      <w:r>
+        <w:t xml:space="preserve"> </w:t>
+      </w:r>
+      <w:hyperlink w:anchor="ref-ofsted2015">
+        <w:r>
+          <w:rPr>
+            <w:rStyle w:val="Hyperlink"/>
+          </w:rPr>
+          <w:t xml:space="preserve">2015</w:t>
+        </w:r>
+      </w:hyperlink>
+      <w:r>
+        <w:t xml:space="preserve">; Bate and Bellis,</w:t>
+      </w:r>
+      <w:r>
+        <w:t xml:space="preserve"> </w:t>
       </w:r>
       <w:hyperlink w:anchor="ref-bate2018">
         <w:r>
@@ -484,13 +545,10 @@
         </w:r>
       </w:hyperlink>
       <w:r>
-        <w:t xml:space="preserve">)</w:t>
-      </w:r>
-      <w:r>
-        <w:t xml:space="preserve">;</w:t>
-      </w:r>
-      <w:r>
-        <w:t xml:space="preserve">Department for Education (</w:t>
+        <w:t xml:space="preserve">; Department for Education,</w:t>
+      </w:r>
+      <w:r>
+        <w:t xml:space="preserve"> </w:t>
       </w:r>
       <w:hyperlink w:anchor="ref-dfe2018">
         <w:r>
@@ -504,24 +562,7 @@
         <w:t xml:space="preserve">)</w:t>
       </w:r>
       <w:r>
-        <w:t xml:space="preserve">;</w:t>
-      </w:r>
-      <w:r>
-        <w:t xml:space="preserve">Field (</w:t>
-      </w:r>
-      <w:hyperlink w:anchor="ref-field2010">
-        <w:r>
-          <w:rPr>
-            <w:rStyle w:val="Hyperlink"/>
-          </w:rPr>
-          <w:t xml:space="preserve">2010</w:t>
-        </w:r>
-      </w:hyperlink>
-      <w:r>
-        <w:t xml:space="preserve">)</w:t>
-      </w:r>
-      <w:r>
-        <w:t xml:space="preserve">;ofsted2015].</w:t>
+        <w:t xml:space="preserve">.</w:t>
       </w:r>
     </w:p>
     <w:bookmarkEnd w:id="21"/>
@@ -2356,7 +2397,30 @@
         <w:pStyle w:val="BodyText"/>
       </w:pPr>
       <w:r>
-        <w:t xml:space="preserve">Collectively the findings from my own research and from SILVER showed a conflict between the desires from families and support workers – with families wanting more involvement and less reduction to data but support workers wanting to amass more and better data. In part due to its solutionist[REF] framing, the SILVER project gave priority to the support worker perspective as its requirements and continued to pursue the building of a richer data interface for support workers. This was the point at which my research objectives and those of the SILVER project diverged, as I was not ready to</w:t>
+        <w:t xml:space="preserve">Collectively the findings from my own research and from SILVER showed a conflict between the desires from families and support workers – with families wanting more involvement and less reduction to data but support workers wanting to amass more and better data. In part due to its solutionist</w:t>
+      </w:r>
+      <w:r>
+        <w:t xml:space="preserve">(Morozov,</w:t>
+      </w:r>
+      <w:r>
+        <w:t xml:space="preserve"> </w:t>
+      </w:r>
+      <w:hyperlink w:anchor="ref-morozov2013">
+        <w:r>
+          <w:rPr>
+            <w:rStyle w:val="Hyperlink"/>
+          </w:rPr>
+          <w:t xml:space="preserve">2013</w:t>
+        </w:r>
+      </w:hyperlink>
+      <w:r>
+        <w:t xml:space="preserve">)</w:t>
+      </w:r>
+      <w:r>
+        <w:t xml:space="preserve"> </w:t>
+      </w:r>
+      <w:r>
+        <w:t xml:space="preserve">framing, the SILVER project gave priority to the support worker perspective as its requirements and continued to pursue the building of a richer data interface for support workers. This was the point at which my research objectives and those of the SILVER project diverged, as I was not ready to</w:t>
       </w:r>
       <w:r>
         <w:t xml:space="preserve"> </w:t>
@@ -7875,7 +7939,71 @@
         <w:t xml:space="preserve">)</w:t>
       </w:r>
       <w:r>
-        <w:t xml:space="preserve">,ADD OTHER DYNAMIC CONSENT REFS). A common heuristic expressed by families here and in the earlier study is that data should only be seen by those that</w:t>
+        <w:t xml:space="preserve">;</w:t>
+      </w:r>
+      <w:r>
+        <w:t xml:space="preserve">Kaye</w:t>
+      </w:r>
+      <w:r>
+        <w:t xml:space="preserve"> </w:t>
+      </w:r>
+      <w:r>
+        <w:rPr>
+          <w:i/>
+        </w:rPr>
+        <w:t xml:space="preserve">et al.</w:t>
+      </w:r>
+      <w:r>
+        <w:t xml:space="preserve"> </w:t>
+      </w:r>
+      <w:r>
+        <w:t xml:space="preserve">(</w:t>
+      </w:r>
+      <w:hyperlink w:anchor="ref-kaye2015">
+        <w:r>
+          <w:rPr>
+            <w:rStyle w:val="Hyperlink"/>
+          </w:rPr>
+          <w:t xml:space="preserve">2015</w:t>
+        </w:r>
+      </w:hyperlink>
+      <w:r>
+        <w:t xml:space="preserve">)</w:t>
+      </w:r>
+      <w:r>
+        <w:t xml:space="preserve">;</w:t>
+      </w:r>
+      <w:r>
+        <w:t xml:space="preserve">Williams</w:t>
+      </w:r>
+      <w:r>
+        <w:t xml:space="preserve"> </w:t>
+      </w:r>
+      <w:r>
+        <w:rPr>
+          <w:i/>
+        </w:rPr>
+        <w:t xml:space="preserve">et al.</w:t>
+      </w:r>
+      <w:r>
+        <w:t xml:space="preserve"> </w:t>
+      </w:r>
+      <w:r>
+        <w:t xml:space="preserve">(</w:t>
+      </w:r>
+      <w:hyperlink w:anchor="ref-williams2015">
+        <w:r>
+          <w:rPr>
+            <w:rStyle w:val="Hyperlink"/>
+          </w:rPr>
+          <w:t xml:space="preserve">2015</w:t>
+        </w:r>
+      </w:hyperlink>
+      <w:r>
+        <w:t xml:space="preserve">)</w:t>
+      </w:r>
+      <w:r>
+        <w:t xml:space="preserve">]. A common heuristic expressed by families here and in the earlier study is that data should only be seen by those that</w:t>
       </w:r>
       <w:r>
         <w:t xml:space="preserve"> </w:t>
@@ -9356,7 +9484,7 @@
         <w:pStyle w:val="FirstParagraph"/>
       </w:pPr>
       <w:r>
-        <w:t xml:space="preserve">In pursuit of RQ2, the three Case Study One workshops and the preliminary research have explored the role of data within the Early Help support relationship (see 2.2.5), looking separately at family and staff perspectives before bringing both parties together to discuss how both parties’ goals might be served by a model of</w:t>
+        <w:t xml:space="preserve">In pursuit of RQ2, the four Case Study One workshops and the preliminary research have explored the role of data within the Early Help support relationship (see 2.2.5), looking separately at family and staff perspectives before bringing both parties together to discuss how both parties’ goals might be served by a model of</w:t>
       </w:r>
       <w:r>
         <w:t xml:space="preserve"> </w:t>
@@ -10074,19 +10202,115 @@
         <w:pStyle w:val="FirstParagraph"/>
       </w:pPr>
       <w:r>
-        <w:t xml:space="preserve">[Target 1,500 words or maybe less?]</w:t>
-      </w:r>
-      <w:r>
-        <w:t xml:space="preserve"> </w:t>
-      </w:r>
-      <w:r>
-        <w:t xml:space="preserve">[Finally after the TSEI structure for each theme, there is a combination/conclusion part of the chapter, bringing the three themes together.]</w:t>
-      </w:r>
-      <w:r>
-        <w:t xml:space="preserve"> </w:t>
-      </w:r>
-      <w:r>
-        <w:t xml:space="preserve">[In 4.5, I will summarise the case study in terms of how these insights expand our understanding of the research questions and their wider significance.]</w:t>
+        <w:t xml:space="preserve">Through four participatory co-design workshops with supported families and support workers in North-East England, I have highlighted five major problem areas which our participants perceive to exist with current personal data practices:</w:t>
+      </w:r>
+    </w:p>
+    <w:p>
+      <w:pPr>
+        <w:numPr>
+          <w:ilvl w:val="0"/>
+          <w:numId w:val="1006"/>
+        </w:numPr>
+      </w:pPr>
+      <w:r>
+        <w:rPr>
+          <w:b/>
+        </w:rPr>
+        <w:t xml:space="preserve">A power imbalance</w:t>
+      </w:r>
+      <w:r>
+        <w:t xml:space="preserve"> </w:t>
+      </w:r>
+      <w:r>
+        <w:t xml:space="preserve">– Families’ personal civic data is collected by care organisations and viewed as a resource to be utilised by the support workers, creating a structural power imbalance against families which is further emphasised by the authority, influence and network centrality of the support service with each family’s data landscape.</w:t>
+      </w:r>
+    </w:p>
+    <w:p>
+      <w:pPr>
+        <w:numPr>
+          <w:ilvl w:val="0"/>
+          <w:numId w:val="1006"/>
+        </w:numPr>
+      </w:pPr>
+      <w:r>
+        <w:rPr>
+          <w:b/>
+        </w:rPr>
+        <w:t xml:space="preserve">A closed and opaque data ecosystem</w:t>
+      </w:r>
+      <w:r>
+        <w:t xml:space="preserve"> </w:t>
+      </w:r>
+      <w:r>
+        <w:t xml:space="preserve">– Families lack awareness of what data is held about them and how it is used, with support workers (who themselves have limits to their access) functioning as gatekeepers to what families will be told about.</w:t>
+      </w:r>
+    </w:p>
+    <w:p>
+      <w:pPr>
+        <w:numPr>
+          <w:ilvl w:val="0"/>
+          <w:numId w:val="1006"/>
+        </w:numPr>
+      </w:pPr>
+      <w:r>
+        <w:rPr>
+          <w:b/>
+        </w:rPr>
+        <w:t xml:space="preserve">Ineffective, meaningless consent</w:t>
+      </w:r>
+      <w:r>
+        <w:t xml:space="preserve"> </w:t>
+      </w:r>
+      <w:r>
+        <w:t xml:space="preserve">– The current consent model, while legally satisfactorily, is ineffective, as it is viewed as a one-time initial hurdle after which support workers can do whatever they deem necessary with families’ data and those families are never again given any meaningful choices about what happens to their data.</w:t>
+      </w:r>
+    </w:p>
+    <w:p>
+      <w:pPr>
+        <w:numPr>
+          <w:ilvl w:val="0"/>
+          <w:numId w:val="1006"/>
+        </w:numPr>
+      </w:pPr>
+      <w:r>
+        <w:rPr>
+          <w:b/>
+        </w:rPr>
+        <w:t xml:space="preserve">No accountability and fragile, limited trust</w:t>
+      </w:r>
+      <w:r>
+        <w:t xml:space="preserve"> </w:t>
+      </w:r>
+      <w:r>
+        <w:t xml:space="preserve">– Without any transparency or ability to request or demand changes to data or data practices, families have no ability to hold data handlers to account. The lack of visibility makes families’ trust in the system hard to earn and fragile to maintain.</w:t>
+      </w:r>
+    </w:p>
+    <w:p>
+      <w:pPr>
+        <w:numPr>
+          <w:ilvl w:val="0"/>
+          <w:numId w:val="1006"/>
+        </w:numPr>
+      </w:pPr>
+      <w:r>
+        <w:rPr>
+          <w:b/>
+        </w:rPr>
+        <w:t xml:space="preserve">A lack of agency or true empowerment</w:t>
+      </w:r>
+      <w:r>
+        <w:t xml:space="preserve"> </w:t>
+      </w:r>
+      <w:r>
+        <w:t xml:space="preserve">– With families having no ability to shape the way they are represented in data or even just to see themselves in data as the state sees them, opportunities are missed to truly empower families to be better represented and to better themselves.</w:t>
+      </w:r>
+    </w:p>
+    <w:p>
+      <w:pPr>
+        <w:pStyle w:val="FirstParagraph"/>
+      </w:pPr>
+      <w:r>
+        <w:t xml:space="preserve">Through these explorations of shared data interaction and personal data interaction, I have shown there is both a need and a desire for a new approach. A model in which support services are deliberately open with families’ data and bring it to the heart of their face-to-face consultations could address all five of these problems. The removal of the gatekeeper role over families’ civic data would shift the power balance towards the family as it would give them a role in the stewardship of their own data. Providing families with a transparent view of stored data, and with clear visibility of data recording and usage, would enable accountability, which has previously been absent, which in turn could help to improve trust. With the family involved at every stage and able to see their data at any time, the consent problem would be largely solved – because families would be able to immediately speak up at any point should their wishes change in the light of new developments or new information. With the family becoming truly involved in data-informed support conversations that can make better decisions, and being more able to influence the way they are represented, they would be more empowered to make changes in their own lives and could achieve a previously unattainable level of agency.</w:t>
       </w:r>
     </w:p>
     <w:p>
@@ -10094,13 +10318,61 @@
         <w:pStyle w:val="BodyText"/>
       </w:pPr>
       <w:r>
-        <w:t xml:space="preserve">[TO REDRAFT AND SHORTEN</w:t>
-      </w:r>
-      <w:r>
-        <w:t xml:space="preserve"> </w:t>
-      </w:r>
-      <w:r>
-        <w:t xml:space="preserve">POSSIBLE REF THAT COULD BE ADDED AT https://miro.com/app/board/o9J_kvbFr24=/?moveToWidget=3074457347460416545&amp;cot=13]</w:t>
+        <w:t xml:space="preserve">Further benefits of a shared data interaction approach have also been uncovered; data visualisations and summaries could be very effective as conversation starters and as boundary objects, potentially leading to more effective conversations. The ability to reference specific data points over time can provide an objective measure against which to track progress – whose primary value is not to the support organisations (where they are currently used to measure service effectiveness) but in fact to the families themselves, who are now able to directly see the effects of their own actions in their data, much like the reflection capabilities we see in the self-informatics space. The shift from support workers reporting what the data says to</w:t>
+      </w:r>
+      <w:r>
+        <w:t xml:space="preserve"> </w:t>
+      </w:r>
+      <w:r>
+        <w:rPr>
+          <w:i/>
+        </w:rPr>
+        <w:t xml:space="preserve">‘</w:t>
+      </w:r>
+      <w:r>
+        <w:rPr>
+          <w:i/>
+        </w:rPr>
+        <w:t xml:space="preserve">looking at data together</w:t>
+      </w:r>
+      <w:r>
+        <w:rPr>
+          <w:i/>
+        </w:rPr>
+        <w:t xml:space="preserve">’</w:t>
+      </w:r>
+      <w:r>
+        <w:t xml:space="preserve"> </w:t>
+      </w:r>
+      <w:r>
+        <w:t xml:space="preserve">would help to shift the dynamic of the support interaction away from</w:t>
+      </w:r>
+      <w:r>
+        <w:t xml:space="preserve"> </w:t>
+      </w:r>
+      <w:r>
+        <w:rPr>
+          <w:i/>
+        </w:rPr>
+        <w:t xml:space="preserve">‘</w:t>
+      </w:r>
+      <w:r>
+        <w:rPr>
+          <w:i/>
+        </w:rPr>
+        <w:t xml:space="preserve">us and them</w:t>
+      </w:r>
+      <w:r>
+        <w:rPr>
+          <w:i/>
+        </w:rPr>
+        <w:t xml:space="preserve">’</w:t>
+      </w:r>
+      <w:r>
+        <w:t xml:space="preserve"> </w:t>
+      </w:r>
+      <w:r>
+        <w:t xml:space="preserve">thinking towards a more collaborative approach and would be less adversarial. The inclusion of individuals in the stewardship of their own data would lead to more accurate data, because in reality the truth lies somewhere between what the data says and the family’s own perspective, and can only emerge through a combination of data and dialogue. Individual family members would be able to notice mistakes or gaps, and contribute explanations, context or additional data to enrich the picture. By ensuring the discussions are based on data that is as accurate as possible, the quality of decision-making would naturally improve and conversations would be likely to be more effective and efficient as they would be more grounded in reality.</w:t>
       </w:r>
     </w:p>
     <w:p>
@@ -10108,21 +10380,47 @@
         <w:pStyle w:val="BodyText"/>
       </w:pPr>
       <w:r>
-        <w:t xml:space="preserve">[FIT THIS IN SOMEWHERE]</w:t>
-      </w:r>
-      <w:r>
-        <w:t xml:space="preserve"> </w:t>
-      </w:r>
-      <w:r>
-        <w:t xml:space="preserve">As a sub-field of Human-Computer Interaction, it is easy to assume that HDI is simply about interaction in the traditional sense of users interacting with data through an interface, but our work, which has, guided by our participants, focussed less upon layout and screen interaction and more upon the wider sociotechnical context of the support relationship, suggests that HDI can be more effective sought when the word</w:t>
-      </w:r>
-      <w:r>
-        <w:t xml:space="preserve"> </w:t>
-      </w:r>
-      <w:r>
+        <w:t xml:space="preserve">In particular, we have shown that giving the family a role could be very powerful, because the ability to contribute their own data or have visibility of data recording would provide them with direct evidence that they are being listened to and that their perspective is seen to matter more than</w:t>
+      </w:r>
+      <w:r>
+        <w:t xml:space="preserve"> </w:t>
+      </w:r>
+      <w:r>
+        <w:rPr>
+          <w:i/>
+        </w:rPr>
         <w:t xml:space="preserve">‘</w:t>
       </w:r>
       <w:r>
+        <w:rPr>
+          <w:i/>
+        </w:rPr>
+        <w:t xml:space="preserve">what the computer says</w:t>
+      </w:r>
+      <w:r>
+        <w:rPr>
+          <w:i/>
+        </w:rPr>
+        <w:t xml:space="preserve">’</w:t>
+      </w:r>
+      <w:r>
+        <w:t xml:space="preserve">. The ability to ask questions about their data, and to explain or clarify things seen in the data, treats the family with more respect than the purely data-and-technology-based approach of the state-citizen service infrastructure experienced on the whole by non-supported families. The ability to act independently, in their own time and in contexts outside of the support interaction, would allow individuals to alleviate concerns quickly and maintain confidence that their data selves, the version of themselves used by the state to inform decisions, remain fair and accurate, but also to open up new opportunities to individuals for using their data for their own ends in ways that were not previously possible. It is through the adoption of such measures that we could begin to facilitate the emergence of a human-centred personal data ecosystem (as described in 2.3.4) in a civic context.</w:t>
+      </w:r>
+    </w:p>
+    <w:p>
+      <w:pPr>
+        <w:pStyle w:val="BodyText"/>
+      </w:pPr>
+      <w:r>
+        <w:t xml:space="preserve">In exploring the usage of civic data in its full sociotechnical context, not just from the provider’s perspective or citizen’s perspective, we have shown that merely providing people with access to data would be insufficient to properly address the identified problems, and that Human-Data Interaction itself needs to be developed as a concept. As a sub-field of Human-Computer Interaction, HDI is largely considered in the traditional context of interacting with data through an interface, but this work, which has, guided by our participants, focused less upon layout and screen interaction and more upon the wider sociotechnical context of the support relationship, suggests that HDI can be more effective when the word</w:t>
+      </w:r>
+      <w:r>
+        <w:t xml:space="preserve"> </w:t>
+      </w:r>
+      <w:r>
+        <w:t xml:space="preserve">‘</w:t>
+      </w:r>
+      <w:r>
         <w:t xml:space="preserve">interaction</w:t>
       </w:r>
       <w:r>
@@ -10132,7 +10430,30 @@
         <w:t xml:space="preserve"> </w:t>
       </w:r>
       <w:r>
-        <w:t xml:space="preserve">is considered in an interpersonal sense, and this insight contributes to the understanding of RQ3, shaping the future research agenda. Informed in part by this idea I have explored further in a workshop paper how the HDI field needs to advance to consider the sociotechnical level as well as the interface level [REF CHI 2021 ADD]</w:t>
+        <w:t xml:space="preserve">is considered in an interpersonal sense, and these insights begin to address the research gap identified in 2.3.5, to define the research agenda for human centricity in practice. Informed in part by this idea I have explored further in a workshop paper how the HDI field needs to advance to consider the sociotechnical level as well as the interface level, which is outlined in</w:t>
+      </w:r>
+      <w:r>
+        <w:t xml:space="preserve"> </w:t>
+      </w:r>
+      <w:r>
+        <w:t xml:space="preserve">(Bowyer,</w:t>
+      </w:r>
+      <w:r>
+        <w:t xml:space="preserve"> </w:t>
+      </w:r>
+      <w:hyperlink w:anchor="ref-bowyer2021">
+        <w:r>
+          <w:rPr>
+            <w:rStyle w:val="Hyperlink"/>
+          </w:rPr>
+          <w:t xml:space="preserve">2021</w:t>
+        </w:r>
+      </w:hyperlink>
+      <w:r>
+        <w:t xml:space="preserve">)</w:t>
+      </w:r>
+      <w:r>
+        <w:t xml:space="preserve">.</w:t>
       </w:r>
     </w:p>
     <w:p>
@@ -10140,7 +10461,7 @@
         <w:pStyle w:val="BodyText"/>
       </w:pPr>
       <w:r>
-        <w:t xml:space="preserve">[TIE THIS TO LIT REVIEW SECTIONS TOO]</w:t>
+        <w:t xml:space="preserve">Capabilities – or their absence – matter more than the on-screen technicalities of the data interaction. Data interfaces are limited by their operating context as to how much they can offer, but considering data interaction as a sociotechnical process, including the wider human-facing relationship between the individual and the representative of the state as well as the data interface itself, allows us to imagine a more holistic solution that can better address any situation arising. It is vital that the human perspective be given the highest priority, so that professionals’ flexibility is not limited, but also because data cannot adequately represent the complexities of human life – people are more than just data, and you have to talk to them to make sense of their lives and to avoid excluding them. The usage of data must always be supported with dialogue and engagement. It is the need to focus on the human aspect that explains why trust underpinned nearly every single problem imagined by our participants – without an open system that encourages dialogue and discussion it is very hard not to close doors, create suspicion and harm trust.</w:t>
       </w:r>
     </w:p>
     <w:p>
@@ -10148,141 +10469,94 @@
         <w:pStyle w:val="BodyText"/>
       </w:pPr>
       <w:r>
-        <w:t xml:space="preserve">Through our participatory co-design workshops with supported families and support workers in North-East England, we have highlighted five major problem areas which our participants perceive to exist with current personal data practices:</w:t>
-      </w:r>
-      <w:r>
-        <w:t xml:space="preserve"> </w:t>
-      </w:r>
-      <w:r>
-        <w:t xml:space="preserve">1. A power imbalance – Families’ personal civic data is collected by care organisations and viewed as a resource to be utilised by the support workers, creating a structural power imbalance against families which is further emphasised by the authority, influence and network centrality of the support service with each family’s data landscape.</w:t>
-      </w:r>
-      <w:r>
-        <w:t xml:space="preserve"> </w:t>
-      </w:r>
-      <w:r>
-        <w:t xml:space="preserve">2. A closed and opaque data ecosystem – Families lack awareness of what data is held about them and how it is used, with support workers (who themselves have limits to their access) functioning as gatekeepers to what families will be told about.</w:t>
-      </w:r>
-      <w:r>
-        <w:t xml:space="preserve"> </w:t>
-      </w:r>
-      <w:r>
-        <w:t xml:space="preserve">3. Ineffective, meaningless consent – The current consent model, while legally satisfactorily, is ineffective, as it is viewed as a one-time initial hurdle after which support workers can do whatever they deem necessary with families’ data and those families are never again given any meaningful choices about what happens to their data.</w:t>
-      </w:r>
-      <w:r>
-        <w:t xml:space="preserve"> </w:t>
-      </w:r>
-      <w:r>
-        <w:t xml:space="preserve">4. No accountability and limited trust – Without any transparency or ability to request or demand changes to data or data practices, families have no ability to hold data handlers to account. The lack of visibility makes families’ trust in the system hard to earn and fragile to maintain.</w:t>
-      </w:r>
-      <w:r>
-        <w:t xml:space="preserve"> </w:t>
-      </w:r>
-      <w:r>
-        <w:t xml:space="preserve">5. A lack of agency or true empowerment – With families having no ability to shape the way they are represented in data or see themselves in data, opportunities are missed to truly empower families to be better represented and to better themselves.</w:t>
-      </w:r>
-      <w:r>
-        <w:t xml:space="preserve"> </w:t>
-      </w:r>
-      <w:r>
-        <w:t xml:space="preserve">Through our explorations of a shared data interaction and personal data interfaces, we have found both a need and a desire for a new approach. We have shown that a model in which support services are deliberately open with families’ data and bring it to the heart of their face-to-face consultations could address all five of these problems. The removal of the gatekeeper role would shift the power balance towards the family as it would give them a role in the stewardship of their own data. Providing families with a transparent view of stored data, and with clear visibility of data recording and usage, would enable accountability, which has previously been absent, which in turn can help to improve trust. With the family involved at every stage and able to see their data at any time, the consent problem would be largely solved – because families would be able to immediately speak up at any point should their wishes change in the light of new developments or new information. With the family becoming truly involved in data-informed support conversations that can make better decisions, and being more able to influence the way they are represented, they would be more empowered to make changes in their own lives and could achieve a previously unattainable level of agency.</w:t>
-      </w:r>
-      <w:r>
-        <w:t xml:space="preserve"> </w:t>
-      </w:r>
-      <w:r>
-        <w:t xml:space="preserve">We have also uncovered additional benefits of a shared data interaction approach. Data visualisations and summaries could be very effective as conversation starters and as boundary objects, potentially leading to more effective conversations. The ability to reference specific data points over time can provide an objective measure against which to track progress – whose primary value is not to the support organisations (where they are used to measure service effectiveness) but in fact to the families themselves, who are now able to directly see the effects of their own actions in their data. The shift from support workers reporting what the data says to</w:t>
-      </w:r>
-      <w:r>
-        <w:t xml:space="preserve"> </w:t>
-      </w:r>
-      <w:r>
+        <w:t xml:space="preserve">Through the sentence ranking exercises I have been able to gather a snapshot overview of what this sample of support workers and supported families think about data, and where they agree and disagree (see Figure 21). Tje detailed analysis of workshop transcripts has provided an understanding of the positive and negative impacts on the support relationship of current civic data practices within early help, and through our qualitative analysis we have been able to identify best practices, seen in the subthemes of sections 4.3.2, 4.3.3 and 4.3.4 and expressed in our CHI 2019 publication as 38 specific practices for Early Help services</w:t>
+      </w:r>
+      <w:r>
+        <w:t xml:space="preserve"> </w:t>
+      </w:r>
+      <w:r>
+        <w:t xml:space="preserve">(Bowyer</w:t>
+      </w:r>
+      <w:r>
+        <w:t xml:space="preserve"> </w:t>
+      </w:r>
+      <w:r>
+        <w:rPr>
+          <w:i/>
+        </w:rPr>
+        <w:t xml:space="preserve">et al.</w:t>
+      </w:r>
+      <w:r>
+        <w:t xml:space="preserve">,</w:t>
+      </w:r>
+      <w:r>
+        <w:t xml:space="preserve"> </w:t>
+      </w:r>
+      <w:hyperlink w:anchor="ref-bowyer2019">
+        <w:r>
+          <w:rPr>
+            <w:rStyle w:val="Hyperlink"/>
+          </w:rPr>
+          <w:t xml:space="preserve">2019</w:t>
+        </w:r>
+      </w:hyperlink>
+      <w:r>
+        <w:t xml:space="preserve">)</w:t>
+      </w:r>
+      <w:r>
+        <w:t xml:space="preserve">, many of which are currently imagined or only just emerging. Participants believe these best practices would improve families engagement and the support they receive. These suggestions can serve as a challenge to the status quo that could inform policymakers attempting to reform care services or digital citizenship offerings. There would be significant challenges in adopting our proposed changes, in cost, training, manpower and emergency planning, as with any systemic practice change in an organisation, but such an approach may get closer to the heart of the real issue of empowering</w:t>
+      </w:r>
+      <w:r>
+        <w:t xml:space="preserve"> </w:t>
+      </w:r>
+      <w:r>
+        <w:rPr>
+          <w:i/>
+        </w:rPr>
         <w:t xml:space="preserve">‘</w:t>
       </w:r>
       <w:r>
-        <w:t xml:space="preserve">looking at data together</w:t>
-      </w:r>
-      <w:r>
+        <w:rPr>
+          <w:i/>
+        </w:rPr>
+        <w:t xml:space="preserve">left-behind</w:t>
+      </w:r>
+      <w:r>
+        <w:rPr>
+          <w:i/>
+        </w:rPr>
         <w:t xml:space="preserve">’</w:t>
       </w:r>
       <w:r>
         <w:t xml:space="preserve"> </w:t>
       </w:r>
       <w:r>
-        <w:t xml:space="preserve">helps to shift the dynamic of the support interaction away from</w:t>
-      </w:r>
-      <w:r>
-        <w:t xml:space="preserve"> </w:t>
-      </w:r>
-      <w:r>
-        <w:t xml:space="preserve">‘</w:t>
-      </w:r>
-      <w:r>
-        <w:t xml:space="preserve">us and them</w:t>
-      </w:r>
-      <w:r>
-        <w:t xml:space="preserve">’</w:t>
-      </w:r>
-      <w:r>
-        <w:t xml:space="preserve"> </w:t>
-      </w:r>
-      <w:r>
-        <w:t xml:space="preserve">thinking towards a more collaborative approach and would be less adversarial. The inclusion of individuals in the stewardship of their own data would lead to more accurate data, because in reality the truth lies somewhere between what the data says and the family’s own perspective, and can only emerge through dialogue. Individual family members will be able to notice mistakes or gaps, and contribute explanations, context or additional data to enrich the picture. By ensuring the discussions are based on more accurate data, the quality of decision-making would naturally improve and conversations will be likely to be more effective and efficient as they will be more grounded in reality.</w:t>
-      </w:r>
-      <w:r>
-        <w:t xml:space="preserve"> </w:t>
-      </w:r>
-      <w:r>
-        <w:t xml:space="preserve">In particular, we have shown that giving the family a role could be very powerful, because the ability to contribute their own data or have visibility of data recording would provide them with direct evidence that they are being listened to and that their perspective is seen to matter more than</w:t>
-      </w:r>
-      <w:r>
-        <w:t xml:space="preserve"> </w:t>
-      </w:r>
-      <w:r>
-        <w:t xml:space="preserve">‘</w:t>
-      </w:r>
-      <w:r>
-        <w:t xml:space="preserve">what the computer says</w:t>
-      </w:r>
-      <w:r>
-        <w:t xml:space="preserve">’</w:t>
-      </w:r>
-      <w:r>
-        <w:t xml:space="preserve">. The ability to ask questions about their data, and to explain or clarify things seen in the data places more respect upon the family than the purely data-and-technology-based approach of the state-citizen service infrastructure experienced on the whole by non-supported families. The ability to act independently, in their own time and in contexts outside of the support interaction, allows individuals to alleviate concerns quickly and maintain confidence that their data selves, the version of themselves used by the state to inform decisions, remain fair and accurate, but also opens up new opportunities to individuals for using their data for their own ends in ways that were not previously possible.</w:t>
-      </w:r>
-      <w:r>
-        <w:t xml:space="preserve"> </w:t>
-      </w:r>
-      <w:r>
-        <w:t xml:space="preserve">In exploring the usage of data in its full sociotechnical context, not just from the provider’s perspective or citizen’s perspective, we have shown that merely providing people with access to data would be insufficient to properly address the identified problems, and that in applying the principles of Human-Data Interaction we need to consider interaction in an interpersonal sense. Capabilities – or their absence – matter more than the nature of the data interaction. Data interfaces are limited by their operating context as to how much they can offer, but considering the wider human-facing relationship between the individual and the representative of the state allows us to imagine a more holistic solution that can better address any situation arising. It is vital that the human perspective be given the highest priority, so that professionals’ flexibility is not limited, but also because data cannot adequately represent the complexities of human life – people are more than just data, and you have to talk to them to make sense of their lives and to avoid excluding them. The usage of data must always be supported with dialogue and engagement. It is the need to focus on the human aspect that explains why trust underpinned nearly every single problem imagined by our participants – without an open system that encourages dialogue and discussion it is very hard not to close doors, create suspicion and harm trust.</w:t>
-      </w:r>
-      <w:r>
-        <w:t xml:space="preserve"> </w:t>
-      </w:r>
-      <w:r>
-        <w:t xml:space="preserve">Through our sentence ranking exercises we have been able to offer a snapshot overview of what this sample of support workers and supported families think about data, and where they agree and disagree (see Table 3). Our detailed analysis of our workshop transcripts has provided an understanding of the positive and negative impacts on the support relationship of current civic data practices within early help, and through our qualitative analysis we have been able to identify [CHANGE THIS TO REFERENCE THE LBW PAPER]38 specific practices, many of which are currently imagined or only just emerging, which participants believe would improve families engagement and the support they receive (see Table 4). We believe these suggestions can serve as a challenge to the status quo that could inform policymakers attempting to reform care services or digital citizenship offerings. There would be significant challenges in adopting our proposed changes, in cost, training, manpower and emergency planning, as with any systemic practice change in an organisation, but our findings suggest that such an approach may get closer to the heart of the real issue of empowering</w:t>
-      </w:r>
-      <w:r>
-        <w:t xml:space="preserve"> </w:t>
-      </w:r>
-      <w:r>
-        <w:t xml:space="preserve">‘</w:t>
-      </w:r>
-      <w:r>
-        <w:t xml:space="preserve">left-behind</w:t>
-      </w:r>
-      <w:r>
-        <w:t xml:space="preserve">’</w:t>
-      </w:r>
-      <w:r>
-        <w:t xml:space="preserve"> </w:t>
-      </w:r>
-      <w:r>
-        <w:t xml:space="preserve">(disempowered) families than a purely state-centred approach to problem solving, and that this may offer part of a route to a more enabling welfare state. More generally our work serves as a reminder that as we move into the data-driven age it is important that data stays close to the people it is about, rather than those that use the data to provide services, and that service practice and processes should remain human-centric rather than data-centric. This is a general principle that could be equally applied to other domains including education, healthcare, democracy and commerce, and our emphasis upon individual capability over interface design is a useful mindset that can be applied to many human-computer interaction and design endeavours.</w:t>
+        <w:t xml:space="preserve">(disempowered) families than a purely state-centred approach to problem solving, and that this may offer part of a route to a more enabling welfare state. More generally this work serves as a reminder that as we move into the data-driven age it is important that</w:t>
+      </w:r>
+      <w:r>
+        <w:t xml:space="preserve"> </w:t>
+      </w:r>
+      <w:r>
+        <w:rPr>
+          <w:b/>
+        </w:rPr>
+        <w:t xml:space="preserve">data should stay close to the people it is about</w:t>
+      </w:r>
+      <w:r>
+        <w:t xml:space="preserve">, rather than to those that use the data to provide services, and that service practice and processes should remain human-centric rather than data-centric.</w:t>
+      </w:r>
+    </w:p>
+    <w:p>
+      <w:pPr>
+        <w:pStyle w:val="BodyText"/>
+      </w:pPr>
+      <w:r>
+        <w:t xml:space="preserve">The general principles expressed here could be equally applied to other domains including education, healthcare, democracy and commerce, and this emphasis upon individual capability over interface design is a useful mindset that could be applied to many human-computer interaction and design endeavours.</w:t>
       </w:r>
     </w:p>
     <w:bookmarkEnd w:id="59"/>
     <w:bookmarkEnd w:id="60"/>
-    <w:bookmarkStart w:id="141" w:name="bibliography"/>
+    <w:bookmarkStart w:id="147" w:name="bibliography"/>
     <w:p>
       <w:pPr>
         <w:pStyle w:val="Heading1"/>
@@ -10291,7 +10565,7 @@
         <w:t xml:space="preserve">Bibliography</w:t>
       </w:r>
     </w:p>
-    <w:bookmarkStart w:id="140" w:name="refs"/>
+    <w:bookmarkStart w:id="146" w:name="refs"/>
     <w:bookmarkStart w:id="62" w:name="ref-abiteboul2015"/>
     <w:p>
       <w:pPr>
@@ -10401,12 +10675,33 @@
       </w:r>
     </w:p>
     <w:bookmarkEnd w:id="65"/>
-    <w:bookmarkStart w:id="67" w:name="ref-bowyer2018b"/>
+    <w:bookmarkStart w:id="67" w:name="ref-bowyer2021"/>
     <w:p>
       <w:pPr>
         <w:pStyle w:val="Bibliography"/>
       </w:pPr>
       <w:r>
+        <w:t xml:space="preserve">Bowyer, A. (2021) ‘Human-Data Interaction has two purposes: Personal Data Control and Life Information Exploration’. Available at:</w:t>
+      </w:r>
+      <w:r>
+        <w:t xml:space="preserve"> </w:t>
+      </w:r>
+      <w:hyperlink r:id="rId66">
+        <w:r>
+          <w:rPr>
+            <w:rStyle w:val="Hyperlink"/>
+          </w:rPr>
+          <w:t xml:space="preserve">https://eprints.ncl.ac.uk/273832#.</w:t>
+        </w:r>
+      </w:hyperlink>
+    </w:p>
+    <w:bookmarkEnd w:id="67"/>
+    <w:bookmarkStart w:id="69" w:name="ref-bowyer2018b"/>
+    <w:p>
+      <w:pPr>
+        <w:pStyle w:val="Bibliography"/>
+      </w:pPr>
+      <w:r>
         <w:t xml:space="preserve">Bowyer, A.</w:t>
       </w:r>
       <w:r>
@@ -10439,7 +10734,7 @@
       <w:r>
         <w:t xml:space="preserve"> </w:t>
       </w:r>
-      <w:hyperlink r:id="rId66">
+      <w:hyperlink r:id="rId68">
         <w:r>
           <w:rPr>
             <w:rStyle w:val="Hyperlink"/>
@@ -10451,13 +10746,64 @@
         <w:t xml:space="preserve">.</w:t>
       </w:r>
     </w:p>
-    <w:bookmarkEnd w:id="67"/>
-    <w:bookmarkStart w:id="69" w:name="ref-brandt2004"/>
+    <w:bookmarkEnd w:id="69"/>
+    <w:bookmarkStart w:id="71" w:name="ref-bowyer2019"/>
     <w:p>
       <w:pPr>
         <w:pStyle w:val="Bibliography"/>
       </w:pPr>
       <w:r>
+        <w:t xml:space="preserve">Bowyer, A.</w:t>
+      </w:r>
+      <w:r>
+        <w:t xml:space="preserve"> </w:t>
+      </w:r>
+      <w:r>
+        <w:rPr>
+          <w:i/>
+        </w:rPr>
+        <w:t xml:space="preserve">et al.</w:t>
+      </w:r>
+      <w:r>
+        <w:t xml:space="preserve"> </w:t>
+      </w:r>
+      <w:r>
+        <w:t xml:space="preserve">(2019) ‘Human-data interaction in the context of care: Co-designing family civic data interfaces and practices’, in</w:t>
+      </w:r>
+      <w:r>
+        <w:t xml:space="preserve"> </w:t>
+      </w:r>
+      <w:r>
+        <w:rPr>
+          <w:i/>
+        </w:rPr>
+        <w:t xml:space="preserve">Conference on human factors in computing systems - proceedings</w:t>
+      </w:r>
+      <w:r>
+        <w:t xml:space="preserve">. doi:</w:t>
+      </w:r>
+      <w:r>
+        <w:t xml:space="preserve"> </w:t>
+      </w:r>
+      <w:hyperlink r:id="rId70">
+        <w:r>
+          <w:rPr>
+            <w:rStyle w:val="Hyperlink"/>
+          </w:rPr>
+          <w:t xml:space="preserve">10.1145/3290607.3312998</w:t>
+        </w:r>
+      </w:hyperlink>
+      <w:r>
+        <w:t xml:space="preserve">.</w:t>
+      </w:r>
+    </w:p>
+    <w:bookmarkEnd w:id="71"/>
+    <w:bookmarkStart w:id="73" w:name="ref-brandt2004"/>
+    <w:p>
+      <w:pPr>
+        <w:pStyle w:val="Bibliography"/>
+      </w:pPr>
+      <w:r>
         <w:t xml:space="preserve">Brandt, E. and Messeter, J. (2004) ‘Facilitating collaboration through design games’, in</w:t>
       </w:r>
       <w:r>
@@ -10475,7 +10821,7 @@
       <w:r>
         <w:t xml:space="preserve"> </w:t>
       </w:r>
-      <w:hyperlink r:id="rId68">
+      <w:hyperlink r:id="rId72">
         <w:r>
           <w:rPr>
             <w:rStyle w:val="Hyperlink"/>
@@ -10487,8 +10833,8 @@
         <w:t xml:space="preserve">.</w:t>
       </w:r>
     </w:p>
-    <w:bookmarkEnd w:id="69"/>
-    <w:bookmarkStart w:id="71" w:name="ref-bridle2016"/>
+    <w:bookmarkEnd w:id="73"/>
+    <w:bookmarkStart w:id="75" w:name="ref-bridle2016"/>
     <w:p>
       <w:pPr>
         <w:pStyle w:val="Bibliography"/>
@@ -10511,7 +10857,7 @@
       <w:r>
         <w:t xml:space="preserve"> </w:t>
       </w:r>
-      <w:hyperlink r:id="rId70">
+      <w:hyperlink r:id="rId74">
         <w:r>
           <w:rPr>
             <w:rStyle w:val="Hyperlink"/>
@@ -10523,8 +10869,8 @@
         <w:t xml:space="preserve">.</w:t>
       </w:r>
     </w:p>
-    <w:bookmarkEnd w:id="71"/>
-    <w:bookmarkStart w:id="73" w:name="ref-copeland2015"/>
+    <w:bookmarkEnd w:id="75"/>
+    <w:bookmarkStart w:id="77" w:name="ref-copeland2015"/>
     <w:p>
       <w:pPr>
         <w:pStyle w:val="Bibliography"/>
@@ -10547,7 +10893,7 @@
       <w:r>
         <w:t xml:space="preserve"> </w:t>
       </w:r>
-      <w:hyperlink r:id="rId72">
+      <w:hyperlink r:id="rId76">
         <w:r>
           <w:rPr>
             <w:rStyle w:val="Hyperlink"/>
@@ -10559,8 +10905,8 @@
         <w:t xml:space="preserve">.</w:t>
       </w:r>
     </w:p>
-    <w:bookmarkEnd w:id="73"/>
-    <w:bookmarkStart w:id="75" w:name="ref-cornford2013"/>
+    <w:bookmarkEnd w:id="77"/>
+    <w:bookmarkStart w:id="79" w:name="ref-cornford2013"/>
     <w:p>
       <w:pPr>
         <w:pStyle w:val="Bibliography"/>
@@ -10583,7 +10929,7 @@
       <w:r>
         <w:t xml:space="preserve"> </w:t>
       </w:r>
-      <w:hyperlink r:id="rId74">
+      <w:hyperlink r:id="rId78">
         <w:r>
           <w:rPr>
             <w:rStyle w:val="Hyperlink"/>
@@ -10595,8 +10941,8 @@
         <w:t xml:space="preserve">.</w:t>
       </w:r>
     </w:p>
-    <w:bookmarkEnd w:id="75"/>
-    <w:bookmarkStart w:id="76" w:name="ref-corra2002"/>
+    <w:bookmarkEnd w:id="79"/>
+    <w:bookmarkStart w:id="80" w:name="ref-corra2002"/>
     <w:p>
       <w:pPr>
         <w:pStyle w:val="Bibliography"/>
@@ -10617,8 +10963,8 @@
         <w:t xml:space="preserve">. SAGE Publications Sage CA: Los Angeles, CA, 20(2), pp. 180–207.</w:t>
       </w:r>
     </w:p>
-    <w:bookmarkEnd w:id="76"/>
-    <w:bookmarkStart w:id="78" w:name="ref-crabtree2016"/>
+    <w:bookmarkEnd w:id="80"/>
+    <w:bookmarkStart w:id="82" w:name="ref-crabtree2016"/>
     <w:p>
       <w:pPr>
         <w:pStyle w:val="Bibliography"/>
@@ -10641,7 +10987,7 @@
       <w:r>
         <w:t xml:space="preserve"> </w:t>
       </w:r>
-      <w:hyperlink r:id="rId77">
+      <w:hyperlink r:id="rId81">
         <w:r>
           <w:rPr>
             <w:rStyle w:val="Hyperlink"/>
@@ -10653,8 +10999,8 @@
         <w:t xml:space="preserve">.</w:t>
       </w:r>
     </w:p>
-    <w:bookmarkEnd w:id="78"/>
-    <w:bookmarkStart w:id="80" w:name="ref-dfe2018"/>
+    <w:bookmarkEnd w:id="82"/>
+    <w:bookmarkStart w:id="84" w:name="ref-dfe2018"/>
     <w:p>
       <w:pPr>
         <w:pStyle w:val="Bibliography"/>
@@ -10677,7 +11023,7 @@
       <w:r>
         <w:t xml:space="preserve"> </w:t>
       </w:r>
-      <w:hyperlink r:id="rId79">
+      <w:hyperlink r:id="rId83">
         <w:r>
           <w:rPr>
             <w:rStyle w:val="Hyperlink"/>
@@ -10689,8 +11035,8 @@
         <w:t xml:space="preserve">.</w:t>
       </w:r>
     </w:p>
-    <w:bookmarkEnd w:id="80"/>
-    <w:bookmarkStart w:id="82" w:name="ref-vandijck2014"/>
+    <w:bookmarkEnd w:id="84"/>
+    <w:bookmarkStart w:id="86" w:name="ref-vandijck2014"/>
     <w:p>
       <w:pPr>
         <w:pStyle w:val="Bibliography"/>
@@ -10713,7 +11059,7 @@
       <w:r>
         <w:t xml:space="preserve"> </w:t>
       </w:r>
-      <w:hyperlink r:id="rId81">
+      <w:hyperlink r:id="rId85">
         <w:r>
           <w:rPr>
             <w:rStyle w:val="Hyperlink"/>
@@ -10725,8 +11071,8 @@
         <w:t xml:space="preserve">.</w:t>
       </w:r>
     </w:p>
-    <w:bookmarkEnd w:id="82"/>
-    <w:bookmarkStart w:id="83" w:name="ref-ec2014"/>
+    <w:bookmarkEnd w:id="86"/>
+    <w:bookmarkStart w:id="87" w:name="ref-ec2014"/>
     <w:p>
       <w:pPr>
         <w:pStyle w:val="Bibliography"/>
@@ -10747,8 +11093,8 @@
         <w:t xml:space="preserve">, p. 39.</w:t>
       </w:r>
     </w:p>
-    <w:bookmarkEnd w:id="83"/>
-    <w:bookmarkStart w:id="85" w:name="ref-field2010"/>
+    <w:bookmarkEnd w:id="87"/>
+    <w:bookmarkStart w:id="89" w:name="ref-field2010"/>
     <w:p>
       <w:pPr>
         <w:pStyle w:val="Bibliography"/>
@@ -10771,7 +11117,7 @@
       <w:r>
         <w:t xml:space="preserve"> </w:t>
       </w:r>
-      <w:hyperlink r:id="rId84">
+      <w:hyperlink r:id="rId88">
         <w:r>
           <w:rPr>
             <w:rStyle w:val="Hyperlink"/>
@@ -10783,8 +11129,8 @@
         <w:t xml:space="preserve">.</w:t>
       </w:r>
     </w:p>
-    <w:bookmarkEnd w:id="85"/>
-    <w:bookmarkStart w:id="87" w:name="ref-gitelman2013"/>
+    <w:bookmarkEnd w:id="89"/>
+    <w:bookmarkStart w:id="91" w:name="ref-gitelman2013"/>
     <w:p>
       <w:pPr>
         <w:pStyle w:val="Bibliography"/>
@@ -10807,7 +11153,7 @@
       <w:r>
         <w:t xml:space="preserve"> </w:t>
       </w:r>
-      <w:hyperlink r:id="rId86">
+      <w:hyperlink r:id="rId90">
         <w:r>
           <w:rPr>
             <w:rStyle w:val="Hyperlink"/>
@@ -10819,8 +11165,8 @@
         <w:t xml:space="preserve">.</w:t>
       </w:r>
     </w:p>
-    <w:bookmarkEnd w:id="87"/>
-    <w:bookmarkStart w:id="89" w:name="ref-gurstein2011"/>
+    <w:bookmarkEnd w:id="91"/>
+    <w:bookmarkStart w:id="93" w:name="ref-gurstein2011"/>
     <w:p>
       <w:pPr>
         <w:pStyle w:val="Bibliography"/>
@@ -10843,7 +11189,7 @@
       <w:r>
         <w:t xml:space="preserve"> </w:t>
       </w:r>
-      <w:hyperlink r:id="rId88">
+      <w:hyperlink r:id="rId92">
         <w:r>
           <w:rPr>
             <w:rStyle w:val="Hyperlink"/>
@@ -10855,8 +11201,8 @@
         <w:t xml:space="preserve">.</w:t>
       </w:r>
     </w:p>
-    <w:bookmarkEnd w:id="89"/>
-    <w:bookmarkStart w:id="91" w:name="ref-harbird2006"/>
+    <w:bookmarkEnd w:id="93"/>
+    <w:bookmarkStart w:id="95" w:name="ref-harbird2006"/>
     <w:p>
       <w:pPr>
         <w:pStyle w:val="Bibliography"/>
@@ -10879,7 +11225,7 @@
       <w:r>
         <w:t xml:space="preserve"> </w:t>
       </w:r>
-      <w:hyperlink r:id="rId90">
+      <w:hyperlink r:id="rId94">
         <w:r>
           <w:rPr>
             <w:rStyle w:val="Hyperlink"/>
@@ -10891,8 +11237,8 @@
         <w:t xml:space="preserve">.</w:t>
       </w:r>
     </w:p>
-    <w:bookmarkEnd w:id="91"/>
-    <w:bookmarkStart w:id="93" w:name="ref-herselman2016"/>
+    <w:bookmarkEnd w:id="95"/>
+    <w:bookmarkStart w:id="97" w:name="ref-herselman2016"/>
     <w:p>
       <w:pPr>
         <w:pStyle w:val="Bibliography"/>
@@ -10930,7 +11276,7 @@
       <w:r>
         <w:t xml:space="preserve"> </w:t>
       </w:r>
-      <w:hyperlink r:id="rId92">
+      <w:hyperlink r:id="rId96">
         <w:r>
           <w:rPr>
             <w:rStyle w:val="Hyperlink"/>
@@ -10942,8 +11288,8 @@
         <w:t xml:space="preserve">.</w:t>
       </w:r>
     </w:p>
-    <w:bookmarkEnd w:id="93"/>
-    <w:bookmarkStart w:id="94" w:name="ref-honeyman2016"/>
+    <w:bookmarkEnd w:id="97"/>
+    <w:bookmarkStart w:id="98" w:name="ref-honeyman2016"/>
     <w:p>
       <w:pPr>
         <w:pStyle w:val="Bibliography"/>
@@ -10961,8 +11307,8 @@
         <w:t xml:space="preserve">A digital NHS?</w:t>
       </w:r>
     </w:p>
-    <w:bookmarkEnd w:id="94"/>
-    <w:bookmarkStart w:id="95" w:name="ref-huberman2002"/>
+    <w:bookmarkEnd w:id="98"/>
+    <w:bookmarkStart w:id="99" w:name="ref-huberman2002"/>
     <w:p>
       <w:pPr>
         <w:pStyle w:val="Bibliography"/>
@@ -10983,8 +11329,8 @@
         <w:t xml:space="preserve">. Sage.</w:t>
       </w:r>
     </w:p>
-    <w:bookmarkEnd w:id="95"/>
-    <w:bookmarkStart w:id="97" w:name="ref-johnson2010"/>
+    <w:bookmarkEnd w:id="99"/>
+    <w:bookmarkStart w:id="101" w:name="ref-johnson2010"/>
     <w:p>
       <w:pPr>
         <w:pStyle w:val="Bibliography"/>
@@ -11007,7 +11353,7 @@
       <w:r>
         <w:t xml:space="preserve"> </w:t>
       </w:r>
-      <w:hyperlink r:id="rId96">
+      <w:hyperlink r:id="rId100">
         <w:r>
           <w:rPr>
             <w:rStyle w:val="Hyperlink"/>
@@ -11019,8 +11365,8 @@
         <w:t xml:space="preserve">.</w:t>
       </w:r>
     </w:p>
-    <w:bookmarkEnd w:id="97"/>
-    <w:bookmarkStart w:id="99" w:name="ref-kalvet2008"/>
+    <w:bookmarkEnd w:id="101"/>
+    <w:bookmarkStart w:id="103" w:name="ref-kalvet2008"/>
     <w:p>
       <w:pPr>
         <w:pStyle w:val="Bibliography"/>
@@ -11043,7 +11389,7 @@
       <w:r>
         <w:t xml:space="preserve"> </w:t>
       </w:r>
-      <w:hyperlink r:id="rId98">
+      <w:hyperlink r:id="rId102">
         <w:r>
           <w:rPr>
             <w:rStyle w:val="Hyperlink"/>
@@ -11055,8 +11401,8 @@
         <w:t xml:space="preserve">.</w:t>
       </w:r>
     </w:p>
-    <w:bookmarkEnd w:id="99"/>
-    <w:bookmarkStart w:id="101" w:name="ref-kaye2015"/>
+    <w:bookmarkEnd w:id="103"/>
+    <w:bookmarkStart w:id="105" w:name="ref-kaye2015"/>
     <w:p>
       <w:pPr>
         <w:pStyle w:val="Bibliography"/>
@@ -11094,7 +11440,7 @@
       <w:r>
         <w:t xml:space="preserve"> </w:t>
       </w:r>
-      <w:hyperlink r:id="rId100">
+      <w:hyperlink r:id="rId104">
         <w:r>
           <w:rPr>
             <w:rStyle w:val="Hyperlink"/>
@@ -11106,8 +11452,8 @@
         <w:t xml:space="preserve">.</w:t>
       </w:r>
     </w:p>
-    <w:bookmarkEnd w:id="101"/>
-    <w:bookmarkStart w:id="103" w:name="ref-klatzky1970"/>
+    <w:bookmarkEnd w:id="105"/>
+    <w:bookmarkStart w:id="107" w:name="ref-klatzky1970"/>
     <w:p>
       <w:pPr>
         <w:pStyle w:val="Bibliography"/>
@@ -11130,7 +11476,7 @@
       <w:r>
         <w:t xml:space="preserve"> </w:t>
       </w:r>
-      <w:hyperlink r:id="rId102">
+      <w:hyperlink r:id="rId106">
         <w:r>
           <w:rPr>
             <w:rStyle w:val="Hyperlink"/>
@@ -11142,8 +11488,8 @@
         <w:t xml:space="preserve">.</w:t>
       </w:r>
     </w:p>
-    <w:bookmarkEnd w:id="103"/>
-    <w:bookmarkStart w:id="105" w:name="ref-kostkova2015"/>
+    <w:bookmarkEnd w:id="107"/>
+    <w:bookmarkStart w:id="109" w:name="ref-kostkova2015"/>
     <w:p>
       <w:pPr>
         <w:pStyle w:val="Bibliography"/>
@@ -11166,7 +11512,7 @@
       <w:r>
         <w:t xml:space="preserve"> </w:t>
       </w:r>
-      <w:hyperlink r:id="rId104">
+      <w:hyperlink r:id="rId108">
         <w:r>
           <w:rPr>
             <w:rStyle w:val="Hyperlink"/>
@@ -11178,8 +11524,8 @@
         <w:t xml:space="preserve">.</w:t>
       </w:r>
     </w:p>
-    <w:bookmarkEnd w:id="105"/>
-    <w:bookmarkStart w:id="107" w:name="ref-kriisk2017"/>
+    <w:bookmarkEnd w:id="109"/>
+    <w:bookmarkStart w:id="111" w:name="ref-kriisk2017"/>
     <w:p>
       <w:pPr>
         <w:pStyle w:val="Bibliography"/>
@@ -11202,7 +11548,7 @@
       <w:r>
         <w:t xml:space="preserve"> </w:t>
       </w:r>
-      <w:hyperlink r:id="rId106">
+      <w:hyperlink r:id="rId110">
         <w:r>
           <w:rPr>
             <w:rStyle w:val="Hyperlink"/>
@@ -11214,8 +11560,8 @@
         <w:t xml:space="preserve">.</w:t>
       </w:r>
     </w:p>
-    <w:bookmarkEnd w:id="107"/>
-    <w:bookmarkStart w:id="109" w:name="ref-lecluijze2015"/>
+    <w:bookmarkEnd w:id="111"/>
+    <w:bookmarkStart w:id="113" w:name="ref-lecluijze2015"/>
     <w:p>
       <w:pPr>
         <w:pStyle w:val="Bibliography"/>
@@ -11253,7 +11599,7 @@
       <w:r>
         <w:t xml:space="preserve"> </w:t>
       </w:r>
-      <w:hyperlink r:id="rId108">
+      <w:hyperlink r:id="rId112">
         <w:r>
           <w:rPr>
             <w:rStyle w:val="Hyperlink"/>
@@ -11265,8 +11611,8 @@
         <w:t xml:space="preserve">.</w:t>
       </w:r>
     </w:p>
-    <w:bookmarkEnd w:id="109"/>
-    <w:bookmarkStart w:id="111" w:name="ref-luger2013"/>
+    <w:bookmarkEnd w:id="113"/>
+    <w:bookmarkStart w:id="115" w:name="ref-luger2013"/>
     <w:p>
       <w:pPr>
         <w:pStyle w:val="Bibliography"/>
@@ -11289,7 +11635,7 @@
       <w:r>
         <w:t xml:space="preserve"> </w:t>
       </w:r>
-      <w:hyperlink r:id="rId110">
+      <w:hyperlink r:id="rId114">
         <w:r>
           <w:rPr>
             <w:rStyle w:val="Hyperlink"/>
@@ -11301,8 +11647,8 @@
         <w:t xml:space="preserve">.</w:t>
       </w:r>
     </w:p>
-    <w:bookmarkEnd w:id="111"/>
-    <w:bookmarkStart w:id="113" w:name="ref-malomo2017"/>
+    <w:bookmarkEnd w:id="115"/>
+    <w:bookmarkStart w:id="117" w:name="ref-malomo2017"/>
     <w:p>
       <w:pPr>
         <w:pStyle w:val="Bibliography"/>
@@ -11325,7 +11671,7 @@
       <w:r>
         <w:t xml:space="preserve"> </w:t>
       </w:r>
-      <w:hyperlink r:id="rId112">
+      <w:hyperlink r:id="rId116">
         <w:r>
           <w:rPr>
             <w:rStyle w:val="Hyperlink"/>
@@ -11337,8 +11683,8 @@
         <w:t xml:space="preserve">.</w:t>
       </w:r>
     </w:p>
-    <w:bookmarkEnd w:id="113"/>
-    <w:bookmarkStart w:id="114" w:name="ref-miettinen2013"/>
+    <w:bookmarkEnd w:id="117"/>
+    <w:bookmarkStart w:id="118" w:name="ref-miettinen2013"/>
     <w:p>
       <w:pPr>
         <w:pStyle w:val="Bibliography"/>
@@ -11359,8 +11705,8 @@
         <w:t xml:space="preserve">. Oxford University Press.</w:t>
       </w:r>
     </w:p>
-    <w:bookmarkEnd w:id="114"/>
-    <w:bookmarkStart w:id="115" w:name="ref-morozov2013"/>
+    <w:bookmarkEnd w:id="118"/>
+    <w:bookmarkStart w:id="119" w:name="ref-morozov2013"/>
     <w:p>
       <w:pPr>
         <w:pStyle w:val="Bibliography"/>
@@ -11381,8 +11727,8 @@
         <w:t xml:space="preserve">. Public Affairs.</w:t>
       </w:r>
     </w:p>
-    <w:bookmarkEnd w:id="115"/>
-    <w:bookmarkStart w:id="117" w:name="ref-mortier2014"/>
+    <w:bookmarkEnd w:id="119"/>
+    <w:bookmarkStart w:id="121" w:name="ref-mortier2014"/>
     <w:p>
       <w:pPr>
         <w:pStyle w:val="Bibliography"/>
@@ -11420,7 +11766,7 @@
       <w:r>
         <w:t xml:space="preserve"> </w:t>
       </w:r>
-      <w:hyperlink r:id="rId116">
+      <w:hyperlink r:id="rId120">
         <w:r>
           <w:rPr>
             <w:rStyle w:val="Hyperlink"/>
@@ -11432,8 +11778,8 @@
         <w:t xml:space="preserve">.</w:t>
       </w:r>
     </w:p>
-    <w:bookmarkEnd w:id="117"/>
-    <w:bookmarkStart w:id="119" w:name="ref-neff2013"/>
+    <w:bookmarkEnd w:id="121"/>
+    <w:bookmarkStart w:id="123" w:name="ref-neff2013"/>
     <w:p>
       <w:pPr>
         <w:pStyle w:val="Bibliography"/>
@@ -11456,7 +11802,7 @@
       <w:r>
         <w:t xml:space="preserve"> </w:t>
       </w:r>
-      <w:hyperlink r:id="rId118">
+      <w:hyperlink r:id="rId122">
         <w:r>
           <w:rPr>
             <w:rStyle w:val="Hyperlink"/>
@@ -11468,18 +11814,54 @@
         <w:t xml:space="preserve">.</w:t>
       </w:r>
     </w:p>
-    <w:bookmarkEnd w:id="119"/>
-    <w:bookmarkStart w:id="120" w:name="ref-papert1980"/>
+    <w:bookmarkEnd w:id="123"/>
+    <w:bookmarkStart w:id="125" w:name="ref-ofsted2015"/>
     <w:p>
       <w:pPr>
         <w:pStyle w:val="Bibliography"/>
       </w:pPr>
       <w:r>
+        <w:t xml:space="preserve">OFSTED (2015)</w:t>
+      </w:r>
+      <w:r>
+        <w:t xml:space="preserve"> </w:t>
+      </w:r>
+      <w:r>
+        <w:rPr>
+          <w:i/>
+        </w:rPr>
+        <w:t xml:space="preserve">Early help: whose responsibility?</w:t>
+      </w:r>
+      <w:r>
+        <w:t xml:space="preserve">, p. 32. Available at:</w:t>
+      </w:r>
+      <w:r>
+        <w:t xml:space="preserve"> </w:t>
+      </w:r>
+      <w:hyperlink r:id="rId124">
+        <w:r>
+          <w:rPr>
+            <w:rStyle w:val="Hyperlink"/>
+          </w:rPr>
+          <w:t xml:space="preserve">www.ofsted.gov.uk https://www.gov.uk/government/uploads/system/uploads/attachment_data/file/410378/Early_help_whose_responsibility.pdf</w:t>
+        </w:r>
+      </w:hyperlink>
+      <w:r>
+        <w:t xml:space="preserve">.</w:t>
+      </w:r>
+    </w:p>
+    <w:bookmarkEnd w:id="125"/>
+    <w:bookmarkStart w:id="126" w:name="ref-papert1980"/>
+    <w:p>
+      <w:pPr>
+        <w:pStyle w:val="Bibliography"/>
+      </w:pPr>
+      <w:r>
         <w:t xml:space="preserve">Papert, S. (1980) ‘Mindstorms: children, computers, and powerful ideas’. Basic Books, Inc.</w:t>
       </w:r>
     </w:p>
-    <w:bookmarkEnd w:id="120"/>
-    <w:bookmarkStart w:id="122" w:name="ref-pollock2011"/>
+    <w:bookmarkEnd w:id="126"/>
+    <w:bookmarkStart w:id="128" w:name="ref-pollock2011"/>
     <w:p>
       <w:pPr>
         <w:pStyle w:val="Bibliography"/>
@@ -11490,7 +11872,7 @@
       <w:r>
         <w:t xml:space="preserve"> </w:t>
       </w:r>
-      <w:hyperlink r:id="rId121">
+      <w:hyperlink r:id="rId127">
         <w:r>
           <w:rPr>
             <w:rStyle w:val="Hyperlink"/>
@@ -11505,8 +11887,8 @@
         <w:t xml:space="preserve">(Accessed: 23 July 2019).</w:t>
       </w:r>
     </w:p>
-    <w:bookmarkEnd w:id="122"/>
-    <w:bookmarkStart w:id="123" w:name="ref-soja2015"/>
+    <w:bookmarkEnd w:id="128"/>
+    <w:bookmarkStart w:id="129" w:name="ref-soja2015"/>
     <w:p>
       <w:pPr>
         <w:pStyle w:val="Bibliography"/>
@@ -11527,8 +11909,8 @@
         <w:t xml:space="preserve">, pp. 279–290.</w:t>
       </w:r>
     </w:p>
-    <w:bookmarkEnd w:id="123"/>
-    <w:bookmarkStart w:id="125" w:name="ref-spector1982"/>
+    <w:bookmarkEnd w:id="129"/>
+    <w:bookmarkStart w:id="131" w:name="ref-spector1982"/>
     <w:p>
       <w:pPr>
         <w:pStyle w:val="Bibliography"/>
@@ -11551,7 +11933,7 @@
       <w:r>
         <w:t xml:space="preserve"> </w:t>
       </w:r>
-      <w:hyperlink r:id="rId124">
+      <w:hyperlink r:id="rId130">
         <w:r>
           <w:rPr>
             <w:rStyle w:val="Hyperlink"/>
@@ -11563,8 +11945,8 @@
         <w:t xml:space="preserve">.</w:t>
       </w:r>
     </w:p>
-    <w:bookmarkEnd w:id="125"/>
-    <w:bookmarkStart w:id="127" w:name="ref-star1989"/>
+    <w:bookmarkEnd w:id="131"/>
+    <w:bookmarkStart w:id="133" w:name="ref-star1989"/>
     <w:p>
       <w:pPr>
         <w:pStyle w:val="Bibliography"/>
@@ -11587,7 +11969,7 @@
       <w:r>
         <w:t xml:space="preserve"> </w:t>
       </w:r>
-      <w:hyperlink r:id="rId126">
+      <w:hyperlink r:id="rId132">
         <w:r>
           <w:rPr>
             <w:rStyle w:val="Hyperlink"/>
@@ -11599,8 +11981,8 @@
         <w:t xml:space="preserve">.</w:t>
       </w:r>
     </w:p>
-    <w:bookmarkEnd w:id="127"/>
-    <w:bookmarkStart w:id="129" w:name="ref-star2010"/>
+    <w:bookmarkEnd w:id="133"/>
+    <w:bookmarkStart w:id="135" w:name="ref-star2010"/>
     <w:p>
       <w:pPr>
         <w:pStyle w:val="Bibliography"/>
@@ -11623,7 +12005,7 @@
       <w:r>
         <w:t xml:space="preserve"> </w:t>
       </w:r>
-      <w:hyperlink r:id="rId128">
+      <w:hyperlink r:id="rId134">
         <w:r>
           <w:rPr>
             <w:rStyle w:val="Hyperlink"/>
@@ -11635,8 +12017,8 @@
         <w:t xml:space="preserve">.</w:t>
       </w:r>
     </w:p>
-    <w:bookmarkEnd w:id="129"/>
-    <w:bookmarkStart w:id="131" w:name="ref-steyaert2009"/>
+    <w:bookmarkEnd w:id="135"/>
+    <w:bookmarkStart w:id="137" w:name="ref-steyaert2009"/>
     <w:p>
       <w:pPr>
         <w:pStyle w:val="Bibliography"/>
@@ -11659,7 +12041,7 @@
       <w:r>
         <w:t xml:space="preserve"> </w:t>
       </w:r>
-      <w:hyperlink r:id="rId130">
+      <w:hyperlink r:id="rId136">
         <w:r>
           <w:rPr>
             <w:rStyle w:val="Hyperlink"/>
@@ -11671,8 +12053,8 @@
         <w:t xml:space="preserve">.</w:t>
       </w:r>
     </w:p>
-    <w:bookmarkEnd w:id="131"/>
-    <w:bookmarkStart w:id="133" w:name="ref-tregeagle2008"/>
+    <w:bookmarkEnd w:id="137"/>
+    <w:bookmarkStart w:id="139" w:name="ref-tregeagle2008"/>
     <w:p>
       <w:pPr>
         <w:pStyle w:val="Bibliography"/>
@@ -11695,7 +12077,7 @@
       <w:r>
         <w:t xml:space="preserve"> </w:t>
       </w:r>
-      <w:hyperlink r:id="rId132">
+      <w:hyperlink r:id="rId138">
         <w:r>
           <w:rPr>
             <w:rStyle w:val="Hyperlink"/>
@@ -11707,8 +12089,8 @@
         <w:t xml:space="preserve">.</w:t>
       </w:r>
     </w:p>
-    <w:bookmarkEnd w:id="133"/>
-    <w:bookmarkStart w:id="135" w:name="ref-williams2015"/>
+    <w:bookmarkEnd w:id="139"/>
+    <w:bookmarkStart w:id="141" w:name="ref-williams2015"/>
     <w:p>
       <w:pPr>
         <w:pStyle w:val="Bibliography"/>
@@ -11746,7 +12128,7 @@
       <w:r>
         <w:t xml:space="preserve"> </w:t>
       </w:r>
-      <w:hyperlink r:id="rId134">
+      <w:hyperlink r:id="rId140">
         <w:r>
           <w:rPr>
             <w:rStyle w:val="Hyperlink"/>
@@ -11758,8 +12140,8 @@
         <w:t xml:space="preserve">.</w:t>
       </w:r>
     </w:p>
-    <w:bookmarkEnd w:id="135"/>
-    <w:bookmarkStart w:id="137" w:name="ref-wilson2020"/>
+    <w:bookmarkEnd w:id="141"/>
+    <w:bookmarkStart w:id="143" w:name="ref-wilson2020"/>
     <w:p>
       <w:pPr>
         <w:pStyle w:val="Bibliography"/>
@@ -11785,7 +12167,7 @@
       <w:r>
         <w:t xml:space="preserve"> </w:t>
       </w:r>
-      <w:hyperlink r:id="rId136">
+      <w:hyperlink r:id="rId142">
         <w:r>
           <w:rPr>
             <w:rStyle w:val="Hyperlink"/>
@@ -11797,8 +12179,8 @@
         <w:t xml:space="preserve">.</w:t>
       </w:r>
     </w:p>
-    <w:bookmarkEnd w:id="137"/>
-    <w:bookmarkStart w:id="139" w:name="ref-wilson2011"/>
+    <w:bookmarkEnd w:id="143"/>
+    <w:bookmarkStart w:id="145" w:name="ref-wilson2011"/>
     <w:p>
       <w:pPr>
         <w:pStyle w:val="Bibliography"/>
@@ -11836,7 +12218,7 @@
       <w:r>
         <w:t xml:space="preserve"> </w:t>
       </w:r>
-      <w:hyperlink r:id="rId138">
+      <w:hyperlink r:id="rId144">
         <w:r>
           <w:rPr>
             <w:rStyle w:val="Hyperlink"/>
@@ -11848,9 +12230,9 @@
         <w:t xml:space="preserve">.</w:t>
       </w:r>
     </w:p>
-    <w:bookmarkEnd w:id="139"/>
-    <w:bookmarkEnd w:id="140"/>
-    <w:bookmarkEnd w:id="141"/>
+    <w:bookmarkEnd w:id="145"/>
+    <w:bookmarkEnd w:id="146"/>
+    <w:bookmarkEnd w:id="147"/>
     <w:sectPr/>
   </w:body>
 </w:document>
@@ -12671,6 +13053,36 @@
   </w:num>
   <w:num w:numId="1005">
     <w:abstractNumId w:val="991"/>
+  </w:num>
+  <w:num w:numId="1006">
+    <w:abstractNumId w:val="99411"/>
+    <w:lvlOverride w:ilvl="0">
+      <w:startOverride w:val="1"/>
+    </w:lvlOverride>
+    <w:lvlOverride w:ilvl="1">
+      <w:startOverride w:val="1"/>
+    </w:lvlOverride>
+    <w:lvlOverride w:ilvl="2">
+      <w:startOverride w:val="1"/>
+    </w:lvlOverride>
+    <w:lvlOverride w:ilvl="3">
+      <w:startOverride w:val="1"/>
+    </w:lvlOverride>
+    <w:lvlOverride w:ilvl="4">
+      <w:startOverride w:val="1"/>
+    </w:lvlOverride>
+    <w:lvlOverride w:ilvl="5">
+      <w:startOverride w:val="1"/>
+    </w:lvlOverride>
+    <w:lvlOverride w:ilvl="6">
+      <w:startOverride w:val="1"/>
+    </w:lvlOverride>
+    <w:lvlOverride w:ilvl="7">
+      <w:startOverride w:val="1"/>
+    </w:lvlOverride>
+    <w:lvlOverride w:ilvl="8">
+      <w:startOverride w:val="1"/>
+    </w:lvlOverride>
   </w:num>
 </w:numbering>
 </file>

</xml_diff>

<commit_message>
update website and a couple of C4 refs
</commit_message>
<xml_diff>
--- a/docx/chapter-4.docx
+++ b/docx/chapter-4.docx
@@ -442,10 +442,16 @@
         <w:t xml:space="preserve"> </w:t>
       </w:r>
       <w:r>
-        <w:t xml:space="preserve">The use of data by the state as a means to represent and think about families is considered problematic [</w:t>
-      </w:r>
-      <w:r>
-        <w:t xml:space="preserve">Cornford, Baines and Wilson (</w:t>
+        <w:t xml:space="preserve">The use of data by the state as a means to represent and think about families is considered problematic</w:t>
+      </w:r>
+      <w:r>
+        <w:t xml:space="preserve"> </w:t>
+      </w:r>
+      <w:r>
+        <w:t xml:space="preserve">(Cornford, Baines and Wilson,</w:t>
+      </w:r>
+      <w:r>
+        <w:t xml:space="preserve"> </w:t>
       </w:r>
       <w:hyperlink w:anchor="ref-cornford2013">
         <w:r>
@@ -456,10 +462,24 @@
         </w:r>
       </w:hyperlink>
       <w:r>
+        <w:t xml:space="preserve">; Barbosa Neves and Casimiro,</w:t>
+      </w:r>
+      <w:r>
+        <w:t xml:space="preserve"> </w:t>
+      </w:r>
+      <w:hyperlink w:anchor="ref-barbosa2018">
+        <w:r>
+          <w:rPr>
+            <w:rStyle w:val="Hyperlink"/>
+          </w:rPr>
+          <w:t xml:space="preserve">2018</w:t>
+        </w:r>
+      </w:hyperlink>
+      <w:r>
         <w:t xml:space="preserve">)</w:t>
       </w:r>
       <w:r>
-        <w:t xml:space="preserve">; REF Neves and Casimira 2018]. For instance, from the perspective of the state, such data may include both objective facts from families’ lives such as address or family inter-relationships, as well as potentially more subjective information such practitioners’ observations or numerically-quantified measurements of risk. The risk of inaccurate data or unfair judgement is compounded by the fact that the clients of such services typically have limited access to this data. Although in theory families retain the ability to interact with services (and have access rights to data) the practitioners and the organisations for which they work become de-facto</w:t>
+        <w:t xml:space="preserve">. For instance, from the perspective of the state, such data may include both objective facts from families’ lives such as address or family inter-relationships, as well as potentially more subjective information such practitioners’ observations or numerically-quantified measurements of risk. The risk of inaccurate data or unfair judgement is compounded by the fact that the clients of such services typically have limited access to this data. Although in theory families retain the ability to interact with services (and have access rights to data) the practitioners and the organisations for which they work become de-facto</w:t>
       </w:r>
       <w:r>
         <w:t xml:space="preserve"> </w:t>
@@ -1102,10 +1122,16 @@
         <w:t xml:space="preserve">)</w:t>
       </w:r>
       <w:r>
-        <w:t xml:space="preserve">, and collecting data within the context of the delivery of a specific service or intervention rather than as an objective collection of facts undermines local professionals’ discretion and organisational agility to deliver the care that is needed [</w:t>
-      </w:r>
-      <w:r>
-        <w:t xml:space="preserve">Cornford, Baines and Wilson (</w:t>
+        <w:t xml:space="preserve">, and collecting data within the context of the delivery of a specific service or intervention rather than as an objective collection of facts undermines local professionals’ discretion and organisational agility to deliver the care that is needed</w:t>
+      </w:r>
+      <w:r>
+        <w:t xml:space="preserve"> </w:t>
+      </w:r>
+      <w:r>
+        <w:t xml:space="preserve">(Cornford, Baines and Wilson,</w:t>
+      </w:r>
+      <w:r>
+        <w:t xml:space="preserve"> </w:t>
       </w:r>
       <w:hyperlink w:anchor="ref-cornford2013">
         <w:r>
@@ -1116,10 +1142,24 @@
         </w:r>
       </w:hyperlink>
       <w:r>
+        <w:t xml:space="preserve">; Lowe and Wilson,</w:t>
+      </w:r>
+      <w:r>
+        <w:t xml:space="preserve"> </w:t>
+      </w:r>
+      <w:hyperlink w:anchor="ref-lowe2015">
+        <w:r>
+          <w:rPr>
+            <w:rStyle w:val="Hyperlink"/>
+          </w:rPr>
+          <w:t xml:space="preserve">2015</w:t>
+        </w:r>
+      </w:hyperlink>
+      <w:r>
         <w:t xml:space="preserve">)</w:t>
       </w:r>
       <w:r>
-        <w:t xml:space="preserve">;REF Lowe and Wilson 2018]. This means that rather than improving the situation of a family the collection and use of data may be instead reinforcing the existing asymmetries of power that exist between data-holding organisations, the practitioners and the supported families</w:t>
+        <w:t xml:space="preserve">. This means that rather than improving the situation of a family the collection and use of data may be instead reinforcing the existing asymmetries of power that exist between data-holding organisations, the practitioners and the supported families</w:t>
       </w:r>
       <w:r>
         <w:t xml:space="preserve"> </w:t>
@@ -10556,7 +10596,7 @@
     </w:p>
     <w:bookmarkEnd w:id="59"/>
     <w:bookmarkEnd w:id="60"/>
-    <w:bookmarkStart w:id="147" w:name="bibliography"/>
+    <w:bookmarkStart w:id="149" w:name="bibliography"/>
     <w:p>
       <w:pPr>
         <w:pStyle w:val="Heading1"/>
@@ -10565,7 +10605,7 @@
         <w:t xml:space="preserve">Bibliography</w:t>
       </w:r>
     </w:p>
-    <w:bookmarkStart w:id="146" w:name="refs"/>
+    <w:bookmarkStart w:id="148" w:name="refs"/>
     <w:bookmarkStart w:id="62" w:name="ref-abiteboul2015"/>
     <w:p>
       <w:pPr>
@@ -10602,12 +10642,34 @@
       </w:r>
     </w:p>
     <w:bookmarkEnd w:id="62"/>
-    <w:bookmarkStart w:id="63" w:name="ref-bate2018"/>
+    <w:bookmarkStart w:id="63" w:name="ref-barbosa2018"/>
     <w:p>
       <w:pPr>
         <w:pStyle w:val="Bibliography"/>
       </w:pPr>
       <w:r>
+        <w:t xml:space="preserve">Barbosa Neves, B. and Casimiro, C. (2018)</w:t>
+      </w:r>
+      <w:r>
+        <w:t xml:space="preserve"> </w:t>
+      </w:r>
+      <w:r>
+        <w:rPr>
+          <w:i/>
+        </w:rPr>
+        <w:t xml:space="preserve">Connecting Families?: Information &amp; Communication Technologies, Generations, and the Life Course</w:t>
+      </w:r>
+      <w:r>
+        <w:t xml:space="preserve">. Policy Press.</w:t>
+      </w:r>
+    </w:p>
+    <w:bookmarkEnd w:id="63"/>
+    <w:bookmarkStart w:id="64" w:name="ref-bate2018"/>
+    <w:p>
+      <w:pPr>
+        <w:pStyle w:val="Bibliography"/>
+      </w:pPr>
+      <w:r>
         <w:t xml:space="preserve">Bate, A. and Bellis, A. (2018)</w:t>
       </w:r>
       <w:r>
@@ -10623,8 +10685,8 @@
         <w:t xml:space="preserve">. July.</w:t>
       </w:r>
     </w:p>
-    <w:bookmarkEnd w:id="63"/>
-    <w:bookmarkStart w:id="65" w:name="ref-bowker2016"/>
+    <w:bookmarkEnd w:id="64"/>
+    <w:bookmarkStart w:id="66" w:name="ref-bowker2016"/>
     <w:p>
       <w:pPr>
         <w:pStyle w:val="Bibliography"/>
@@ -10662,7 +10724,7 @@
       <w:r>
         <w:t xml:space="preserve"> </w:t>
       </w:r>
-      <w:hyperlink r:id="rId64">
+      <w:hyperlink r:id="rId65">
         <w:r>
           <w:rPr>
             <w:rStyle w:val="Hyperlink"/>
@@ -10674,8 +10736,8 @@
         <w:t xml:space="preserve">.</w:t>
       </w:r>
     </w:p>
-    <w:bookmarkEnd w:id="65"/>
-    <w:bookmarkStart w:id="67" w:name="ref-bowyer2021"/>
+    <w:bookmarkEnd w:id="66"/>
+    <w:bookmarkStart w:id="68" w:name="ref-bowyer2021"/>
     <w:p>
       <w:pPr>
         <w:pStyle w:val="Bibliography"/>
@@ -10686,7 +10748,7 @@
       <w:r>
         <w:t xml:space="preserve"> </w:t>
       </w:r>
-      <w:hyperlink r:id="rId66">
+      <w:hyperlink r:id="rId67">
         <w:r>
           <w:rPr>
             <w:rStyle w:val="Hyperlink"/>
@@ -10695,8 +10757,8 @@
         </w:r>
       </w:hyperlink>
     </w:p>
-    <w:bookmarkEnd w:id="67"/>
-    <w:bookmarkStart w:id="69" w:name="ref-bowyer2018b"/>
+    <w:bookmarkEnd w:id="68"/>
+    <w:bookmarkStart w:id="70" w:name="ref-bowyer2018b"/>
     <w:p>
       <w:pPr>
         <w:pStyle w:val="Bibliography"/>
@@ -10734,7 +10796,7 @@
       <w:r>
         <w:t xml:space="preserve"> </w:t>
       </w:r>
-      <w:hyperlink r:id="rId68">
+      <w:hyperlink r:id="rId69">
         <w:r>
           <w:rPr>
             <w:rStyle w:val="Hyperlink"/>
@@ -10746,8 +10808,8 @@
         <w:t xml:space="preserve">.</w:t>
       </w:r>
     </w:p>
-    <w:bookmarkEnd w:id="69"/>
-    <w:bookmarkStart w:id="71" w:name="ref-bowyer2019"/>
+    <w:bookmarkEnd w:id="70"/>
+    <w:bookmarkStart w:id="72" w:name="ref-bowyer2019"/>
     <w:p>
       <w:pPr>
         <w:pStyle w:val="Bibliography"/>
@@ -10785,7 +10847,7 @@
       <w:r>
         <w:t xml:space="preserve"> </w:t>
       </w:r>
-      <w:hyperlink r:id="rId70">
+      <w:hyperlink r:id="rId71">
         <w:r>
           <w:rPr>
             <w:rStyle w:val="Hyperlink"/>
@@ -10797,8 +10859,8 @@
         <w:t xml:space="preserve">.</w:t>
       </w:r>
     </w:p>
-    <w:bookmarkEnd w:id="71"/>
-    <w:bookmarkStart w:id="73" w:name="ref-brandt2004"/>
+    <w:bookmarkEnd w:id="72"/>
+    <w:bookmarkStart w:id="74" w:name="ref-brandt2004"/>
     <w:p>
       <w:pPr>
         <w:pStyle w:val="Bibliography"/>
@@ -10821,7 +10883,7 @@
       <w:r>
         <w:t xml:space="preserve"> </w:t>
       </w:r>
-      <w:hyperlink r:id="rId72">
+      <w:hyperlink r:id="rId73">
         <w:r>
           <w:rPr>
             <w:rStyle w:val="Hyperlink"/>
@@ -10833,8 +10895,8 @@
         <w:t xml:space="preserve">.</w:t>
       </w:r>
     </w:p>
-    <w:bookmarkEnd w:id="73"/>
-    <w:bookmarkStart w:id="75" w:name="ref-bridle2016"/>
+    <w:bookmarkEnd w:id="74"/>
+    <w:bookmarkStart w:id="76" w:name="ref-bridle2016"/>
     <w:p>
       <w:pPr>
         <w:pStyle w:val="Bibliography"/>
@@ -10857,7 +10919,7 @@
       <w:r>
         <w:t xml:space="preserve"> </w:t>
       </w:r>
-      <w:hyperlink r:id="rId74">
+      <w:hyperlink r:id="rId75">
         <w:r>
           <w:rPr>
             <w:rStyle w:val="Hyperlink"/>
@@ -10869,8 +10931,8 @@
         <w:t xml:space="preserve">.</w:t>
       </w:r>
     </w:p>
-    <w:bookmarkEnd w:id="75"/>
-    <w:bookmarkStart w:id="77" w:name="ref-copeland2015"/>
+    <w:bookmarkEnd w:id="76"/>
+    <w:bookmarkStart w:id="78" w:name="ref-copeland2015"/>
     <w:p>
       <w:pPr>
         <w:pStyle w:val="Bibliography"/>
@@ -10893,7 +10955,7 @@
       <w:r>
         <w:t xml:space="preserve"> </w:t>
       </w:r>
-      <w:hyperlink r:id="rId76">
+      <w:hyperlink r:id="rId77">
         <w:r>
           <w:rPr>
             <w:rStyle w:val="Hyperlink"/>
@@ -10905,8 +10967,8 @@
         <w:t xml:space="preserve">.</w:t>
       </w:r>
     </w:p>
-    <w:bookmarkEnd w:id="77"/>
-    <w:bookmarkStart w:id="79" w:name="ref-cornford2013"/>
+    <w:bookmarkEnd w:id="78"/>
+    <w:bookmarkStart w:id="80" w:name="ref-cornford2013"/>
     <w:p>
       <w:pPr>
         <w:pStyle w:val="Bibliography"/>
@@ -10929,7 +10991,7 @@
       <w:r>
         <w:t xml:space="preserve"> </w:t>
       </w:r>
-      <w:hyperlink r:id="rId78">
+      <w:hyperlink r:id="rId79">
         <w:r>
           <w:rPr>
             <w:rStyle w:val="Hyperlink"/>
@@ -10941,8 +11003,8 @@
         <w:t xml:space="preserve">.</w:t>
       </w:r>
     </w:p>
-    <w:bookmarkEnd w:id="79"/>
-    <w:bookmarkStart w:id="80" w:name="ref-corra2002"/>
+    <w:bookmarkEnd w:id="80"/>
+    <w:bookmarkStart w:id="81" w:name="ref-corra2002"/>
     <w:p>
       <w:pPr>
         <w:pStyle w:val="Bibliography"/>
@@ -10963,8 +11025,8 @@
         <w:t xml:space="preserve">. SAGE Publications Sage CA: Los Angeles, CA, 20(2), pp. 180–207.</w:t>
       </w:r>
     </w:p>
-    <w:bookmarkEnd w:id="80"/>
-    <w:bookmarkStart w:id="82" w:name="ref-crabtree2016"/>
+    <w:bookmarkEnd w:id="81"/>
+    <w:bookmarkStart w:id="83" w:name="ref-crabtree2016"/>
     <w:p>
       <w:pPr>
         <w:pStyle w:val="Bibliography"/>
@@ -10987,7 +11049,7 @@
       <w:r>
         <w:t xml:space="preserve"> </w:t>
       </w:r>
-      <w:hyperlink r:id="rId81">
+      <w:hyperlink r:id="rId82">
         <w:r>
           <w:rPr>
             <w:rStyle w:val="Hyperlink"/>
@@ -10999,8 +11061,8 @@
         <w:t xml:space="preserve">.</w:t>
       </w:r>
     </w:p>
-    <w:bookmarkEnd w:id="82"/>
-    <w:bookmarkStart w:id="84" w:name="ref-dfe2018"/>
+    <w:bookmarkEnd w:id="83"/>
+    <w:bookmarkStart w:id="85" w:name="ref-dfe2018"/>
     <w:p>
       <w:pPr>
         <w:pStyle w:val="Bibliography"/>
@@ -11023,7 +11085,7 @@
       <w:r>
         <w:t xml:space="preserve"> </w:t>
       </w:r>
-      <w:hyperlink r:id="rId83">
+      <w:hyperlink r:id="rId84">
         <w:r>
           <w:rPr>
             <w:rStyle w:val="Hyperlink"/>
@@ -11035,8 +11097,8 @@
         <w:t xml:space="preserve">.</w:t>
       </w:r>
     </w:p>
-    <w:bookmarkEnd w:id="84"/>
-    <w:bookmarkStart w:id="86" w:name="ref-vandijck2014"/>
+    <w:bookmarkEnd w:id="85"/>
+    <w:bookmarkStart w:id="87" w:name="ref-vandijck2014"/>
     <w:p>
       <w:pPr>
         <w:pStyle w:val="Bibliography"/>
@@ -11059,7 +11121,7 @@
       <w:r>
         <w:t xml:space="preserve"> </w:t>
       </w:r>
-      <w:hyperlink r:id="rId85">
+      <w:hyperlink r:id="rId86">
         <w:r>
           <w:rPr>
             <w:rStyle w:val="Hyperlink"/>
@@ -11071,8 +11133,8 @@
         <w:t xml:space="preserve">.</w:t>
       </w:r>
     </w:p>
-    <w:bookmarkEnd w:id="86"/>
-    <w:bookmarkStart w:id="87" w:name="ref-ec2014"/>
+    <w:bookmarkEnd w:id="87"/>
+    <w:bookmarkStart w:id="88" w:name="ref-ec2014"/>
     <w:p>
       <w:pPr>
         <w:pStyle w:val="Bibliography"/>
@@ -11093,8 +11155,8 @@
         <w:t xml:space="preserve">, p. 39.</w:t>
       </w:r>
     </w:p>
-    <w:bookmarkEnd w:id="87"/>
-    <w:bookmarkStart w:id="89" w:name="ref-field2010"/>
+    <w:bookmarkEnd w:id="88"/>
+    <w:bookmarkStart w:id="90" w:name="ref-field2010"/>
     <w:p>
       <w:pPr>
         <w:pStyle w:val="Bibliography"/>
@@ -11117,7 +11179,7 @@
       <w:r>
         <w:t xml:space="preserve"> </w:t>
       </w:r>
-      <w:hyperlink r:id="rId88">
+      <w:hyperlink r:id="rId89">
         <w:r>
           <w:rPr>
             <w:rStyle w:val="Hyperlink"/>
@@ -11129,8 +11191,8 @@
         <w:t xml:space="preserve">.</w:t>
       </w:r>
     </w:p>
-    <w:bookmarkEnd w:id="89"/>
-    <w:bookmarkStart w:id="91" w:name="ref-gitelman2013"/>
+    <w:bookmarkEnd w:id="90"/>
+    <w:bookmarkStart w:id="92" w:name="ref-gitelman2013"/>
     <w:p>
       <w:pPr>
         <w:pStyle w:val="Bibliography"/>
@@ -11153,7 +11215,7 @@
       <w:r>
         <w:t xml:space="preserve"> </w:t>
       </w:r>
-      <w:hyperlink r:id="rId90">
+      <w:hyperlink r:id="rId91">
         <w:r>
           <w:rPr>
             <w:rStyle w:val="Hyperlink"/>
@@ -11165,8 +11227,8 @@
         <w:t xml:space="preserve">.</w:t>
       </w:r>
     </w:p>
-    <w:bookmarkEnd w:id="91"/>
-    <w:bookmarkStart w:id="93" w:name="ref-gurstein2011"/>
+    <w:bookmarkEnd w:id="92"/>
+    <w:bookmarkStart w:id="94" w:name="ref-gurstein2011"/>
     <w:p>
       <w:pPr>
         <w:pStyle w:val="Bibliography"/>
@@ -11189,7 +11251,7 @@
       <w:r>
         <w:t xml:space="preserve"> </w:t>
       </w:r>
-      <w:hyperlink r:id="rId92">
+      <w:hyperlink r:id="rId93">
         <w:r>
           <w:rPr>
             <w:rStyle w:val="Hyperlink"/>
@@ -11201,8 +11263,8 @@
         <w:t xml:space="preserve">.</w:t>
       </w:r>
     </w:p>
-    <w:bookmarkEnd w:id="93"/>
-    <w:bookmarkStart w:id="95" w:name="ref-harbird2006"/>
+    <w:bookmarkEnd w:id="94"/>
+    <w:bookmarkStart w:id="96" w:name="ref-harbird2006"/>
     <w:p>
       <w:pPr>
         <w:pStyle w:val="Bibliography"/>
@@ -11225,7 +11287,7 @@
       <w:r>
         <w:t xml:space="preserve"> </w:t>
       </w:r>
-      <w:hyperlink r:id="rId94">
+      <w:hyperlink r:id="rId95">
         <w:r>
           <w:rPr>
             <w:rStyle w:val="Hyperlink"/>
@@ -11237,8 +11299,8 @@
         <w:t xml:space="preserve">.</w:t>
       </w:r>
     </w:p>
-    <w:bookmarkEnd w:id="95"/>
-    <w:bookmarkStart w:id="97" w:name="ref-herselman2016"/>
+    <w:bookmarkEnd w:id="96"/>
+    <w:bookmarkStart w:id="98" w:name="ref-herselman2016"/>
     <w:p>
       <w:pPr>
         <w:pStyle w:val="Bibliography"/>
@@ -11276,7 +11338,7 @@
       <w:r>
         <w:t xml:space="preserve"> </w:t>
       </w:r>
-      <w:hyperlink r:id="rId96">
+      <w:hyperlink r:id="rId97">
         <w:r>
           <w:rPr>
             <w:rStyle w:val="Hyperlink"/>
@@ -11288,8 +11350,8 @@
         <w:t xml:space="preserve">.</w:t>
       </w:r>
     </w:p>
-    <w:bookmarkEnd w:id="97"/>
-    <w:bookmarkStart w:id="98" w:name="ref-honeyman2016"/>
+    <w:bookmarkEnd w:id="98"/>
+    <w:bookmarkStart w:id="99" w:name="ref-honeyman2016"/>
     <w:p>
       <w:pPr>
         <w:pStyle w:val="Bibliography"/>
@@ -11307,8 +11369,8 @@
         <w:t xml:space="preserve">A digital NHS?</w:t>
       </w:r>
     </w:p>
-    <w:bookmarkEnd w:id="98"/>
-    <w:bookmarkStart w:id="99" w:name="ref-huberman2002"/>
+    <w:bookmarkEnd w:id="99"/>
+    <w:bookmarkStart w:id="100" w:name="ref-huberman2002"/>
     <w:p>
       <w:pPr>
         <w:pStyle w:val="Bibliography"/>
@@ -11329,8 +11391,8 @@
         <w:t xml:space="preserve">. Sage.</w:t>
       </w:r>
     </w:p>
-    <w:bookmarkEnd w:id="99"/>
-    <w:bookmarkStart w:id="101" w:name="ref-johnson2010"/>
+    <w:bookmarkEnd w:id="100"/>
+    <w:bookmarkStart w:id="102" w:name="ref-johnson2010"/>
     <w:p>
       <w:pPr>
         <w:pStyle w:val="Bibliography"/>
@@ -11353,7 +11415,7 @@
       <w:r>
         <w:t xml:space="preserve"> </w:t>
       </w:r>
-      <w:hyperlink r:id="rId100">
+      <w:hyperlink r:id="rId101">
         <w:r>
           <w:rPr>
             <w:rStyle w:val="Hyperlink"/>
@@ -11365,8 +11427,8 @@
         <w:t xml:space="preserve">.</w:t>
       </w:r>
     </w:p>
-    <w:bookmarkEnd w:id="101"/>
-    <w:bookmarkStart w:id="103" w:name="ref-kalvet2008"/>
+    <w:bookmarkEnd w:id="102"/>
+    <w:bookmarkStart w:id="104" w:name="ref-kalvet2008"/>
     <w:p>
       <w:pPr>
         <w:pStyle w:val="Bibliography"/>
@@ -11389,7 +11451,7 @@
       <w:r>
         <w:t xml:space="preserve"> </w:t>
       </w:r>
-      <w:hyperlink r:id="rId102">
+      <w:hyperlink r:id="rId103">
         <w:r>
           <w:rPr>
             <w:rStyle w:val="Hyperlink"/>
@@ -11401,8 +11463,8 @@
         <w:t xml:space="preserve">.</w:t>
       </w:r>
     </w:p>
-    <w:bookmarkEnd w:id="103"/>
-    <w:bookmarkStart w:id="105" w:name="ref-kaye2015"/>
+    <w:bookmarkEnd w:id="104"/>
+    <w:bookmarkStart w:id="106" w:name="ref-kaye2015"/>
     <w:p>
       <w:pPr>
         <w:pStyle w:val="Bibliography"/>
@@ -11440,7 +11502,7 @@
       <w:r>
         <w:t xml:space="preserve"> </w:t>
       </w:r>
-      <w:hyperlink r:id="rId104">
+      <w:hyperlink r:id="rId105">
         <w:r>
           <w:rPr>
             <w:rStyle w:val="Hyperlink"/>
@@ -11452,8 +11514,8 @@
         <w:t xml:space="preserve">.</w:t>
       </w:r>
     </w:p>
-    <w:bookmarkEnd w:id="105"/>
-    <w:bookmarkStart w:id="107" w:name="ref-klatzky1970"/>
+    <w:bookmarkEnd w:id="106"/>
+    <w:bookmarkStart w:id="108" w:name="ref-klatzky1970"/>
     <w:p>
       <w:pPr>
         <w:pStyle w:val="Bibliography"/>
@@ -11476,7 +11538,7 @@
       <w:r>
         <w:t xml:space="preserve"> </w:t>
       </w:r>
-      <w:hyperlink r:id="rId106">
+      <w:hyperlink r:id="rId107">
         <w:r>
           <w:rPr>
             <w:rStyle w:val="Hyperlink"/>
@@ -11488,8 +11550,8 @@
         <w:t xml:space="preserve">.</w:t>
       </w:r>
     </w:p>
-    <w:bookmarkEnd w:id="107"/>
-    <w:bookmarkStart w:id="109" w:name="ref-kostkova2015"/>
+    <w:bookmarkEnd w:id="108"/>
+    <w:bookmarkStart w:id="110" w:name="ref-kostkova2015"/>
     <w:p>
       <w:pPr>
         <w:pStyle w:val="Bibliography"/>
@@ -11512,7 +11574,7 @@
       <w:r>
         <w:t xml:space="preserve"> </w:t>
       </w:r>
-      <w:hyperlink r:id="rId108">
+      <w:hyperlink r:id="rId109">
         <w:r>
           <w:rPr>
             <w:rStyle w:val="Hyperlink"/>
@@ -11524,8 +11586,8 @@
         <w:t xml:space="preserve">.</w:t>
       </w:r>
     </w:p>
-    <w:bookmarkEnd w:id="109"/>
-    <w:bookmarkStart w:id="111" w:name="ref-kriisk2017"/>
+    <w:bookmarkEnd w:id="110"/>
+    <w:bookmarkStart w:id="112" w:name="ref-kriisk2017"/>
     <w:p>
       <w:pPr>
         <w:pStyle w:val="Bibliography"/>
@@ -11548,7 +11610,7 @@
       <w:r>
         <w:t xml:space="preserve"> </w:t>
       </w:r>
-      <w:hyperlink r:id="rId110">
+      <w:hyperlink r:id="rId111">
         <w:r>
           <w:rPr>
             <w:rStyle w:val="Hyperlink"/>
@@ -11560,8 +11622,8 @@
         <w:t xml:space="preserve">.</w:t>
       </w:r>
     </w:p>
-    <w:bookmarkEnd w:id="111"/>
-    <w:bookmarkStart w:id="113" w:name="ref-lecluijze2015"/>
+    <w:bookmarkEnd w:id="112"/>
+    <w:bookmarkStart w:id="114" w:name="ref-lecluijze2015"/>
     <w:p>
       <w:pPr>
         <w:pStyle w:val="Bibliography"/>
@@ -11599,7 +11661,7 @@
       <w:r>
         <w:t xml:space="preserve"> </w:t>
       </w:r>
-      <w:hyperlink r:id="rId112">
+      <w:hyperlink r:id="rId113">
         <w:r>
           <w:rPr>
             <w:rStyle w:val="Hyperlink"/>
@@ -11611,13 +11673,35 @@
         <w:t xml:space="preserve">.</w:t>
       </w:r>
     </w:p>
-    <w:bookmarkEnd w:id="113"/>
-    <w:bookmarkStart w:id="115" w:name="ref-luger2013"/>
+    <w:bookmarkEnd w:id="114"/>
+    <w:bookmarkStart w:id="115" w:name="ref-lowe2015"/>
     <w:p>
       <w:pPr>
         <w:pStyle w:val="Bibliography"/>
       </w:pPr>
       <w:r>
+        <w:t xml:space="preserve">Lowe, T. and Wilson, R. (2015) ‘Playing the game of outcomes-based performance management’,</w:t>
+      </w:r>
+      <w:r>
+        <w:t xml:space="preserve"> </w:t>
+      </w:r>
+      <w:r>
+        <w:rPr>
+          <w:i/>
+        </w:rPr>
+        <w:t xml:space="preserve">Is Gamesmanship Inevitable</w:t>
+      </w:r>
+      <w:r>
+        <w:t xml:space="preserve">.</w:t>
+      </w:r>
+    </w:p>
+    <w:bookmarkEnd w:id="115"/>
+    <w:bookmarkStart w:id="117" w:name="ref-luger2013"/>
+    <w:p>
+      <w:pPr>
+        <w:pStyle w:val="Bibliography"/>
+      </w:pPr>
+      <w:r>
         <w:t xml:space="preserve">Luger, E. and Rodden, T. (2013) ‘An informed view on consent for ubicomp’, in</w:t>
       </w:r>
       <w:r>
@@ -11635,7 +11719,7 @@
       <w:r>
         <w:t xml:space="preserve"> </w:t>
       </w:r>
-      <w:hyperlink r:id="rId114">
+      <w:hyperlink r:id="rId116">
         <w:r>
           <w:rPr>
             <w:rStyle w:val="Hyperlink"/>
@@ -11647,8 +11731,8 @@
         <w:t xml:space="preserve">.</w:t>
       </w:r>
     </w:p>
-    <w:bookmarkEnd w:id="115"/>
-    <w:bookmarkStart w:id="117" w:name="ref-malomo2017"/>
+    <w:bookmarkEnd w:id="117"/>
+    <w:bookmarkStart w:id="119" w:name="ref-malomo2017"/>
     <w:p>
       <w:pPr>
         <w:pStyle w:val="Bibliography"/>
@@ -11671,7 +11755,7 @@
       <w:r>
         <w:t xml:space="preserve"> </w:t>
       </w:r>
-      <w:hyperlink r:id="rId116">
+      <w:hyperlink r:id="rId118">
         <w:r>
           <w:rPr>
             <w:rStyle w:val="Hyperlink"/>
@@ -11683,8 +11767,8 @@
         <w:t xml:space="preserve">.</w:t>
       </w:r>
     </w:p>
-    <w:bookmarkEnd w:id="117"/>
-    <w:bookmarkStart w:id="118" w:name="ref-miettinen2013"/>
+    <w:bookmarkEnd w:id="119"/>
+    <w:bookmarkStart w:id="120" w:name="ref-miettinen2013"/>
     <w:p>
       <w:pPr>
         <w:pStyle w:val="Bibliography"/>
@@ -11705,8 +11789,8 @@
         <w:t xml:space="preserve">. Oxford University Press.</w:t>
       </w:r>
     </w:p>
-    <w:bookmarkEnd w:id="118"/>
-    <w:bookmarkStart w:id="119" w:name="ref-morozov2013"/>
+    <w:bookmarkEnd w:id="120"/>
+    <w:bookmarkStart w:id="121" w:name="ref-morozov2013"/>
     <w:p>
       <w:pPr>
         <w:pStyle w:val="Bibliography"/>
@@ -11727,8 +11811,8 @@
         <w:t xml:space="preserve">. Public Affairs.</w:t>
       </w:r>
     </w:p>
-    <w:bookmarkEnd w:id="119"/>
-    <w:bookmarkStart w:id="121" w:name="ref-mortier2014"/>
+    <w:bookmarkEnd w:id="121"/>
+    <w:bookmarkStart w:id="123" w:name="ref-mortier2014"/>
     <w:p>
       <w:pPr>
         <w:pStyle w:val="Bibliography"/>
@@ -11766,7 +11850,7 @@
       <w:r>
         <w:t xml:space="preserve"> </w:t>
       </w:r>
-      <w:hyperlink r:id="rId120">
+      <w:hyperlink r:id="rId122">
         <w:r>
           <w:rPr>
             <w:rStyle w:val="Hyperlink"/>
@@ -11778,8 +11862,8 @@
         <w:t xml:space="preserve">.</w:t>
       </w:r>
     </w:p>
-    <w:bookmarkEnd w:id="121"/>
-    <w:bookmarkStart w:id="123" w:name="ref-neff2013"/>
+    <w:bookmarkEnd w:id="123"/>
+    <w:bookmarkStart w:id="125" w:name="ref-neff2013"/>
     <w:p>
       <w:pPr>
         <w:pStyle w:val="Bibliography"/>
@@ -11802,7 +11886,7 @@
       <w:r>
         <w:t xml:space="preserve"> </w:t>
       </w:r>
-      <w:hyperlink r:id="rId122">
+      <w:hyperlink r:id="rId124">
         <w:r>
           <w:rPr>
             <w:rStyle w:val="Hyperlink"/>
@@ -11814,8 +11898,8 @@
         <w:t xml:space="preserve">.</w:t>
       </w:r>
     </w:p>
-    <w:bookmarkEnd w:id="123"/>
-    <w:bookmarkStart w:id="125" w:name="ref-ofsted2015"/>
+    <w:bookmarkEnd w:id="125"/>
+    <w:bookmarkStart w:id="127" w:name="ref-ofsted2015"/>
     <w:p>
       <w:pPr>
         <w:pStyle w:val="Bibliography"/>
@@ -11838,7 +11922,7 @@
       <w:r>
         <w:t xml:space="preserve"> </w:t>
       </w:r>
-      <w:hyperlink r:id="rId124">
+      <w:hyperlink r:id="rId126">
         <w:r>
           <w:rPr>
             <w:rStyle w:val="Hyperlink"/>
@@ -11850,8 +11934,8 @@
         <w:t xml:space="preserve">.</w:t>
       </w:r>
     </w:p>
-    <w:bookmarkEnd w:id="125"/>
-    <w:bookmarkStart w:id="126" w:name="ref-papert1980"/>
+    <w:bookmarkEnd w:id="127"/>
+    <w:bookmarkStart w:id="128" w:name="ref-papert1980"/>
     <w:p>
       <w:pPr>
         <w:pStyle w:val="Bibliography"/>
@@ -11860,8 +11944,8 @@
         <w:t xml:space="preserve">Papert, S. (1980) ‘Mindstorms: children, computers, and powerful ideas’. Basic Books, Inc.</w:t>
       </w:r>
     </w:p>
-    <w:bookmarkEnd w:id="126"/>
-    <w:bookmarkStart w:id="128" w:name="ref-pollock2011"/>
+    <w:bookmarkEnd w:id="128"/>
+    <w:bookmarkStart w:id="130" w:name="ref-pollock2011"/>
     <w:p>
       <w:pPr>
         <w:pStyle w:val="Bibliography"/>
@@ -11872,7 +11956,7 @@
       <w:r>
         <w:t xml:space="preserve"> </w:t>
       </w:r>
-      <w:hyperlink r:id="rId127">
+      <w:hyperlink r:id="rId129">
         <w:r>
           <w:rPr>
             <w:rStyle w:val="Hyperlink"/>
@@ -11887,8 +11971,8 @@
         <w:t xml:space="preserve">(Accessed: 23 July 2019).</w:t>
       </w:r>
     </w:p>
-    <w:bookmarkEnd w:id="128"/>
-    <w:bookmarkStart w:id="129" w:name="ref-soja2015"/>
+    <w:bookmarkEnd w:id="130"/>
+    <w:bookmarkStart w:id="131" w:name="ref-soja2015"/>
     <w:p>
       <w:pPr>
         <w:pStyle w:val="Bibliography"/>
@@ -11909,8 +11993,8 @@
         <w:t xml:space="preserve">, pp. 279–290.</w:t>
       </w:r>
     </w:p>
-    <w:bookmarkEnd w:id="129"/>
-    <w:bookmarkStart w:id="131" w:name="ref-spector1982"/>
+    <w:bookmarkEnd w:id="131"/>
+    <w:bookmarkStart w:id="133" w:name="ref-spector1982"/>
     <w:p>
       <w:pPr>
         <w:pStyle w:val="Bibliography"/>
@@ -11933,7 +12017,7 @@
       <w:r>
         <w:t xml:space="preserve"> </w:t>
       </w:r>
-      <w:hyperlink r:id="rId130">
+      <w:hyperlink r:id="rId132">
         <w:r>
           <w:rPr>
             <w:rStyle w:val="Hyperlink"/>
@@ -11945,8 +12029,8 @@
         <w:t xml:space="preserve">.</w:t>
       </w:r>
     </w:p>
-    <w:bookmarkEnd w:id="131"/>
-    <w:bookmarkStart w:id="133" w:name="ref-star1989"/>
+    <w:bookmarkEnd w:id="133"/>
+    <w:bookmarkStart w:id="135" w:name="ref-star1989"/>
     <w:p>
       <w:pPr>
         <w:pStyle w:val="Bibliography"/>
@@ -11969,7 +12053,7 @@
       <w:r>
         <w:t xml:space="preserve"> </w:t>
       </w:r>
-      <w:hyperlink r:id="rId132">
+      <w:hyperlink r:id="rId134">
         <w:r>
           <w:rPr>
             <w:rStyle w:val="Hyperlink"/>
@@ -11981,8 +12065,8 @@
         <w:t xml:space="preserve">.</w:t>
       </w:r>
     </w:p>
-    <w:bookmarkEnd w:id="133"/>
-    <w:bookmarkStart w:id="135" w:name="ref-star2010"/>
+    <w:bookmarkEnd w:id="135"/>
+    <w:bookmarkStart w:id="137" w:name="ref-star2010"/>
     <w:p>
       <w:pPr>
         <w:pStyle w:val="Bibliography"/>
@@ -12005,7 +12089,7 @@
       <w:r>
         <w:t xml:space="preserve"> </w:t>
       </w:r>
-      <w:hyperlink r:id="rId134">
+      <w:hyperlink r:id="rId136">
         <w:r>
           <w:rPr>
             <w:rStyle w:val="Hyperlink"/>
@@ -12017,8 +12101,8 @@
         <w:t xml:space="preserve">.</w:t>
       </w:r>
     </w:p>
-    <w:bookmarkEnd w:id="135"/>
-    <w:bookmarkStart w:id="137" w:name="ref-steyaert2009"/>
+    <w:bookmarkEnd w:id="137"/>
+    <w:bookmarkStart w:id="139" w:name="ref-steyaert2009"/>
     <w:p>
       <w:pPr>
         <w:pStyle w:val="Bibliography"/>
@@ -12041,7 +12125,7 @@
       <w:r>
         <w:t xml:space="preserve"> </w:t>
       </w:r>
-      <w:hyperlink r:id="rId136">
+      <w:hyperlink r:id="rId138">
         <w:r>
           <w:rPr>
             <w:rStyle w:val="Hyperlink"/>
@@ -12053,8 +12137,8 @@
         <w:t xml:space="preserve">.</w:t>
       </w:r>
     </w:p>
-    <w:bookmarkEnd w:id="137"/>
-    <w:bookmarkStart w:id="139" w:name="ref-tregeagle2008"/>
+    <w:bookmarkEnd w:id="139"/>
+    <w:bookmarkStart w:id="141" w:name="ref-tregeagle2008"/>
     <w:p>
       <w:pPr>
         <w:pStyle w:val="Bibliography"/>
@@ -12077,7 +12161,7 @@
       <w:r>
         <w:t xml:space="preserve"> </w:t>
       </w:r>
-      <w:hyperlink r:id="rId138">
+      <w:hyperlink r:id="rId140">
         <w:r>
           <w:rPr>
             <w:rStyle w:val="Hyperlink"/>
@@ -12089,8 +12173,8 @@
         <w:t xml:space="preserve">.</w:t>
       </w:r>
     </w:p>
-    <w:bookmarkEnd w:id="139"/>
-    <w:bookmarkStart w:id="141" w:name="ref-williams2015"/>
+    <w:bookmarkEnd w:id="141"/>
+    <w:bookmarkStart w:id="143" w:name="ref-williams2015"/>
     <w:p>
       <w:pPr>
         <w:pStyle w:val="Bibliography"/>
@@ -12128,7 +12212,7 @@
       <w:r>
         <w:t xml:space="preserve"> </w:t>
       </w:r>
-      <w:hyperlink r:id="rId140">
+      <w:hyperlink r:id="rId142">
         <w:r>
           <w:rPr>
             <w:rStyle w:val="Hyperlink"/>
@@ -12140,8 +12224,8 @@
         <w:t xml:space="preserve">.</w:t>
       </w:r>
     </w:p>
-    <w:bookmarkEnd w:id="141"/>
-    <w:bookmarkStart w:id="143" w:name="ref-wilson2020"/>
+    <w:bookmarkEnd w:id="143"/>
+    <w:bookmarkStart w:id="145" w:name="ref-wilson2020"/>
     <w:p>
       <w:pPr>
         <w:pStyle w:val="Bibliography"/>
@@ -12167,7 +12251,7 @@
       <w:r>
         <w:t xml:space="preserve"> </w:t>
       </w:r>
-      <w:hyperlink r:id="rId142">
+      <w:hyperlink r:id="rId144">
         <w:r>
           <w:rPr>
             <w:rStyle w:val="Hyperlink"/>
@@ -12179,8 +12263,8 @@
         <w:t xml:space="preserve">.</w:t>
       </w:r>
     </w:p>
-    <w:bookmarkEnd w:id="143"/>
-    <w:bookmarkStart w:id="145" w:name="ref-wilson2011"/>
+    <w:bookmarkEnd w:id="145"/>
+    <w:bookmarkStart w:id="147" w:name="ref-wilson2011"/>
     <w:p>
       <w:pPr>
         <w:pStyle w:val="Bibliography"/>
@@ -12218,7 +12302,7 @@
       <w:r>
         <w:t xml:space="preserve"> </w:t>
       </w:r>
-      <w:hyperlink r:id="rId144">
+      <w:hyperlink r:id="rId146">
         <w:r>
           <w:rPr>
             <w:rStyle w:val="Hyperlink"/>
@@ -12230,9 +12314,9 @@
         <w:t xml:space="preserve">.</w:t>
       </w:r>
     </w:p>
-    <w:bookmarkEnd w:id="145"/>
-    <w:bookmarkEnd w:id="146"/>
     <w:bookmarkEnd w:id="147"/>
+    <w:bookmarkEnd w:id="148"/>
+    <w:bookmarkEnd w:id="149"/>
     <w:sectPr/>
   </w:body>
 </w:document>

</xml_diff>

<commit_message>
more of c6. update website
</commit_message>
<xml_diff>
--- a/docx/chapter-4.docx
+++ b/docx/chapter-4.docx
@@ -6842,15 +6842,9 @@
         <w:pStyle w:val="BodyText"/>
       </w:pPr>
       <w:r>
-        <w:rPr>
-          <w:i/>
-        </w:rPr>
         <w:t xml:space="preserve">Worker A:</w:t>
       </w:r>
       <w:r>
-        <w:rPr>
-          <w:i/>
-        </w:rPr>
         <w:t xml:space="preserve"> </w:t>
       </w:r>
       <w:r>
@@ -6872,21 +6866,12 @@
         <w:t xml:space="preserve">”</w:t>
       </w:r>
       <w:r>
-        <w:rPr>
-          <w:i/>
-        </w:rPr>
-        <w:t xml:space="preserve"> </w:t>
-      </w:r>
-      <w:r>
-        <w:rPr>
-          <w:i/>
-        </w:rPr>
+        <w:t xml:space="preserve"> </w:t>
+      </w:r>
+      <w:r>
         <w:t xml:space="preserve">Worker B:</w:t>
       </w:r>
       <w:r>
-        <w:rPr>
-          <w:i/>
-        </w:rPr>
         <w:t xml:space="preserve"> </w:t>
       </w:r>
       <w:r>
@@ -6908,21 +6893,12 @@
         <w:t xml:space="preserve">”</w:t>
       </w:r>
       <w:r>
-        <w:rPr>
-          <w:i/>
-        </w:rPr>
-        <w:t xml:space="preserve"> </w:t>
-      </w:r>
-      <w:r>
-        <w:rPr>
-          <w:i/>
-        </w:rPr>
+        <w:t xml:space="preserve"> </w:t>
+      </w:r>
+      <w:r>
         <w:t xml:space="preserve">Worker A:</w:t>
       </w:r>
       <w:r>
-        <w:rPr>
-          <w:i/>
-        </w:rPr>
         <w:t xml:space="preserve"> </w:t>
       </w:r>
       <w:r>

</xml_diff>

<commit_message>
starting nurturing the landscape c7
</commit_message>
<xml_diff>
--- a/docx/chapter-4.docx
+++ b/docx/chapter-4.docx
@@ -73,7 +73,7 @@
         <w:p>
           <w:r>
             <w:fldChar w:fldCharType="begin" w:dirty="true"/>
-            <w:instrText xml:space="preserve">TOC \o "1-4" \h \z \u</w:instrText>
+            <w:instrText xml:space="preserve">TOC \o "1-3" \h \z \u</w:instrText>
             <w:fldChar w:fldCharType="separate"/>
             <w:fldChar w:fldCharType="end"/>
           </w:r>
@@ -176,7 +176,7 @@
         <w:t xml:space="preserve">In section 4.1, I will provide background on the Early Help context in England. In 4.2, I will review the prior findings from my own preliminary studies as well as that of others including Connected Health Cities, and show how these findings were used to establish a common ground within the sensitisation activities at the start of each workshop. In 4.3, I will describe the three themes discovered through qualitative analysis: that families want to be given a voice (4.3.1), that trust can be earned through data and process transparency (4.3.2), and introduce the concept of meaningful data interaction for families (4.3.3). In section 4.4, I will discuss these findings in the context of prior literature, drawing insights into the value of involving people with their data (4.4.1), the need for human interaction to make data interaction effective (4.4.2), and the pros and cons of the shifting of the locus of decision-making towards the family that shared data interaction would bring about (4.4.3). In 4.5, I will summarise the case study in terms of how these insights expand our understanding of the research questions and their wider significance.</w:t>
       </w:r>
     </w:p>
-    <w:bookmarkStart w:id="24" w:name="context-data-use-in-early-help"/>
+    <w:bookmarkStart w:id="24" w:name="X82650dad14a47661ff5170fb27c2a5610214cf9"/>
     <w:p>
       <w:pPr>
         <w:pStyle w:val="Heading2"/>
@@ -202,7 +202,7 @@
         <w:t xml:space="preserve">[TODO add section about Pilot study, or refer back to one in Chapter 3]</w:t>
       </w:r>
     </w:p>
-    <w:bookmarkStart w:id="21" w:name="X17af0f4669c31c004b4cee6a0a4d2ae9e319c62"/>
+    <w:bookmarkStart w:id="21" w:name="Xba1cdcd02c8fe15ffff21ff0cb646a3324830ca"/>
     <w:p>
       <w:pPr>
         <w:pStyle w:val="Heading3"/>
@@ -624,7 +624,7 @@
       </w:r>
     </w:p>
     <w:bookmarkEnd w:id="21"/>
-    <w:bookmarkStart w:id="22" w:name="X69e53464ccd3698c390e9f45d716b15bb907a94"/>
+    <w:bookmarkStart w:id="22" w:name="X6442478f1f952d62cb89e1b634d5937a7d2863f"/>
     <w:p>
       <w:pPr>
         <w:pStyle w:val="Heading3"/>
@@ -1059,7 +1059,7 @@
       </w:r>
     </w:p>
     <w:bookmarkEnd w:id="22"/>
-    <w:bookmarkStart w:id="23" w:name="X7e36495433e4f26492e7098d44d65b8b7e743c6"/>
+    <w:bookmarkStart w:id="23" w:name="X3cd63d42092dfdf799d4cecf593fe4d574f77dd"/>
     <w:p>
       <w:pPr>
         <w:pStyle w:val="Heading3"/>
@@ -1231,7 +1231,7 @@
     </w:p>
     <w:bookmarkEnd w:id="23"/>
     <w:bookmarkEnd w:id="24"/>
-    <w:bookmarkStart w:id="36" w:name="X7abf2e7f63c7e2b437bb4f08c49bf2eb51d4b29"/>
+    <w:bookmarkStart w:id="36" w:name="Xa20090f6629e82dc86182a58926523409ffdf49"/>
     <w:p>
       <w:pPr>
         <w:pStyle w:val="Heading2"/>
@@ -1249,7 +1249,7 @@
         <w:t xml:space="preserve">Preliminary Explorations of Family Civic Data: Families’ and Support Workers’ Perspectives</w:t>
       </w:r>
     </w:p>
-    <w:bookmarkStart w:id="27" w:name="what-is-family-civic-data"/>
+    <w:bookmarkStart w:id="27" w:name="Xc2fcfc265ab40ba82ed064a42903a2f576bb84b"/>
     <w:p>
       <w:pPr>
         <w:pStyle w:val="Heading3"/>
@@ -2454,7 +2454,7 @@
       </w:r>
     </w:p>
     <w:bookmarkEnd w:id="27"/>
-    <w:bookmarkStart w:id="28" w:name="Xa28ebbe968568f4ad414cc9ead3045809f55631"/>
+    <w:bookmarkStart w:id="28" w:name="Xb367cc24dc19d310f9af1157021067beef77465"/>
     <w:p>
       <w:pPr>
         <w:pStyle w:val="Heading3"/>
@@ -2537,7 +2537,7 @@
       </w:r>
     </w:p>
     <w:bookmarkEnd w:id="28"/>
-    <w:bookmarkStart w:id="29" w:name="Xdd1ba9525a5dd22122d3c19f2d7c029b098f1ab"/>
+    <w:bookmarkStart w:id="29" w:name="X8cbcb7cef9521c96c80a1a730e6569d6e1dfa4d"/>
     <w:p>
       <w:pPr>
         <w:pStyle w:val="Heading3"/>
@@ -2648,7 +2648,7 @@
       </w:r>
     </w:p>
     <w:bookmarkEnd w:id="29"/>
-    <w:bookmarkStart w:id="30" w:name="X2c51f21a549517fd9a0cb1976664ff71004433b"/>
+    <w:bookmarkStart w:id="30" w:name="Xdecc0e8ff84b4e8fdb98d4490fcb5b15d4e95fa"/>
     <w:p>
       <w:pPr>
         <w:pStyle w:val="Heading3"/>
@@ -2818,7 +2818,7 @@
       </w:r>
     </w:p>
     <w:bookmarkEnd w:id="30"/>
-    <w:bookmarkStart w:id="31" w:name="the-workshops"/>
+    <w:bookmarkStart w:id="31" w:name="Xc522393afef60216141778dd694dd810eda5c25"/>
     <w:p>
       <w:pPr>
         <w:pStyle w:val="Heading3"/>
@@ -3174,7 +3174,7 @@
       </w:r>
     </w:p>
     <w:bookmarkEnd w:id="31"/>
-    <w:bookmarkStart w:id="35" w:name="Xcc12b6243ec833be61ea6b305192ec2506124ff"/>
+    <w:bookmarkStart w:id="35" w:name="X2924b50fa0eb4c179281a1a665ffae8de515714"/>
     <w:p>
       <w:pPr>
         <w:pStyle w:val="Heading3"/>
@@ -3735,7 +3735,7 @@
     </w:p>
     <w:bookmarkEnd w:id="35"/>
     <w:bookmarkEnd w:id="36"/>
-    <w:bookmarkStart w:id="55" w:name="thematic-findings"/>
+    <w:bookmarkStart w:id="55" w:name="X5d05199b7d43b0bd203a9cf2e8e874dad4ff45f"/>
     <w:p>
       <w:pPr>
         <w:pStyle w:val="Heading2"/>
@@ -3790,7 +3790,7 @@
         <w:t xml:space="preserve">.</w:t>
       </w:r>
     </w:p>
-    <w:bookmarkStart w:id="39" w:name="themes-subthemes"/>
+    <w:bookmarkStart w:id="39" w:name="X5c213d3f7d5eb3b3913f2bcc99b547ab52233a9"/>
     <w:p>
       <w:pPr>
         <w:pStyle w:val="Heading3"/>
@@ -5330,7 +5330,7 @@
       </w:tr>
     </w:tbl>
     <w:bookmarkEnd w:id="39"/>
-    <w:bookmarkStart w:id="44" w:name="X834a896a81cc74ba34665b6286a5713ff316e26"/>
+    <w:bookmarkStart w:id="44" w:name="X4bf33bfd9c3793655f2a19fca0ee1ca41e62e6e"/>
     <w:p>
       <w:pPr>
         <w:pStyle w:val="Heading3"/>
@@ -5372,7 +5372,7 @@
         <w:t xml:space="preserve">– this is the first theme of these findings. Encompassed within this concept are the need for understandable and effective summaries and visualisations, the need for direct and ongoing data access with human support, and the recommendation for families and support workers to interact with data together within the support interaction.</w:t>
       </w:r>
     </w:p>
-    <w:bookmarkStart w:id="40" w:name="understandable-information-summaries"/>
+    <w:bookmarkStart w:id="40" w:name="X9eceb9e9c217634ec9f895ac06d6365d53b4cb7"/>
     <w:p>
       <w:pPr>
         <w:pStyle w:val="Heading4"/>
@@ -5749,7 +5749,7 @@
       </w:r>
     </w:p>
     <w:bookmarkEnd w:id="40"/>
-    <w:bookmarkStart w:id="41" w:name="interact-with-data-together"/>
+    <w:bookmarkStart w:id="41" w:name="X69499d105ae7f22db5523e1bc379bd7b19f73f7"/>
     <w:p>
       <w:pPr>
         <w:pStyle w:val="Heading4"/>
@@ -5999,7 +5999,7 @@
       </w:r>
     </w:p>
     <w:bookmarkEnd w:id="41"/>
-    <w:bookmarkStart w:id="42" w:name="direct-and-unified-data-access"/>
+    <w:bookmarkStart w:id="42" w:name="X2285808197953ac457f39dc4e219915ef5b5145"/>
     <w:p>
       <w:pPr>
         <w:pStyle w:val="Heading4"/>
@@ -6166,7 +6166,7 @@
       </w:r>
     </w:p>
     <w:bookmarkEnd w:id="42"/>
-    <w:bookmarkStart w:id="43" w:name="ongoing-data-access-and-support"/>
+    <w:bookmarkStart w:id="43" w:name="Xc3386c80ed9a8cff1b198fe602b5fc87b19c203"/>
     <w:p>
       <w:pPr>
         <w:pStyle w:val="Heading4"/>
@@ -6472,7 +6472,7 @@
     </w:p>
     <w:bookmarkEnd w:id="43"/>
     <w:bookmarkEnd w:id="44"/>
-    <w:bookmarkStart w:id="50" w:name="theme-2-giving-a-voice-to-the-family"/>
+    <w:bookmarkStart w:id="50" w:name="X7d362c1e174c59583bc075f9c4f790b095f0935"/>
     <w:p>
       <w:pPr>
         <w:pStyle w:val="Heading3"/>
@@ -6516,7 +6516,7 @@
         <w:t xml:space="preserve">within the data record, need to be updated to give the family an empowered role within their civic information ecosystem. The purpose of an early help intervention is to obtain more information for a better understanding of the family’s situation and to make evidence-based plans and decisions to improve the situation, so seeking objective truth is clearly central; impressions of that truth can be formed either by reading the data or by talking to the family. We uncovered benefits and dangers of relying solely on either source. Families should become agents in the data ecosystem, and this involvement should lead to both greater empowerment and better evidence-based decisions.</w:t>
       </w:r>
     </w:p>
-    <w:bookmarkStart w:id="45" w:name="people-not-records"/>
+    <w:bookmarkStart w:id="45" w:name="X9eb2c8e7c5bc627a302d0d70db67a8586f266ab"/>
     <w:p>
       <w:pPr>
         <w:pStyle w:val="Heading4"/>
@@ -7038,7 +7038,7 @@
       </w:r>
     </w:p>
     <w:bookmarkEnd w:id="45"/>
-    <w:bookmarkStart w:id="46" w:name="checking-data-together"/>
+    <w:bookmarkStart w:id="46" w:name="X41229fc76820bbab1bf5990bde38071ad9b8ae7"/>
     <w:p>
       <w:pPr>
         <w:pStyle w:val="Heading4"/>
@@ -7228,7 +7228,7 @@
       </w:r>
     </w:p>
     <w:bookmarkEnd w:id="46"/>
-    <w:bookmarkStart w:id="47" w:name="Xfe1101d5ea641c6408ee700a07095176b282141"/>
+    <w:bookmarkStart w:id="47" w:name="X765544707e63d114a5f98236a33a1ab147f236f"/>
     <w:p>
       <w:pPr>
         <w:pStyle w:val="Heading4"/>
@@ -7361,7 +7361,7 @@
       </w:r>
     </w:p>
     <w:bookmarkEnd w:id="47"/>
-    <w:bookmarkStart w:id="48" w:name="individual-agency-family-sourced-data"/>
+    <w:bookmarkStart w:id="48" w:name="X262cd4b6878756308bb897aef02e9ea807e22b4"/>
     <w:p>
       <w:pPr>
         <w:pStyle w:val="Heading4"/>
@@ -7540,7 +7540,7 @@
       </w:r>
     </w:p>
     <w:bookmarkEnd w:id="48"/>
-    <w:bookmarkStart w:id="49" w:name="granular-access-controls"/>
+    <w:bookmarkStart w:id="49" w:name="X36832e10ac55eae084921486a19fa3c35187d8c"/>
     <w:p>
       <w:pPr>
         <w:pStyle w:val="Heading4"/>
@@ -7747,7 +7747,7 @@
     </w:p>
     <w:bookmarkEnd w:id="49"/>
     <w:bookmarkEnd w:id="50"/>
-    <w:bookmarkStart w:id="54" w:name="Xace599815973d24fa04845d3c97a5fd5b0a2f08"/>
+    <w:bookmarkStart w:id="54" w:name="Xbab51b354b67876c6284de28df0e549940fb873"/>
     <w:p>
       <w:pPr>
         <w:pStyle w:val="Heading3"/>
@@ -7773,7 +7773,7 @@
         <w:t xml:space="preserve">The third theme looks at these imagined new data access capabilities and empowered role for data subjects in the wider sociotechnical context of how they could affect the support relationship. The topic of trust arose directly or indirectly in almost all participant conversations, and our findings show that transparent and open data handling and decision-making processes are key to support workers to earn the trust of supported families. Currently, families are mostly unaware of what data is held about them and what discussions about them are being had and have no choice but to trust both the support workers, and all the parties and technologies involved in the surrounding care ecosystem, which is very hard to do when they have little to no visibility of it. Without visibility, any error or surprise can be very damaging to this fragile trust and can harm the relationship, and conversely, increase transparency and explanation can avoid surprises and increase trust, improving the relationship.</w:t>
       </w:r>
     </w:p>
-    <w:bookmarkStart w:id="51" w:name="transparent-respectful-data-handling"/>
+    <w:bookmarkStart w:id="51" w:name="X9902a1eb94ef3aa68394787a4c511390162b100"/>
     <w:p>
       <w:pPr>
         <w:pStyle w:val="Heading4"/>
@@ -8143,7 +8143,7 @@
       </w:r>
     </w:p>
     <w:bookmarkEnd w:id="51"/>
-    <w:bookmarkStart w:id="52" w:name="X21713637c8bd0ada085d91eb9e0547d2d5f6f59"/>
+    <w:bookmarkStart w:id="52" w:name="Xbe70c6c3add1b71d0882d65bd5b5f009675e11a"/>
     <w:p>
       <w:pPr>
         <w:pStyle w:val="Heading4"/>
@@ -8306,7 +8306,7 @@
       </w:r>
     </w:p>
     <w:bookmarkEnd w:id="52"/>
-    <w:bookmarkStart w:id="53" w:name="Xec3e4ebf61b0f02193f70bdda3461144602a26c"/>
+    <w:bookmarkStart w:id="53" w:name="X33b0e93f97f87fa3bb3c4df915c0729032ea608"/>
     <w:p>
       <w:pPr>
         <w:pStyle w:val="Heading4"/>
@@ -8830,7 +8830,7 @@
     <w:bookmarkEnd w:id="53"/>
     <w:bookmarkEnd w:id="54"/>
     <w:bookmarkEnd w:id="55"/>
-    <w:bookmarkStart w:id="62" w:name="discussion"/>
+    <w:bookmarkStart w:id="62" w:name="X3883f9a9f04a04af0c790df93d414e14826cfb7"/>
     <w:p>
       <w:pPr>
         <w:pStyle w:val="Heading2"/>
@@ -8856,7 +8856,7 @@
         <w:t xml:space="preserve">Through the workshops described in 4.2.5, I have succesfully advanced my understanding of the human experience of data (RQ1) and the role of data within service relationships (RQ2), specifically for the Early Help context. In the section, the findings described above in 4.3 (and the preliminary findings in 4.2) will now be contextualised in respect of existing literature from Chapter 2 and beyond, drawing conclusions as the value of involving people with their data (4.4.1), the need for human interaction to make data access effective (4.4.2), and the possible impacts of a shared data interaction approach in terms of shifting the locus of decision-making closer to the supported family (4.4.3).</w:t>
       </w:r>
     </w:p>
-    <w:bookmarkStart w:id="56" w:name="X81c7ba93f8d1a024394ef1d7640c37ea97a8c02"/>
+    <w:bookmarkStart w:id="56" w:name="X328e55f0b8c991dca9b1bed7c3b0763f63cd1bf"/>
     <w:p>
       <w:pPr>
         <w:pStyle w:val="Heading3"/>
@@ -9490,7 +9490,7 @@
       </w:r>
     </w:p>
     <w:bookmarkEnd w:id="56"/>
-    <w:bookmarkStart w:id="57" w:name="X2fa4f96c568e83cc83a224b2e3d43a083ef53c5"/>
+    <w:bookmarkStart w:id="57" w:name="X2ad50ca4cbd63a3f83ddbd28315b55b52f600fb"/>
     <w:p>
       <w:pPr>
         <w:pStyle w:val="Heading3"/>
@@ -10137,7 +10137,7 @@
       </w:r>
     </w:p>
     <w:bookmarkEnd w:id="57"/>
-    <w:bookmarkStart w:id="61" w:name="X5d7919120b0069da883f7c90a6f497372c5c243"/>
+    <w:bookmarkStart w:id="61" w:name="X8a50e98458a9c28886ed15ffb2cc666b2d3d49b"/>
     <w:p>
       <w:pPr>
         <w:pStyle w:val="Heading3"/>
@@ -10838,7 +10838,7 @@
     </w:p>
     <w:bookmarkEnd w:id="61"/>
     <w:bookmarkEnd w:id="62"/>
-    <w:bookmarkStart w:id="63" w:name="summation"/>
+    <w:bookmarkStart w:id="63" w:name="X9a7597c10f2e831aaf8a6526fb9a13e25ea680e"/>
     <w:p>
       <w:pPr>
         <w:pStyle w:val="Heading2"/>
@@ -10853,7 +10853,7 @@
         <w:tab/>
       </w:r>
       <w:r>
-        <w:t xml:space="preserve">Summation</w:t>
+        <w:t xml:space="preserve">Summation of Case Study One</w:t>
       </w:r>
     </w:p>
     <w:p>

</xml_diff>